<commit_message>
BC Gantt chart added
</commit_message>
<xml_diff>
--- a/PROJECT/BC/TINF22F_BC_Team_2.docx
+++ b/PROJECT/BC/TINF22F_BC_Team_2.docx
@@ -1,6 +1,6 @@
 
 <file path=word/document.xml><?xml version="1.0" encoding="utf-8"?>
-<w:document xmlns:wpc="http://schemas.microsoft.com/office/word/2010/wordprocessingCanvas" xmlns:mc="http://schemas.openxmlformats.org/markup-compatibility/2006" xmlns:o="urn:schemas-microsoft-com:office:office" xmlns:r="http://schemas.openxmlformats.org/officeDocument/2006/relationships" xmlns:m="http://schemas.openxmlformats.org/officeDocument/2006/math" xmlns:v="urn:schemas-microsoft-com:vml" xmlns:wp14="http://schemas.microsoft.com/office/word/2010/wordprocessingDrawing" xmlns:wp="http://schemas.openxmlformats.org/drawingml/2006/wordprocessingDrawing" xmlns:w10="urn:schemas-microsoft-com:office:word" xmlns:w="http://schemas.openxmlformats.org/wordprocessingml/2006/main" xmlns:w14="http://schemas.microsoft.com/office/word/2010/wordml" xmlns:wpg="http://schemas.microsoft.com/office/word/2010/wordprocessingGroup" xmlns:wpi="http://schemas.microsoft.com/office/word/2010/wordprocessingInk" xmlns:wne="http://schemas.microsoft.com/office/word/2006/wordml" xmlns:wps="http://schemas.microsoft.com/office/word/2010/wordprocessingShape" mc:Ignorable="w14 wp14">
+<w:document xmlns:wpc="http://schemas.microsoft.com/office/word/2010/wordprocessingCanvas" xmlns:cx="http://schemas.microsoft.com/office/drawing/2014/chartex" xmlns:cx1="http://schemas.microsoft.com/office/drawing/2015/9/8/chartex" xmlns:cx2="http://schemas.microsoft.com/office/drawing/2015/10/21/chartex" xmlns:cx3="http://schemas.microsoft.com/office/drawing/2016/5/9/chartex" xmlns:cx4="http://schemas.microsoft.com/office/drawing/2016/5/10/chartex" xmlns:cx5="http://schemas.microsoft.com/office/drawing/2016/5/11/chartex" xmlns:cx6="http://schemas.microsoft.com/office/drawing/2016/5/12/chartex" xmlns:cx7="http://schemas.microsoft.com/office/drawing/2016/5/13/chartex" xmlns:cx8="http://schemas.microsoft.com/office/drawing/2016/5/14/chartex" xmlns:mc="http://schemas.openxmlformats.org/markup-compatibility/2006" xmlns:aink="http://schemas.microsoft.com/office/drawing/2016/ink" xmlns:am3d="http://schemas.microsoft.com/office/drawing/2017/model3d" xmlns:o="urn:schemas-microsoft-com:office:office" xmlns:oel="http://schemas.microsoft.com/office/2019/extlst" xmlns:r="http://schemas.openxmlformats.org/officeDocument/2006/relationships" xmlns:m="http://schemas.openxmlformats.org/officeDocument/2006/math" xmlns:v="urn:schemas-microsoft-com:vml" xmlns:wp14="http://schemas.microsoft.com/office/word/2010/wordprocessingDrawing" xmlns:wp="http://schemas.openxmlformats.org/drawingml/2006/wordprocessingDrawing" xmlns:w10="urn:schemas-microsoft-com:office:word" xmlns:w="http://schemas.openxmlformats.org/wordprocessingml/2006/main" xmlns:w14="http://schemas.microsoft.com/office/word/2010/wordml" xmlns:w15="http://schemas.microsoft.com/office/word/2012/wordml" xmlns:w16cex="http://schemas.microsoft.com/office/word/2018/wordml/cex" xmlns:w16cid="http://schemas.microsoft.com/office/word/2016/wordml/cid" xmlns:w16="http://schemas.microsoft.com/office/word/2018/wordml" xmlns:w16sdtdh="http://schemas.microsoft.com/office/word/2020/wordml/sdtdatahash" xmlns:w16se="http://schemas.microsoft.com/office/word/2015/wordml/symex" xmlns:wpg="http://schemas.microsoft.com/office/word/2010/wordprocessingGroup" xmlns:wpi="http://schemas.microsoft.com/office/word/2010/wordprocessingInk" xmlns:wne="http://schemas.microsoft.com/office/word/2006/wordml" xmlns:wps="http://schemas.microsoft.com/office/word/2010/wordprocessingShape" mc:Ignorable="w14 w15 w16se w16cid w16 w16cex w16sdtdh wp14">
   <w:body>
     <w:p>
       <w:pPr>
@@ -493,19 +493,8 @@
                 <w:szCs w:val="28"/>
                 <w:lang w:val="en-US"/>
               </w:rPr>
-              <w:t xml:space="preserve">Florian </w:t>
-            </w:r>
-            <w:proofErr w:type="spellStart"/>
-            <w:r>
-              <w:rPr>
-                <w:rFonts w:cs="Arial"/>
-                <w:sz w:val="28"/>
-                <w:szCs w:val="28"/>
-                <w:lang w:val="en-US"/>
-              </w:rPr>
-              <w:t>Dörr</w:t>
-            </w:r>
-            <w:proofErr w:type="spellEnd"/>
+              <w:t>Florian Dörr</w:t>
+            </w:r>
           </w:p>
         </w:tc>
         <w:tc>
@@ -620,19 +609,8 @@
                 <w:szCs w:val="28"/>
                 <w:lang w:val="en-US"/>
               </w:rPr>
-              <w:t xml:space="preserve">Thomas </w:t>
-            </w:r>
-            <w:proofErr w:type="spellStart"/>
-            <w:r>
-              <w:rPr>
-                <w:rFonts w:cs="Arial"/>
-                <w:sz w:val="28"/>
-                <w:szCs w:val="28"/>
-                <w:lang w:val="en-US"/>
-              </w:rPr>
-              <w:t>Ekhardt</w:t>
-            </w:r>
-            <w:proofErr w:type="spellEnd"/>
+              <w:t>Thomas Ekhardt</w:t>
+            </w:r>
           </w:p>
         </w:tc>
         <w:tc>
@@ -4642,23 +4620,7 @@
           <w:sz w:val="26"/>
           <w:szCs w:val="26"/>
         </w:rPr>
-        <w:t xml:space="preserve">Limits </w:t>
-      </w:r>
-      <w:proofErr w:type="spellStart"/>
-      <w:r>
-        <w:rPr>
-          <w:sz w:val="26"/>
-          <w:szCs w:val="26"/>
-        </w:rPr>
-        <w:t>and</w:t>
-      </w:r>
-      <w:proofErr w:type="spellEnd"/>
-      <w:r>
-        <w:rPr>
-          <w:sz w:val="26"/>
-          <w:szCs w:val="26"/>
-        </w:rPr>
-        <w:t xml:space="preserve"> </w:t>
+        <w:t xml:space="preserve">Limits and </w:t>
       </w:r>
       <w:proofErr w:type="spellStart"/>
       <w:r>
@@ -5203,14 +5165,14 @@
             <wp:docPr id="1" name="Diagramm 1">
               <a:extLst xmlns:a="http://schemas.openxmlformats.org/drawingml/2006/main">
                 <a:ext uri="{FF2B5EF4-FFF2-40B4-BE49-F238E27FC236}">
-                  <a16:creationId xmlns:a16="http://schemas.microsoft.com/office/drawing/2014/main" xmlns:w16se="http://schemas.microsoft.com/office/word/2015/wordml/symex" xmlns:w16sdtdh="http://schemas.microsoft.com/office/word/2020/wordml/sdtdatahash" xmlns:w16du="http://schemas.microsoft.com/office/word/2023/wordml/word16du" xmlns:w16="http://schemas.microsoft.com/office/word/2018/wordml" xmlns:w16cid="http://schemas.microsoft.com/office/word/2016/wordml/cid" xmlns:w16cex="http://schemas.microsoft.com/office/word/2018/wordml/cex" xmlns:w15="http://schemas.microsoft.com/office/word/2012/wordml" xmlns:w="http://schemas.openxmlformats.org/wordprocessingml/2006/main" xmlns:w10="urn:schemas-microsoft-com:office:word" xmlns:v="urn:schemas-microsoft-com:vml" xmlns:oel="http://schemas.microsoft.com/office/2019/extlst" xmlns:o="urn:schemas-microsoft-com:office:office" xmlns:am3d="http://schemas.microsoft.com/office/drawing/2017/model3d" xmlns:aink="http://schemas.microsoft.com/office/drawing/2016/ink" xmlns:cx8="http://schemas.microsoft.com/office/drawing/2016/5/14/chartex" xmlns:cx7="http://schemas.microsoft.com/office/drawing/2016/5/13/chartex" xmlns:cx6="http://schemas.microsoft.com/office/drawing/2016/5/12/chartex" xmlns:cx5="http://schemas.microsoft.com/office/drawing/2016/5/11/chartex" xmlns:cx4="http://schemas.microsoft.com/office/drawing/2016/5/10/chartex" xmlns:cx3="http://schemas.microsoft.com/office/drawing/2016/5/9/chartex" xmlns:cx2="http://schemas.microsoft.com/office/drawing/2015/10/21/chartex" xmlns:cx1="http://schemas.microsoft.com/office/drawing/2015/9/8/chartex" xmlns:cx="http://schemas.microsoft.com/office/drawing/2014/chartex" xmlns="" id="{00000000-0008-0000-0000-000002000000}"/>
+                  <a16:creationId xmlns:a16="http://schemas.microsoft.com/office/drawing/2014/main" id="{00000000-0008-0000-0000-000002000000}"/>
                 </a:ext>
               </a:extLst>
             </wp:docPr>
             <wp:cNvGraphicFramePr/>
             <a:graphic xmlns:a="http://schemas.openxmlformats.org/drawingml/2006/main">
               <a:graphicData uri="http://schemas.openxmlformats.org/drawingml/2006/chart">
-                <c:chart xmlns:c="http://schemas.openxmlformats.org/drawingml/2006/chart" xmlns:r="http://schemas.openxmlformats.org/officeDocument/2006/relationships" r:id="rId9"/>
+                <c:chart xmlns:c="http://schemas.openxmlformats.org/drawingml/2006/chart" xmlns:r="http://schemas.openxmlformats.org/officeDocument/2006/relationships" r:id="rId8"/>
               </a:graphicData>
             </a:graphic>
             <wp14:sizeRelH relativeFrom="margin">
@@ -5230,20 +5192,8 @@
           <w:szCs w:val="24"/>
           <w:lang w:val="en-US"/>
         </w:rPr>
-        <w:t xml:space="preserve">scale from 1 to 5. </w:t>
-      </w:r>
-      <w:proofErr w:type="gramStart"/>
-      <w:r>
-        <w:rPr>
-          <w:rFonts w:cs="Arial"/>
-          <w:color w:val="24292F"/>
-          <w:sz w:val="24"/>
-          <w:szCs w:val="24"/>
-          <w:lang w:val="en-US"/>
-        </w:rPr>
-        <w:t>1 conveying a low risk and 5 a high risk.</w:t>
-      </w:r>
-      <w:proofErr w:type="gramEnd"/>
+        <w:t>scale from 1 to 5. 1 conveying a low risk and 5 a high risk.</w:t>
+      </w:r>
       <w:r>
         <w:rPr>
           <w:rFonts w:cs="Arial"/>
@@ -6933,27 +6883,15 @@
         </w:rPr>
         <w:t xml:space="preserve">ent, </w:t>
       </w:r>
-      <w:proofErr w:type="gramStart"/>
-      <w:r>
-        <w:rPr>
-          <w:rFonts w:cs="Arial"/>
-          <w:color w:val="24292F"/>
-          <w:sz w:val="24"/>
-          <w:szCs w:val="24"/>
-          <w:lang w:val="en-US"/>
-        </w:rPr>
-        <w:t>server</w:t>
-      </w:r>
-      <w:proofErr w:type="gramEnd"/>
-      <w:r>
-        <w:rPr>
-          <w:rFonts w:cs="Arial"/>
-          <w:color w:val="24292F"/>
-          <w:sz w:val="24"/>
-          <w:szCs w:val="24"/>
-          <w:lang w:val="en-US"/>
-        </w:rPr>
-        <w:t xml:space="preserve"> solution</w:t>
+      <w:r>
+        <w:rPr>
+          <w:rFonts w:cs="Arial"/>
+          <w:color w:val="24292F"/>
+          <w:sz w:val="24"/>
+          <w:szCs w:val="24"/>
+          <w:lang w:val="en-US"/>
+        </w:rPr>
+        <w:t>server solution</w:t>
       </w:r>
       <w:r>
         <w:rPr>
@@ -7048,7 +6986,6 @@
         </w:rPr>
         <w:t xml:space="preserve"> </w:t>
       </w:r>
-      <w:proofErr w:type="spellStart"/>
       <w:r>
         <w:rPr>
           <w:rFonts w:cs="Arial"/>
@@ -7059,7 +6996,6 @@
         </w:rPr>
         <w:t>JetBrains</w:t>
       </w:r>
-      <w:proofErr w:type="spellEnd"/>
       <w:r>
         <w:rPr>
           <w:rFonts w:cs="Arial"/>
@@ -7519,19 +7455,8 @@
                 <w:sz w:val="22"/>
                 <w:szCs w:val="22"/>
               </w:rPr>
-              <w:t xml:space="preserve">Fix </w:t>
-            </w:r>
-            <w:proofErr w:type="spellStart"/>
-            <w:r>
-              <w:rPr>
-                <w:rFonts w:ascii="Calibri" w:hAnsi="Calibri" w:cs="Calibri"/>
-                <w:color w:val="FFFFFF"/>
-                <w:sz w:val="22"/>
-                <w:szCs w:val="22"/>
-              </w:rPr>
-              <w:t>Costs</w:t>
-            </w:r>
-            <w:proofErr w:type="spellEnd"/>
+              <w:t>Fix Costs</w:t>
+            </w:r>
           </w:p>
         </w:tc>
         <w:tc>
@@ -7644,7 +7569,6 @@
                 <w:szCs w:val="22"/>
               </w:rPr>
             </w:pPr>
-            <w:proofErr w:type="spellStart"/>
             <w:r>
               <w:rPr>
                 <w:rFonts w:ascii="Calibri" w:hAnsi="Calibri" w:cs="Calibri"/>
@@ -7652,17 +7576,7 @@
                 <w:sz w:val="22"/>
                 <w:szCs w:val="22"/>
               </w:rPr>
-              <w:t>Costs</w:t>
-            </w:r>
-            <w:proofErr w:type="spellEnd"/>
-            <w:r>
-              <w:rPr>
-                <w:rFonts w:ascii="Calibri" w:hAnsi="Calibri" w:cs="Calibri"/>
-                <w:color w:val="FFFFFF"/>
-                <w:sz w:val="22"/>
-                <w:szCs w:val="22"/>
-              </w:rPr>
-              <w:t xml:space="preserve"> </w:t>
+              <w:t xml:space="preserve">Costs </w:t>
             </w:r>
             <w:proofErr w:type="spellStart"/>
             <w:r>
@@ -7908,25 +7822,14 @@
                 <w:szCs w:val="22"/>
               </w:rPr>
             </w:pPr>
-            <w:proofErr w:type="spellStart"/>
-            <w:r>
-              <w:rPr>
-                <w:rFonts w:ascii="Calibri" w:hAnsi="Calibri" w:cs="Calibri"/>
-                <w:color w:val="000000"/>
-                <w:sz w:val="22"/>
-                <w:szCs w:val="22"/>
-              </w:rPr>
-              <w:t>Energy</w:t>
-            </w:r>
-            <w:proofErr w:type="spellEnd"/>
-            <w:r>
-              <w:rPr>
-                <w:rFonts w:ascii="Calibri" w:hAnsi="Calibri" w:cs="Calibri"/>
-                <w:color w:val="000000"/>
-                <w:sz w:val="22"/>
-                <w:szCs w:val="22"/>
-              </w:rPr>
-              <w:t xml:space="preserve"> &amp; Internet</w:t>
+            <w:r>
+              <w:rPr>
+                <w:rFonts w:ascii="Calibri" w:hAnsi="Calibri" w:cs="Calibri"/>
+                <w:color w:val="000000"/>
+                <w:sz w:val="22"/>
+                <w:szCs w:val="22"/>
+              </w:rPr>
+              <w:t>Energy &amp; Internet</w:t>
             </w:r>
           </w:p>
         </w:tc>
@@ -8898,6 +8801,15 @@
                 <w:szCs w:val="22"/>
               </w:rPr>
             </w:pPr>
+            <w:r>
+              <w:rPr>
+                <w:rFonts w:ascii="Calibri" w:hAnsi="Calibri" w:cs="Calibri"/>
+                <w:color w:val="FFFFFF"/>
+                <w:sz w:val="22"/>
+                <w:szCs w:val="22"/>
+              </w:rPr>
+              <w:t xml:space="preserve">Costs </w:t>
+            </w:r>
             <w:proofErr w:type="spellStart"/>
             <w:r>
               <w:rPr>
@@ -8906,7 +8818,7 @@
                 <w:sz w:val="22"/>
                 <w:szCs w:val="22"/>
               </w:rPr>
-              <w:t>Costs</w:t>
+              <w:t>of</w:t>
             </w:r>
             <w:proofErr w:type="spellEnd"/>
             <w:r>
@@ -8916,9 +8828,8 @@
                 <w:sz w:val="22"/>
                 <w:szCs w:val="22"/>
               </w:rPr>
-              <w:t xml:space="preserve"> </w:t>
-            </w:r>
-            <w:proofErr w:type="spellStart"/>
+              <w:t xml:space="preserve"> 15</w:t>
+            </w:r>
             <w:r>
               <w:rPr>
                 <w:rFonts w:ascii="Calibri" w:hAnsi="Calibri" w:cs="Calibri"/>
@@ -8926,38 +8837,8 @@
                 <w:sz w:val="22"/>
                 <w:szCs w:val="22"/>
               </w:rPr>
-              <w:t>of</w:t>
-            </w:r>
-            <w:proofErr w:type="spellEnd"/>
-            <w:r>
-              <w:rPr>
-                <w:rFonts w:ascii="Calibri" w:hAnsi="Calibri" w:cs="Calibri"/>
-                <w:color w:val="FFFFFF"/>
-                <w:sz w:val="22"/>
-                <w:szCs w:val="22"/>
-              </w:rPr>
-              <w:t xml:space="preserve"> 15</w:t>
-            </w:r>
-            <w:r>
-              <w:rPr>
-                <w:rFonts w:ascii="Calibri" w:hAnsi="Calibri" w:cs="Calibri"/>
-                <w:color w:val="FFFFFF"/>
-                <w:sz w:val="22"/>
-                <w:szCs w:val="22"/>
-              </w:rPr>
-              <w:t xml:space="preserve">0 </w:t>
-            </w:r>
-            <w:proofErr w:type="spellStart"/>
-            <w:r>
-              <w:rPr>
-                <w:rFonts w:ascii="Calibri" w:hAnsi="Calibri" w:cs="Calibri"/>
-                <w:color w:val="FFFFFF"/>
-                <w:sz w:val="22"/>
-                <w:szCs w:val="22"/>
-              </w:rPr>
-              <w:t>Hours</w:t>
-            </w:r>
-            <w:proofErr w:type="spellEnd"/>
+              <w:t>0 Hours</w:t>
+            </w:r>
           </w:p>
         </w:tc>
       </w:tr>
@@ -9624,19 +9505,8 @@
                 <w:sz w:val="22"/>
                 <w:szCs w:val="22"/>
               </w:rPr>
-              <w:t xml:space="preserve"> Variable </w:t>
-            </w:r>
-            <w:proofErr w:type="spellStart"/>
-            <w:r>
-              <w:rPr>
-                <w:rFonts w:ascii="Calibri" w:hAnsi="Calibri" w:cs="Calibri"/>
-                <w:color w:val="000000"/>
-                <w:sz w:val="22"/>
-                <w:szCs w:val="22"/>
-              </w:rPr>
-              <w:t>Costs</w:t>
-            </w:r>
-            <w:proofErr w:type="spellEnd"/>
+              <w:t xml:space="preserve"> Variable Costs</w:t>
+            </w:r>
           </w:p>
         </w:tc>
         <w:tc>
@@ -9770,7 +9640,6 @@
         <w:tblStyle w:val="MittlereSchattierung1-Akzent6"/>
         <w:tblW w:w="10490" w:type="dxa"/>
         <w:jc w:val="center"/>
-        <w:tblInd w:w="-601" w:type="dxa"/>
         <w:tblLook w:val="04A0" w:firstRow="1" w:lastRow="0" w:firstColumn="1" w:lastColumn="0" w:noHBand="0" w:noVBand="1"/>
       </w:tblPr>
       <w:tblGrid>
@@ -10006,7 +9875,6 @@
                 <w:szCs w:val="22"/>
               </w:rPr>
             </w:pPr>
-            <w:proofErr w:type="spellStart"/>
             <w:r>
               <w:rPr>
                 <w:rFonts w:ascii="Calibri" w:hAnsi="Calibri" w:cs="Calibri"/>
@@ -10016,7 +9884,6 @@
               </w:rPr>
               <w:t>Costs</w:t>
             </w:r>
-            <w:proofErr w:type="spellEnd"/>
           </w:p>
         </w:tc>
         <w:tc>
@@ -10044,27 +9911,7 @@
                 <w:sz w:val="22"/>
                 <w:szCs w:val="22"/>
               </w:rPr>
-              <w:t xml:space="preserve">Relative Variable </w:t>
-            </w:r>
-            <w:proofErr w:type="spellStart"/>
-            <w:r>
-              <w:rPr>
-                <w:rFonts w:ascii="Calibri" w:hAnsi="Calibri" w:cs="Calibri"/>
-                <w:color w:val="FFFFFF"/>
-                <w:sz w:val="22"/>
-                <w:szCs w:val="22"/>
-              </w:rPr>
-              <w:t>Costs</w:t>
-            </w:r>
-            <w:proofErr w:type="spellEnd"/>
-            <w:r>
-              <w:rPr>
-                <w:rFonts w:ascii="Calibri" w:hAnsi="Calibri" w:cs="Calibri"/>
-                <w:color w:val="FFFFFF"/>
-                <w:sz w:val="22"/>
-                <w:szCs w:val="22"/>
-              </w:rPr>
-              <w:t xml:space="preserve"> </w:t>
+              <w:t xml:space="preserve">Relative Variable Costs </w:t>
             </w:r>
           </w:p>
         </w:tc>
@@ -11100,7 +10947,6 @@
                 <w:szCs w:val="22"/>
               </w:rPr>
             </w:pPr>
-            <w:proofErr w:type="spellStart"/>
             <w:r>
               <w:rPr>
                 <w:rFonts w:ascii="Calibri" w:hAnsi="Calibri" w:cs="Calibri"/>
@@ -11110,7 +10956,6 @@
               </w:rPr>
               <w:t>Coding</w:t>
             </w:r>
-            <w:proofErr w:type="spellEnd"/>
           </w:p>
         </w:tc>
         <w:tc>
@@ -12783,7 +12628,6 @@
                 <w:szCs w:val="22"/>
               </w:rPr>
             </w:pPr>
-            <w:proofErr w:type="spellStart"/>
             <w:r>
               <w:rPr>
                 <w:rFonts w:ascii="Calibri" w:hAnsi="Calibri" w:cs="Calibri"/>
@@ -12793,7 +12637,6 @@
               </w:rPr>
               <w:t>GitHub</w:t>
             </w:r>
-            <w:proofErr w:type="spellEnd"/>
           </w:p>
         </w:tc>
         <w:tc>
@@ -13064,19 +12907,8 @@
                 <w:sz w:val="22"/>
                 <w:szCs w:val="22"/>
               </w:rPr>
-              <w:t xml:space="preserve"> Working </w:t>
-            </w:r>
-            <w:proofErr w:type="spellStart"/>
-            <w:r>
-              <w:rPr>
-                <w:rFonts w:ascii="Calibri" w:hAnsi="Calibri" w:cs="Calibri"/>
-                <w:color w:val="000000"/>
-                <w:sz w:val="22"/>
-                <w:szCs w:val="22"/>
-              </w:rPr>
-              <w:t>Hours</w:t>
-            </w:r>
-            <w:proofErr w:type="spellEnd"/>
+              <w:t xml:space="preserve"> Working Hours</w:t>
+            </w:r>
           </w:p>
         </w:tc>
         <w:tc>
@@ -13328,19 +13160,8 @@
                 <w:sz w:val="22"/>
                 <w:szCs w:val="22"/>
               </w:rPr>
-              <w:t xml:space="preserve"> Variable </w:t>
-            </w:r>
-            <w:proofErr w:type="spellStart"/>
-            <w:r>
-              <w:rPr>
-                <w:rFonts w:ascii="Calibri" w:hAnsi="Calibri" w:cs="Calibri"/>
-                <w:color w:val="000000"/>
-                <w:sz w:val="22"/>
-                <w:szCs w:val="22"/>
-              </w:rPr>
-              <w:t>Costs</w:t>
-            </w:r>
-            <w:proofErr w:type="spellEnd"/>
+              <w:t xml:space="preserve"> Variable Costs</w:t>
+            </w:r>
           </w:p>
         </w:tc>
         <w:tc>
@@ -13833,19 +13654,8 @@
                 <w:sz w:val="22"/>
                 <w:szCs w:val="22"/>
               </w:rPr>
-              <w:t xml:space="preserve"> </w:t>
-            </w:r>
-            <w:proofErr w:type="spellStart"/>
-            <w:r>
-              <w:rPr>
-                <w:rFonts w:ascii="Calibri" w:hAnsi="Calibri" w:cs="Calibri"/>
-                <w:color w:val="FFFFFF"/>
-                <w:sz w:val="22"/>
-                <w:szCs w:val="22"/>
-              </w:rPr>
-              <w:t>Costs</w:t>
-            </w:r>
-            <w:proofErr w:type="spellEnd"/>
+              <w:t xml:space="preserve"> Costs</w:t>
+            </w:r>
           </w:p>
         </w:tc>
         <w:tc>
@@ -13867,7 +13677,6 @@
                 <w:szCs w:val="22"/>
               </w:rPr>
             </w:pPr>
-            <w:proofErr w:type="spellStart"/>
             <w:r>
               <w:rPr>
                 <w:rFonts w:ascii="Calibri" w:hAnsi="Calibri" w:cs="Calibri"/>
@@ -13877,7 +13686,6 @@
               </w:rPr>
               <w:t>Costs</w:t>
             </w:r>
-            <w:proofErr w:type="spellEnd"/>
           </w:p>
         </w:tc>
       </w:tr>
@@ -13913,20 +13721,8 @@
                 <w:sz w:val="22"/>
                 <w:szCs w:val="22"/>
               </w:rPr>
-              <w:t xml:space="preserve">Variable </w:t>
-            </w:r>
-            <w:proofErr w:type="spellStart"/>
-            <w:r>
-              <w:rPr>
-                <w:rFonts w:ascii="Calibri" w:hAnsi="Calibri" w:cs="Calibri"/>
-                <w:b w:val="0"/>
-                <w:color w:val="000000"/>
-                <w:sz w:val="22"/>
-                <w:szCs w:val="22"/>
-              </w:rPr>
-              <w:t>Costs</w:t>
-            </w:r>
-            <w:proofErr w:type="spellEnd"/>
+              <w:t>Variable Costs</w:t>
+            </w:r>
           </w:p>
         </w:tc>
         <w:tc>
@@ -13990,20 +13786,8 @@
                 <w:sz w:val="22"/>
                 <w:szCs w:val="22"/>
               </w:rPr>
-              <w:t xml:space="preserve">Fix </w:t>
-            </w:r>
-            <w:proofErr w:type="spellStart"/>
-            <w:r>
-              <w:rPr>
-                <w:rFonts w:ascii="Calibri" w:hAnsi="Calibri" w:cs="Calibri"/>
-                <w:b w:val="0"/>
-                <w:color w:val="000000"/>
-                <w:sz w:val="22"/>
-                <w:szCs w:val="22"/>
-              </w:rPr>
-              <w:t>Costs</w:t>
-            </w:r>
-            <w:proofErr w:type="spellEnd"/>
+              <w:t>Fix Costs</w:t>
+            </w:r>
           </w:p>
         </w:tc>
         <w:tc>
@@ -14076,19 +13860,8 @@
                 <w:sz w:val="22"/>
                 <w:szCs w:val="22"/>
               </w:rPr>
-              <w:t xml:space="preserve">Total </w:t>
-            </w:r>
-            <w:proofErr w:type="spellStart"/>
-            <w:r>
-              <w:rPr>
-                <w:rFonts w:ascii="Calibri" w:hAnsi="Calibri" w:cs="Calibri"/>
-                <w:color w:val="000000"/>
-                <w:sz w:val="22"/>
-                <w:szCs w:val="22"/>
-              </w:rPr>
-              <w:t>Costs</w:t>
-            </w:r>
-            <w:proofErr w:type="spellEnd"/>
+              <w:t>Total Costs</w:t>
+            </w:r>
           </w:p>
         </w:tc>
         <w:tc>
@@ -14364,11 +14137,74 @@
         </w:rPr>
         <w:t>: Offer</w:t>
       </w:r>
-      <w:bookmarkStart w:id="20" w:name="_GoBack"/>
       <w:bookmarkEnd w:id="17"/>
       <w:bookmarkEnd w:id="18"/>
       <w:bookmarkEnd w:id="19"/>
-      <w:bookmarkEnd w:id="20"/>
+    </w:p>
+    <w:p>
+      <w:pPr>
+        <w:rPr>
+          <w:lang w:val="en-GB"/>
+        </w:rPr>
+      </w:pPr>
+    </w:p>
+    <w:p>
+      <w:pPr>
+        <w:rPr>
+          <w:lang w:val="en-GB"/>
+        </w:rPr>
+      </w:pPr>
+      <w:r>
+        <w:lastRenderedPageBreak/>
+        <w:drawing>
+          <wp:inline distT="0" distB="0" distL="0" distR="0" wp14:anchorId="7B4A4A9E" wp14:editId="11A16675">
+            <wp:extent cx="5759450" cy="1223010"/>
+            <wp:effectExtent l="0" t="0" r="0" b="0"/>
+            <wp:docPr id="1877579151" name="Grafik 2"/>
+            <wp:cNvGraphicFramePr>
+              <a:graphicFrameLocks xmlns:a="http://schemas.openxmlformats.org/drawingml/2006/main" noChangeAspect="1"/>
+            </wp:cNvGraphicFramePr>
+            <a:graphic xmlns:a="http://schemas.openxmlformats.org/drawingml/2006/main">
+              <a:graphicData uri="http://schemas.openxmlformats.org/drawingml/2006/picture">
+                <pic:pic xmlns:pic="http://schemas.openxmlformats.org/drawingml/2006/picture">
+                  <pic:nvPicPr>
+                    <pic:cNvPr id="0" name="Picture 2"/>
+                    <pic:cNvPicPr>
+                      <a:picLocks noChangeAspect="1" noChangeArrowheads="1"/>
+                    </pic:cNvPicPr>
+                  </pic:nvPicPr>
+                  <pic:blipFill>
+                    <a:blip r:embed="rId9">
+                      <a:extLst>
+                        <a:ext uri="{28A0092B-C50C-407E-A947-70E740481C1C}">
+                          <a14:useLocalDpi xmlns:a14="http://schemas.microsoft.com/office/drawing/2010/main" val="0"/>
+                        </a:ext>
+                      </a:extLst>
+                    </a:blip>
+                    <a:srcRect/>
+                    <a:stretch>
+                      <a:fillRect/>
+                    </a:stretch>
+                  </pic:blipFill>
+                  <pic:spPr bwMode="auto">
+                    <a:xfrm>
+                      <a:off x="0" y="0"/>
+                      <a:ext cx="5759450" cy="1223010"/>
+                    </a:xfrm>
+                    <a:prstGeom prst="rect">
+                      <a:avLst/>
+                    </a:prstGeom>
+                    <a:noFill/>
+                    <a:ln>
+                      <a:noFill/>
+                    </a:ln>
+                  </pic:spPr>
+                </pic:pic>
+              </a:graphicData>
+            </a:graphic>
+          </wp:inline>
+        </w:drawing>
+      </w:r>
     </w:p>
     <w:sectPr>
       <w:footerReference w:type="default" r:id="rId10"/>
@@ -14384,7 +14220,7 @@
 </file>
 
 <file path=word/endnotes.xml><?xml version="1.0" encoding="utf-8"?>
-<w:endnotes xmlns:wpc="http://schemas.microsoft.com/office/word/2010/wordprocessingCanvas" xmlns:mc="http://schemas.openxmlformats.org/markup-compatibility/2006" xmlns:o="urn:schemas-microsoft-com:office:office" xmlns:r="http://schemas.openxmlformats.org/officeDocument/2006/relationships" xmlns:m="http://schemas.openxmlformats.org/officeDocument/2006/math" xmlns:v="urn:schemas-microsoft-com:vml" xmlns:wp14="http://schemas.microsoft.com/office/word/2010/wordprocessingDrawing" xmlns:wp="http://schemas.openxmlformats.org/drawingml/2006/wordprocessingDrawing" xmlns:w10="urn:schemas-microsoft-com:office:word" xmlns:w="http://schemas.openxmlformats.org/wordprocessingml/2006/main" xmlns:w14="http://schemas.microsoft.com/office/word/2010/wordml" xmlns:wpg="http://schemas.microsoft.com/office/word/2010/wordprocessingGroup" xmlns:wpi="http://schemas.microsoft.com/office/word/2010/wordprocessingInk" xmlns:wne="http://schemas.microsoft.com/office/word/2006/wordml" xmlns:wps="http://schemas.microsoft.com/office/word/2010/wordprocessingShape" mc:Ignorable="w14 wp14">
+<w:endnotes xmlns:wpc="http://schemas.microsoft.com/office/word/2010/wordprocessingCanvas" xmlns:cx="http://schemas.microsoft.com/office/drawing/2014/chartex" xmlns:cx1="http://schemas.microsoft.com/office/drawing/2015/9/8/chartex" xmlns:cx2="http://schemas.microsoft.com/office/drawing/2015/10/21/chartex" xmlns:cx3="http://schemas.microsoft.com/office/drawing/2016/5/9/chartex" xmlns:cx4="http://schemas.microsoft.com/office/drawing/2016/5/10/chartex" xmlns:cx5="http://schemas.microsoft.com/office/drawing/2016/5/11/chartex" xmlns:cx6="http://schemas.microsoft.com/office/drawing/2016/5/12/chartex" xmlns:cx7="http://schemas.microsoft.com/office/drawing/2016/5/13/chartex" xmlns:cx8="http://schemas.microsoft.com/office/drawing/2016/5/14/chartex" xmlns:mc="http://schemas.openxmlformats.org/markup-compatibility/2006" xmlns:aink="http://schemas.microsoft.com/office/drawing/2016/ink" xmlns:am3d="http://schemas.microsoft.com/office/drawing/2017/model3d" xmlns:o="urn:schemas-microsoft-com:office:office" xmlns:oel="http://schemas.microsoft.com/office/2019/extlst" xmlns:r="http://schemas.openxmlformats.org/officeDocument/2006/relationships" xmlns:m="http://schemas.openxmlformats.org/officeDocument/2006/math" xmlns:v="urn:schemas-microsoft-com:vml" xmlns:wp14="http://schemas.microsoft.com/office/word/2010/wordprocessingDrawing" xmlns:wp="http://schemas.openxmlformats.org/drawingml/2006/wordprocessingDrawing" xmlns:w10="urn:schemas-microsoft-com:office:word" xmlns:w="http://schemas.openxmlformats.org/wordprocessingml/2006/main" xmlns:w14="http://schemas.microsoft.com/office/word/2010/wordml" xmlns:w15="http://schemas.microsoft.com/office/word/2012/wordml" xmlns:w16cex="http://schemas.microsoft.com/office/word/2018/wordml/cex" xmlns:w16cid="http://schemas.microsoft.com/office/word/2016/wordml/cid" xmlns:w16="http://schemas.microsoft.com/office/word/2018/wordml" xmlns:w16sdtdh="http://schemas.microsoft.com/office/word/2020/wordml/sdtdatahash" xmlns:w16se="http://schemas.microsoft.com/office/word/2015/wordml/symex" xmlns:wpg="http://schemas.microsoft.com/office/word/2010/wordprocessingGroup" xmlns:wpi="http://schemas.microsoft.com/office/word/2010/wordprocessingInk" xmlns:wne="http://schemas.microsoft.com/office/word/2006/wordml" xmlns:wps="http://schemas.microsoft.com/office/word/2010/wordprocessingShape" mc:Ignorable="w14 w15 w16se w16cid w16 w16cex w16sdtdh wp14">
   <w:endnote w:type="separator" w:id="-1">
     <w:p>
       <w:pPr>
@@ -14417,7 +14253,7 @@
 </file>
 
 <file path=word/footer1.xml><?xml version="1.0" encoding="utf-8"?>
-<w:ftr xmlns:wpc="http://schemas.microsoft.com/office/word/2010/wordprocessingCanvas" xmlns:mc="http://schemas.openxmlformats.org/markup-compatibility/2006" xmlns:o="urn:schemas-microsoft-com:office:office" xmlns:r="http://schemas.openxmlformats.org/officeDocument/2006/relationships" xmlns:m="http://schemas.openxmlformats.org/officeDocument/2006/math" xmlns:v="urn:schemas-microsoft-com:vml" xmlns:wp14="http://schemas.microsoft.com/office/word/2010/wordprocessingDrawing" xmlns:wp="http://schemas.openxmlformats.org/drawingml/2006/wordprocessingDrawing" xmlns:w10="urn:schemas-microsoft-com:office:word" xmlns:w="http://schemas.openxmlformats.org/wordprocessingml/2006/main" xmlns:w14="http://schemas.microsoft.com/office/word/2010/wordml" xmlns:wpg="http://schemas.microsoft.com/office/word/2010/wordprocessingGroup" xmlns:wpi="http://schemas.microsoft.com/office/word/2010/wordprocessingInk" xmlns:wne="http://schemas.microsoft.com/office/word/2006/wordml" xmlns:wps="http://schemas.microsoft.com/office/word/2010/wordprocessingShape" mc:Ignorable="w14 wp14">
+<w:ftr xmlns:wpc="http://schemas.microsoft.com/office/word/2010/wordprocessingCanvas" xmlns:cx="http://schemas.microsoft.com/office/drawing/2014/chartex" xmlns:cx1="http://schemas.microsoft.com/office/drawing/2015/9/8/chartex" xmlns:cx2="http://schemas.microsoft.com/office/drawing/2015/10/21/chartex" xmlns:cx3="http://schemas.microsoft.com/office/drawing/2016/5/9/chartex" xmlns:cx4="http://schemas.microsoft.com/office/drawing/2016/5/10/chartex" xmlns:cx5="http://schemas.microsoft.com/office/drawing/2016/5/11/chartex" xmlns:cx6="http://schemas.microsoft.com/office/drawing/2016/5/12/chartex" xmlns:cx7="http://schemas.microsoft.com/office/drawing/2016/5/13/chartex" xmlns:cx8="http://schemas.microsoft.com/office/drawing/2016/5/14/chartex" xmlns:mc="http://schemas.openxmlformats.org/markup-compatibility/2006" xmlns:aink="http://schemas.microsoft.com/office/drawing/2016/ink" xmlns:am3d="http://schemas.microsoft.com/office/drawing/2017/model3d" xmlns:o="urn:schemas-microsoft-com:office:office" xmlns:oel="http://schemas.microsoft.com/office/2019/extlst" xmlns:r="http://schemas.openxmlformats.org/officeDocument/2006/relationships" xmlns:m="http://schemas.openxmlformats.org/officeDocument/2006/math" xmlns:v="urn:schemas-microsoft-com:vml" xmlns:wp14="http://schemas.microsoft.com/office/word/2010/wordprocessingDrawing" xmlns:wp="http://schemas.openxmlformats.org/drawingml/2006/wordprocessingDrawing" xmlns:w10="urn:schemas-microsoft-com:office:word" xmlns:w="http://schemas.openxmlformats.org/wordprocessingml/2006/main" xmlns:w14="http://schemas.microsoft.com/office/word/2010/wordml" xmlns:w15="http://schemas.microsoft.com/office/word/2012/wordml" xmlns:w16cex="http://schemas.microsoft.com/office/word/2018/wordml/cex" xmlns:w16cid="http://schemas.microsoft.com/office/word/2016/wordml/cid" xmlns:w16="http://schemas.microsoft.com/office/word/2018/wordml" xmlns:w16sdtdh="http://schemas.microsoft.com/office/word/2020/wordml/sdtdatahash" xmlns:w16se="http://schemas.microsoft.com/office/word/2015/wordml/symex" xmlns:wpg="http://schemas.microsoft.com/office/word/2010/wordprocessingGroup" xmlns:wpi="http://schemas.microsoft.com/office/word/2010/wordprocessingInk" xmlns:wne="http://schemas.microsoft.com/office/word/2006/wordml" xmlns:wps="http://schemas.microsoft.com/office/word/2010/wordprocessingShape" mc:Ignorable="w14 w15 w16se w16cid w16 w16cex w16sdtdh wp14">
   <w:sdt>
     <w:sdtPr>
       <w:id w:val="1249376611"/>
@@ -14426,7 +14262,6 @@
         <w:docPartUnique/>
       </w:docPartObj>
     </w:sdtPr>
-    <w:sdtEndPr/>
     <w:sdtContent>
       <w:p>
         <w:pPr>
@@ -14463,7 +14298,7 @@
 </file>
 
 <file path=word/footnotes.xml><?xml version="1.0" encoding="utf-8"?>
-<w:footnotes xmlns:wpc="http://schemas.microsoft.com/office/word/2010/wordprocessingCanvas" xmlns:mc="http://schemas.openxmlformats.org/markup-compatibility/2006" xmlns:o="urn:schemas-microsoft-com:office:office" xmlns:r="http://schemas.openxmlformats.org/officeDocument/2006/relationships" xmlns:m="http://schemas.openxmlformats.org/officeDocument/2006/math" xmlns:v="urn:schemas-microsoft-com:vml" xmlns:wp14="http://schemas.microsoft.com/office/word/2010/wordprocessingDrawing" xmlns:wp="http://schemas.openxmlformats.org/drawingml/2006/wordprocessingDrawing" xmlns:w10="urn:schemas-microsoft-com:office:word" xmlns:w="http://schemas.openxmlformats.org/wordprocessingml/2006/main" xmlns:w14="http://schemas.microsoft.com/office/word/2010/wordml" xmlns:wpg="http://schemas.microsoft.com/office/word/2010/wordprocessingGroup" xmlns:wpi="http://schemas.microsoft.com/office/word/2010/wordprocessingInk" xmlns:wne="http://schemas.microsoft.com/office/word/2006/wordml" xmlns:wps="http://schemas.microsoft.com/office/word/2010/wordprocessingShape" mc:Ignorable="w14 wp14">
+<w:footnotes xmlns:wpc="http://schemas.microsoft.com/office/word/2010/wordprocessingCanvas" xmlns:cx="http://schemas.microsoft.com/office/drawing/2014/chartex" xmlns:cx1="http://schemas.microsoft.com/office/drawing/2015/9/8/chartex" xmlns:cx2="http://schemas.microsoft.com/office/drawing/2015/10/21/chartex" xmlns:cx3="http://schemas.microsoft.com/office/drawing/2016/5/9/chartex" xmlns:cx4="http://schemas.microsoft.com/office/drawing/2016/5/10/chartex" xmlns:cx5="http://schemas.microsoft.com/office/drawing/2016/5/11/chartex" xmlns:cx6="http://schemas.microsoft.com/office/drawing/2016/5/12/chartex" xmlns:cx7="http://schemas.microsoft.com/office/drawing/2016/5/13/chartex" xmlns:cx8="http://schemas.microsoft.com/office/drawing/2016/5/14/chartex" xmlns:mc="http://schemas.openxmlformats.org/markup-compatibility/2006" xmlns:aink="http://schemas.microsoft.com/office/drawing/2016/ink" xmlns:am3d="http://schemas.microsoft.com/office/drawing/2017/model3d" xmlns:o="urn:schemas-microsoft-com:office:office" xmlns:oel="http://schemas.microsoft.com/office/2019/extlst" xmlns:r="http://schemas.openxmlformats.org/officeDocument/2006/relationships" xmlns:m="http://schemas.openxmlformats.org/officeDocument/2006/math" xmlns:v="urn:schemas-microsoft-com:vml" xmlns:wp14="http://schemas.microsoft.com/office/word/2010/wordprocessingDrawing" xmlns:wp="http://schemas.openxmlformats.org/drawingml/2006/wordprocessingDrawing" xmlns:w10="urn:schemas-microsoft-com:office:word" xmlns:w="http://schemas.openxmlformats.org/wordprocessingml/2006/main" xmlns:w14="http://schemas.microsoft.com/office/word/2010/wordml" xmlns:w15="http://schemas.microsoft.com/office/word/2012/wordml" xmlns:w16cex="http://schemas.microsoft.com/office/word/2018/wordml/cex" xmlns:w16cid="http://schemas.microsoft.com/office/word/2016/wordml/cid" xmlns:w16="http://schemas.microsoft.com/office/word/2018/wordml" xmlns:w16sdtdh="http://schemas.microsoft.com/office/word/2020/wordml/sdtdatahash" xmlns:w16se="http://schemas.microsoft.com/office/word/2015/wordml/symex" xmlns:wpg="http://schemas.microsoft.com/office/word/2010/wordprocessingGroup" xmlns:wpi="http://schemas.microsoft.com/office/word/2010/wordprocessingInk" xmlns:wne="http://schemas.microsoft.com/office/word/2006/wordml" xmlns:wps="http://schemas.microsoft.com/office/word/2010/wordprocessingShape" mc:Ignorable="w14 w15 w16se w16cid w16 w16cex w16sdtdh wp14">
   <w:footnote w:type="separator" w:id="-1">
     <w:p>
       <w:pPr>
@@ -14496,7 +14331,7 @@
 </file>
 
 <file path=word/header1.xml><?xml version="1.0" encoding="utf-8"?>
-<w:hdr xmlns:wpc="http://schemas.microsoft.com/office/word/2010/wordprocessingCanvas" xmlns:mc="http://schemas.openxmlformats.org/markup-compatibility/2006" xmlns:o="urn:schemas-microsoft-com:office:office" xmlns:r="http://schemas.openxmlformats.org/officeDocument/2006/relationships" xmlns:m="http://schemas.openxmlformats.org/officeDocument/2006/math" xmlns:v="urn:schemas-microsoft-com:vml" xmlns:wp14="http://schemas.microsoft.com/office/word/2010/wordprocessingDrawing" xmlns:wp="http://schemas.openxmlformats.org/drawingml/2006/wordprocessingDrawing" xmlns:w10="urn:schemas-microsoft-com:office:word" xmlns:w="http://schemas.openxmlformats.org/wordprocessingml/2006/main" xmlns:w14="http://schemas.microsoft.com/office/word/2010/wordml" xmlns:wpg="http://schemas.microsoft.com/office/word/2010/wordprocessingGroup" xmlns:wpi="http://schemas.microsoft.com/office/word/2010/wordprocessingInk" xmlns:wne="http://schemas.microsoft.com/office/word/2006/wordml" xmlns:wps="http://schemas.microsoft.com/office/word/2010/wordprocessingShape" mc:Ignorable="w14 wp14">
+<w:hdr xmlns:wpc="http://schemas.microsoft.com/office/word/2010/wordprocessingCanvas" xmlns:cx="http://schemas.microsoft.com/office/drawing/2014/chartex" xmlns:cx1="http://schemas.microsoft.com/office/drawing/2015/9/8/chartex" xmlns:cx2="http://schemas.microsoft.com/office/drawing/2015/10/21/chartex" xmlns:cx3="http://schemas.microsoft.com/office/drawing/2016/5/9/chartex" xmlns:cx4="http://schemas.microsoft.com/office/drawing/2016/5/10/chartex" xmlns:cx5="http://schemas.microsoft.com/office/drawing/2016/5/11/chartex" xmlns:cx6="http://schemas.microsoft.com/office/drawing/2016/5/12/chartex" xmlns:cx7="http://schemas.microsoft.com/office/drawing/2016/5/13/chartex" xmlns:cx8="http://schemas.microsoft.com/office/drawing/2016/5/14/chartex" xmlns:mc="http://schemas.openxmlformats.org/markup-compatibility/2006" xmlns:aink="http://schemas.microsoft.com/office/drawing/2016/ink" xmlns:am3d="http://schemas.microsoft.com/office/drawing/2017/model3d" xmlns:o="urn:schemas-microsoft-com:office:office" xmlns:oel="http://schemas.microsoft.com/office/2019/extlst" xmlns:r="http://schemas.openxmlformats.org/officeDocument/2006/relationships" xmlns:m="http://schemas.openxmlformats.org/officeDocument/2006/math" xmlns:v="urn:schemas-microsoft-com:vml" xmlns:wp14="http://schemas.microsoft.com/office/word/2010/wordprocessingDrawing" xmlns:wp="http://schemas.openxmlformats.org/drawingml/2006/wordprocessingDrawing" xmlns:w10="urn:schemas-microsoft-com:office:word" xmlns:w="http://schemas.openxmlformats.org/wordprocessingml/2006/main" xmlns:w14="http://schemas.microsoft.com/office/word/2010/wordml" xmlns:w15="http://schemas.microsoft.com/office/word/2012/wordml" xmlns:w16cex="http://schemas.microsoft.com/office/word/2018/wordml/cex" xmlns:w16cid="http://schemas.microsoft.com/office/word/2016/wordml/cid" xmlns:w16="http://schemas.microsoft.com/office/word/2018/wordml" xmlns:w16sdtdh="http://schemas.microsoft.com/office/word/2020/wordml/sdtdatahash" xmlns:w16se="http://schemas.microsoft.com/office/word/2015/wordml/symex" xmlns:wpg="http://schemas.microsoft.com/office/word/2010/wordprocessingGroup" xmlns:wpi="http://schemas.microsoft.com/office/word/2010/wordprocessingInk" xmlns:wne="http://schemas.microsoft.com/office/word/2006/wordml" xmlns:wps="http://schemas.microsoft.com/office/word/2010/wordprocessingShape" mc:Ignorable="w14 w15 w16se w16cid w16 w16cex w16sdtdh wp14">
   <w:p>
     <w:pPr>
       <w:pStyle w:val="Kopfzeile"/>
@@ -14523,8 +14358,8 @@
 </file>
 
 <file path=word/numbering.xml><?xml version="1.0" encoding="utf-8"?>
-<w:numbering xmlns:wpc="http://schemas.microsoft.com/office/word/2010/wordprocessingCanvas" xmlns:mc="http://schemas.openxmlformats.org/markup-compatibility/2006" xmlns:o="urn:schemas-microsoft-com:office:office" xmlns:r="http://schemas.openxmlformats.org/officeDocument/2006/relationships" xmlns:m="http://schemas.openxmlformats.org/officeDocument/2006/math" xmlns:v="urn:schemas-microsoft-com:vml" xmlns:wp14="http://schemas.microsoft.com/office/word/2010/wordprocessingDrawing" xmlns:wp="http://schemas.openxmlformats.org/drawingml/2006/wordprocessingDrawing" xmlns:w10="urn:schemas-microsoft-com:office:word" xmlns:w="http://schemas.openxmlformats.org/wordprocessingml/2006/main" xmlns:w14="http://schemas.microsoft.com/office/word/2010/wordml" xmlns:wpg="http://schemas.microsoft.com/office/word/2010/wordprocessingGroup" xmlns:wpi="http://schemas.microsoft.com/office/word/2010/wordprocessingInk" xmlns:wne="http://schemas.microsoft.com/office/word/2006/wordml" xmlns:wps="http://schemas.microsoft.com/office/word/2010/wordprocessingShape" mc:Ignorable="w14 wp14">
-  <w:abstractNum w:abstractNumId="0">
+<w:numbering xmlns:wpc="http://schemas.microsoft.com/office/word/2010/wordprocessingCanvas" xmlns:cx="http://schemas.microsoft.com/office/drawing/2014/chartex" xmlns:cx1="http://schemas.microsoft.com/office/drawing/2015/9/8/chartex" xmlns:cx2="http://schemas.microsoft.com/office/drawing/2015/10/21/chartex" xmlns:cx3="http://schemas.microsoft.com/office/drawing/2016/5/9/chartex" xmlns:cx4="http://schemas.microsoft.com/office/drawing/2016/5/10/chartex" xmlns:cx5="http://schemas.microsoft.com/office/drawing/2016/5/11/chartex" xmlns:cx6="http://schemas.microsoft.com/office/drawing/2016/5/12/chartex" xmlns:cx7="http://schemas.microsoft.com/office/drawing/2016/5/13/chartex" xmlns:cx8="http://schemas.microsoft.com/office/drawing/2016/5/14/chartex" xmlns:mc="http://schemas.openxmlformats.org/markup-compatibility/2006" xmlns:aink="http://schemas.microsoft.com/office/drawing/2016/ink" xmlns:am3d="http://schemas.microsoft.com/office/drawing/2017/model3d" xmlns:o="urn:schemas-microsoft-com:office:office" xmlns:oel="http://schemas.microsoft.com/office/2019/extlst" xmlns:r="http://schemas.openxmlformats.org/officeDocument/2006/relationships" xmlns:m="http://schemas.openxmlformats.org/officeDocument/2006/math" xmlns:v="urn:schemas-microsoft-com:vml" xmlns:wp14="http://schemas.microsoft.com/office/word/2010/wordprocessingDrawing" xmlns:wp="http://schemas.openxmlformats.org/drawingml/2006/wordprocessingDrawing" xmlns:w10="urn:schemas-microsoft-com:office:word" xmlns:w="http://schemas.openxmlformats.org/wordprocessingml/2006/main" xmlns:w14="http://schemas.microsoft.com/office/word/2010/wordml" xmlns:w15="http://schemas.microsoft.com/office/word/2012/wordml" xmlns:w16cex="http://schemas.microsoft.com/office/word/2018/wordml/cex" xmlns:w16cid="http://schemas.microsoft.com/office/word/2016/wordml/cid" xmlns:w16="http://schemas.microsoft.com/office/word/2018/wordml" xmlns:w16sdtdh="http://schemas.microsoft.com/office/word/2020/wordml/sdtdatahash" xmlns:w16se="http://schemas.microsoft.com/office/word/2015/wordml/symex" xmlns:wpg="http://schemas.microsoft.com/office/word/2010/wordprocessingGroup" xmlns:wpi="http://schemas.microsoft.com/office/word/2010/wordprocessingInk" xmlns:wne="http://schemas.microsoft.com/office/word/2006/wordml" xmlns:wps="http://schemas.microsoft.com/office/word/2010/wordprocessingShape" mc:Ignorable="w14 w15 w16se w16cid w16 w16cex w16sdtdh wp14">
+  <w:abstractNum w:abstractNumId="0" w15:restartNumberingAfterBreak="0">
     <w:nsid w:val="FFFFFF89"/>
     <w:multiLevelType w:val="singleLevel"/>
     <w:tmpl w:val="06A2C66E"/>
@@ -14545,7 +14380,7 @@
       </w:rPr>
     </w:lvl>
   </w:abstractNum>
-  <w:abstractNum w:abstractNumId="1">
+  <w:abstractNum w:abstractNumId="1" w15:restartNumberingAfterBreak="0">
     <w:nsid w:val="00446A73"/>
     <w:multiLevelType w:val="multilevel"/>
     <w:tmpl w:val="5AB2C92E"/>
@@ -14685,7 +14520,7 @@
       </w:rPr>
     </w:lvl>
   </w:abstractNum>
-  <w:abstractNum w:abstractNumId="2">
+  <w:abstractNum w:abstractNumId="2" w15:restartNumberingAfterBreak="0">
     <w:nsid w:val="007A7971"/>
     <w:multiLevelType w:val="multilevel"/>
     <w:tmpl w:val="1A5A31C4"/>
@@ -14826,7 +14661,7 @@
       </w:rPr>
     </w:lvl>
   </w:abstractNum>
-  <w:abstractNum w:abstractNumId="3">
+  <w:abstractNum w:abstractNumId="3" w15:restartNumberingAfterBreak="0">
     <w:nsid w:val="06D12414"/>
     <w:multiLevelType w:val="hybridMultilevel"/>
     <w:tmpl w:val="B06EFAF2"/>
@@ -14939,7 +14774,7 @@
       </w:rPr>
     </w:lvl>
   </w:abstractNum>
-  <w:abstractNum w:abstractNumId="4">
+  <w:abstractNum w:abstractNumId="4" w15:restartNumberingAfterBreak="0">
     <w:nsid w:val="157D17A4"/>
     <w:multiLevelType w:val="multilevel"/>
     <w:tmpl w:val="4058E20C"/>
@@ -15133,7 +14968,7 @@
       </w:rPr>
     </w:lvl>
   </w:abstractNum>
-  <w:abstractNum w:abstractNumId="5">
+  <w:abstractNum w:abstractNumId="5" w15:restartNumberingAfterBreak="0">
     <w:nsid w:val="1B1F34D6"/>
     <w:multiLevelType w:val="multilevel"/>
     <w:tmpl w:val="5A6AF4AE"/>
@@ -15246,7 +15081,7 @@
       </w:pPr>
     </w:lvl>
   </w:abstractNum>
-  <w:abstractNum w:abstractNumId="6">
+  <w:abstractNum w:abstractNumId="6" w15:restartNumberingAfterBreak="0">
     <w:nsid w:val="260E2FE0"/>
     <w:multiLevelType w:val="multilevel"/>
     <w:tmpl w:val="442A65A4"/>
@@ -15359,7 +15194,7 @@
       </w:rPr>
     </w:lvl>
   </w:abstractNum>
-  <w:abstractNum w:abstractNumId="7">
+  <w:abstractNum w:abstractNumId="7" w15:restartNumberingAfterBreak="0">
     <w:nsid w:val="273F5D24"/>
     <w:multiLevelType w:val="multilevel"/>
     <w:tmpl w:val="9704DC6A"/>
@@ -15499,7 +15334,7 @@
       </w:rPr>
     </w:lvl>
   </w:abstractNum>
-  <w:abstractNum w:abstractNumId="8">
+  <w:abstractNum w:abstractNumId="8" w15:restartNumberingAfterBreak="0">
     <w:nsid w:val="276038CF"/>
     <w:multiLevelType w:val="multilevel"/>
     <w:tmpl w:val="41A0F4CC"/>
@@ -15612,7 +15447,7 @@
       </w:rPr>
     </w:lvl>
   </w:abstractNum>
-  <w:abstractNum w:abstractNumId="9">
+  <w:abstractNum w:abstractNumId="9" w15:restartNumberingAfterBreak="0">
     <w:nsid w:val="2AF94425"/>
     <w:multiLevelType w:val="multilevel"/>
     <w:tmpl w:val="A1B4F782"/>
@@ -15752,7 +15587,7 @@
       </w:rPr>
     </w:lvl>
   </w:abstractNum>
-  <w:abstractNum w:abstractNumId="10">
+  <w:abstractNum w:abstractNumId="10" w15:restartNumberingAfterBreak="0">
     <w:nsid w:val="331D19FF"/>
     <w:multiLevelType w:val="multilevel"/>
     <w:tmpl w:val="B3D209E6"/>
@@ -15893,7 +15728,7 @@
       </w:rPr>
     </w:lvl>
   </w:abstractNum>
-  <w:abstractNum w:abstractNumId="11">
+  <w:abstractNum w:abstractNumId="11" w15:restartNumberingAfterBreak="0">
     <w:nsid w:val="39646874"/>
     <w:multiLevelType w:val="multilevel"/>
     <w:tmpl w:val="D08ADD70"/>
@@ -16032,7 +15867,7 @@
       </w:rPr>
     </w:lvl>
   </w:abstractNum>
-  <w:abstractNum w:abstractNumId="12">
+  <w:abstractNum w:abstractNumId="12" w15:restartNumberingAfterBreak="0">
     <w:nsid w:val="42F44839"/>
     <w:multiLevelType w:val="hybridMultilevel"/>
     <w:tmpl w:val="D08ADD70"/>
@@ -16171,7 +16006,7 @@
       </w:rPr>
     </w:lvl>
   </w:abstractNum>
-  <w:abstractNum w:abstractNumId="13">
+  <w:abstractNum w:abstractNumId="13" w15:restartNumberingAfterBreak="0">
     <w:nsid w:val="4BE60B55"/>
     <w:multiLevelType w:val="hybridMultilevel"/>
     <w:tmpl w:val="EE0CE4A2"/>
@@ -16284,7 +16119,7 @@
       </w:rPr>
     </w:lvl>
   </w:abstractNum>
-  <w:abstractNum w:abstractNumId="14">
+  <w:abstractNum w:abstractNumId="14" w15:restartNumberingAfterBreak="0">
     <w:nsid w:val="4D102365"/>
     <w:multiLevelType w:val="multilevel"/>
     <w:tmpl w:val="5AB2C92E"/>
@@ -16424,7 +16259,7 @@
       </w:rPr>
     </w:lvl>
   </w:abstractNum>
-  <w:abstractNum w:abstractNumId="15">
+  <w:abstractNum w:abstractNumId="15" w15:restartNumberingAfterBreak="0">
     <w:nsid w:val="547A1FCD"/>
     <w:multiLevelType w:val="multilevel"/>
     <w:tmpl w:val="F33020B6"/>
@@ -16576,7 +16411,7 @@
       </w:rPr>
     </w:lvl>
   </w:abstractNum>
-  <w:abstractNum w:abstractNumId="16">
+  <w:abstractNum w:abstractNumId="16" w15:restartNumberingAfterBreak="0">
     <w:nsid w:val="54842535"/>
     <w:multiLevelType w:val="hybridMultilevel"/>
     <w:tmpl w:val="2020C992"/>
@@ -16689,7 +16524,7 @@
       </w:rPr>
     </w:lvl>
   </w:abstractNum>
-  <w:abstractNum w:abstractNumId="17">
+  <w:abstractNum w:abstractNumId="17" w15:restartNumberingAfterBreak="0">
     <w:nsid w:val="5AD97F36"/>
     <w:multiLevelType w:val="multilevel"/>
     <w:tmpl w:val="442A65A4"/>
@@ -16802,7 +16637,7 @@
       </w:rPr>
     </w:lvl>
   </w:abstractNum>
-  <w:abstractNum w:abstractNumId="18">
+  <w:abstractNum w:abstractNumId="18" w15:restartNumberingAfterBreak="0">
     <w:nsid w:val="64AC5AAB"/>
     <w:multiLevelType w:val="hybridMultilevel"/>
     <w:tmpl w:val="3BD81F0A"/>
@@ -16942,7 +16777,7 @@
       </w:rPr>
     </w:lvl>
   </w:abstractNum>
-  <w:abstractNum w:abstractNumId="19">
+  <w:abstractNum w:abstractNumId="19" w15:restartNumberingAfterBreak="0">
     <w:nsid w:val="67CC50F6"/>
     <w:multiLevelType w:val="hybridMultilevel"/>
     <w:tmpl w:val="5F522284"/>
@@ -17055,7 +16890,7 @@
       </w:rPr>
     </w:lvl>
   </w:abstractNum>
-  <w:abstractNum w:abstractNumId="20">
+  <w:abstractNum w:abstractNumId="20" w15:restartNumberingAfterBreak="0">
     <w:nsid w:val="6B392FE5"/>
     <w:multiLevelType w:val="multilevel"/>
     <w:tmpl w:val="442A65A4"/>
@@ -17168,7 +17003,7 @@
       </w:rPr>
     </w:lvl>
   </w:abstractNum>
-  <w:abstractNum w:abstractNumId="21">
+  <w:abstractNum w:abstractNumId="21" w15:restartNumberingAfterBreak="0">
     <w:nsid w:val="75004008"/>
     <w:multiLevelType w:val="multilevel"/>
     <w:tmpl w:val="F704DBBE"/>
@@ -17308,149 +17143,149 @@
       </w:rPr>
     </w:lvl>
   </w:abstractNum>
-  <w:num w:numId="1">
+  <w:num w:numId="1" w16cid:durableId="348682680">
     <w:abstractNumId w:val="0"/>
   </w:num>
-  <w:num w:numId="2">
+  <w:num w:numId="2" w16cid:durableId="571504492">
     <w:abstractNumId w:val="3"/>
   </w:num>
-  <w:num w:numId="3">
+  <w:num w:numId="3" w16cid:durableId="179323324">
     <w:abstractNumId w:val="16"/>
   </w:num>
-  <w:num w:numId="4">
+  <w:num w:numId="4" w16cid:durableId="1951742778">
     <w:abstractNumId w:val="13"/>
   </w:num>
-  <w:num w:numId="5">
+  <w:num w:numId="5" w16cid:durableId="1580094376">
     <w:abstractNumId w:val="8"/>
   </w:num>
-  <w:num w:numId="6">
+  <w:num w:numId="6" w16cid:durableId="1264529848">
     <w:abstractNumId w:val="20"/>
   </w:num>
-  <w:num w:numId="7">
+  <w:num w:numId="7" w16cid:durableId="1487550033">
     <w:abstractNumId w:val="10"/>
   </w:num>
-  <w:num w:numId="8">
+  <w:num w:numId="8" w16cid:durableId="1152217884">
     <w:abstractNumId w:val="17"/>
   </w:num>
-  <w:num w:numId="9">
+  <w:num w:numId="9" w16cid:durableId="660741527">
     <w:abstractNumId w:val="6"/>
   </w:num>
-  <w:num w:numId="10">
+  <w:num w:numId="10" w16cid:durableId="1365598371">
     <w:abstractNumId w:val="10"/>
   </w:num>
-  <w:num w:numId="11">
+  <w:num w:numId="11" w16cid:durableId="661159443">
     <w:abstractNumId w:val="2"/>
   </w:num>
-  <w:num w:numId="12">
+  <w:num w:numId="12" w16cid:durableId="180511670">
     <w:abstractNumId w:val="9"/>
   </w:num>
-  <w:num w:numId="13">
+  <w:num w:numId="13" w16cid:durableId="1647587357">
     <w:abstractNumId w:val="21"/>
   </w:num>
-  <w:num w:numId="14">
+  <w:num w:numId="14" w16cid:durableId="1079593056">
     <w:abstractNumId w:val="1"/>
   </w:num>
-  <w:num w:numId="15">
+  <w:num w:numId="15" w16cid:durableId="582615231">
     <w:abstractNumId w:val="14"/>
   </w:num>
-  <w:num w:numId="16">
+  <w:num w:numId="16" w16cid:durableId="1965424851">
     <w:abstractNumId w:val="7"/>
   </w:num>
-  <w:num w:numId="17">
+  <w:num w:numId="17" w16cid:durableId="311105987">
     <w:abstractNumId w:val="12"/>
   </w:num>
-  <w:num w:numId="18">
+  <w:num w:numId="18" w16cid:durableId="2042364635">
     <w:abstractNumId w:val="11"/>
   </w:num>
-  <w:num w:numId="19">
+  <w:num w:numId="19" w16cid:durableId="415247851">
     <w:abstractNumId w:val="18"/>
   </w:num>
-  <w:num w:numId="20">
+  <w:num w:numId="20" w16cid:durableId="1916207455">
     <w:abstractNumId w:val="4"/>
   </w:num>
-  <w:num w:numId="21">
+  <w:num w:numId="21" w16cid:durableId="763719769">
     <w:abstractNumId w:val="15"/>
   </w:num>
-  <w:num w:numId="22">
+  <w:num w:numId="22" w16cid:durableId="513615507">
     <w:abstractNumId w:val="15"/>
   </w:num>
-  <w:num w:numId="23">
+  <w:num w:numId="23" w16cid:durableId="829714553">
     <w:abstractNumId w:val="15"/>
   </w:num>
-  <w:num w:numId="24">
+  <w:num w:numId="24" w16cid:durableId="420031268">
     <w:abstractNumId w:val="15"/>
   </w:num>
-  <w:num w:numId="25">
+  <w:num w:numId="25" w16cid:durableId="2060394775">
     <w:abstractNumId w:val="15"/>
   </w:num>
-  <w:num w:numId="26">
+  <w:num w:numId="26" w16cid:durableId="366491322">
     <w:abstractNumId w:val="15"/>
   </w:num>
-  <w:num w:numId="27">
+  <w:num w:numId="27" w16cid:durableId="1780566041">
     <w:abstractNumId w:val="15"/>
   </w:num>
-  <w:num w:numId="28">
+  <w:num w:numId="28" w16cid:durableId="909845938">
     <w:abstractNumId w:val="15"/>
   </w:num>
-  <w:num w:numId="29">
+  <w:num w:numId="29" w16cid:durableId="1556090090">
     <w:abstractNumId w:val="5"/>
   </w:num>
-  <w:num w:numId="30">
+  <w:num w:numId="30" w16cid:durableId="28653480">
     <w:abstractNumId w:val="15"/>
   </w:num>
-  <w:num w:numId="31">
+  <w:num w:numId="31" w16cid:durableId="352073428">
     <w:abstractNumId w:val="15"/>
   </w:num>
-  <w:num w:numId="32">
+  <w:num w:numId="32" w16cid:durableId="127555100">
     <w:abstractNumId w:val="15"/>
   </w:num>
-  <w:num w:numId="33">
+  <w:num w:numId="33" w16cid:durableId="576286992">
     <w:abstractNumId w:val="15"/>
   </w:num>
-  <w:num w:numId="34">
+  <w:num w:numId="34" w16cid:durableId="1638753637">
     <w:abstractNumId w:val="15"/>
   </w:num>
-  <w:num w:numId="35">
+  <w:num w:numId="35" w16cid:durableId="10301681">
     <w:abstractNumId w:val="15"/>
   </w:num>
-  <w:num w:numId="36">
+  <w:num w:numId="36" w16cid:durableId="2043239016">
     <w:abstractNumId w:val="15"/>
   </w:num>
-  <w:num w:numId="37">
+  <w:num w:numId="37" w16cid:durableId="747339402">
     <w:abstractNumId w:val="15"/>
   </w:num>
-  <w:num w:numId="38">
+  <w:num w:numId="38" w16cid:durableId="650404064">
     <w:abstractNumId w:val="15"/>
   </w:num>
-  <w:num w:numId="39">
+  <w:num w:numId="39" w16cid:durableId="1039664647">
     <w:abstractNumId w:val="15"/>
   </w:num>
-  <w:num w:numId="40">
+  <w:num w:numId="40" w16cid:durableId="623728905">
     <w:abstractNumId w:val="15"/>
   </w:num>
-  <w:num w:numId="41">
+  <w:num w:numId="41" w16cid:durableId="1361933080">
     <w:abstractNumId w:val="15"/>
   </w:num>
-  <w:num w:numId="42">
+  <w:num w:numId="42" w16cid:durableId="1679961174">
     <w:abstractNumId w:val="15"/>
   </w:num>
-  <w:num w:numId="43">
+  <w:num w:numId="43" w16cid:durableId="489180459">
     <w:abstractNumId w:val="15"/>
   </w:num>
-  <w:num w:numId="44">
+  <w:num w:numId="44" w16cid:durableId="1955866267">
     <w:abstractNumId w:val="15"/>
   </w:num>
-  <w:num w:numId="45">
+  <w:num w:numId="45" w16cid:durableId="1722173054">
     <w:abstractNumId w:val="15"/>
   </w:num>
-  <w:num w:numId="46">
+  <w:num w:numId="46" w16cid:durableId="18942632">
     <w:abstractNumId w:val="19"/>
   </w:num>
 </w:numbering>
 </file>
 
 <file path=word/styles.xml><?xml version="1.0" encoding="utf-8"?>
-<w:styles xmlns:mc="http://schemas.openxmlformats.org/markup-compatibility/2006" xmlns:r="http://schemas.openxmlformats.org/officeDocument/2006/relationships" xmlns:w="http://schemas.openxmlformats.org/wordprocessingml/2006/main" xmlns:w14="http://schemas.microsoft.com/office/word/2010/wordml" mc:Ignorable="w14">
+<w:styles xmlns:mc="http://schemas.openxmlformats.org/markup-compatibility/2006" xmlns:r="http://schemas.openxmlformats.org/officeDocument/2006/relationships" xmlns:w="http://schemas.openxmlformats.org/wordprocessingml/2006/main" xmlns:w14="http://schemas.microsoft.com/office/word/2010/wordml" xmlns:w15="http://schemas.microsoft.com/office/word/2012/wordml" xmlns:w16cex="http://schemas.microsoft.com/office/word/2018/wordml/cex" xmlns:w16cid="http://schemas.microsoft.com/office/word/2016/wordml/cid" xmlns:w16="http://schemas.microsoft.com/office/word/2018/wordml" xmlns:w16sdtdh="http://schemas.microsoft.com/office/word/2020/wordml/sdtdatahash" xmlns:w16se="http://schemas.microsoft.com/office/word/2015/wordml/symex" mc:Ignorable="w14 w15 w16se w16cid w16 w16cex w16sdtdh">
   <w:docDefaults>
     <w:rPrDefault>
       <w:rPr>
@@ -17464,7 +17299,7 @@
       </w:pPr>
     </w:pPrDefault>
   </w:docDefaults>
-  <w:latentStyles w:defLockedState="0" w:defUIPriority="0" w:defSemiHidden="0" w:defUnhideWhenUsed="0" w:defQFormat="0" w:count="267">
+  <w:latentStyles w:defLockedState="0" w:defUIPriority="0" w:defSemiHidden="0" w:defUnhideWhenUsed="0" w:defQFormat="0" w:count="376">
     <w:lsdException w:name="Normal" w:qFormat="1"/>
     <w:lsdException w:name="heading 1" w:qFormat="1"/>
     <w:lsdException w:name="heading 2" w:qFormat="1"/>
@@ -17650,6 +17485,115 @@
     <w:lsdException w:name="Book Title" w:uiPriority="33" w:qFormat="1"/>
     <w:lsdException w:name="Bibliography" w:semiHidden="1" w:uiPriority="37" w:unhideWhenUsed="1"/>
     <w:lsdException w:name="TOC Heading" w:semiHidden="1" w:uiPriority="39" w:unhideWhenUsed="1" w:qFormat="1"/>
+    <w:lsdException w:name="Plain Table 1" w:uiPriority="41"/>
+    <w:lsdException w:name="Plain Table 2" w:uiPriority="42"/>
+    <w:lsdException w:name="Plain Table 3" w:uiPriority="43"/>
+    <w:lsdException w:name="Plain Table 4" w:uiPriority="44"/>
+    <w:lsdException w:name="Plain Table 5" w:uiPriority="45"/>
+    <w:lsdException w:name="Grid Table Light" w:uiPriority="40"/>
+    <w:lsdException w:name="Grid Table 1 Light" w:uiPriority="46"/>
+    <w:lsdException w:name="Grid Table 2" w:uiPriority="47"/>
+    <w:lsdException w:name="Grid Table 3" w:uiPriority="48"/>
+    <w:lsdException w:name="Grid Table 4" w:uiPriority="49"/>
+    <w:lsdException w:name="Grid Table 5 Dark" w:uiPriority="50"/>
+    <w:lsdException w:name="Grid Table 6 Colorful" w:uiPriority="51"/>
+    <w:lsdException w:name="Grid Table 7 Colorful" w:uiPriority="52"/>
+    <w:lsdException w:name="Grid Table 1 Light Accent 1" w:uiPriority="46"/>
+    <w:lsdException w:name="Grid Table 2 Accent 1" w:uiPriority="47"/>
+    <w:lsdException w:name="Grid Table 3 Accent 1" w:uiPriority="48"/>
+    <w:lsdException w:name="Grid Table 4 Accent 1" w:uiPriority="49"/>
+    <w:lsdException w:name="Grid Table 5 Dark Accent 1" w:uiPriority="50"/>
+    <w:lsdException w:name="Grid Table 6 Colorful Accent 1" w:uiPriority="51"/>
+    <w:lsdException w:name="Grid Table 7 Colorful Accent 1" w:uiPriority="52"/>
+    <w:lsdException w:name="Grid Table 1 Light Accent 2" w:uiPriority="46"/>
+    <w:lsdException w:name="Grid Table 2 Accent 2" w:uiPriority="47"/>
+    <w:lsdException w:name="Grid Table 3 Accent 2" w:uiPriority="48"/>
+    <w:lsdException w:name="Grid Table 4 Accent 2" w:uiPriority="49"/>
+    <w:lsdException w:name="Grid Table 5 Dark Accent 2" w:uiPriority="50"/>
+    <w:lsdException w:name="Grid Table 6 Colorful Accent 2" w:uiPriority="51"/>
+    <w:lsdException w:name="Grid Table 7 Colorful Accent 2" w:uiPriority="52"/>
+    <w:lsdException w:name="Grid Table 1 Light Accent 3" w:uiPriority="46"/>
+    <w:lsdException w:name="Grid Table 2 Accent 3" w:uiPriority="47"/>
+    <w:lsdException w:name="Grid Table 3 Accent 3" w:uiPriority="48"/>
+    <w:lsdException w:name="Grid Table 4 Accent 3" w:uiPriority="49"/>
+    <w:lsdException w:name="Grid Table 5 Dark Accent 3" w:uiPriority="50"/>
+    <w:lsdException w:name="Grid Table 6 Colorful Accent 3" w:uiPriority="51"/>
+    <w:lsdException w:name="Grid Table 7 Colorful Accent 3" w:uiPriority="52"/>
+    <w:lsdException w:name="Grid Table 1 Light Accent 4" w:uiPriority="46"/>
+    <w:lsdException w:name="Grid Table 2 Accent 4" w:uiPriority="47"/>
+    <w:lsdException w:name="Grid Table 3 Accent 4" w:uiPriority="48"/>
+    <w:lsdException w:name="Grid Table 4 Accent 4" w:uiPriority="49"/>
+    <w:lsdException w:name="Grid Table 5 Dark Accent 4" w:uiPriority="50"/>
+    <w:lsdException w:name="Grid Table 6 Colorful Accent 4" w:uiPriority="51"/>
+    <w:lsdException w:name="Grid Table 7 Colorful Accent 4" w:uiPriority="52"/>
+    <w:lsdException w:name="Grid Table 1 Light Accent 5" w:uiPriority="46"/>
+    <w:lsdException w:name="Grid Table 2 Accent 5" w:uiPriority="47"/>
+    <w:lsdException w:name="Grid Table 3 Accent 5" w:uiPriority="48"/>
+    <w:lsdException w:name="Grid Table 4 Accent 5" w:uiPriority="49"/>
+    <w:lsdException w:name="Grid Table 5 Dark Accent 5" w:uiPriority="50"/>
+    <w:lsdException w:name="Grid Table 6 Colorful Accent 5" w:uiPriority="51"/>
+    <w:lsdException w:name="Grid Table 7 Colorful Accent 5" w:uiPriority="52"/>
+    <w:lsdException w:name="Grid Table 1 Light Accent 6" w:uiPriority="46"/>
+    <w:lsdException w:name="Grid Table 2 Accent 6" w:uiPriority="47"/>
+    <w:lsdException w:name="Grid Table 3 Accent 6" w:uiPriority="48"/>
+    <w:lsdException w:name="Grid Table 4 Accent 6" w:uiPriority="49"/>
+    <w:lsdException w:name="Grid Table 5 Dark Accent 6" w:uiPriority="50"/>
+    <w:lsdException w:name="Grid Table 6 Colorful Accent 6" w:uiPriority="51"/>
+    <w:lsdException w:name="Grid Table 7 Colorful Accent 6" w:uiPriority="52"/>
+    <w:lsdException w:name="List Table 1 Light" w:uiPriority="46"/>
+    <w:lsdException w:name="List Table 2" w:uiPriority="47"/>
+    <w:lsdException w:name="List Table 3" w:uiPriority="48"/>
+    <w:lsdException w:name="List Table 4" w:uiPriority="49"/>
+    <w:lsdException w:name="List Table 5 Dark" w:uiPriority="50"/>
+    <w:lsdException w:name="List Table 6 Colorful" w:uiPriority="51"/>
+    <w:lsdException w:name="List Table 7 Colorful" w:uiPriority="52"/>
+    <w:lsdException w:name="List Table 1 Light Accent 1" w:uiPriority="46"/>
+    <w:lsdException w:name="List Table 2 Accent 1" w:uiPriority="47"/>
+    <w:lsdException w:name="List Table 3 Accent 1" w:uiPriority="48"/>
+    <w:lsdException w:name="List Table 4 Accent 1" w:uiPriority="49"/>
+    <w:lsdException w:name="List Table 5 Dark Accent 1" w:uiPriority="50"/>
+    <w:lsdException w:name="List Table 6 Colorful Accent 1" w:uiPriority="51"/>
+    <w:lsdException w:name="List Table 7 Colorful Accent 1" w:uiPriority="52"/>
+    <w:lsdException w:name="List Table 1 Light Accent 2" w:uiPriority="46"/>
+    <w:lsdException w:name="List Table 2 Accent 2" w:uiPriority="47"/>
+    <w:lsdException w:name="List Table 3 Accent 2" w:uiPriority="48"/>
+    <w:lsdException w:name="List Table 4 Accent 2" w:uiPriority="49"/>
+    <w:lsdException w:name="List Table 5 Dark Accent 2" w:uiPriority="50"/>
+    <w:lsdException w:name="List Table 6 Colorful Accent 2" w:uiPriority="51"/>
+    <w:lsdException w:name="List Table 7 Colorful Accent 2" w:uiPriority="52"/>
+    <w:lsdException w:name="List Table 1 Light Accent 3" w:uiPriority="46"/>
+    <w:lsdException w:name="List Table 2 Accent 3" w:uiPriority="47"/>
+    <w:lsdException w:name="List Table 3 Accent 3" w:uiPriority="48"/>
+    <w:lsdException w:name="List Table 4 Accent 3" w:uiPriority="49"/>
+    <w:lsdException w:name="List Table 5 Dark Accent 3" w:uiPriority="50"/>
+    <w:lsdException w:name="List Table 6 Colorful Accent 3" w:uiPriority="51"/>
+    <w:lsdException w:name="List Table 7 Colorful Accent 3" w:uiPriority="52"/>
+    <w:lsdException w:name="List Table 1 Light Accent 4" w:uiPriority="46"/>
+    <w:lsdException w:name="List Table 2 Accent 4" w:uiPriority="47"/>
+    <w:lsdException w:name="List Table 3 Accent 4" w:uiPriority="48"/>
+    <w:lsdException w:name="List Table 4 Accent 4" w:uiPriority="49"/>
+    <w:lsdException w:name="List Table 5 Dark Accent 4" w:uiPriority="50"/>
+    <w:lsdException w:name="List Table 6 Colorful Accent 4" w:uiPriority="51"/>
+    <w:lsdException w:name="List Table 7 Colorful Accent 4" w:uiPriority="52"/>
+    <w:lsdException w:name="List Table 1 Light Accent 5" w:uiPriority="46"/>
+    <w:lsdException w:name="List Table 2 Accent 5" w:uiPriority="47"/>
+    <w:lsdException w:name="List Table 3 Accent 5" w:uiPriority="48"/>
+    <w:lsdException w:name="List Table 4 Accent 5" w:uiPriority="49"/>
+    <w:lsdException w:name="List Table 5 Dark Accent 5" w:uiPriority="50"/>
+    <w:lsdException w:name="List Table 6 Colorful Accent 5" w:uiPriority="51"/>
+    <w:lsdException w:name="List Table 7 Colorful Accent 5" w:uiPriority="52"/>
+    <w:lsdException w:name="List Table 1 Light Accent 6" w:uiPriority="46"/>
+    <w:lsdException w:name="List Table 2 Accent 6" w:uiPriority="47"/>
+    <w:lsdException w:name="List Table 3 Accent 6" w:uiPriority="48"/>
+    <w:lsdException w:name="List Table 4 Accent 6" w:uiPriority="49"/>
+    <w:lsdException w:name="List Table 5 Dark Accent 6" w:uiPriority="50"/>
+    <w:lsdException w:name="List Table 6 Colorful Accent 6" w:uiPriority="51"/>
+    <w:lsdException w:name="List Table 7 Colorful Accent 6" w:uiPriority="52"/>
+    <w:lsdException w:name="Mention" w:semiHidden="1" w:uiPriority="99" w:unhideWhenUsed="1"/>
+    <w:lsdException w:name="Smart Hyperlink" w:semiHidden="1" w:uiPriority="99" w:unhideWhenUsed="1"/>
+    <w:lsdException w:name="Hashtag" w:semiHidden="1" w:uiPriority="99" w:unhideWhenUsed="1"/>
+    <w:lsdException w:name="Unresolved Mention" w:semiHidden="1" w:uiPriority="99" w:unhideWhenUsed="1"/>
+    <w:lsdException w:name="Smart Link" w:semiHidden="1" w:uiPriority="99" w:unhideWhenUsed="1"/>
   </w:latentStyles>
   <w:style w:type="paragraph" w:default="1" w:styleId="Standard">
     <w:name w:val="Normal"/>
@@ -18472,7 +18416,7 @@
       <w:shd w:val="clear" w:color="auto" w:fill="E1DFDD"/>
     </w:rPr>
   </w:style>
-  <w:style w:type="character" w:styleId="BesuchterHyperlink">
+  <w:style w:type="character" w:styleId="BesuchterLink">
     <w:name w:val="FollowedHyperlink"/>
     <w:basedOn w:val="Absatz-Standardschriftart"/>
     <w:rsid w:val="00A7352F"/>
@@ -18693,1252 +18637,8 @@
 </w:styles>
 </file>
 
-<file path=word/stylesWithEffects.xml><?xml version="1.0" encoding="utf-8"?>
-<w:styles xmlns:wpc="http://schemas.microsoft.com/office/word/2010/wordprocessingCanvas" xmlns:mc="http://schemas.openxmlformats.org/markup-compatibility/2006" xmlns:o="urn:schemas-microsoft-com:office:office" xmlns:r="http://schemas.openxmlformats.org/officeDocument/2006/relationships" xmlns:m="http://schemas.openxmlformats.org/officeDocument/2006/math" xmlns:v="urn:schemas-microsoft-com:vml" xmlns:wp14="http://schemas.microsoft.com/office/word/2010/wordprocessingDrawing" xmlns:wp="http://schemas.openxmlformats.org/drawingml/2006/wordprocessingDrawing" xmlns:w10="urn:schemas-microsoft-com:office:word" xmlns:w="http://schemas.openxmlformats.org/wordprocessingml/2006/main" xmlns:w14="http://schemas.microsoft.com/office/word/2010/wordml" xmlns:wpg="http://schemas.microsoft.com/office/word/2010/wordprocessingGroup" xmlns:wpi="http://schemas.microsoft.com/office/word/2010/wordprocessingInk" xmlns:wne="http://schemas.microsoft.com/office/word/2006/wordml" xmlns:wps="http://schemas.microsoft.com/office/word/2010/wordprocessingShape" mc:Ignorable="w14 wp14">
-  <w:docDefaults>
-    <w:rPrDefault>
-      <w:rPr>
-        <w:rFonts w:ascii="Times New Roman" w:eastAsia="Times New Roman" w:hAnsi="Times New Roman" w:cs="Times New Roman"/>
-        <w:lang w:val="de-DE" w:eastAsia="de-DE" w:bidi="ar-SA"/>
-      </w:rPr>
-    </w:rPrDefault>
-    <w:pPrDefault>
-      <w:pPr>
-        <w:spacing w:before="240" w:line="360" w:lineRule="auto"/>
-      </w:pPr>
-    </w:pPrDefault>
-  </w:docDefaults>
-  <w:latentStyles w:defLockedState="0" w:defUIPriority="0" w:defSemiHidden="0" w:defUnhideWhenUsed="0" w:defQFormat="0" w:count="267">
-    <w:lsdException w:name="Normal" w:qFormat="1"/>
-    <w:lsdException w:name="heading 1" w:qFormat="1"/>
-    <w:lsdException w:name="heading 2" w:qFormat="1"/>
-    <w:lsdException w:name="heading 3" w:qFormat="1"/>
-    <w:lsdException w:name="heading 4" w:qFormat="1"/>
-    <w:lsdException w:name="heading 5" w:qFormat="1"/>
-    <w:lsdException w:name="heading 6" w:qFormat="1"/>
-    <w:lsdException w:name="heading 7" w:qFormat="1"/>
-    <w:lsdException w:name="heading 8" w:qFormat="1"/>
-    <w:lsdException w:name="heading 9" w:qFormat="1"/>
-    <w:lsdException w:name="toc 1" w:uiPriority="39" w:qFormat="1"/>
-    <w:lsdException w:name="toc 2" w:uiPriority="39" w:qFormat="1"/>
-    <w:lsdException w:name="toc 3" w:uiPriority="39" w:qFormat="1"/>
-    <w:lsdException w:name="header" w:uiPriority="99"/>
-    <w:lsdException w:name="footer" w:uiPriority="99"/>
-    <w:lsdException w:name="caption" w:semiHidden="1" w:unhideWhenUsed="1" w:qFormat="1"/>
-    <w:lsdException w:name="table of figures" w:uiPriority="99"/>
-    <w:lsdException w:name="Title" w:qFormat="1"/>
-    <w:lsdException w:name="Subtitle" w:qFormat="1"/>
-    <w:lsdException w:name="Hyperlink" w:uiPriority="99"/>
-    <w:lsdException w:name="Strong" w:qFormat="1"/>
-    <w:lsdException w:name="Emphasis" w:qFormat="1"/>
-    <w:lsdException w:name="Normal (Web)" w:uiPriority="99"/>
-    <w:lsdException w:name="HTML Keyboard" w:semiHidden="1" w:unhideWhenUsed="1"/>
-    <w:lsdException w:name="Normal Table" w:semiHidden="1" w:unhideWhenUsed="1"/>
-    <w:lsdException w:name="annotation subject" w:semiHidden="1" w:unhideWhenUsed="1"/>
-    <w:lsdException w:name="No List" w:semiHidden="1" w:unhideWhenUsed="1"/>
-    <w:lsdException w:name="Outline List 1" w:semiHidden="1" w:unhideWhenUsed="1"/>
-    <w:lsdException w:name="Outline List 2" w:semiHidden="1" w:unhideWhenUsed="1"/>
-    <w:lsdException w:name="Outline List 3" w:semiHidden="1" w:unhideWhenUsed="1"/>
-    <w:lsdException w:name="Table Simple 1" w:semiHidden="1" w:unhideWhenUsed="1"/>
-    <w:lsdException w:name="Table Simple 2" w:semiHidden="1" w:unhideWhenUsed="1"/>
-    <w:lsdException w:name="Table Simple 3" w:semiHidden="1" w:unhideWhenUsed="1"/>
-    <w:lsdException w:name="Table Classic 1" w:semiHidden="1" w:unhideWhenUsed="1"/>
-    <w:lsdException w:name="Table Classic 2" w:semiHidden="1" w:unhideWhenUsed="1"/>
-    <w:lsdException w:name="Table Classic 3" w:semiHidden="1" w:unhideWhenUsed="1"/>
-    <w:lsdException w:name="Table Classic 4" w:semiHidden="1" w:unhideWhenUsed="1"/>
-    <w:lsdException w:name="Table Colorful 1" w:semiHidden="1" w:unhideWhenUsed="1"/>
-    <w:lsdException w:name="Table Colorful 2" w:semiHidden="1" w:unhideWhenUsed="1"/>
-    <w:lsdException w:name="Table Colorful 3" w:semiHidden="1" w:unhideWhenUsed="1"/>
-    <w:lsdException w:name="Table Columns 1" w:semiHidden="1" w:unhideWhenUsed="1"/>
-    <w:lsdException w:name="Table Columns 2" w:semiHidden="1" w:unhideWhenUsed="1"/>
-    <w:lsdException w:name="Table Columns 3" w:semiHidden="1" w:unhideWhenUsed="1"/>
-    <w:lsdException w:name="Table Columns 4" w:semiHidden="1" w:unhideWhenUsed="1"/>
-    <w:lsdException w:name="Table Columns 5" w:semiHidden="1" w:unhideWhenUsed="1"/>
-    <w:lsdException w:name="Table Grid 1" w:semiHidden="1" w:unhideWhenUsed="1"/>
-    <w:lsdException w:name="Table Grid 2" w:semiHidden="1" w:unhideWhenUsed="1"/>
-    <w:lsdException w:name="Table Grid 3" w:semiHidden="1" w:unhideWhenUsed="1"/>
-    <w:lsdException w:name="Table Grid 4" w:semiHidden="1" w:unhideWhenUsed="1"/>
-    <w:lsdException w:name="Table Grid 5" w:semiHidden="1" w:unhideWhenUsed="1"/>
-    <w:lsdException w:name="Table Grid 6" w:semiHidden="1" w:unhideWhenUsed="1"/>
-    <w:lsdException w:name="Table Grid 7" w:semiHidden="1" w:unhideWhenUsed="1"/>
-    <w:lsdException w:name="Table Grid 8" w:semiHidden="1" w:unhideWhenUsed="1"/>
-    <w:lsdException w:name="Table List 1" w:semiHidden="1" w:unhideWhenUsed="1"/>
-    <w:lsdException w:name="Table List 2" w:semiHidden="1" w:unhideWhenUsed="1"/>
-    <w:lsdException w:name="Table List 3" w:semiHidden="1" w:unhideWhenUsed="1"/>
-    <w:lsdException w:name="Table List 4" w:semiHidden="1" w:unhideWhenUsed="1"/>
-    <w:lsdException w:name="Table List 5" w:semiHidden="1" w:unhideWhenUsed="1"/>
-    <w:lsdException w:name="Table List 6" w:semiHidden="1" w:unhideWhenUsed="1"/>
-    <w:lsdException w:name="Table List 7" w:semiHidden="1" w:unhideWhenUsed="1"/>
-    <w:lsdException w:name="Table List 8" w:semiHidden="1" w:unhideWhenUsed="1"/>
-    <w:lsdException w:name="Table 3D effects 1" w:semiHidden="1" w:unhideWhenUsed="1"/>
-    <w:lsdException w:name="Table 3D effects 2" w:semiHidden="1" w:unhideWhenUsed="1"/>
-    <w:lsdException w:name="Table 3D effects 3" w:semiHidden="1" w:unhideWhenUsed="1"/>
-    <w:lsdException w:name="Table Contemporary" w:semiHidden="1" w:unhideWhenUsed="1"/>
-    <w:lsdException w:name="Table Elegant" w:semiHidden="1" w:unhideWhenUsed="1"/>
-    <w:lsdException w:name="Table Professional" w:semiHidden="1" w:unhideWhenUsed="1"/>
-    <w:lsdException w:name="Table Subtle 1" w:semiHidden="1" w:unhideWhenUsed="1"/>
-    <w:lsdException w:name="Table Subtle 2" w:semiHidden="1" w:unhideWhenUsed="1"/>
-    <w:lsdException w:name="Table Web 1" w:semiHidden="1" w:unhideWhenUsed="1"/>
-    <w:lsdException w:name="Table Web 2" w:semiHidden="1" w:unhideWhenUsed="1"/>
-    <w:lsdException w:name="Table Web 3" w:semiHidden="1" w:unhideWhenUsed="1"/>
-    <w:lsdException w:name="Balloon Text" w:semiHidden="1" w:unhideWhenUsed="1"/>
-    <w:lsdException w:name="Table Theme" w:semiHidden="1" w:unhideWhenUsed="1"/>
-    <w:lsdException w:name="Placeholder Text" w:semiHidden="1" w:uiPriority="99"/>
-    <w:lsdException w:name="No Spacing" w:uiPriority="1" w:qFormat="1"/>
-    <w:lsdException w:name="Light Shading" w:uiPriority="60"/>
-    <w:lsdException w:name="Light List" w:uiPriority="61"/>
-    <w:lsdException w:name="Light Grid" w:uiPriority="62"/>
-    <w:lsdException w:name="Medium Shading 1" w:uiPriority="63"/>
-    <w:lsdException w:name="Medium Shading 2" w:uiPriority="64"/>
-    <w:lsdException w:name="Medium List 1" w:uiPriority="65"/>
-    <w:lsdException w:name="Medium List 2" w:uiPriority="66"/>
-    <w:lsdException w:name="Medium Grid 1" w:uiPriority="67"/>
-    <w:lsdException w:name="Medium Grid 2" w:uiPriority="68"/>
-    <w:lsdException w:name="Medium Grid 3" w:uiPriority="69"/>
-    <w:lsdException w:name="Dark List" w:uiPriority="70"/>
-    <w:lsdException w:name="Colorful Shading" w:uiPriority="71"/>
-    <w:lsdException w:name="Colorful List" w:uiPriority="72"/>
-    <w:lsdException w:name="Colorful Grid" w:uiPriority="73"/>
-    <w:lsdException w:name="Light Shading Accent 1" w:uiPriority="60"/>
-    <w:lsdException w:name="Light List Accent 1" w:uiPriority="61"/>
-    <w:lsdException w:name="Light Grid Accent 1" w:uiPriority="62"/>
-    <w:lsdException w:name="Medium Shading 1 Accent 1" w:uiPriority="63"/>
-    <w:lsdException w:name="Medium Shading 2 Accent 1" w:uiPriority="64"/>
-    <w:lsdException w:name="Medium List 1 Accent 1" w:uiPriority="65"/>
-    <w:lsdException w:name="Revision" w:semiHidden="1" w:uiPriority="99"/>
-    <w:lsdException w:name="List Paragraph" w:uiPriority="34" w:qFormat="1"/>
-    <w:lsdException w:name="Quote" w:uiPriority="29" w:qFormat="1"/>
-    <w:lsdException w:name="Intense Quote" w:uiPriority="30" w:qFormat="1"/>
-    <w:lsdException w:name="Medium List 2 Accent 1" w:uiPriority="66"/>
-    <w:lsdException w:name="Medium Grid 1 Accent 1" w:uiPriority="67"/>
-    <w:lsdException w:name="Medium Grid 2 Accent 1" w:uiPriority="68"/>
-    <w:lsdException w:name="Medium Grid 3 Accent 1" w:uiPriority="69"/>
-    <w:lsdException w:name="Dark List Accent 1" w:uiPriority="70"/>
-    <w:lsdException w:name="Colorful Shading Accent 1" w:uiPriority="71"/>
-    <w:lsdException w:name="Colorful List Accent 1" w:uiPriority="72"/>
-    <w:lsdException w:name="Colorful Grid Accent 1" w:uiPriority="73"/>
-    <w:lsdException w:name="Light Shading Accent 2" w:uiPriority="60"/>
-    <w:lsdException w:name="Light List Accent 2" w:uiPriority="61"/>
-    <w:lsdException w:name="Light Grid Accent 2" w:uiPriority="62"/>
-    <w:lsdException w:name="Medium Shading 1 Accent 2" w:uiPriority="63"/>
-    <w:lsdException w:name="Medium Shading 2 Accent 2" w:uiPriority="64"/>
-    <w:lsdException w:name="Medium List 1 Accent 2" w:uiPriority="65"/>
-    <w:lsdException w:name="Medium List 2 Accent 2" w:uiPriority="66"/>
-    <w:lsdException w:name="Medium Grid 1 Accent 2" w:uiPriority="67"/>
-    <w:lsdException w:name="Medium Grid 2 Accent 2" w:uiPriority="68"/>
-    <w:lsdException w:name="Medium Grid 3 Accent 2" w:uiPriority="69"/>
-    <w:lsdException w:name="Dark List Accent 2" w:uiPriority="70"/>
-    <w:lsdException w:name="Colorful Shading Accent 2" w:uiPriority="71"/>
-    <w:lsdException w:name="Colorful List Accent 2" w:uiPriority="72"/>
-    <w:lsdException w:name="Colorful Grid Accent 2" w:uiPriority="73"/>
-    <w:lsdException w:name="Light Shading Accent 3" w:uiPriority="60"/>
-    <w:lsdException w:name="Light List Accent 3" w:uiPriority="61"/>
-    <w:lsdException w:name="Light Grid Accent 3" w:uiPriority="62"/>
-    <w:lsdException w:name="Medium Shading 1 Accent 3" w:uiPriority="63"/>
-    <w:lsdException w:name="Medium Shading 2 Accent 3" w:uiPriority="64"/>
-    <w:lsdException w:name="Medium List 1 Accent 3" w:uiPriority="65"/>
-    <w:lsdException w:name="Medium List 2 Accent 3" w:uiPriority="66"/>
-    <w:lsdException w:name="Medium Grid 1 Accent 3" w:uiPriority="67"/>
-    <w:lsdException w:name="Medium Grid 2 Accent 3" w:uiPriority="68"/>
-    <w:lsdException w:name="Medium Grid 3 Accent 3" w:uiPriority="69"/>
-    <w:lsdException w:name="Dark List Accent 3" w:uiPriority="70"/>
-    <w:lsdException w:name="Colorful Shading Accent 3" w:uiPriority="71"/>
-    <w:lsdException w:name="Colorful List Accent 3" w:uiPriority="72"/>
-    <w:lsdException w:name="Colorful Grid Accent 3" w:uiPriority="73"/>
-    <w:lsdException w:name="Light Shading Accent 4" w:uiPriority="60"/>
-    <w:lsdException w:name="Light List Accent 4" w:uiPriority="61"/>
-    <w:lsdException w:name="Light Grid Accent 4" w:uiPriority="62"/>
-    <w:lsdException w:name="Medium Shading 1 Accent 4" w:uiPriority="63"/>
-    <w:lsdException w:name="Medium Shading 2 Accent 4" w:uiPriority="64"/>
-    <w:lsdException w:name="Medium List 1 Accent 4" w:uiPriority="65"/>
-    <w:lsdException w:name="Medium List 2 Accent 4" w:uiPriority="66"/>
-    <w:lsdException w:name="Medium Grid 1 Accent 4" w:uiPriority="67"/>
-    <w:lsdException w:name="Medium Grid 2 Accent 4" w:uiPriority="68"/>
-    <w:lsdException w:name="Medium Grid 3 Accent 4" w:uiPriority="69"/>
-    <w:lsdException w:name="Dark List Accent 4" w:uiPriority="70"/>
-    <w:lsdException w:name="Colorful Shading Accent 4" w:uiPriority="71"/>
-    <w:lsdException w:name="Colorful List Accent 4" w:uiPriority="72"/>
-    <w:lsdException w:name="Colorful Grid Accent 4" w:uiPriority="73"/>
-    <w:lsdException w:name="Light Shading Accent 5" w:uiPriority="60"/>
-    <w:lsdException w:name="Light List Accent 5" w:uiPriority="61"/>
-    <w:lsdException w:name="Light Grid Accent 5" w:uiPriority="62"/>
-    <w:lsdException w:name="Medium Shading 1 Accent 5" w:uiPriority="63"/>
-    <w:lsdException w:name="Medium Shading 2 Accent 5" w:uiPriority="64"/>
-    <w:lsdException w:name="Medium List 1 Accent 5" w:uiPriority="65"/>
-    <w:lsdException w:name="Medium List 2 Accent 5" w:uiPriority="66"/>
-    <w:lsdException w:name="Medium Grid 1 Accent 5" w:uiPriority="67"/>
-    <w:lsdException w:name="Medium Grid 2 Accent 5" w:uiPriority="68"/>
-    <w:lsdException w:name="Medium Grid 3 Accent 5" w:uiPriority="69"/>
-    <w:lsdException w:name="Dark List Accent 5" w:uiPriority="70"/>
-    <w:lsdException w:name="Colorful Shading Accent 5" w:uiPriority="71"/>
-    <w:lsdException w:name="Colorful List Accent 5" w:uiPriority="72"/>
-    <w:lsdException w:name="Colorful Grid Accent 5" w:uiPriority="73"/>
-    <w:lsdException w:name="Light Shading Accent 6" w:uiPriority="60"/>
-    <w:lsdException w:name="Light List Accent 6" w:uiPriority="61"/>
-    <w:lsdException w:name="Light Grid Accent 6" w:uiPriority="62"/>
-    <w:lsdException w:name="Medium Shading 1 Accent 6" w:uiPriority="63"/>
-    <w:lsdException w:name="Medium Shading 2 Accent 6" w:uiPriority="64"/>
-    <w:lsdException w:name="Medium List 1 Accent 6" w:uiPriority="65"/>
-    <w:lsdException w:name="Medium List 2 Accent 6" w:uiPriority="66"/>
-    <w:lsdException w:name="Medium Grid 1 Accent 6" w:uiPriority="67"/>
-    <w:lsdException w:name="Medium Grid 2 Accent 6" w:uiPriority="68"/>
-    <w:lsdException w:name="Medium Grid 3 Accent 6" w:uiPriority="69"/>
-    <w:lsdException w:name="Dark List Accent 6" w:uiPriority="70"/>
-    <w:lsdException w:name="Colorful Shading Accent 6" w:uiPriority="71"/>
-    <w:lsdException w:name="Colorful List Accent 6" w:uiPriority="72"/>
-    <w:lsdException w:name="Colorful Grid Accent 6" w:uiPriority="73"/>
-    <w:lsdException w:name="Subtle Emphasis" w:uiPriority="19" w:qFormat="1"/>
-    <w:lsdException w:name="Intense Emphasis" w:uiPriority="21" w:qFormat="1"/>
-    <w:lsdException w:name="Subtle Reference" w:uiPriority="31" w:qFormat="1"/>
-    <w:lsdException w:name="Intense Reference" w:uiPriority="32" w:qFormat="1"/>
-    <w:lsdException w:name="Book Title" w:uiPriority="33" w:qFormat="1"/>
-    <w:lsdException w:name="Bibliography" w:semiHidden="1" w:uiPriority="37" w:unhideWhenUsed="1"/>
-    <w:lsdException w:name="TOC Heading" w:semiHidden="1" w:uiPriority="39" w:unhideWhenUsed="1" w:qFormat="1"/>
-  </w:latentStyles>
-  <w:style w:type="paragraph" w:default="1" w:styleId="Standard">
-    <w:name w:val="Normal"/>
-    <w:qFormat/>
-    <w:rsid w:val="00FB526A"/>
-    <w:rPr>
-      <w:rFonts w:ascii="Arial" w:hAnsi="Arial"/>
-    </w:rPr>
-  </w:style>
-  <w:style w:type="paragraph" w:styleId="berschrift1">
-    <w:name w:val="heading 1"/>
-    <w:basedOn w:val="Standard"/>
-    <w:next w:val="Standard"/>
-    <w:link w:val="berschrift1Zchn"/>
-    <w:qFormat/>
-    <w:rsid w:val="004938BA"/>
-    <w:pPr>
-      <w:keepLines/>
-      <w:numPr>
-        <w:numId w:val="21"/>
-      </w:numPr>
-      <w:spacing w:before="480"/>
-      <w:outlineLvl w:val="0"/>
-    </w:pPr>
-    <w:rPr>
-      <w:b/>
-      <w:bCs/>
-      <w:sz w:val="32"/>
-      <w:szCs w:val="28"/>
-    </w:rPr>
-  </w:style>
-  <w:style w:type="paragraph" w:styleId="berschrift2">
-    <w:name w:val="heading 2"/>
-    <w:basedOn w:val="Standard"/>
-    <w:next w:val="Standard"/>
-    <w:link w:val="berschrift2Zchn"/>
-    <w:qFormat/>
-    <w:rsid w:val="004938BA"/>
-    <w:pPr>
-      <w:keepLines/>
-      <w:numPr>
-        <w:ilvl w:val="1"/>
-        <w:numId w:val="21"/>
-      </w:numPr>
-      <w:spacing w:before="200"/>
-      <w:outlineLvl w:val="1"/>
-    </w:pPr>
-    <w:rPr>
-      <w:b/>
-      <w:bCs/>
-      <w:color w:val="000000"/>
-      <w:sz w:val="28"/>
-      <w:szCs w:val="26"/>
-    </w:rPr>
-  </w:style>
-  <w:style w:type="paragraph" w:styleId="berschrift3">
-    <w:name w:val="heading 3"/>
-    <w:basedOn w:val="Standard"/>
-    <w:next w:val="Standard"/>
-    <w:link w:val="berschrift3Zchn"/>
-    <w:qFormat/>
-    <w:rsid w:val="00FB526A"/>
-    <w:pPr>
-      <w:keepLines/>
-      <w:numPr>
-        <w:ilvl w:val="2"/>
-        <w:numId w:val="21"/>
-      </w:numPr>
-      <w:spacing w:before="200"/>
-      <w:outlineLvl w:val="2"/>
-    </w:pPr>
-    <w:rPr>
-      <w:b/>
-      <w:bCs/>
-      <w:color w:val="000000"/>
-      <w:sz w:val="24"/>
-    </w:rPr>
-  </w:style>
-  <w:style w:type="paragraph" w:styleId="berschrift4">
-    <w:name w:val="heading 4"/>
-    <w:basedOn w:val="Standard"/>
-    <w:next w:val="Standard"/>
-    <w:qFormat/>
-    <w:rsid w:val="00DB08C6"/>
-    <w:pPr>
-      <w:numPr>
-        <w:ilvl w:val="3"/>
-        <w:numId w:val="21"/>
-      </w:numPr>
-      <w:spacing w:after="60"/>
-      <w:outlineLvl w:val="3"/>
-    </w:pPr>
-    <w:rPr>
-      <w:rFonts w:ascii="Times New Roman" w:hAnsi="Times New Roman"/>
-      <w:b/>
-      <w:bCs/>
-      <w:sz w:val="28"/>
-      <w:szCs w:val="28"/>
-    </w:rPr>
-  </w:style>
-  <w:style w:type="paragraph" w:styleId="berschrift5">
-    <w:name w:val="heading 5"/>
-    <w:basedOn w:val="Standard"/>
-    <w:next w:val="Standard"/>
-    <w:qFormat/>
-    <w:rsid w:val="00DB08C6"/>
-    <w:pPr>
-      <w:numPr>
-        <w:ilvl w:val="4"/>
-        <w:numId w:val="21"/>
-      </w:numPr>
-      <w:spacing w:after="60"/>
-      <w:outlineLvl w:val="4"/>
-    </w:pPr>
-    <w:rPr>
-      <w:b/>
-      <w:bCs/>
-      <w:i/>
-      <w:iCs/>
-      <w:sz w:val="26"/>
-      <w:szCs w:val="26"/>
-    </w:rPr>
-  </w:style>
-  <w:style w:type="paragraph" w:styleId="berschrift6">
-    <w:name w:val="heading 6"/>
-    <w:basedOn w:val="Standard"/>
-    <w:next w:val="Standard"/>
-    <w:qFormat/>
-    <w:rsid w:val="00DB08C6"/>
-    <w:pPr>
-      <w:numPr>
-        <w:ilvl w:val="5"/>
-        <w:numId w:val="21"/>
-      </w:numPr>
-      <w:spacing w:after="60"/>
-      <w:outlineLvl w:val="5"/>
-    </w:pPr>
-    <w:rPr>
-      <w:rFonts w:ascii="Times New Roman" w:hAnsi="Times New Roman"/>
-      <w:b/>
-      <w:bCs/>
-      <w:sz w:val="22"/>
-      <w:szCs w:val="22"/>
-    </w:rPr>
-  </w:style>
-  <w:style w:type="paragraph" w:styleId="berschrift7">
-    <w:name w:val="heading 7"/>
-    <w:basedOn w:val="Standard"/>
-    <w:next w:val="Standard"/>
-    <w:qFormat/>
-    <w:rsid w:val="00DB08C6"/>
-    <w:pPr>
-      <w:numPr>
-        <w:ilvl w:val="6"/>
-        <w:numId w:val="21"/>
-      </w:numPr>
-      <w:spacing w:after="60"/>
-      <w:outlineLvl w:val="6"/>
-    </w:pPr>
-    <w:rPr>
-      <w:rFonts w:ascii="Times New Roman" w:hAnsi="Times New Roman"/>
-      <w:sz w:val="24"/>
-      <w:szCs w:val="24"/>
-    </w:rPr>
-  </w:style>
-  <w:style w:type="paragraph" w:styleId="berschrift8">
-    <w:name w:val="heading 8"/>
-    <w:basedOn w:val="Standard"/>
-    <w:next w:val="Standard"/>
-    <w:qFormat/>
-    <w:rsid w:val="00DB08C6"/>
-    <w:pPr>
-      <w:numPr>
-        <w:ilvl w:val="7"/>
-        <w:numId w:val="21"/>
-      </w:numPr>
-      <w:spacing w:after="60"/>
-      <w:outlineLvl w:val="7"/>
-    </w:pPr>
-    <w:rPr>
-      <w:rFonts w:ascii="Times New Roman" w:hAnsi="Times New Roman"/>
-      <w:i/>
-      <w:iCs/>
-      <w:sz w:val="24"/>
-      <w:szCs w:val="24"/>
-    </w:rPr>
-  </w:style>
-  <w:style w:type="paragraph" w:styleId="berschrift9">
-    <w:name w:val="heading 9"/>
-    <w:basedOn w:val="Standard"/>
-    <w:next w:val="Standard"/>
-    <w:qFormat/>
-    <w:rsid w:val="00DB08C6"/>
-    <w:pPr>
-      <w:numPr>
-        <w:ilvl w:val="8"/>
-        <w:numId w:val="21"/>
-      </w:numPr>
-      <w:spacing w:after="60"/>
-      <w:outlineLvl w:val="8"/>
-    </w:pPr>
-    <w:rPr>
-      <w:rFonts w:cs="Arial"/>
-      <w:sz w:val="22"/>
-      <w:szCs w:val="22"/>
-    </w:rPr>
-  </w:style>
-  <w:style w:type="character" w:default="1" w:styleId="Absatz-Standardschriftart">
-    <w:name w:val="Default Paragraph Font"/>
-    <w:uiPriority w:val="1"/>
-    <w:semiHidden/>
-    <w:unhideWhenUsed/>
-  </w:style>
-  <w:style w:type="table" w:default="1" w:styleId="NormaleTabelle">
-    <w:name w:val="Normal Table"/>
-    <w:uiPriority w:val="99"/>
-    <w:semiHidden/>
-    <w:unhideWhenUsed/>
-    <w:tblPr>
-      <w:tblInd w:w="0" w:type="dxa"/>
-      <w:tblCellMar>
-        <w:top w:w="0" w:type="dxa"/>
-        <w:left w:w="108" w:type="dxa"/>
-        <w:bottom w:w="0" w:type="dxa"/>
-        <w:right w:w="108" w:type="dxa"/>
-      </w:tblCellMar>
-    </w:tblPr>
-  </w:style>
-  <w:style w:type="numbering" w:default="1" w:styleId="KeineListe">
-    <w:name w:val="No List"/>
-    <w:uiPriority w:val="99"/>
-    <w:semiHidden/>
-    <w:unhideWhenUsed/>
-  </w:style>
-  <w:style w:type="paragraph" w:customStyle="1" w:styleId="Standardlinks">
-    <w:name w:val="Standard_links"/>
-    <w:basedOn w:val="Standard"/>
-    <w:rsid w:val="00E63C4F"/>
-  </w:style>
-  <w:style w:type="paragraph" w:styleId="Aufzhlungszeichen">
-    <w:name w:val="List Bullet"/>
-    <w:basedOn w:val="Standard"/>
-    <w:rsid w:val="002B0F15"/>
-    <w:pPr>
-      <w:numPr>
-        <w:numId w:val="1"/>
-      </w:numPr>
-    </w:pPr>
-  </w:style>
-  <w:style w:type="paragraph" w:styleId="Sprechblasentext">
-    <w:name w:val="Balloon Text"/>
-    <w:basedOn w:val="Standard"/>
-    <w:link w:val="SprechblasentextZchn"/>
-    <w:rsid w:val="00220E2C"/>
-    <w:rPr>
-      <w:rFonts w:ascii="Tahoma" w:hAnsi="Tahoma" w:cs="Tahoma"/>
-      <w:sz w:val="16"/>
-      <w:szCs w:val="16"/>
-    </w:rPr>
-  </w:style>
-  <w:style w:type="character" w:customStyle="1" w:styleId="SprechblasentextZchn">
-    <w:name w:val="Sprechblasentext Zchn"/>
-    <w:link w:val="Sprechblasentext"/>
-    <w:rsid w:val="00220E2C"/>
-    <w:rPr>
-      <w:rFonts w:ascii="Tahoma" w:hAnsi="Tahoma" w:cs="Tahoma"/>
-      <w:sz w:val="16"/>
-      <w:szCs w:val="16"/>
-    </w:rPr>
-  </w:style>
-  <w:style w:type="character" w:customStyle="1" w:styleId="berschrift1Zchn">
-    <w:name w:val="Überschrift 1 Zchn"/>
-    <w:link w:val="berschrift1"/>
-    <w:rsid w:val="004938BA"/>
-    <w:rPr>
-      <w:rFonts w:ascii="Arial" w:hAnsi="Arial"/>
-      <w:b/>
-      <w:bCs/>
-      <w:sz w:val="32"/>
-      <w:szCs w:val="28"/>
-      <w:lang w:val="de-DE" w:eastAsia="de-DE" w:bidi="ar-SA"/>
-    </w:rPr>
-  </w:style>
-  <w:style w:type="paragraph" w:styleId="Inhaltsverzeichnisberschrift">
-    <w:name w:val="TOC Heading"/>
-    <w:basedOn w:val="berschrift1"/>
-    <w:next w:val="Standard"/>
-    <w:uiPriority w:val="39"/>
-    <w:qFormat/>
-    <w:rsid w:val="00220E2C"/>
-    <w:pPr>
-      <w:spacing w:line="276" w:lineRule="auto"/>
-      <w:outlineLvl w:val="9"/>
-    </w:pPr>
-    <w:rPr>
-      <w:lang w:eastAsia="en-US"/>
-    </w:rPr>
-  </w:style>
-  <w:style w:type="character" w:customStyle="1" w:styleId="berschrift2Zchn">
-    <w:name w:val="Überschrift 2 Zchn"/>
-    <w:link w:val="berschrift2"/>
-    <w:rsid w:val="004938BA"/>
-    <w:rPr>
-      <w:rFonts w:ascii="Arial" w:hAnsi="Arial"/>
-      <w:b/>
-      <w:bCs/>
-      <w:color w:val="000000"/>
-      <w:sz w:val="28"/>
-      <w:szCs w:val="26"/>
-      <w:lang w:val="de-DE" w:eastAsia="de-DE" w:bidi="ar-SA"/>
-    </w:rPr>
-  </w:style>
-  <w:style w:type="character" w:customStyle="1" w:styleId="berschrift3Zchn">
-    <w:name w:val="Überschrift 3 Zchn"/>
-    <w:link w:val="berschrift3"/>
-    <w:rsid w:val="00FB526A"/>
-    <w:rPr>
-      <w:rFonts w:ascii="Arial" w:hAnsi="Arial"/>
-      <w:b/>
-      <w:bCs/>
-      <w:color w:val="000000"/>
-      <w:sz w:val="24"/>
-      <w:lang w:val="de-DE" w:eastAsia="de-DE" w:bidi="ar-SA"/>
-    </w:rPr>
-  </w:style>
-  <w:style w:type="paragraph" w:styleId="Verzeichnis1">
-    <w:name w:val="toc 1"/>
-    <w:basedOn w:val="Standard"/>
-    <w:next w:val="Standard"/>
-    <w:autoRedefine/>
-    <w:uiPriority w:val="39"/>
-    <w:qFormat/>
-    <w:rsid w:val="000445E9"/>
-    <w:pPr>
-      <w:spacing w:before="120" w:after="120" w:line="480" w:lineRule="auto"/>
-    </w:pPr>
-    <w:rPr>
-      <w:b/>
-      <w:bCs/>
-      <w:caps/>
-      <w:sz w:val="28"/>
-    </w:rPr>
-  </w:style>
-  <w:style w:type="paragraph" w:styleId="Verzeichnis2">
-    <w:name w:val="toc 2"/>
-    <w:basedOn w:val="Standard"/>
-    <w:next w:val="Standard"/>
-    <w:autoRedefine/>
-    <w:uiPriority w:val="39"/>
-    <w:qFormat/>
-    <w:rsid w:val="004D6FC7"/>
-    <w:pPr>
-      <w:tabs>
-        <w:tab w:val="left" w:pos="1000"/>
-        <w:tab w:val="right" w:leader="dot" w:pos="9060"/>
-      </w:tabs>
-      <w:ind w:left="200"/>
-    </w:pPr>
-    <w:rPr>
-      <w:rFonts w:cs="Arial"/>
-      <w:smallCaps/>
-      <w:noProof/>
-      <w:sz w:val="24"/>
-      <w:szCs w:val="24"/>
-    </w:rPr>
-  </w:style>
-  <w:style w:type="paragraph" w:styleId="Verzeichnis3">
-    <w:name w:val="toc 3"/>
-    <w:basedOn w:val="Standard"/>
-    <w:next w:val="Standard"/>
-    <w:autoRedefine/>
-    <w:uiPriority w:val="39"/>
-    <w:qFormat/>
-    <w:rsid w:val="000445E9"/>
-    <w:pPr>
-      <w:ind w:left="400"/>
-    </w:pPr>
-    <w:rPr>
-      <w:i/>
-      <w:iCs/>
-      <w:sz w:val="24"/>
-    </w:rPr>
-  </w:style>
-  <w:style w:type="character" w:styleId="Hyperlink">
-    <w:name w:val="Hyperlink"/>
-    <w:uiPriority w:val="99"/>
-    <w:unhideWhenUsed/>
-    <w:rsid w:val="00FB526A"/>
-    <w:rPr>
-      <w:color w:val="0000FF"/>
-      <w:u w:val="single"/>
-    </w:rPr>
-  </w:style>
-  <w:style w:type="paragraph" w:styleId="Verzeichnis4">
-    <w:name w:val="toc 4"/>
-    <w:basedOn w:val="Standard"/>
-    <w:next w:val="Standard"/>
-    <w:autoRedefine/>
-    <w:rsid w:val="000445E9"/>
-    <w:pPr>
-      <w:ind w:left="600"/>
-    </w:pPr>
-    <w:rPr>
-      <w:rFonts w:ascii="Calibri" w:hAnsi="Calibri"/>
-      <w:sz w:val="18"/>
-      <w:szCs w:val="18"/>
-    </w:rPr>
-  </w:style>
-  <w:style w:type="paragraph" w:styleId="Verzeichnis5">
-    <w:name w:val="toc 5"/>
-    <w:basedOn w:val="Standard"/>
-    <w:next w:val="Standard"/>
-    <w:autoRedefine/>
-    <w:rsid w:val="000445E9"/>
-    <w:pPr>
-      <w:ind w:left="800"/>
-    </w:pPr>
-    <w:rPr>
-      <w:rFonts w:ascii="Calibri" w:hAnsi="Calibri"/>
-      <w:sz w:val="18"/>
-      <w:szCs w:val="18"/>
-    </w:rPr>
-  </w:style>
-  <w:style w:type="paragraph" w:styleId="Verzeichnis6">
-    <w:name w:val="toc 6"/>
-    <w:basedOn w:val="Standard"/>
-    <w:next w:val="Standard"/>
-    <w:autoRedefine/>
-    <w:rsid w:val="000445E9"/>
-    <w:pPr>
-      <w:ind w:left="1000"/>
-    </w:pPr>
-    <w:rPr>
-      <w:rFonts w:ascii="Calibri" w:hAnsi="Calibri"/>
-      <w:sz w:val="18"/>
-      <w:szCs w:val="18"/>
-    </w:rPr>
-  </w:style>
-  <w:style w:type="paragraph" w:styleId="Verzeichnis7">
-    <w:name w:val="toc 7"/>
-    <w:basedOn w:val="Standard"/>
-    <w:next w:val="Standard"/>
-    <w:autoRedefine/>
-    <w:rsid w:val="000445E9"/>
-    <w:pPr>
-      <w:ind w:left="1200"/>
-    </w:pPr>
-    <w:rPr>
-      <w:rFonts w:ascii="Calibri" w:hAnsi="Calibri"/>
-      <w:sz w:val="18"/>
-      <w:szCs w:val="18"/>
-    </w:rPr>
-  </w:style>
-  <w:style w:type="paragraph" w:styleId="Verzeichnis8">
-    <w:name w:val="toc 8"/>
-    <w:basedOn w:val="Standard"/>
-    <w:next w:val="Standard"/>
-    <w:autoRedefine/>
-    <w:rsid w:val="000445E9"/>
-    <w:pPr>
-      <w:ind w:left="1400"/>
-    </w:pPr>
-    <w:rPr>
-      <w:rFonts w:ascii="Calibri" w:hAnsi="Calibri"/>
-      <w:sz w:val="18"/>
-      <w:szCs w:val="18"/>
-    </w:rPr>
-  </w:style>
-  <w:style w:type="paragraph" w:styleId="Verzeichnis9">
-    <w:name w:val="toc 9"/>
-    <w:basedOn w:val="Standard"/>
-    <w:next w:val="Standard"/>
-    <w:autoRedefine/>
-    <w:rsid w:val="000445E9"/>
-    <w:pPr>
-      <w:ind w:left="1600"/>
-    </w:pPr>
-    <w:rPr>
-      <w:rFonts w:ascii="Calibri" w:hAnsi="Calibri"/>
-      <w:sz w:val="18"/>
-      <w:szCs w:val="18"/>
-    </w:rPr>
-  </w:style>
-  <w:style w:type="paragraph" w:styleId="Kopfzeile">
-    <w:name w:val="header"/>
-    <w:basedOn w:val="Standard"/>
-    <w:link w:val="KopfzeileZchn"/>
-    <w:uiPriority w:val="99"/>
-    <w:rsid w:val="00CB6172"/>
-    <w:pPr>
-      <w:tabs>
-        <w:tab w:val="left" w:pos="1134"/>
-        <w:tab w:val="left" w:pos="2268"/>
-        <w:tab w:val="center" w:pos="4536"/>
-        <w:tab w:val="right" w:pos="9072"/>
-      </w:tabs>
-      <w:spacing w:line="280" w:lineRule="atLeast"/>
-    </w:pPr>
-    <w:rPr>
-      <w:sz w:val="22"/>
-    </w:rPr>
-  </w:style>
-  <w:style w:type="character" w:customStyle="1" w:styleId="KopfzeileZchn">
-    <w:name w:val="Kopfzeile Zchn"/>
-    <w:link w:val="Kopfzeile"/>
-    <w:uiPriority w:val="99"/>
-    <w:rsid w:val="00CB6172"/>
-    <w:rPr>
-      <w:rFonts w:ascii="Arial" w:hAnsi="Arial"/>
-      <w:sz w:val="22"/>
-    </w:rPr>
-  </w:style>
-  <w:style w:type="paragraph" w:customStyle="1" w:styleId="Tabelle">
-    <w:name w:val="Tabelle"/>
-    <w:basedOn w:val="Standard"/>
-    <w:rsid w:val="00CB6172"/>
-    <w:pPr>
-      <w:tabs>
-        <w:tab w:val="left" w:pos="1134"/>
-        <w:tab w:val="left" w:pos="2268"/>
-      </w:tabs>
-      <w:spacing w:before="40" w:after="40" w:line="280" w:lineRule="atLeast"/>
-    </w:pPr>
-    <w:rPr>
-      <w:sz w:val="22"/>
-    </w:rPr>
-  </w:style>
-  <w:style w:type="paragraph" w:styleId="Fuzeile">
-    <w:name w:val="footer"/>
-    <w:basedOn w:val="Standard"/>
-    <w:link w:val="FuzeileZchn"/>
-    <w:uiPriority w:val="99"/>
-    <w:rsid w:val="001C2F1E"/>
-    <w:pPr>
-      <w:tabs>
-        <w:tab w:val="center" w:pos="4536"/>
-        <w:tab w:val="right" w:pos="9072"/>
-      </w:tabs>
-    </w:pPr>
-  </w:style>
-  <w:style w:type="character" w:customStyle="1" w:styleId="FuzeileZchn">
-    <w:name w:val="Fußzeile Zchn"/>
-    <w:link w:val="Fuzeile"/>
-    <w:uiPriority w:val="99"/>
-    <w:rsid w:val="001C2F1E"/>
-    <w:rPr>
-      <w:rFonts w:ascii="Arial" w:hAnsi="Arial"/>
-    </w:rPr>
-  </w:style>
-  <w:style w:type="paragraph" w:styleId="Listenabsatz">
-    <w:name w:val="List Paragraph"/>
-    <w:basedOn w:val="Standard"/>
-    <w:uiPriority w:val="34"/>
-    <w:qFormat/>
-    <w:rsid w:val="001314A8"/>
-    <w:pPr>
-      <w:ind w:left="720"/>
-      <w:contextualSpacing/>
-    </w:pPr>
-  </w:style>
-  <w:style w:type="table" w:styleId="Tabellenraster">
-    <w:name w:val="Table Grid"/>
-    <w:basedOn w:val="NormaleTabelle"/>
-    <w:rsid w:val="005B7D52"/>
-    <w:pPr>
-      <w:keepNext/>
-      <w:tabs>
-        <w:tab w:val="left" w:pos="2410"/>
-        <w:tab w:val="right" w:leader="dot" w:pos="8505"/>
-      </w:tabs>
-      <w:spacing w:after="80"/>
-      <w:ind w:left="1134"/>
-    </w:pPr>
-    <w:tblPr>
-      <w:tblBorders>
-        <w:top w:val="single" w:sz="4" w:space="0" w:color="auto"/>
-        <w:left w:val="single" w:sz="4" w:space="0" w:color="auto"/>
-        <w:bottom w:val="single" w:sz="4" w:space="0" w:color="auto"/>
-        <w:right w:val="single" w:sz="4" w:space="0" w:color="auto"/>
-        <w:insideH w:val="single" w:sz="4" w:space="0" w:color="auto"/>
-        <w:insideV w:val="single" w:sz="4" w:space="0" w:color="auto"/>
-      </w:tblBorders>
-    </w:tblPr>
-  </w:style>
-  <w:style w:type="paragraph" w:customStyle="1" w:styleId="Formatvorlageberschrift1Zeilenabstand15Zeilen">
-    <w:name w:val="Formatvorlage Überschrift 1 + Zeilenabstand:  15 Zeilen"/>
-    <w:basedOn w:val="Standard"/>
-    <w:rsid w:val="00376132"/>
-    <w:pPr>
-      <w:numPr>
-        <w:numId w:val="11"/>
-      </w:numPr>
-    </w:pPr>
-  </w:style>
-  <w:style w:type="paragraph" w:customStyle="1" w:styleId="Subheadline2">
-    <w:name w:val="Subheadline 2"/>
-    <w:basedOn w:val="Standard"/>
-    <w:next w:val="Standard"/>
-    <w:rsid w:val="003211FF"/>
-    <w:pPr>
-      <w:spacing w:line="414" w:lineRule="exact"/>
-    </w:pPr>
-    <w:rPr>
-      <w:rFonts w:ascii="Tele-GroteskNor" w:hAnsi="Tele-GroteskNor"/>
-      <w:sz w:val="38"/>
-      <w:szCs w:val="24"/>
-    </w:rPr>
-  </w:style>
-  <w:style w:type="paragraph" w:customStyle="1" w:styleId="Flietext">
-    <w:name w:val="Fließtext"/>
-    <w:basedOn w:val="Standard"/>
-    <w:link w:val="FlietextZchn"/>
-    <w:autoRedefine/>
-    <w:rsid w:val="003211FF"/>
-    <w:pPr>
-      <w:autoSpaceDE w:val="0"/>
-      <w:autoSpaceDN w:val="0"/>
-      <w:adjustRightInd w:val="0"/>
-      <w:jc w:val="both"/>
-    </w:pPr>
-    <w:rPr>
-      <w:rFonts w:ascii="Tele-GroteskNor" w:hAnsi="Tele-GroteskNor"/>
-      <w:sz w:val="24"/>
-      <w:szCs w:val="24"/>
-    </w:rPr>
-  </w:style>
-  <w:style w:type="character" w:customStyle="1" w:styleId="FarbeMagenta">
-    <w:name w:val="Farbe: Magenta"/>
-    <w:rsid w:val="003211FF"/>
-    <w:rPr>
-      <w:color w:val="E20074"/>
-    </w:rPr>
-  </w:style>
-  <w:style w:type="paragraph" w:customStyle="1" w:styleId="Titelblattheader">
-    <w:name w:val="Titelblatt_header"/>
-    <w:basedOn w:val="Titel"/>
-    <w:link w:val="TitelblattheaderZchn"/>
-    <w:rsid w:val="003211FF"/>
-    <w:pPr>
-      <w:autoSpaceDE w:val="0"/>
-      <w:autoSpaceDN w:val="0"/>
-      <w:adjustRightInd w:val="0"/>
-      <w:spacing w:before="100" w:beforeAutospacing="1" w:after="100" w:afterAutospacing="1"/>
-      <w:jc w:val="left"/>
-    </w:pPr>
-    <w:rPr>
-      <w:rFonts w:ascii="Tele-GroteskNor" w:hAnsi="Tele-GroteskNor"/>
-      <w:b w:val="0"/>
-      <w:color w:val="808080"/>
-      <w:kern w:val="56"/>
-      <w:sz w:val="56"/>
-    </w:rPr>
-  </w:style>
-  <w:style w:type="character" w:customStyle="1" w:styleId="TitelblattheaderZchn">
-    <w:name w:val="Titelblatt_header Zchn"/>
-    <w:link w:val="Titelblattheader"/>
-    <w:locked/>
-    <w:rsid w:val="003211FF"/>
-    <w:rPr>
-      <w:rFonts w:ascii="Tele-GroteskNor" w:hAnsi="Tele-GroteskNor" w:cs="Arial"/>
-      <w:bCs/>
-      <w:color w:val="808080"/>
-      <w:kern w:val="56"/>
-      <w:sz w:val="56"/>
-      <w:szCs w:val="32"/>
-      <w:lang w:val="de-DE" w:eastAsia="de-DE" w:bidi="ar-SA"/>
-    </w:rPr>
-  </w:style>
-  <w:style w:type="paragraph" w:customStyle="1" w:styleId="Seitentitel">
-    <w:name w:val="Seitentitel"/>
-    <w:next w:val="Seitentiteluntertitel"/>
-    <w:autoRedefine/>
-    <w:rsid w:val="003211FF"/>
-    <w:rPr>
-      <w:rFonts w:ascii="Tele-GroteskNor" w:hAnsi="Tele-GroteskNor"/>
-      <w:color w:val="808080"/>
-      <w:sz w:val="72"/>
-      <w:szCs w:val="32"/>
-    </w:rPr>
-  </w:style>
-  <w:style w:type="paragraph" w:customStyle="1" w:styleId="Seitentiteluntertitel">
-    <w:name w:val="Seitentitel untertitel"/>
-    <w:basedOn w:val="Titelblattheader"/>
-    <w:next w:val="Standard"/>
-    <w:autoRedefine/>
-    <w:rsid w:val="003211FF"/>
-    <w:pPr>
-      <w:spacing w:before="40" w:beforeAutospacing="0"/>
-    </w:pPr>
-    <w:rPr>
-      <w:sz w:val="32"/>
-    </w:rPr>
-  </w:style>
-  <w:style w:type="character" w:customStyle="1" w:styleId="FlietextZchn">
-    <w:name w:val="Fließtext Zchn"/>
-    <w:link w:val="Flietext"/>
-    <w:rsid w:val="003211FF"/>
-    <w:rPr>
-      <w:rFonts w:ascii="Tele-GroteskNor" w:hAnsi="Tele-GroteskNor"/>
-      <w:sz w:val="24"/>
-      <w:szCs w:val="24"/>
-      <w:lang w:val="de-DE" w:eastAsia="de-DE" w:bidi="ar-SA"/>
-    </w:rPr>
-  </w:style>
-  <w:style w:type="paragraph" w:styleId="Titel">
-    <w:name w:val="Title"/>
-    <w:basedOn w:val="Standard"/>
-    <w:qFormat/>
-    <w:rsid w:val="003211FF"/>
-    <w:pPr>
-      <w:spacing w:after="60"/>
-      <w:jc w:val="center"/>
-      <w:outlineLvl w:val="0"/>
-    </w:pPr>
-    <w:rPr>
-      <w:rFonts w:cs="Arial"/>
-      <w:b/>
-      <w:bCs/>
-      <w:kern w:val="28"/>
-      <w:sz w:val="32"/>
-      <w:szCs w:val="32"/>
-    </w:rPr>
-  </w:style>
-  <w:style w:type="paragraph" w:customStyle="1" w:styleId="Paginierung">
-    <w:name w:val="Paginierung"/>
-    <w:rsid w:val="003211FF"/>
-    <w:rPr>
-      <w:rFonts w:ascii="Tele-GroteskNor" w:hAnsi="Tele-GroteskNor"/>
-      <w:sz w:val="28"/>
-      <w:szCs w:val="24"/>
-    </w:rPr>
-  </w:style>
-  <w:style w:type="character" w:customStyle="1" w:styleId="username">
-    <w:name w:val="username"/>
-    <w:rsid w:val="003F3230"/>
-  </w:style>
-  <w:style w:type="paragraph" w:styleId="StandardWeb">
-    <w:name w:val="Normal (Web)"/>
-    <w:basedOn w:val="Standard"/>
-    <w:uiPriority w:val="99"/>
-    <w:unhideWhenUsed/>
-    <w:rsid w:val="00240BB9"/>
-    <w:pPr>
-      <w:spacing w:before="100" w:beforeAutospacing="1" w:after="100" w:afterAutospacing="1"/>
-    </w:pPr>
-    <w:rPr>
-      <w:rFonts w:ascii="Times New Roman" w:hAnsi="Times New Roman"/>
-      <w:sz w:val="24"/>
-      <w:szCs w:val="24"/>
-    </w:rPr>
-  </w:style>
-  <w:style w:type="character" w:styleId="Fett">
-    <w:name w:val="Strong"/>
-    <w:basedOn w:val="Absatz-Standardschriftart"/>
-    <w:qFormat/>
-    <w:rsid w:val="00762454"/>
-    <w:rPr>
-      <w:b/>
-      <w:bCs/>
-    </w:rPr>
-  </w:style>
-  <w:style w:type="character" w:styleId="Kommentarzeichen">
-    <w:name w:val="annotation reference"/>
-    <w:basedOn w:val="Absatz-Standardschriftart"/>
-    <w:rsid w:val="009D6D2F"/>
-    <w:rPr>
-      <w:sz w:val="16"/>
-      <w:szCs w:val="16"/>
-    </w:rPr>
-  </w:style>
-  <w:style w:type="paragraph" w:styleId="Kommentartext">
-    <w:name w:val="annotation text"/>
-    <w:basedOn w:val="Standard"/>
-    <w:link w:val="KommentartextZchn"/>
-    <w:rsid w:val="009D6D2F"/>
-    <w:pPr>
-      <w:spacing w:line="240" w:lineRule="auto"/>
-    </w:pPr>
-  </w:style>
-  <w:style w:type="character" w:customStyle="1" w:styleId="KommentartextZchn">
-    <w:name w:val="Kommentartext Zchn"/>
-    <w:basedOn w:val="Absatz-Standardschriftart"/>
-    <w:link w:val="Kommentartext"/>
-    <w:rsid w:val="009D6D2F"/>
-    <w:rPr>
-      <w:rFonts w:ascii="Arial" w:hAnsi="Arial"/>
-    </w:rPr>
-  </w:style>
-  <w:style w:type="paragraph" w:styleId="Kommentarthema">
-    <w:name w:val="annotation subject"/>
-    <w:basedOn w:val="Kommentartext"/>
-    <w:next w:val="Kommentartext"/>
-    <w:link w:val="KommentarthemaZchn"/>
-    <w:rsid w:val="009D6D2F"/>
-    <w:rPr>
-      <w:b/>
-      <w:bCs/>
-    </w:rPr>
-  </w:style>
-  <w:style w:type="character" w:customStyle="1" w:styleId="KommentarthemaZchn">
-    <w:name w:val="Kommentarthema Zchn"/>
-    <w:basedOn w:val="KommentartextZchn"/>
-    <w:link w:val="Kommentarthema"/>
-    <w:rsid w:val="009D6D2F"/>
-    <w:rPr>
-      <w:rFonts w:ascii="Arial" w:hAnsi="Arial"/>
-      <w:b/>
-      <w:bCs/>
-    </w:rPr>
-  </w:style>
-  <w:style w:type="character" w:customStyle="1" w:styleId="NichtaufgelsteErwhnung1">
-    <w:name w:val="Nicht aufgelöste Erwähnung1"/>
-    <w:basedOn w:val="Absatz-Standardschriftart"/>
-    <w:uiPriority w:val="99"/>
-    <w:semiHidden/>
-    <w:unhideWhenUsed/>
-    <w:rsid w:val="00A7352F"/>
-    <w:rPr>
-      <w:color w:val="605E5C"/>
-      <w:shd w:val="clear" w:color="auto" w:fill="E1DFDD"/>
-    </w:rPr>
-  </w:style>
-  <w:style w:type="character" w:styleId="BesuchterHyperlink">
-    <w:name w:val="FollowedHyperlink"/>
-    <w:basedOn w:val="Absatz-Standardschriftart"/>
-    <w:rsid w:val="00A7352F"/>
-    <w:rPr>
-      <w:color w:val="954F72" w:themeColor="followedHyperlink"/>
-      <w:u w:val="single"/>
-    </w:rPr>
-  </w:style>
-  <w:style w:type="paragraph" w:styleId="Beschriftung">
-    <w:name w:val="caption"/>
-    <w:basedOn w:val="Standard"/>
-    <w:next w:val="Standard"/>
-    <w:unhideWhenUsed/>
-    <w:qFormat/>
-    <w:rsid w:val="00B25AD0"/>
-    <w:pPr>
-      <w:spacing w:before="0" w:after="200" w:line="240" w:lineRule="auto"/>
-    </w:pPr>
-    <w:rPr>
-      <w:i/>
-      <w:iCs/>
-      <w:color w:val="44546A" w:themeColor="text2"/>
-      <w:sz w:val="18"/>
-      <w:szCs w:val="18"/>
-    </w:rPr>
-  </w:style>
-  <w:style w:type="paragraph" w:styleId="Abbildungsverzeichnis">
-    <w:name w:val="table of figures"/>
-    <w:basedOn w:val="Standard"/>
-    <w:next w:val="Standard"/>
-    <w:uiPriority w:val="99"/>
-    <w:rsid w:val="00B25AD0"/>
-  </w:style>
-  <w:style w:type="table" w:styleId="MittlereSchattierung1-Akzent6">
-    <w:name w:val="Medium Shading 1 Accent 6"/>
-    <w:basedOn w:val="NormaleTabelle"/>
-    <w:uiPriority w:val="63"/>
-    <w:rsid w:val="001C731C"/>
-    <w:pPr>
-      <w:spacing w:before="0" w:line="240" w:lineRule="auto"/>
-    </w:pPr>
-    <w:tblPr>
-      <w:tblStyleRowBandSize w:val="1"/>
-      <w:tblStyleColBandSize w:val="1"/>
-      <w:tblBorders>
-        <w:top w:val="single" w:sz="8" w:space="0" w:color="93C571" w:themeColor="accent6" w:themeTint="BF"/>
-        <w:left w:val="single" w:sz="8" w:space="0" w:color="93C571" w:themeColor="accent6" w:themeTint="BF"/>
-        <w:bottom w:val="single" w:sz="8" w:space="0" w:color="93C571" w:themeColor="accent6" w:themeTint="BF"/>
-        <w:right w:val="single" w:sz="8" w:space="0" w:color="93C571" w:themeColor="accent6" w:themeTint="BF"/>
-        <w:insideH w:val="single" w:sz="8" w:space="0" w:color="93C571" w:themeColor="accent6" w:themeTint="BF"/>
-      </w:tblBorders>
-    </w:tblPr>
-    <w:tblStylePr w:type="firstRow">
-      <w:pPr>
-        <w:spacing w:before="0" w:after="0" w:line="240" w:lineRule="auto"/>
-      </w:pPr>
-      <w:rPr>
-        <w:b/>
-        <w:bCs/>
-        <w:color w:val="FFFFFF" w:themeColor="background1"/>
-      </w:rPr>
-      <w:tblPr/>
-      <w:tcPr>
-        <w:tcBorders>
-          <w:top w:val="single" w:sz="8" w:space="0" w:color="93C571" w:themeColor="accent6" w:themeTint="BF"/>
-          <w:left w:val="single" w:sz="8" w:space="0" w:color="93C571" w:themeColor="accent6" w:themeTint="BF"/>
-          <w:bottom w:val="single" w:sz="8" w:space="0" w:color="93C571" w:themeColor="accent6" w:themeTint="BF"/>
-          <w:right w:val="single" w:sz="8" w:space="0" w:color="93C571" w:themeColor="accent6" w:themeTint="BF"/>
-          <w:insideH w:val="nil"/>
-          <w:insideV w:val="nil"/>
-        </w:tcBorders>
-        <w:shd w:val="clear" w:color="auto" w:fill="70AD47" w:themeFill="accent6"/>
-      </w:tcPr>
-    </w:tblStylePr>
-    <w:tblStylePr w:type="lastRow">
-      <w:pPr>
-        <w:spacing w:before="0" w:after="0" w:line="240" w:lineRule="auto"/>
-      </w:pPr>
-      <w:rPr>
-        <w:b/>
-        <w:bCs/>
-      </w:rPr>
-      <w:tblPr/>
-      <w:tcPr>
-        <w:tcBorders>
-          <w:top w:val="double" w:sz="6" w:space="0" w:color="93C571" w:themeColor="accent6" w:themeTint="BF"/>
-          <w:left w:val="single" w:sz="8" w:space="0" w:color="93C571" w:themeColor="accent6" w:themeTint="BF"/>
-          <w:bottom w:val="single" w:sz="8" w:space="0" w:color="93C571" w:themeColor="accent6" w:themeTint="BF"/>
-          <w:right w:val="single" w:sz="8" w:space="0" w:color="93C571" w:themeColor="accent6" w:themeTint="BF"/>
-          <w:insideH w:val="nil"/>
-          <w:insideV w:val="nil"/>
-        </w:tcBorders>
-      </w:tcPr>
-    </w:tblStylePr>
-    <w:tblStylePr w:type="firstCol">
-      <w:rPr>
-        <w:b/>
-        <w:bCs/>
-      </w:rPr>
-    </w:tblStylePr>
-    <w:tblStylePr w:type="lastCol">
-      <w:rPr>
-        <w:b/>
-        <w:bCs/>
-      </w:rPr>
-    </w:tblStylePr>
-    <w:tblStylePr w:type="band1Vert">
-      <w:tblPr/>
-      <w:tcPr>
-        <w:shd w:val="clear" w:color="auto" w:fill="DBEBD0" w:themeFill="accent6" w:themeFillTint="3F"/>
-      </w:tcPr>
-    </w:tblStylePr>
-    <w:tblStylePr w:type="band1Horz">
-      <w:tblPr/>
-      <w:tcPr>
-        <w:tcBorders>
-          <w:insideH w:val="nil"/>
-          <w:insideV w:val="nil"/>
-        </w:tcBorders>
-        <w:shd w:val="clear" w:color="auto" w:fill="DBEBD0" w:themeFill="accent6" w:themeFillTint="3F"/>
-      </w:tcPr>
-    </w:tblStylePr>
-    <w:tblStylePr w:type="band2Horz">
-      <w:tblPr/>
-      <w:tcPr>
-        <w:tcBorders>
-          <w:insideH w:val="nil"/>
-          <w:insideV w:val="nil"/>
-        </w:tcBorders>
-      </w:tcPr>
-    </w:tblStylePr>
-  </w:style>
-  <w:style w:type="table" w:styleId="HelleListe-Akzent6">
-    <w:name w:val="Light List Accent 6"/>
-    <w:basedOn w:val="NormaleTabelle"/>
-    <w:uiPriority w:val="61"/>
-    <w:rsid w:val="00F55330"/>
-    <w:pPr>
-      <w:spacing w:before="0" w:line="240" w:lineRule="auto"/>
-    </w:pPr>
-    <w:tblPr>
-      <w:tblStyleRowBandSize w:val="1"/>
-      <w:tblStyleColBandSize w:val="1"/>
-      <w:tblBorders>
-        <w:top w:val="single" w:sz="8" w:space="0" w:color="70AD47" w:themeColor="accent6"/>
-        <w:left w:val="single" w:sz="8" w:space="0" w:color="70AD47" w:themeColor="accent6"/>
-        <w:bottom w:val="single" w:sz="8" w:space="0" w:color="70AD47" w:themeColor="accent6"/>
-        <w:right w:val="single" w:sz="8" w:space="0" w:color="70AD47" w:themeColor="accent6"/>
-      </w:tblBorders>
-    </w:tblPr>
-    <w:tblStylePr w:type="firstRow">
-      <w:pPr>
-        <w:spacing w:before="0" w:after="0" w:line="240" w:lineRule="auto"/>
-      </w:pPr>
-      <w:rPr>
-        <w:b/>
-        <w:bCs/>
-        <w:color w:val="FFFFFF" w:themeColor="background1"/>
-      </w:rPr>
-      <w:tblPr/>
-      <w:tcPr>
-        <w:shd w:val="clear" w:color="auto" w:fill="70AD47" w:themeFill="accent6"/>
-      </w:tcPr>
-    </w:tblStylePr>
-    <w:tblStylePr w:type="lastRow">
-      <w:pPr>
-        <w:spacing w:before="0" w:after="0" w:line="240" w:lineRule="auto"/>
-      </w:pPr>
-      <w:rPr>
-        <w:b/>
-        <w:bCs/>
-      </w:rPr>
-      <w:tblPr/>
-      <w:tcPr>
-        <w:tcBorders>
-          <w:top w:val="double" w:sz="6" w:space="0" w:color="70AD47" w:themeColor="accent6"/>
-          <w:left w:val="single" w:sz="8" w:space="0" w:color="70AD47" w:themeColor="accent6"/>
-          <w:bottom w:val="single" w:sz="8" w:space="0" w:color="70AD47" w:themeColor="accent6"/>
-          <w:right w:val="single" w:sz="8" w:space="0" w:color="70AD47" w:themeColor="accent6"/>
-        </w:tcBorders>
-      </w:tcPr>
-    </w:tblStylePr>
-    <w:tblStylePr w:type="firstCol">
-      <w:rPr>
-        <w:b/>
-        <w:bCs/>
-      </w:rPr>
-    </w:tblStylePr>
-    <w:tblStylePr w:type="lastCol">
-      <w:rPr>
-        <w:b/>
-        <w:bCs/>
-      </w:rPr>
-    </w:tblStylePr>
-    <w:tblStylePr w:type="band1Vert">
-      <w:tblPr/>
-      <w:tcPr>
-        <w:tcBorders>
-          <w:top w:val="single" w:sz="8" w:space="0" w:color="70AD47" w:themeColor="accent6"/>
-          <w:left w:val="single" w:sz="8" w:space="0" w:color="70AD47" w:themeColor="accent6"/>
-          <w:bottom w:val="single" w:sz="8" w:space="0" w:color="70AD47" w:themeColor="accent6"/>
-          <w:right w:val="single" w:sz="8" w:space="0" w:color="70AD47" w:themeColor="accent6"/>
-        </w:tcBorders>
-      </w:tcPr>
-    </w:tblStylePr>
-    <w:tblStylePr w:type="band1Horz">
-      <w:tblPr/>
-      <w:tcPr>
-        <w:tcBorders>
-          <w:top w:val="single" w:sz="8" w:space="0" w:color="70AD47" w:themeColor="accent6"/>
-          <w:left w:val="single" w:sz="8" w:space="0" w:color="70AD47" w:themeColor="accent6"/>
-          <w:bottom w:val="single" w:sz="8" w:space="0" w:color="70AD47" w:themeColor="accent6"/>
-          <w:right w:val="single" w:sz="8" w:space="0" w:color="70AD47" w:themeColor="accent6"/>
-        </w:tcBorders>
-      </w:tcPr>
-    </w:tblStylePr>
-  </w:style>
-</w:styles>
-</file>
-
 <file path=word/charts/chart1.xml><?xml version="1.0" encoding="utf-8"?>
-<c:chartSpace xmlns:c="http://schemas.openxmlformats.org/drawingml/2006/chart" xmlns:a="http://schemas.openxmlformats.org/drawingml/2006/main" xmlns:r="http://schemas.openxmlformats.org/officeDocument/2006/relationships">
+<c:chartSpace xmlns:c="http://schemas.openxmlformats.org/drawingml/2006/chart" xmlns:a="http://schemas.openxmlformats.org/drawingml/2006/main" xmlns:r="http://schemas.openxmlformats.org/officeDocument/2006/relationships" xmlns:c16r2="http://schemas.microsoft.com/office/drawing/2015/06/chart">
   <c:date1904 val="0"/>
   <c:lang val="de-DE"/>
   <c:roundedCorners val="0"/>
@@ -20046,7 +18746,7 @@
               </c:numCache>
             </c:numRef>
           </c:val>
-          <c:extLst xmlns:c16r2="http://schemas.microsoft.com/office/drawing/2015/06/chart">
+          <c:extLst>
             <c:ext xmlns:c16="http://schemas.microsoft.com/office/drawing/2014/chart" uri="{C3380CC4-5D6E-409C-BE32-E72D297353CC}">
               <c16:uniqueId val="{00000000-B608-41AA-8C3C-A50F2E70D5C2}"/>
             </c:ext>
@@ -20104,7 +18804,7 @@
                 <a:cs typeface="+mn-cs"/>
               </a:defRPr>
             </a:pPr>
-            <a:endParaRPr lang="de-DE"/>
+            <a:endParaRPr lang="en-US"/>
           </a:p>
         </c:txPr>
         <c:crossAx val="265984768"/>
@@ -20163,7 +18863,7 @@
                 <a:cs typeface="+mn-cs"/>
               </a:defRPr>
             </a:pPr>
-            <a:endParaRPr lang="de-DE"/>
+            <a:endParaRPr lang="en-US"/>
           </a:p>
         </c:txPr>
         <c:crossAx val="150605824"/>
@@ -20199,7 +18899,7 @@
       <a:pPr>
         <a:defRPr/>
       </a:pPr>
-      <a:endParaRPr lang="de-DE"/>
+      <a:endParaRPr lang="en-US"/>
     </a:p>
   </c:txPr>
   <c:externalData r:id="rId1">
@@ -20463,7 +19163,7 @@
   <a:extraClrSchemeLst/>
   <a:extLst>
     <a:ext uri="{05A4C25C-085E-4340-85A3-A5531E510DB2}">
-      <thm15:themeFamily xmlns:thm15="http://schemas.microsoft.com/office/thememl/2012/main" xmlns="" name="Office Theme" id="{62F939B6-93AF-4DB8-9C6B-D6C7DFDC589F}" vid="{4A3C46E8-61CC-4603-A589-7422A47A8E4A}"/>
+      <thm15:themeFamily xmlns:thm15="http://schemas.microsoft.com/office/thememl/2012/main" name="Office Theme" id="{62F939B6-93AF-4DB8-9C6B-D6C7DFDC589F}" vid="{4A3C46E8-61CC-4603-A589-7422A47A8E4A}"/>
     </a:ext>
   </a:extLst>
 </a:theme>

</xml_diff>

<commit_message>
Update BC - Adjust workers wages
</commit_message>
<xml_diff>
--- a/PROJECT/BC/TINF22F_BC_Team_2.docx
+++ b/PROJECT/BC/TINF22F_BC_Team_2.docx
@@ -182,7 +182,6 @@
         <w:tab/>
         <w:t xml:space="preserve"> </w:t>
       </w:r>
-      <w:proofErr w:type="spellStart"/>
       <w:r>
         <w:rPr>
           <w:rFonts w:cs="Arial"/>
@@ -190,17 +189,7 @@
           <w:szCs w:val="28"/>
           <w:lang w:val="en-US"/>
         </w:rPr>
-        <w:t>Lerchenstraße</w:t>
-      </w:r>
-      <w:proofErr w:type="spellEnd"/>
-      <w:r>
-        <w:rPr>
-          <w:rFonts w:cs="Arial"/>
-          <w:sz w:val="28"/>
-          <w:szCs w:val="28"/>
-          <w:lang w:val="en-US"/>
-        </w:rPr>
-        <w:t xml:space="preserve"> 1</w:t>
+        <w:t>Lerchenstraße 1</w:t>
       </w:r>
       <w:r>
         <w:rPr>
@@ -808,7 +797,6 @@
               </w:rPr>
               <w:t xml:space="preserve">Technical </w:t>
             </w:r>
-            <w:proofErr w:type="spellStart"/>
             <w:r>
               <w:rPr>
                 <w:rFonts w:cs="Arial"/>
@@ -825,7 +813,6 @@
               </w:rPr>
               <w:t>ocumentation</w:t>
             </w:r>
-            <w:proofErr w:type="spellEnd"/>
           </w:p>
         </w:tc>
         <w:tc>
@@ -4183,7 +4170,6 @@
         </w:rPr>
       </w:pPr>
       <w:bookmarkStart w:id="2" w:name="_Toc117355452"/>
-      <w:proofErr w:type="spellStart"/>
       <w:r>
         <w:rPr>
           <w:sz w:val="26"/>
@@ -4193,7 +4179,6 @@
         <w:t>Introduction</w:t>
       </w:r>
       <w:bookmarkEnd w:id="2"/>
-      <w:proofErr w:type="spellEnd"/>
     </w:p>
     <w:p>
       <w:pPr>
@@ -4254,7 +4239,6 @@
         </w:rPr>
       </w:pPr>
       <w:bookmarkStart w:id="3" w:name="_Toc117355453"/>
-      <w:proofErr w:type="spellStart"/>
       <w:r>
         <w:rPr>
           <w:sz w:val="26"/>
@@ -4263,7 +4247,6 @@
         <w:t>Scope</w:t>
       </w:r>
       <w:bookmarkEnd w:id="3"/>
-      <w:proofErr w:type="spellEnd"/>
       <w:r>
         <w:rPr>
           <w:sz w:val="26"/>
@@ -4620,34 +4603,9 @@
           <w:sz w:val="26"/>
           <w:szCs w:val="26"/>
         </w:rPr>
-        <w:t xml:space="preserve">Limits </w:t>
-      </w:r>
-      <w:proofErr w:type="spellStart"/>
-      <w:r>
-        <w:rPr>
-          <w:sz w:val="26"/>
-          <w:szCs w:val="26"/>
-        </w:rPr>
-        <w:t>and</w:t>
-      </w:r>
-      <w:proofErr w:type="spellEnd"/>
-      <w:r>
-        <w:rPr>
-          <w:sz w:val="26"/>
-          <w:szCs w:val="26"/>
-        </w:rPr>
-        <w:t xml:space="preserve"> </w:t>
-      </w:r>
-      <w:proofErr w:type="spellStart"/>
-      <w:r>
-        <w:rPr>
-          <w:sz w:val="26"/>
-          <w:szCs w:val="26"/>
-        </w:rPr>
-        <w:t>Risks</w:t>
+        <w:t>Limits and Risks</w:t>
       </w:r>
       <w:bookmarkEnd w:id="5"/>
-      <w:proofErr w:type="spellEnd"/>
     </w:p>
     <w:p>
       <w:pPr>
@@ -5100,29 +5058,7 @@
           <w:szCs w:val="24"/>
           <w:lang w:val="en-US"/>
         </w:rPr>
-        <w:t xml:space="preserve"> The risk of customer misalignment is met by asking the customer’s opinion on every major decision. There are also more common risks, like </w:t>
-      </w:r>
-      <w:proofErr w:type="spellStart"/>
-      <w:r>
-        <w:rPr>
-          <w:rFonts w:cs="Arial"/>
-          <w:color w:val="24292F"/>
-          <w:sz w:val="24"/>
-          <w:szCs w:val="24"/>
-          <w:lang w:val="en-US"/>
-        </w:rPr>
-        <w:t>exmatriculation</w:t>
-      </w:r>
-      <w:proofErr w:type="spellEnd"/>
-      <w:r>
-        <w:rPr>
-          <w:rFonts w:cs="Arial"/>
-          <w:color w:val="24292F"/>
-          <w:sz w:val="24"/>
-          <w:szCs w:val="24"/>
-          <w:lang w:val="en-US"/>
-        </w:rPr>
-        <w:t xml:space="preserve">. </w:t>
+        <w:t xml:space="preserve"> The risk of customer misalignment is met by asking the customer’s opinion on every major decision. There are also more common risks, like exmatriculation. </w:t>
       </w:r>
       <w:r>
         <w:rPr>
@@ -5152,18 +5088,7 @@
           <w:szCs w:val="24"/>
           <w:lang w:val="en-US"/>
         </w:rPr>
-        <w:t xml:space="preserve">The risks are rated on a scale from 1 to 5. </w:t>
-      </w:r>
-      <w:proofErr w:type="gramStart"/>
-      <w:r>
-        <w:rPr>
-          <w:rFonts w:cs="Arial"/>
-          <w:color w:val="24292F"/>
-          <w:sz w:val="24"/>
-          <w:szCs w:val="24"/>
-          <w:lang w:val="en-US"/>
-        </w:rPr>
-        <w:t xml:space="preserve">1 conveying a low </w:t>
+        <w:t xml:space="preserve">The risks are rated on a scale from 1 to 5. 1 conveying a low </w:t>
       </w:r>
       <w:r>
         <w:rPr>
@@ -5192,7 +5117,7 @@
             <wp:docPr id="1" name="Diagramm 1">
               <a:extLst xmlns:a="http://schemas.openxmlformats.org/drawingml/2006/main">
                 <a:ext uri="{FF2B5EF4-FFF2-40B4-BE49-F238E27FC236}">
-                  <a16:creationId xmlns:a16="http://schemas.microsoft.com/office/drawing/2014/main" xmlns:w16se="http://schemas.microsoft.com/office/word/2015/wordml/symex" xmlns:w16sdtdh="http://schemas.microsoft.com/office/word/2020/wordml/sdtdatahash" xmlns:w16="http://schemas.microsoft.com/office/word/2018/wordml" xmlns:w16cid="http://schemas.microsoft.com/office/word/2016/wordml/cid" xmlns:w16cex="http://schemas.microsoft.com/office/word/2018/wordml/cex" xmlns:w15="http://schemas.microsoft.com/office/word/2012/wordml" xmlns:w="http://schemas.openxmlformats.org/wordprocessingml/2006/main" xmlns:w10="urn:schemas-microsoft-com:office:word" xmlns:v="urn:schemas-microsoft-com:vml" xmlns:oel="http://schemas.microsoft.com/office/2019/extlst" xmlns:o="urn:schemas-microsoft-com:office:office" xmlns:am3d="http://schemas.microsoft.com/office/drawing/2017/model3d" xmlns:aink="http://schemas.microsoft.com/office/drawing/2016/ink" xmlns:cx8="http://schemas.microsoft.com/office/drawing/2016/5/14/chartex" xmlns:cx7="http://schemas.microsoft.com/office/drawing/2016/5/13/chartex" xmlns:cx6="http://schemas.microsoft.com/office/drawing/2016/5/12/chartex" xmlns:cx5="http://schemas.microsoft.com/office/drawing/2016/5/11/chartex" xmlns:cx4="http://schemas.microsoft.com/office/drawing/2016/5/10/chartex" xmlns:cx3="http://schemas.microsoft.com/office/drawing/2016/5/9/chartex" xmlns:cx2="http://schemas.microsoft.com/office/drawing/2015/10/21/chartex" xmlns:cx1="http://schemas.microsoft.com/office/drawing/2015/9/8/chartex" xmlns:cx="http://schemas.microsoft.com/office/drawing/2014/chartex" xmlns="" id="{00000000-0008-0000-0000-000002000000}"/>
+                  <a16:creationId xmlns="" xmlns:cx="http://schemas.microsoft.com/office/drawing/2014/chartex" xmlns:cx1="http://schemas.microsoft.com/office/drawing/2015/9/8/chartex" xmlns:cx2="http://schemas.microsoft.com/office/drawing/2015/10/21/chartex" xmlns:cx3="http://schemas.microsoft.com/office/drawing/2016/5/9/chartex" xmlns:cx4="http://schemas.microsoft.com/office/drawing/2016/5/10/chartex" xmlns:cx5="http://schemas.microsoft.com/office/drawing/2016/5/11/chartex" xmlns:cx6="http://schemas.microsoft.com/office/drawing/2016/5/12/chartex" xmlns:cx7="http://schemas.microsoft.com/office/drawing/2016/5/13/chartex" xmlns:cx8="http://schemas.microsoft.com/office/drawing/2016/5/14/chartex" xmlns:aink="http://schemas.microsoft.com/office/drawing/2016/ink" xmlns:am3d="http://schemas.microsoft.com/office/drawing/2017/model3d" xmlns:o="urn:schemas-microsoft-com:office:office" xmlns:oel="http://schemas.microsoft.com/office/2019/extlst" xmlns:v="urn:schemas-microsoft-com:vml" xmlns:w10="urn:schemas-microsoft-com:office:word" xmlns:w="http://schemas.openxmlformats.org/wordprocessingml/2006/main" xmlns:w15="http://schemas.microsoft.com/office/word/2012/wordml" xmlns:w16cex="http://schemas.microsoft.com/office/word/2018/wordml/cex" xmlns:w16cid="http://schemas.microsoft.com/office/word/2016/wordml/cid" xmlns:w16="http://schemas.microsoft.com/office/word/2018/wordml" xmlns:w16sdtdh="http://schemas.microsoft.com/office/word/2020/wordml/sdtdatahash" xmlns:w16se="http://schemas.microsoft.com/office/word/2015/wordml/symex" xmlns:a16="http://schemas.microsoft.com/office/drawing/2014/main" id="{00000000-0008-0000-0000-000002000000}"/>
                 </a:ext>
               </a:extLst>
             </wp:docPr>
@@ -5221,7 +5146,6 @@
         </w:rPr>
         <w:t>risk and 5 a high risk.</w:t>
       </w:r>
-      <w:proofErr w:type="gramEnd"/>
       <w:r>
         <w:rPr>
           <w:rFonts w:cs="Arial"/>
@@ -5330,7 +5254,6 @@
                 <w:szCs w:val="22"/>
               </w:rPr>
             </w:pPr>
-            <w:proofErr w:type="spellStart"/>
             <w:r>
               <w:rPr>
                 <w:rFonts w:ascii="Calibri" w:hAnsi="Calibri" w:cs="Calibri"/>
@@ -5340,7 +5263,6 @@
               </w:rPr>
               <w:t>Risks</w:t>
             </w:r>
-            <w:proofErr w:type="spellEnd"/>
           </w:p>
         </w:tc>
         <w:tc>
@@ -5401,19 +5323,8 @@
                 <w:sz w:val="22"/>
                 <w:szCs w:val="22"/>
               </w:rPr>
-              <w:t xml:space="preserve">Focus on Different </w:t>
-            </w:r>
-            <w:proofErr w:type="spellStart"/>
-            <w:r>
-              <w:rPr>
-                <w:rFonts w:ascii="Calibri" w:hAnsi="Calibri" w:cs="Calibri"/>
-                <w:color w:val="000000"/>
-                <w:sz w:val="22"/>
-                <w:szCs w:val="22"/>
-              </w:rPr>
-              <w:t>Subjects</w:t>
-            </w:r>
-            <w:proofErr w:type="spellEnd"/>
+              <w:t>Focus on Different Subjects</w:t>
+            </w:r>
           </w:p>
         </w:tc>
         <w:tc>
@@ -5588,45 +5499,14 @@
                 <w:szCs w:val="22"/>
               </w:rPr>
             </w:pPr>
-            <w:proofErr w:type="spellStart"/>
-            <w:r>
-              <w:rPr>
-                <w:rFonts w:ascii="Calibri" w:hAnsi="Calibri" w:cs="Calibri"/>
-                <w:color w:val="000000"/>
-                <w:sz w:val="22"/>
-                <w:szCs w:val="22"/>
-              </w:rPr>
-              <w:t>Illnesses</w:t>
-            </w:r>
-            <w:proofErr w:type="spellEnd"/>
-            <w:r>
-              <w:rPr>
-                <w:rFonts w:ascii="Calibri" w:hAnsi="Calibri" w:cs="Calibri"/>
-                <w:color w:val="000000"/>
-                <w:sz w:val="22"/>
-                <w:szCs w:val="22"/>
-              </w:rPr>
-              <w:t xml:space="preserve"> </w:t>
-            </w:r>
-            <w:proofErr w:type="spellStart"/>
-            <w:r>
-              <w:rPr>
-                <w:rFonts w:ascii="Calibri" w:hAnsi="Calibri" w:cs="Calibri"/>
-                <w:color w:val="000000"/>
-                <w:sz w:val="22"/>
-                <w:szCs w:val="22"/>
-              </w:rPr>
-              <w:t>of</w:t>
-            </w:r>
-            <w:proofErr w:type="spellEnd"/>
-            <w:r>
-              <w:rPr>
-                <w:rFonts w:ascii="Calibri" w:hAnsi="Calibri" w:cs="Calibri"/>
-                <w:color w:val="000000"/>
-                <w:sz w:val="22"/>
-                <w:szCs w:val="22"/>
-              </w:rPr>
-              <w:t xml:space="preserve"> Team Members</w:t>
+            <w:r>
+              <w:rPr>
+                <w:rFonts w:ascii="Calibri" w:hAnsi="Calibri" w:cs="Calibri"/>
+                <w:color w:val="000000"/>
+                <w:sz w:val="22"/>
+                <w:szCs w:val="22"/>
+              </w:rPr>
+              <w:t>Illnesses of Team Members</w:t>
             </w:r>
           </w:p>
         </w:tc>
@@ -5680,7 +5560,6 @@
                 <w:szCs w:val="22"/>
               </w:rPr>
             </w:pPr>
-            <w:proofErr w:type="spellStart"/>
             <w:r>
               <w:rPr>
                 <w:rFonts w:ascii="Calibri" w:hAnsi="Calibri" w:cs="Calibri"/>
@@ -5690,7 +5569,6 @@
               </w:rPr>
               <w:t>Exmatriculation</w:t>
             </w:r>
-            <w:proofErr w:type="spellEnd"/>
           </w:p>
         </w:tc>
         <w:tc>
@@ -5750,19 +5628,8 @@
                 <w:sz w:val="22"/>
                 <w:szCs w:val="22"/>
               </w:rPr>
-              <w:t xml:space="preserve">Customer </w:t>
-            </w:r>
-            <w:proofErr w:type="spellStart"/>
-            <w:r>
-              <w:rPr>
-                <w:rFonts w:ascii="Calibri" w:hAnsi="Calibri" w:cs="Calibri"/>
-                <w:color w:val="000000"/>
-                <w:sz w:val="22"/>
-                <w:szCs w:val="22"/>
-              </w:rPr>
-              <w:t>Misalignment</w:t>
-            </w:r>
-            <w:proofErr w:type="spellEnd"/>
+              <w:t>Customer Misalignment</w:t>
+            </w:r>
           </w:p>
         </w:tc>
         <w:tc>
@@ -6831,7 +6698,6 @@
         </w:rPr>
       </w:pPr>
       <w:bookmarkStart w:id="11" w:name="_Toc117355457"/>
-      <w:proofErr w:type="spellStart"/>
       <w:r>
         <w:rPr>
           <w:sz w:val="26"/>
@@ -6841,7 +6707,6 @@
         <w:t>Expenses</w:t>
       </w:r>
       <w:bookmarkEnd w:id="11"/>
-      <w:proofErr w:type="spellEnd"/>
       <w:r>
         <w:rPr>
           <w:sz w:val="26"/>
@@ -6932,27 +6797,15 @@
         </w:rPr>
         <w:t xml:space="preserve">ent, </w:t>
       </w:r>
-      <w:proofErr w:type="gramStart"/>
-      <w:r>
-        <w:rPr>
-          <w:rFonts w:cs="Arial"/>
-          <w:color w:val="24292F"/>
-          <w:sz w:val="24"/>
-          <w:szCs w:val="24"/>
-          <w:lang w:val="en-US"/>
-        </w:rPr>
-        <w:t>server</w:t>
-      </w:r>
-      <w:proofErr w:type="gramEnd"/>
-      <w:r>
-        <w:rPr>
-          <w:rFonts w:cs="Arial"/>
-          <w:color w:val="24292F"/>
-          <w:sz w:val="24"/>
-          <w:szCs w:val="24"/>
-          <w:lang w:val="en-US"/>
-        </w:rPr>
-        <w:t xml:space="preserve"> solution</w:t>
+      <w:r>
+        <w:rPr>
+          <w:rFonts w:cs="Arial"/>
+          <w:color w:val="24292F"/>
+          <w:sz w:val="24"/>
+          <w:szCs w:val="24"/>
+          <w:lang w:val="en-US"/>
+        </w:rPr>
+        <w:t>server solution</w:t>
       </w:r>
       <w:r>
         <w:rPr>
@@ -7047,7 +6900,6 @@
         </w:rPr>
         <w:t xml:space="preserve"> </w:t>
       </w:r>
-      <w:proofErr w:type="spellStart"/>
       <w:r>
         <w:rPr>
           <w:rFonts w:cs="Arial"/>
@@ -7058,7 +6910,6 @@
         </w:rPr>
         <w:t>JetBrains</w:t>
       </w:r>
-      <w:proofErr w:type="spellEnd"/>
       <w:r>
         <w:rPr>
           <w:rFonts w:cs="Arial"/>
@@ -7077,20 +6928,8 @@
           <w:szCs w:val="24"/>
           <w:lang w:val="en-US"/>
         </w:rPr>
-        <w:t xml:space="preserve"> </w:t>
-      </w:r>
-      <w:proofErr w:type="spellStart"/>
-      <w:r>
-        <w:rPr>
-          <w:rFonts w:cs="Arial"/>
-          <w:color w:val="24292F"/>
-          <w:sz w:val="24"/>
-          <w:szCs w:val="24"/>
-          <w:lang w:val="en-US"/>
-        </w:rPr>
-        <w:t>Webstorm</w:t>
-      </w:r>
-      <w:proofErr w:type="spellEnd"/>
+        <w:t xml:space="preserve"> Webstorm</w:t>
+      </w:r>
       <w:r>
         <w:rPr>
           <w:rFonts w:cs="Arial"/>
@@ -7592,7 +7431,6 @@
                 <w:szCs w:val="22"/>
               </w:rPr>
             </w:pPr>
-            <w:proofErr w:type="spellStart"/>
             <w:r>
               <w:rPr>
                 <w:rFonts w:ascii="Calibri" w:hAnsi="Calibri" w:cs="Calibri"/>
@@ -7600,17 +7438,7 @@
                 <w:sz w:val="22"/>
                 <w:szCs w:val="22"/>
               </w:rPr>
-              <w:t>Amount</w:t>
-            </w:r>
-            <w:proofErr w:type="spellEnd"/>
-            <w:r>
-              <w:rPr>
-                <w:rFonts w:ascii="Calibri" w:hAnsi="Calibri" w:cs="Calibri"/>
-                <w:color w:val="FFFFFF"/>
-                <w:sz w:val="22"/>
-                <w:szCs w:val="22"/>
-              </w:rPr>
-              <w:t xml:space="preserve"> </w:t>
+              <w:t xml:space="preserve">Amount </w:t>
             </w:r>
           </w:p>
         </w:tc>
@@ -7632,7 +7460,6 @@
                 <w:szCs w:val="22"/>
               </w:rPr>
             </w:pPr>
-            <w:proofErr w:type="spellStart"/>
             <w:r>
               <w:rPr>
                 <w:rFonts w:ascii="Calibri" w:hAnsi="Calibri" w:cs="Calibri"/>
@@ -7640,57 +7467,7 @@
                 <w:sz w:val="22"/>
                 <w:szCs w:val="22"/>
               </w:rPr>
-              <w:t>Costs</w:t>
-            </w:r>
-            <w:proofErr w:type="spellEnd"/>
-            <w:r>
-              <w:rPr>
-                <w:rFonts w:ascii="Calibri" w:hAnsi="Calibri" w:cs="Calibri"/>
-                <w:color w:val="FFFFFF"/>
-                <w:sz w:val="22"/>
-                <w:szCs w:val="22"/>
-              </w:rPr>
-              <w:t xml:space="preserve"> </w:t>
-            </w:r>
-            <w:proofErr w:type="spellStart"/>
-            <w:r>
-              <w:rPr>
-                <w:rFonts w:ascii="Calibri" w:hAnsi="Calibri" w:cs="Calibri"/>
-                <w:color w:val="FFFFFF"/>
-                <w:sz w:val="22"/>
-                <w:szCs w:val="22"/>
-              </w:rPr>
-              <w:t>for</w:t>
-            </w:r>
-            <w:proofErr w:type="spellEnd"/>
-            <w:r>
-              <w:rPr>
-                <w:rFonts w:ascii="Calibri" w:hAnsi="Calibri" w:cs="Calibri"/>
-                <w:color w:val="FFFFFF"/>
-                <w:sz w:val="22"/>
-                <w:szCs w:val="22"/>
-              </w:rPr>
-              <w:t xml:space="preserve"> </w:t>
-            </w:r>
-            <w:proofErr w:type="spellStart"/>
-            <w:r>
-              <w:rPr>
-                <w:rFonts w:ascii="Calibri" w:hAnsi="Calibri" w:cs="Calibri"/>
-                <w:color w:val="FFFFFF"/>
-                <w:sz w:val="22"/>
-                <w:szCs w:val="22"/>
-              </w:rPr>
-              <w:t>whole</w:t>
-            </w:r>
-            <w:proofErr w:type="spellEnd"/>
-            <w:r>
-              <w:rPr>
-                <w:rFonts w:ascii="Calibri" w:hAnsi="Calibri" w:cs="Calibri"/>
-                <w:color w:val="FFFFFF"/>
-                <w:sz w:val="22"/>
-                <w:szCs w:val="22"/>
-              </w:rPr>
-              <w:t xml:space="preserve"> Team</w:t>
+              <w:t>Costs for whole Team</w:t>
             </w:r>
           </w:p>
         </w:tc>
@@ -7717,57 +7494,15 @@
                 <w:szCs w:val="22"/>
               </w:rPr>
             </w:pPr>
-            <w:proofErr w:type="spellStart"/>
-            <w:r>
-              <w:rPr>
-                <w:rFonts w:ascii="Calibri" w:hAnsi="Calibri" w:cs="Calibri"/>
-                <w:color w:val="000000"/>
-                <w:sz w:val="22"/>
-                <w:szCs w:val="22"/>
-              </w:rPr>
-              <w:t>JetBrains</w:t>
-            </w:r>
-            <w:proofErr w:type="spellEnd"/>
-            <w:r>
-              <w:rPr>
-                <w:rFonts w:ascii="Calibri" w:hAnsi="Calibri" w:cs="Calibri"/>
-                <w:color w:val="000000"/>
-                <w:sz w:val="22"/>
-                <w:szCs w:val="22"/>
-              </w:rPr>
-              <w:t xml:space="preserve"> </w:t>
-            </w:r>
-            <w:proofErr w:type="spellStart"/>
-            <w:r>
-              <w:rPr>
-                <w:rFonts w:ascii="Calibri" w:hAnsi="Calibri" w:cs="Calibri"/>
-                <w:color w:val="000000"/>
-                <w:sz w:val="22"/>
-                <w:szCs w:val="22"/>
-              </w:rPr>
-              <w:t>Webstorm</w:t>
-            </w:r>
-            <w:proofErr w:type="spellEnd"/>
-            <w:r>
-              <w:rPr>
-                <w:rFonts w:ascii="Calibri" w:hAnsi="Calibri" w:cs="Calibri"/>
-                <w:color w:val="000000"/>
-                <w:sz w:val="22"/>
-                <w:szCs w:val="22"/>
-              </w:rPr>
-              <w:t xml:space="preserve"> </w:t>
-            </w:r>
-            <w:proofErr w:type="spellStart"/>
-            <w:r>
-              <w:rPr>
-                <w:rFonts w:ascii="Calibri" w:hAnsi="Calibri" w:cs="Calibri"/>
-                <w:color w:val="000000"/>
-                <w:sz w:val="22"/>
-                <w:szCs w:val="22"/>
-              </w:rPr>
-              <w:t>license</w:t>
-            </w:r>
-            <w:proofErr w:type="spellEnd"/>
+            <w:r>
+              <w:rPr>
+                <w:rFonts w:ascii="Calibri" w:hAnsi="Calibri" w:cs="Calibri"/>
+                <w:color w:val="000000"/>
+                <w:sz w:val="22"/>
+                <w:szCs w:val="22"/>
+              </w:rPr>
+              <w:t>JetBrains Webstorm license</w:t>
+            </w:r>
           </w:p>
         </w:tc>
         <w:tc>
@@ -8161,19 +7896,8 @@
                 <w:sz w:val="22"/>
                 <w:szCs w:val="22"/>
               </w:rPr>
-              <w:t xml:space="preserve">Total fix </w:t>
-            </w:r>
-            <w:proofErr w:type="spellStart"/>
-            <w:r>
-              <w:rPr>
-                <w:rFonts w:ascii="Calibri" w:hAnsi="Calibri" w:cs="Calibri"/>
-                <w:color w:val="000000"/>
-                <w:sz w:val="22"/>
-                <w:szCs w:val="22"/>
-              </w:rPr>
-              <w:t>costs</w:t>
-            </w:r>
-            <w:proofErr w:type="spellEnd"/>
+              <w:t>Total fix costs</w:t>
+            </w:r>
           </w:p>
         </w:tc>
         <w:tc>
@@ -8540,7 +8264,7 @@
           <w:szCs w:val="24"/>
           <w:lang w:val="en-US"/>
         </w:rPr>
-        <w:t>63.000</w:t>
+        <w:t>31.5</w:t>
       </w:r>
       <w:r>
         <w:rPr>
@@ -8551,6 +8275,17 @@
           <w:szCs w:val="24"/>
           <w:lang w:val="en-US"/>
         </w:rPr>
+        <w:t>00</w:t>
+      </w:r>
+      <w:r>
+        <w:rPr>
+          <w:rFonts w:cs="Arial"/>
+          <w:b/>
+          <w:color w:val="24292F"/>
+          <w:sz w:val="24"/>
+          <w:szCs w:val="24"/>
+          <w:lang w:val="en-US"/>
+        </w:rPr>
         <w:t>€</w:t>
       </w:r>
       <w:r>
@@ -8634,7 +8369,7 @@
           <w:szCs w:val="24"/>
           <w:lang w:val="en-US"/>
         </w:rPr>
-        <w:t>64.795</w:t>
+        <w:t>33.295</w:t>
       </w:r>
       <w:r>
         <w:rPr>
@@ -8752,7 +8487,6 @@
                 <w:szCs w:val="22"/>
               </w:rPr>
             </w:pPr>
-            <w:proofErr w:type="spellStart"/>
             <w:r>
               <w:rPr>
                 <w:rFonts w:ascii="Calibri" w:hAnsi="Calibri" w:cs="Calibri"/>
@@ -8763,7 +8497,6 @@
               <w:lastRenderedPageBreak/>
               <w:t>Role</w:t>
             </w:r>
-            <w:proofErr w:type="spellEnd"/>
           </w:p>
         </w:tc>
         <w:tc>
@@ -8814,7 +8547,6 @@
                 <w:szCs w:val="22"/>
               </w:rPr>
             </w:pPr>
-            <w:proofErr w:type="spellStart"/>
             <w:r>
               <w:rPr>
                 <w:rFonts w:ascii="Calibri" w:hAnsi="Calibri" w:cs="Calibri"/>
@@ -8822,17 +8554,7 @@
                 <w:sz w:val="22"/>
                 <w:szCs w:val="22"/>
               </w:rPr>
-              <w:t>Hourly</w:t>
-            </w:r>
-            <w:proofErr w:type="spellEnd"/>
-            <w:r>
-              <w:rPr>
-                <w:rFonts w:ascii="Calibri" w:hAnsi="Calibri" w:cs="Calibri"/>
-                <w:color w:val="FFFFFF"/>
-                <w:sz w:val="22"/>
-                <w:szCs w:val="22"/>
-              </w:rPr>
-              <w:t xml:space="preserve"> Wage</w:t>
+              <w:t>Hourly Wage</w:t>
             </w:r>
           </w:p>
         </w:tc>
@@ -8854,7 +8576,6 @@
                 <w:szCs w:val="22"/>
               </w:rPr>
             </w:pPr>
-            <w:proofErr w:type="spellStart"/>
             <w:r>
               <w:rPr>
                 <w:rFonts w:ascii="Calibri" w:hAnsi="Calibri" w:cs="Calibri"/>
@@ -8862,9 +8583,8 @@
                 <w:sz w:val="22"/>
                 <w:szCs w:val="22"/>
               </w:rPr>
-              <w:t>Costs</w:t>
-            </w:r>
-            <w:proofErr w:type="spellEnd"/>
+              <w:t>Costs of 15</w:t>
+            </w:r>
             <w:r>
               <w:rPr>
                 <w:rFonts w:ascii="Calibri" w:hAnsi="Calibri" w:cs="Calibri"/>
@@ -8872,48 +8592,8 @@
                 <w:sz w:val="22"/>
                 <w:szCs w:val="22"/>
               </w:rPr>
-              <w:t xml:space="preserve"> </w:t>
-            </w:r>
-            <w:proofErr w:type="spellStart"/>
-            <w:r>
-              <w:rPr>
-                <w:rFonts w:ascii="Calibri" w:hAnsi="Calibri" w:cs="Calibri"/>
-                <w:color w:val="FFFFFF"/>
-                <w:sz w:val="22"/>
-                <w:szCs w:val="22"/>
-              </w:rPr>
-              <w:t>of</w:t>
-            </w:r>
-            <w:proofErr w:type="spellEnd"/>
-            <w:r>
-              <w:rPr>
-                <w:rFonts w:ascii="Calibri" w:hAnsi="Calibri" w:cs="Calibri"/>
-                <w:color w:val="FFFFFF"/>
-                <w:sz w:val="22"/>
-                <w:szCs w:val="22"/>
-              </w:rPr>
-              <w:t xml:space="preserve"> 15</w:t>
-            </w:r>
-            <w:r>
-              <w:rPr>
-                <w:rFonts w:ascii="Calibri" w:hAnsi="Calibri" w:cs="Calibri"/>
-                <w:color w:val="FFFFFF"/>
-                <w:sz w:val="22"/>
-                <w:szCs w:val="22"/>
-              </w:rPr>
-              <w:t xml:space="preserve">0 </w:t>
-            </w:r>
-            <w:proofErr w:type="spellStart"/>
-            <w:r>
-              <w:rPr>
-                <w:rFonts w:ascii="Calibri" w:hAnsi="Calibri" w:cs="Calibri"/>
-                <w:color w:val="FFFFFF"/>
-                <w:sz w:val="22"/>
-                <w:szCs w:val="22"/>
-              </w:rPr>
-              <w:t>Hours</w:t>
-            </w:r>
-            <w:proofErr w:type="spellEnd"/>
+              <w:t>0 Hours</w:t>
+            </w:r>
           </w:p>
         </w:tc>
       </w:tr>
@@ -9000,7 +8680,7 @@
                 <w:sz w:val="22"/>
                 <w:szCs w:val="22"/>
               </w:rPr>
-              <w:t>95</w:t>
+              <w:t>50</w:t>
             </w:r>
             <w:r>
               <w:rPr>
@@ -9037,16 +8717,16 @@
                 <w:sz w:val="22"/>
                 <w:szCs w:val="22"/>
               </w:rPr>
-              <w:t>14.25</w:t>
-            </w:r>
-            <w:r>
-              <w:rPr>
-                <w:rFonts w:ascii="Calibri" w:hAnsi="Calibri" w:cs="Calibri"/>
-                <w:color w:val="000000"/>
-                <w:sz w:val="22"/>
-                <w:szCs w:val="22"/>
-              </w:rPr>
-              <w:t>0 €</w:t>
+              <w:t xml:space="preserve">7.500 </w:t>
+            </w:r>
+            <w:r>
+              <w:rPr>
+                <w:rFonts w:ascii="Calibri" w:hAnsi="Calibri" w:cs="Calibri"/>
+                <w:color w:val="000000"/>
+                <w:sz w:val="22"/>
+                <w:szCs w:val="22"/>
+              </w:rPr>
+              <w:t>€</w:t>
             </w:r>
           </w:p>
         </w:tc>
@@ -9134,7 +8814,7 @@
                 <w:sz w:val="22"/>
                 <w:szCs w:val="22"/>
               </w:rPr>
-              <w:t>90</w:t>
+              <w:t>45</w:t>
             </w:r>
             <w:r>
               <w:rPr>
@@ -9171,7 +8851,7 @@
                 <w:sz w:val="22"/>
                 <w:szCs w:val="22"/>
               </w:rPr>
-              <w:t>13.50</w:t>
+              <w:t>6.75</w:t>
             </w:r>
             <w:r>
               <w:rPr>
@@ -9240,19 +8920,8 @@
                 <w:sz w:val="22"/>
                 <w:szCs w:val="22"/>
               </w:rPr>
-              <w:t xml:space="preserve">Thomas </w:t>
-            </w:r>
-            <w:proofErr w:type="spellStart"/>
-            <w:r>
-              <w:rPr>
-                <w:rFonts w:ascii="Calibri" w:hAnsi="Calibri" w:cs="Calibri"/>
-                <w:color w:val="000000"/>
-                <w:sz w:val="22"/>
-                <w:szCs w:val="22"/>
-              </w:rPr>
-              <w:t>Ekhardt</w:t>
-            </w:r>
-            <w:proofErr w:type="spellEnd"/>
+              <w:t>Thomas Ekhardt</w:t>
+            </w:r>
           </w:p>
         </w:tc>
         <w:tc>
@@ -9279,7 +8948,7 @@
                 <w:sz w:val="22"/>
                 <w:szCs w:val="22"/>
               </w:rPr>
-              <w:t>80</w:t>
+              <w:t>40</w:t>
             </w:r>
             <w:r>
               <w:rPr>
@@ -9316,7 +8985,16 @@
                 <w:sz w:val="22"/>
                 <w:szCs w:val="22"/>
               </w:rPr>
-              <w:t>12.0</w:t>
+              <w:t>6.</w:t>
+            </w:r>
+            <w:r>
+              <w:rPr>
+                <w:rFonts w:ascii="Calibri" w:hAnsi="Calibri" w:cs="Calibri"/>
+                <w:color w:val="000000"/>
+                <w:sz w:val="22"/>
+                <w:szCs w:val="22"/>
+              </w:rPr>
+              <w:t>0</w:t>
             </w:r>
             <w:r>
               <w:rPr>
@@ -9358,19 +9036,8 @@
                 <w:sz w:val="22"/>
                 <w:szCs w:val="22"/>
               </w:rPr>
-              <w:t xml:space="preserve">System </w:t>
-            </w:r>
-            <w:proofErr w:type="spellStart"/>
-            <w:r>
-              <w:rPr>
-                <w:rFonts w:ascii="Calibri" w:hAnsi="Calibri" w:cs="Calibri"/>
-                <w:color w:val="000000"/>
-                <w:sz w:val="22"/>
-                <w:szCs w:val="22"/>
-              </w:rPr>
-              <w:t>Architect</w:t>
-            </w:r>
-            <w:proofErr w:type="spellEnd"/>
+              <w:t>System Architect</w:t>
+            </w:r>
           </w:p>
         </w:tc>
         <w:tc>
@@ -9424,7 +9091,7 @@
                 <w:sz w:val="22"/>
                 <w:szCs w:val="22"/>
               </w:rPr>
-              <w:t>85</w:t>
+              <w:t>40</w:t>
             </w:r>
             <w:r>
               <w:rPr>
@@ -9452,25 +9119,38 @@
                 <w:color w:val="000000"/>
                 <w:sz w:val="22"/>
                 <w:szCs w:val="22"/>
-              </w:rPr>
-            </w:pPr>
-            <w:r>
-              <w:rPr>
-                <w:rFonts w:ascii="Calibri" w:hAnsi="Calibri" w:cs="Calibri"/>
-                <w:color w:val="000000"/>
-                <w:sz w:val="22"/>
-                <w:szCs w:val="22"/>
-              </w:rPr>
-              <w:t>12.75</w:t>
-            </w:r>
-            <w:r>
-              <w:rPr>
-                <w:rFonts w:ascii="Calibri" w:hAnsi="Calibri" w:cs="Calibri"/>
-                <w:color w:val="000000"/>
-                <w:sz w:val="22"/>
-                <w:szCs w:val="22"/>
-              </w:rPr>
-              <w:t>0 €</w:t>
+                <w:lang w:val="en-GB"/>
+              </w:rPr>
+            </w:pPr>
+            <w:r>
+              <w:rPr>
+                <w:rFonts w:ascii="Calibri" w:hAnsi="Calibri" w:cs="Calibri"/>
+                <w:color w:val="000000"/>
+                <w:sz w:val="22"/>
+                <w:szCs w:val="22"/>
+                <w:lang w:val="en-GB"/>
+              </w:rPr>
+              <w:t>6.</w:t>
+            </w:r>
+            <w:r>
+              <w:rPr>
+                <w:rFonts w:ascii="Calibri" w:hAnsi="Calibri" w:cs="Calibri"/>
+                <w:color w:val="000000"/>
+                <w:sz w:val="22"/>
+                <w:szCs w:val="22"/>
+                <w:lang w:val="en-GB"/>
+              </w:rPr>
+              <w:t xml:space="preserve">000 </w:t>
+            </w:r>
+            <w:r>
+              <w:rPr>
+                <w:rFonts w:ascii="Calibri" w:hAnsi="Calibri" w:cs="Calibri"/>
+                <w:color w:val="000000"/>
+                <w:sz w:val="22"/>
+                <w:szCs w:val="22"/>
+                <w:lang w:val="en-GB"/>
+              </w:rPr>
+              <w:t xml:space="preserve"> €</w:t>
             </w:r>
           </w:p>
         </w:tc>
@@ -9494,28 +9174,19 @@
                 <w:color w:val="000000"/>
                 <w:sz w:val="22"/>
                 <w:szCs w:val="22"/>
-              </w:rPr>
-            </w:pPr>
-            <w:r>
-              <w:rPr>
-                <w:rFonts w:ascii="Calibri" w:hAnsi="Calibri" w:cs="Calibri"/>
-                <w:color w:val="000000"/>
-                <w:sz w:val="22"/>
-                <w:szCs w:val="22"/>
-              </w:rPr>
-              <w:t xml:space="preserve">Technical </w:t>
-            </w:r>
-            <w:proofErr w:type="spellStart"/>
-            <w:r>
-              <w:rPr>
-                <w:rFonts w:ascii="Calibri" w:hAnsi="Calibri" w:cs="Calibri"/>
-                <w:color w:val="000000"/>
-                <w:sz w:val="22"/>
-                <w:szCs w:val="22"/>
-              </w:rPr>
-              <w:t>Documentation</w:t>
-            </w:r>
-            <w:proofErr w:type="spellEnd"/>
+                <w:lang w:val="en-GB"/>
+              </w:rPr>
+            </w:pPr>
+            <w:r>
+              <w:rPr>
+                <w:rFonts w:ascii="Calibri" w:hAnsi="Calibri" w:cs="Calibri"/>
+                <w:color w:val="000000"/>
+                <w:sz w:val="22"/>
+                <w:szCs w:val="22"/>
+                <w:lang w:val="en-GB"/>
+              </w:rPr>
+              <w:t>Technical Documentation</w:t>
+            </w:r>
           </w:p>
         </w:tc>
         <w:tc>
@@ -9532,14 +9203,16 @@
                 <w:color w:val="000000"/>
                 <w:sz w:val="22"/>
                 <w:szCs w:val="22"/>
-              </w:rPr>
-            </w:pPr>
-            <w:r>
-              <w:rPr>
-                <w:rFonts w:ascii="Calibri" w:hAnsi="Calibri" w:cs="Calibri"/>
-                <w:color w:val="000000"/>
-                <w:sz w:val="22"/>
-                <w:szCs w:val="22"/>
+                <w:lang w:val="en-GB"/>
+              </w:rPr>
+            </w:pPr>
+            <w:r>
+              <w:rPr>
+                <w:rFonts w:ascii="Calibri" w:hAnsi="Calibri" w:cs="Calibri"/>
+                <w:color w:val="000000"/>
+                <w:sz w:val="22"/>
+                <w:szCs w:val="22"/>
+                <w:lang w:val="en-GB"/>
               </w:rPr>
               <w:t>Tristan Kopp</w:t>
             </w:r>
@@ -9560,23 +9233,26 @@
                 <w:color w:val="000000"/>
                 <w:sz w:val="22"/>
                 <w:szCs w:val="22"/>
-              </w:rPr>
-            </w:pPr>
-            <w:r>
-              <w:rPr>
-                <w:rFonts w:ascii="Calibri" w:hAnsi="Calibri" w:cs="Calibri"/>
-                <w:color w:val="000000"/>
-                <w:sz w:val="22"/>
-                <w:szCs w:val="22"/>
-              </w:rPr>
-              <w:t>70</w:t>
-            </w:r>
-            <w:r>
-              <w:rPr>
-                <w:rFonts w:ascii="Calibri" w:hAnsi="Calibri" w:cs="Calibri"/>
-                <w:color w:val="000000"/>
-                <w:sz w:val="22"/>
-                <w:szCs w:val="22"/>
+                <w:lang w:val="en-GB"/>
+              </w:rPr>
+            </w:pPr>
+            <w:r>
+              <w:rPr>
+                <w:rFonts w:ascii="Calibri" w:hAnsi="Calibri" w:cs="Calibri"/>
+                <w:color w:val="000000"/>
+                <w:sz w:val="22"/>
+                <w:szCs w:val="22"/>
+                <w:lang w:val="en-GB"/>
+              </w:rPr>
+              <w:t>35</w:t>
+            </w:r>
+            <w:r>
+              <w:rPr>
+                <w:rFonts w:ascii="Calibri" w:hAnsi="Calibri" w:cs="Calibri"/>
+                <w:color w:val="000000"/>
+                <w:sz w:val="22"/>
+                <w:szCs w:val="22"/>
+                <w:lang w:val="en-GB"/>
               </w:rPr>
               <w:t xml:space="preserve"> €</w:t>
             </w:r>
@@ -9597,25 +9273,28 @@
                 <w:color w:val="000000"/>
                 <w:sz w:val="22"/>
                 <w:szCs w:val="22"/>
-              </w:rPr>
-            </w:pPr>
-            <w:r>
-              <w:rPr>
-                <w:rFonts w:ascii="Calibri" w:hAnsi="Calibri" w:cs="Calibri"/>
-                <w:color w:val="000000"/>
-                <w:sz w:val="22"/>
-                <w:szCs w:val="22"/>
-              </w:rPr>
-              <w:t>10.50</w:t>
-            </w:r>
-            <w:r>
-              <w:rPr>
-                <w:rFonts w:ascii="Calibri" w:hAnsi="Calibri" w:cs="Calibri"/>
-                <w:color w:val="000000"/>
-                <w:sz w:val="22"/>
-                <w:szCs w:val="22"/>
-              </w:rPr>
-              <w:t>0 €</w:t>
+                <w:lang w:val="en-GB"/>
+              </w:rPr>
+            </w:pPr>
+            <w:r>
+              <w:rPr>
+                <w:rFonts w:ascii="Calibri" w:hAnsi="Calibri" w:cs="Calibri"/>
+                <w:color w:val="000000"/>
+                <w:sz w:val="22"/>
+                <w:szCs w:val="22"/>
+                <w:lang w:val="en-GB"/>
+              </w:rPr>
+              <w:t>5.250</w:t>
+            </w:r>
+            <w:r>
+              <w:rPr>
+                <w:rFonts w:ascii="Calibri" w:hAnsi="Calibri" w:cs="Calibri"/>
+                <w:color w:val="000000"/>
+                <w:sz w:val="22"/>
+                <w:szCs w:val="22"/>
+                <w:lang w:val="en-GB"/>
+              </w:rPr>
+              <w:t xml:space="preserve"> €</w:t>
             </w:r>
           </w:p>
         </w:tc>
@@ -9641,39 +9320,19 @@
                 <w:color w:val="000000"/>
                 <w:sz w:val="22"/>
                 <w:szCs w:val="22"/>
-              </w:rPr>
-            </w:pPr>
-            <w:proofErr w:type="spellStart"/>
-            <w:r>
-              <w:rPr>
-                <w:rFonts w:ascii="Calibri" w:hAnsi="Calibri" w:cs="Calibri"/>
-                <w:color w:val="000000"/>
-                <w:sz w:val="22"/>
-                <w:szCs w:val="22"/>
-              </w:rPr>
-              <w:t>Estimtated</w:t>
-            </w:r>
-            <w:proofErr w:type="spellEnd"/>
-            <w:r>
-              <w:rPr>
-                <w:rFonts w:ascii="Calibri" w:hAnsi="Calibri" w:cs="Calibri"/>
-                <w:color w:val="000000"/>
-                <w:sz w:val="22"/>
-                <w:szCs w:val="22"/>
-              </w:rPr>
-              <w:t xml:space="preserve"> Variable </w:t>
-            </w:r>
-            <w:proofErr w:type="spellStart"/>
-            <w:r>
-              <w:rPr>
-                <w:rFonts w:ascii="Calibri" w:hAnsi="Calibri" w:cs="Calibri"/>
-                <w:color w:val="000000"/>
-                <w:sz w:val="22"/>
-                <w:szCs w:val="22"/>
-              </w:rPr>
-              <w:t>Costs</w:t>
-            </w:r>
-            <w:proofErr w:type="spellEnd"/>
+                <w:lang w:val="en-GB"/>
+              </w:rPr>
+            </w:pPr>
+            <w:r>
+              <w:rPr>
+                <w:rFonts w:ascii="Calibri" w:hAnsi="Calibri" w:cs="Calibri"/>
+                <w:color w:val="000000"/>
+                <w:sz w:val="22"/>
+                <w:szCs w:val="22"/>
+                <w:lang w:val="en-GB"/>
+              </w:rPr>
+              <w:t>Estimtated Variable Costs</w:t>
+            </w:r>
           </w:p>
         </w:tc>
         <w:tc>
@@ -9692,6 +9351,7 @@
                 <w:color w:val="000000"/>
                 <w:sz w:val="22"/>
                 <w:szCs w:val="22"/>
+                <w:lang w:val="en-GB"/>
               </w:rPr>
             </w:pPr>
           </w:p>
@@ -9708,6 +9368,7 @@
               <w:cnfStyle w:val="000000010000" w:firstRow="0" w:lastRow="0" w:firstColumn="0" w:lastColumn="0" w:oddVBand="0" w:evenVBand="0" w:oddHBand="0" w:evenHBand="1" w:firstRowFirstColumn="0" w:firstRowLastColumn="0" w:lastRowFirstColumn="0" w:lastRowLastColumn="0"/>
               <w:rPr>
                 <w:rFonts w:ascii="Times New Roman" w:hAnsi="Times New Roman"/>
+                <w:lang w:val="en-GB"/>
               </w:rPr>
             </w:pPr>
           </w:p>
@@ -9742,7 +9403,7 @@
                 <w:szCs w:val="22"/>
                 <w:lang w:val="en-GB"/>
               </w:rPr>
-              <w:t>63.</w:t>
+              <w:t>31</w:t>
             </w:r>
             <w:r>
               <w:rPr>
@@ -9754,7 +9415,31 @@
                 <w:szCs w:val="22"/>
                 <w:lang w:val="en-GB"/>
               </w:rPr>
-              <w:t>000</w:t>
+              <w:t>.</w:t>
+            </w:r>
+            <w:r>
+              <w:rPr>
+                <w:rFonts w:ascii="Calibri" w:hAnsi="Calibri" w:cs="Calibri"/>
+                <w:b/>
+                <w:bCs/>
+                <w:color w:val="000000"/>
+                <w:sz w:val="22"/>
+                <w:szCs w:val="22"/>
+                <w:lang w:val="en-GB"/>
+              </w:rPr>
+              <w:t>5</w:t>
+            </w:r>
+            <w:r>
+              <w:rPr>
+                <w:rFonts w:ascii="Calibri" w:hAnsi="Calibri" w:cs="Calibri"/>
+                <w:b/>
+                <w:bCs/>
+                <w:color w:val="000000"/>
+                <w:sz w:val="22"/>
+                <w:szCs w:val="22"/>
+                <w:lang w:val="en-GB"/>
+              </w:rPr>
+              <w:t>00</w:t>
             </w:r>
             <w:r>
               <w:rPr>
@@ -9827,8 +9512,6 @@
         </w:rPr>
         <w:t xml:space="preserve"> based on Hourly Wages</w:t>
       </w:r>
-      <w:bookmarkStart w:id="14" w:name="_GoBack"/>
-      <w:bookmarkEnd w:id="14"/>
     </w:p>
     <w:tbl>
       <w:tblPr>
@@ -9872,8 +9555,8 @@
                 <w:lang w:val="en-GB"/>
               </w:rPr>
             </w:pPr>
-            <w:bookmarkStart w:id="15" w:name="_Toc129953348"/>
-            <w:bookmarkStart w:id="16" w:name="_Toc129953422"/>
+            <w:bookmarkStart w:id="14" w:name="_Toc129953348"/>
+            <w:bookmarkStart w:id="15" w:name="_Toc129953422"/>
             <w:r>
               <w:rPr>
                 <w:rFonts w:ascii="Calibri" w:hAnsi="Calibri" w:cs="Calibri"/>
@@ -9915,10 +9598,19 @@
                 <w:szCs w:val="22"/>
                 <w:lang w:val="en-GB"/>
               </w:rPr>
-              <w:t xml:space="preserve">Florian </w:t>
-            </w:r>
-            <w:proofErr w:type="spellStart"/>
-            <w:r>
+              <w:t>Florian Dörr</w:t>
+            </w:r>
+          </w:p>
+        </w:tc>
+        <w:tc>
+          <w:tcPr>
+            <w:tcW w:w="1133" w:type="dxa"/>
+            <w:noWrap/>
+            <w:hideMark/>
+          </w:tcPr>
+          <w:p>
+            <w:pPr>
+              <w:cnfStyle w:val="100000000000" w:firstRow="1" w:lastRow="0" w:firstColumn="0" w:lastColumn="0" w:oddVBand="0" w:evenVBand="0" w:oddHBand="0" w:evenHBand="0" w:firstRowFirstColumn="0" w:firstRowLastColumn="0" w:lastRowFirstColumn="0" w:lastRowLastColumn="0"/>
               <w:rPr>
                 <w:rFonts w:ascii="Calibri" w:hAnsi="Calibri" w:cs="Calibri"/>
                 <w:b w:val="0"/>
@@ -9928,20 +9620,8 @@
                 <w:szCs w:val="22"/>
                 <w:lang w:val="en-GB"/>
               </w:rPr>
-              <w:t>Dörr</w:t>
-            </w:r>
-            <w:proofErr w:type="spellEnd"/>
-          </w:p>
-        </w:tc>
-        <w:tc>
-          <w:tcPr>
-            <w:tcW w:w="1133" w:type="dxa"/>
-            <w:noWrap/>
-            <w:hideMark/>
-          </w:tcPr>
-          <w:p>
-            <w:pPr>
-              <w:cnfStyle w:val="100000000000" w:firstRow="1" w:lastRow="0" w:firstColumn="0" w:lastColumn="0" w:oddVBand="0" w:evenVBand="0" w:oddHBand="0" w:evenHBand="0" w:firstRowFirstColumn="0" w:firstRowLastColumn="0" w:lastRowFirstColumn="0" w:lastRowLastColumn="0"/>
+            </w:pPr>
+            <w:r>
               <w:rPr>
                 <w:rFonts w:ascii="Calibri" w:hAnsi="Calibri" w:cs="Calibri"/>
                 <w:b w:val="0"/>
@@ -9951,8 +9631,19 @@
                 <w:szCs w:val="22"/>
                 <w:lang w:val="en-GB"/>
               </w:rPr>
-            </w:pPr>
-            <w:r>
+              <w:t>Thomas Ekhardt</w:t>
+            </w:r>
+          </w:p>
+        </w:tc>
+        <w:tc>
+          <w:tcPr>
+            <w:tcW w:w="831" w:type="dxa"/>
+            <w:noWrap/>
+            <w:hideMark/>
+          </w:tcPr>
+          <w:p>
+            <w:pPr>
+              <w:cnfStyle w:val="100000000000" w:firstRow="1" w:lastRow="0" w:firstColumn="0" w:lastColumn="0" w:oddVBand="0" w:evenVBand="0" w:oddHBand="0" w:evenHBand="0" w:firstRowFirstColumn="0" w:firstRowLastColumn="0" w:lastRowFirstColumn="0" w:lastRowLastColumn="0"/>
               <w:rPr>
                 <w:rFonts w:ascii="Calibri" w:hAnsi="Calibri" w:cs="Calibri"/>
                 <w:b w:val="0"/>
@@ -9962,9 +9653,7 @@
                 <w:szCs w:val="22"/>
                 <w:lang w:val="en-GB"/>
               </w:rPr>
-              <w:t xml:space="preserve">Thomas </w:t>
-            </w:r>
-            <w:proofErr w:type="spellStart"/>
+            </w:pPr>
             <w:r>
               <w:rPr>
                 <w:rFonts w:ascii="Calibri" w:hAnsi="Calibri" w:cs="Calibri"/>
@@ -9975,9 +9664,8 @@
                 <w:szCs w:val="22"/>
                 <w:lang w:val="en-GB"/>
               </w:rPr>
-              <w:t>Ekhardt</w:t>
-            </w:r>
-            <w:proofErr w:type="spellEnd"/>
+              <w:t>Simon Luz</w:t>
+            </w:r>
           </w:p>
         </w:tc>
         <w:tc>
@@ -10009,13 +9697,13 @@
                 <w:szCs w:val="22"/>
                 <w:lang w:val="en-GB"/>
               </w:rPr>
-              <w:t>Simon Luz</w:t>
-            </w:r>
-          </w:p>
-        </w:tc>
-        <w:tc>
-          <w:tcPr>
-            <w:tcW w:w="831" w:type="dxa"/>
+              <w:t>Tristan Kopp</w:t>
+            </w:r>
+          </w:p>
+        </w:tc>
+        <w:tc>
+          <w:tcPr>
+            <w:tcW w:w="893" w:type="dxa"/>
             <w:noWrap/>
             <w:hideMark/>
           </w:tcPr>
@@ -10042,13 +9730,13 @@
                 <w:szCs w:val="22"/>
                 <w:lang w:val="en-GB"/>
               </w:rPr>
-              <w:t>Tristan Kopp</w:t>
-            </w:r>
-          </w:p>
-        </w:tc>
-        <w:tc>
-          <w:tcPr>
-            <w:tcW w:w="893" w:type="dxa"/>
+              <w:t>Robin Ernst</w:t>
+            </w:r>
+          </w:p>
+        </w:tc>
+        <w:tc>
+          <w:tcPr>
+            <w:tcW w:w="1001" w:type="dxa"/>
             <w:noWrap/>
             <w:hideMark/>
           </w:tcPr>
@@ -10062,52 +9750,17 @@
                 <w:color w:val="FFFFFF"/>
                 <w:sz w:val="22"/>
                 <w:szCs w:val="22"/>
-                <w:lang w:val="en-GB"/>
-              </w:rPr>
-            </w:pPr>
-            <w:r>
-              <w:rPr>
-                <w:rFonts w:ascii="Calibri" w:hAnsi="Calibri" w:cs="Calibri"/>
-                <w:b w:val="0"/>
-                <w:bCs w:val="0"/>
+              </w:rPr>
+            </w:pPr>
+            <w:r>
+              <w:rPr>
+                <w:rFonts w:ascii="Calibri" w:hAnsi="Calibri" w:cs="Calibri"/>
                 <w:color w:val="FFFFFF"/>
                 <w:sz w:val="22"/>
                 <w:szCs w:val="22"/>
-                <w:lang w:val="en-GB"/>
-              </w:rPr>
-              <w:t>Robin Ernst</w:t>
-            </w:r>
-          </w:p>
-        </w:tc>
-        <w:tc>
-          <w:tcPr>
-            <w:tcW w:w="1001" w:type="dxa"/>
-            <w:noWrap/>
-            <w:hideMark/>
-          </w:tcPr>
-          <w:p>
-            <w:pPr>
-              <w:cnfStyle w:val="100000000000" w:firstRow="1" w:lastRow="0" w:firstColumn="0" w:lastColumn="0" w:oddVBand="0" w:evenVBand="0" w:oddHBand="0" w:evenHBand="0" w:firstRowFirstColumn="0" w:firstRowLastColumn="0" w:lastRowFirstColumn="0" w:lastRowLastColumn="0"/>
-              <w:rPr>
-                <w:rFonts w:ascii="Calibri" w:hAnsi="Calibri" w:cs="Calibri"/>
-                <w:b w:val="0"/>
-                <w:bCs w:val="0"/>
-                <w:color w:val="FFFFFF"/>
-                <w:sz w:val="22"/>
-                <w:szCs w:val="22"/>
-              </w:rPr>
-            </w:pPr>
-            <w:proofErr w:type="spellStart"/>
-            <w:r>
-              <w:rPr>
-                <w:rFonts w:ascii="Calibri" w:hAnsi="Calibri" w:cs="Calibri"/>
-                <w:color w:val="FFFFFF"/>
-                <w:sz w:val="22"/>
-                <w:szCs w:val="22"/>
               </w:rPr>
               <w:t>Costs</w:t>
             </w:r>
-            <w:proofErr w:type="spellEnd"/>
           </w:p>
         </w:tc>
         <w:tc>
@@ -10162,25 +9815,14 @@
                 <w:szCs w:val="22"/>
               </w:rPr>
             </w:pPr>
-            <w:proofErr w:type="spellStart"/>
-            <w:r>
-              <w:rPr>
-                <w:rFonts w:ascii="Calibri" w:hAnsi="Calibri" w:cs="Calibri"/>
-                <w:color w:val="000000"/>
-                <w:sz w:val="22"/>
-                <w:szCs w:val="22"/>
-              </w:rPr>
-              <w:t>Protocoling</w:t>
-            </w:r>
-            <w:proofErr w:type="spellEnd"/>
-            <w:r>
-              <w:rPr>
-                <w:rFonts w:ascii="Calibri" w:hAnsi="Calibri" w:cs="Calibri"/>
-                <w:color w:val="000000"/>
-                <w:sz w:val="22"/>
-                <w:szCs w:val="22"/>
-              </w:rPr>
-              <w:t xml:space="preserve"> </w:t>
+            <w:r>
+              <w:rPr>
+                <w:rFonts w:ascii="Calibri" w:hAnsi="Calibri" w:cs="Calibri"/>
+                <w:color w:val="000000"/>
+                <w:sz w:val="22"/>
+                <w:szCs w:val="22"/>
+              </w:rPr>
+              <w:t xml:space="preserve">Protocoling </w:t>
             </w:r>
           </w:p>
         </w:tc>
@@ -10357,16 +9999,7 @@
                 <w:sz w:val="22"/>
                 <w:szCs w:val="22"/>
               </w:rPr>
-              <w:t>1.0</w:t>
-            </w:r>
-            <w:r>
-              <w:rPr>
-                <w:rFonts w:ascii="Calibri" w:hAnsi="Calibri" w:cs="Calibri"/>
-                <w:color w:val="000000"/>
-                <w:sz w:val="22"/>
-                <w:szCs w:val="22"/>
-              </w:rPr>
-              <w:t>00</w:t>
+              <w:t>500</w:t>
             </w:r>
             <w:r>
               <w:rPr>
@@ -10439,7 +10072,6 @@
                 <w:szCs w:val="22"/>
               </w:rPr>
             </w:pPr>
-            <w:proofErr w:type="spellStart"/>
             <w:r>
               <w:rPr>
                 <w:rFonts w:ascii="Calibri" w:hAnsi="Calibri" w:cs="Calibri"/>
@@ -10449,7 +10081,6 @@
               </w:rPr>
               <w:t>Documents</w:t>
             </w:r>
-            <w:proofErr w:type="spellEnd"/>
           </w:p>
         </w:tc>
         <w:tc>
@@ -10634,7 +10265,16 @@
                 <w:sz w:val="22"/>
                 <w:szCs w:val="22"/>
               </w:rPr>
-              <w:t>8.0</w:t>
+              <w:t>4</w:t>
+            </w:r>
+            <w:r>
+              <w:rPr>
+                <w:rFonts w:ascii="Calibri" w:hAnsi="Calibri" w:cs="Calibri"/>
+                <w:color w:val="000000"/>
+                <w:sz w:val="22"/>
+                <w:szCs w:val="22"/>
+              </w:rPr>
+              <w:t>.0</w:t>
             </w:r>
             <w:r>
               <w:rPr>
@@ -10716,37 +10356,15 @@
                 <w:szCs w:val="22"/>
               </w:rPr>
             </w:pPr>
-            <w:proofErr w:type="spellStart"/>
-            <w:r>
-              <w:rPr>
-                <w:rFonts w:ascii="Calibri" w:hAnsi="Calibri" w:cs="Calibri"/>
-                <w:color w:val="000000"/>
-                <w:sz w:val="22"/>
-                <w:szCs w:val="22"/>
-              </w:rPr>
-              <w:t>Product</w:t>
-            </w:r>
-            <w:proofErr w:type="spellEnd"/>
-            <w:r>
-              <w:rPr>
-                <w:rFonts w:ascii="Calibri" w:hAnsi="Calibri" w:cs="Calibri"/>
-                <w:color w:val="000000"/>
-                <w:sz w:val="22"/>
-                <w:szCs w:val="22"/>
-              </w:rPr>
-              <w:t xml:space="preserve"> </w:t>
-            </w:r>
-            <w:proofErr w:type="spellStart"/>
-            <w:r>
-              <w:rPr>
-                <w:rFonts w:ascii="Calibri" w:hAnsi="Calibri" w:cs="Calibri"/>
-                <w:color w:val="000000"/>
-                <w:sz w:val="22"/>
-                <w:szCs w:val="22"/>
-              </w:rPr>
-              <w:t>analysis</w:t>
-            </w:r>
-            <w:proofErr w:type="spellEnd"/>
+            <w:r>
+              <w:rPr>
+                <w:rFonts w:ascii="Calibri" w:hAnsi="Calibri" w:cs="Calibri"/>
+                <w:color w:val="000000"/>
+                <w:sz w:val="22"/>
+                <w:szCs w:val="22"/>
+              </w:rPr>
+              <w:t>Product analysis</w:t>
+            </w:r>
           </w:p>
         </w:tc>
         <w:tc>
@@ -10940,7 +10558,16 @@
                 <w:sz w:val="22"/>
                 <w:szCs w:val="22"/>
               </w:rPr>
-              <w:t>6.</w:t>
+              <w:t>3</w:t>
+            </w:r>
+            <w:r>
+              <w:rPr>
+                <w:rFonts w:ascii="Calibri" w:hAnsi="Calibri" w:cs="Calibri"/>
+                <w:color w:val="000000"/>
+                <w:sz w:val="22"/>
+                <w:szCs w:val="22"/>
+              </w:rPr>
+              <w:t>.</w:t>
             </w:r>
             <w:r>
               <w:rPr>
@@ -11197,16 +10824,34 @@
                 <w:sz w:val="22"/>
                 <w:szCs w:val="22"/>
               </w:rPr>
-              <w:t>5.</w:t>
-            </w:r>
-            <w:r>
-              <w:rPr>
-                <w:rFonts w:ascii="Calibri" w:hAnsi="Calibri" w:cs="Calibri"/>
-                <w:color w:val="000000"/>
-                <w:sz w:val="22"/>
-                <w:szCs w:val="22"/>
-              </w:rPr>
-              <w:t>000</w:t>
+              <w:t>2</w:t>
+            </w:r>
+            <w:r>
+              <w:rPr>
+                <w:rFonts w:ascii="Calibri" w:hAnsi="Calibri" w:cs="Calibri"/>
+                <w:color w:val="000000"/>
+                <w:sz w:val="22"/>
+                <w:szCs w:val="22"/>
+              </w:rPr>
+              <w:t>.</w:t>
+            </w:r>
+            <w:r>
+              <w:rPr>
+                <w:rFonts w:ascii="Calibri" w:hAnsi="Calibri" w:cs="Calibri"/>
+                <w:color w:val="000000"/>
+                <w:sz w:val="22"/>
+                <w:szCs w:val="22"/>
+              </w:rPr>
+              <w:t>5</w:t>
+            </w:r>
+            <w:r>
+              <w:rPr>
+                <w:rFonts w:ascii="Calibri" w:hAnsi="Calibri" w:cs="Calibri"/>
+                <w:color w:val="000000"/>
+                <w:sz w:val="22"/>
+                <w:szCs w:val="22"/>
+              </w:rPr>
+              <w:t>00</w:t>
             </w:r>
             <w:r>
               <w:rPr>
@@ -11481,7 +11126,16 @@
                 <w:sz w:val="22"/>
                 <w:szCs w:val="22"/>
               </w:rPr>
-              <w:t>12.0</w:t>
+              <w:t>6</w:t>
+            </w:r>
+            <w:r>
+              <w:rPr>
+                <w:rFonts w:ascii="Calibri" w:hAnsi="Calibri" w:cs="Calibri"/>
+                <w:color w:val="000000"/>
+                <w:sz w:val="22"/>
+                <w:szCs w:val="22"/>
+              </w:rPr>
+              <w:t>.0</w:t>
             </w:r>
             <w:r>
               <w:rPr>
@@ -11747,6 +11401,24 @@
                 <w:sz w:val="22"/>
                 <w:szCs w:val="22"/>
               </w:rPr>
+              <w:t>2</w:t>
+            </w:r>
+            <w:r>
+              <w:rPr>
+                <w:rFonts w:ascii="Calibri" w:hAnsi="Calibri" w:cs="Calibri"/>
+                <w:color w:val="000000"/>
+                <w:sz w:val="22"/>
+                <w:szCs w:val="22"/>
+              </w:rPr>
+              <w:t>.</w:t>
+            </w:r>
+            <w:r>
+              <w:rPr>
+                <w:rFonts w:ascii="Calibri" w:hAnsi="Calibri" w:cs="Calibri"/>
+                <w:color w:val="000000"/>
+                <w:sz w:val="22"/>
+                <w:szCs w:val="22"/>
+              </w:rPr>
               <w:t>5</w:t>
             </w:r>
             <w:r>
@@ -11756,16 +11428,7 @@
                 <w:sz w:val="22"/>
                 <w:szCs w:val="22"/>
               </w:rPr>
-              <w:t>.</w:t>
-            </w:r>
-            <w:r>
-              <w:rPr>
-                <w:rFonts w:ascii="Calibri" w:hAnsi="Calibri" w:cs="Calibri"/>
-                <w:color w:val="000000"/>
-                <w:sz w:val="22"/>
-                <w:szCs w:val="22"/>
-              </w:rPr>
-              <w:t>000</w:t>
+              <w:t>00</w:t>
             </w:r>
             <w:r>
               <w:rPr>
@@ -12013,7 +11676,7 @@
                 <w:sz w:val="22"/>
                 <w:szCs w:val="22"/>
               </w:rPr>
-              <w:t>7</w:t>
+              <w:t>3</w:t>
             </w:r>
             <w:r>
               <w:rPr>
@@ -12031,7 +11694,16 @@
                 <w:sz w:val="22"/>
                 <w:szCs w:val="22"/>
               </w:rPr>
-              <w:t>000</w:t>
+              <w:t>5</w:t>
+            </w:r>
+            <w:r>
+              <w:rPr>
+                <w:rFonts w:ascii="Calibri" w:hAnsi="Calibri" w:cs="Calibri"/>
+                <w:color w:val="000000"/>
+                <w:sz w:val="22"/>
+                <w:szCs w:val="22"/>
+              </w:rPr>
+              <w:t>00</w:t>
             </w:r>
             <w:r>
               <w:rPr>
@@ -12111,19 +11783,8 @@
                 <w:sz w:val="22"/>
                 <w:szCs w:val="22"/>
               </w:rPr>
-              <w:t xml:space="preserve">Customer </w:t>
-            </w:r>
-            <w:proofErr w:type="spellStart"/>
-            <w:r>
-              <w:rPr>
-                <w:rFonts w:ascii="Calibri" w:hAnsi="Calibri" w:cs="Calibri"/>
-                <w:color w:val="000000"/>
-                <w:sz w:val="22"/>
-                <w:szCs w:val="22"/>
-              </w:rPr>
-              <w:t>exchange</w:t>
-            </w:r>
-            <w:proofErr w:type="spellEnd"/>
+              <w:t>Customer exchange</w:t>
+            </w:r>
           </w:p>
         </w:tc>
         <w:tc>
@@ -12290,7 +11951,16 @@
                 <w:sz w:val="22"/>
                 <w:szCs w:val="22"/>
               </w:rPr>
-              <w:t>2.</w:t>
+              <w:t>1</w:t>
+            </w:r>
+            <w:r>
+              <w:rPr>
+                <w:rFonts w:ascii="Calibri" w:hAnsi="Calibri" w:cs="Calibri"/>
+                <w:color w:val="000000"/>
+                <w:sz w:val="22"/>
+                <w:szCs w:val="22"/>
+              </w:rPr>
+              <w:t>.</w:t>
             </w:r>
             <w:r>
               <w:rPr>
@@ -12372,37 +12042,15 @@
                 <w:szCs w:val="22"/>
               </w:rPr>
             </w:pPr>
-            <w:proofErr w:type="spellStart"/>
-            <w:r>
-              <w:rPr>
-                <w:rFonts w:ascii="Calibri" w:hAnsi="Calibri" w:cs="Calibri"/>
-                <w:color w:val="000000"/>
-                <w:sz w:val="22"/>
-                <w:szCs w:val="22"/>
-              </w:rPr>
-              <w:t>Leading</w:t>
-            </w:r>
-            <w:proofErr w:type="spellEnd"/>
-            <w:r>
-              <w:rPr>
-                <w:rFonts w:ascii="Calibri" w:hAnsi="Calibri" w:cs="Calibri"/>
-                <w:color w:val="000000"/>
-                <w:sz w:val="22"/>
-                <w:szCs w:val="22"/>
-              </w:rPr>
-              <w:t xml:space="preserve"> </w:t>
-            </w:r>
-            <w:proofErr w:type="spellStart"/>
-            <w:r>
-              <w:rPr>
-                <w:rFonts w:ascii="Calibri" w:hAnsi="Calibri" w:cs="Calibri"/>
-                <w:color w:val="000000"/>
-                <w:sz w:val="22"/>
-                <w:szCs w:val="22"/>
-              </w:rPr>
-              <w:t>project</w:t>
-            </w:r>
-            <w:proofErr w:type="spellEnd"/>
+            <w:r>
+              <w:rPr>
+                <w:rFonts w:ascii="Calibri" w:hAnsi="Calibri" w:cs="Calibri"/>
+                <w:color w:val="000000"/>
+                <w:sz w:val="22"/>
+                <w:szCs w:val="22"/>
+              </w:rPr>
+              <w:t>Leading project</w:t>
+            </w:r>
           </w:p>
         </w:tc>
         <w:tc>
@@ -12569,16 +12217,34 @@
                 <w:sz w:val="22"/>
                 <w:szCs w:val="22"/>
               </w:rPr>
-              <w:t>3.</w:t>
-            </w:r>
-            <w:r>
-              <w:rPr>
-                <w:rFonts w:ascii="Calibri" w:hAnsi="Calibri" w:cs="Calibri"/>
-                <w:color w:val="000000"/>
-                <w:sz w:val="22"/>
-                <w:szCs w:val="22"/>
-              </w:rPr>
-              <w:t>000</w:t>
+              <w:t>1</w:t>
+            </w:r>
+            <w:r>
+              <w:rPr>
+                <w:rFonts w:ascii="Calibri" w:hAnsi="Calibri" w:cs="Calibri"/>
+                <w:color w:val="000000"/>
+                <w:sz w:val="22"/>
+                <w:szCs w:val="22"/>
+              </w:rPr>
+              <w:t>.</w:t>
+            </w:r>
+            <w:r>
+              <w:rPr>
+                <w:rFonts w:ascii="Calibri" w:hAnsi="Calibri" w:cs="Calibri"/>
+                <w:color w:val="000000"/>
+                <w:sz w:val="22"/>
+                <w:szCs w:val="22"/>
+              </w:rPr>
+              <w:t>5</w:t>
+            </w:r>
+            <w:r>
+              <w:rPr>
+                <w:rFonts w:ascii="Calibri" w:hAnsi="Calibri" w:cs="Calibri"/>
+                <w:color w:val="000000"/>
+                <w:sz w:val="22"/>
+                <w:szCs w:val="22"/>
+              </w:rPr>
+              <w:t>00</w:t>
             </w:r>
             <w:r>
               <w:rPr>
@@ -12651,7 +12317,6 @@
                 <w:szCs w:val="22"/>
               </w:rPr>
             </w:pPr>
-            <w:proofErr w:type="spellStart"/>
             <w:r>
               <w:rPr>
                 <w:rFonts w:ascii="Calibri" w:hAnsi="Calibri" w:cs="Calibri"/>
@@ -12661,7 +12326,6 @@
               </w:rPr>
               <w:t>Presentation</w:t>
             </w:r>
-            <w:proofErr w:type="spellEnd"/>
           </w:p>
         </w:tc>
         <w:tc>
@@ -12828,16 +12492,34 @@
                 <w:sz w:val="22"/>
                 <w:szCs w:val="22"/>
               </w:rPr>
-              <w:t>3.</w:t>
-            </w:r>
-            <w:r>
-              <w:rPr>
-                <w:rFonts w:ascii="Calibri" w:hAnsi="Calibri" w:cs="Calibri"/>
-                <w:color w:val="000000"/>
-                <w:sz w:val="22"/>
-                <w:szCs w:val="22"/>
-              </w:rPr>
-              <w:t>000</w:t>
+              <w:t>1</w:t>
+            </w:r>
+            <w:r>
+              <w:rPr>
+                <w:rFonts w:ascii="Calibri" w:hAnsi="Calibri" w:cs="Calibri"/>
+                <w:color w:val="000000"/>
+                <w:sz w:val="22"/>
+                <w:szCs w:val="22"/>
+              </w:rPr>
+              <w:t>.</w:t>
+            </w:r>
+            <w:r>
+              <w:rPr>
+                <w:rFonts w:ascii="Calibri" w:hAnsi="Calibri" w:cs="Calibri"/>
+                <w:color w:val="000000"/>
+                <w:sz w:val="22"/>
+                <w:szCs w:val="22"/>
+              </w:rPr>
+              <w:t>5</w:t>
+            </w:r>
+            <w:r>
+              <w:rPr>
+                <w:rFonts w:ascii="Calibri" w:hAnsi="Calibri" w:cs="Calibri"/>
+                <w:color w:val="000000"/>
+                <w:sz w:val="22"/>
+                <w:szCs w:val="22"/>
+              </w:rPr>
+              <w:t>00</w:t>
             </w:r>
             <w:r>
               <w:rPr>
@@ -13094,7 +12776,16 @@
                 <w:sz w:val="22"/>
                 <w:szCs w:val="22"/>
               </w:rPr>
-              <w:t>4.</w:t>
+              <w:t>2</w:t>
+            </w:r>
+            <w:r>
+              <w:rPr>
+                <w:rFonts w:ascii="Calibri" w:hAnsi="Calibri" w:cs="Calibri"/>
+                <w:color w:val="000000"/>
+                <w:sz w:val="22"/>
+                <w:szCs w:val="22"/>
+              </w:rPr>
+              <w:t>.</w:t>
             </w:r>
             <w:r>
               <w:rPr>
@@ -13360,7 +13051,7 @@
                 <w:sz w:val="22"/>
                 <w:szCs w:val="22"/>
               </w:rPr>
-              <w:t>7</w:t>
+              <w:t>3</w:t>
             </w:r>
             <w:r>
               <w:rPr>
@@ -13378,7 +13069,7 @@
                 <w:sz w:val="22"/>
                 <w:szCs w:val="22"/>
               </w:rPr>
-              <w:t>0</w:t>
+              <w:t>5</w:t>
             </w:r>
             <w:r>
               <w:rPr>
@@ -13462,57 +13153,15 @@
                 <w:szCs w:val="22"/>
               </w:rPr>
             </w:pPr>
-            <w:proofErr w:type="spellStart"/>
-            <w:r>
-              <w:rPr>
-                <w:rFonts w:ascii="Calibri" w:hAnsi="Calibri" w:cs="Calibri"/>
-                <w:color w:val="000000"/>
-                <w:sz w:val="22"/>
-                <w:szCs w:val="22"/>
-              </w:rPr>
-              <w:t>Sum</w:t>
-            </w:r>
-            <w:proofErr w:type="spellEnd"/>
-            <w:r>
-              <w:rPr>
-                <w:rFonts w:ascii="Calibri" w:hAnsi="Calibri" w:cs="Calibri"/>
-                <w:color w:val="000000"/>
-                <w:sz w:val="22"/>
-                <w:szCs w:val="22"/>
-              </w:rPr>
-              <w:t xml:space="preserve"> </w:t>
-            </w:r>
-            <w:proofErr w:type="spellStart"/>
-            <w:r>
-              <w:rPr>
-                <w:rFonts w:ascii="Calibri" w:hAnsi="Calibri" w:cs="Calibri"/>
-                <w:color w:val="000000"/>
-                <w:sz w:val="22"/>
-                <w:szCs w:val="22"/>
-              </w:rPr>
-              <w:t>of</w:t>
-            </w:r>
-            <w:proofErr w:type="spellEnd"/>
-            <w:r>
-              <w:rPr>
-                <w:rFonts w:ascii="Calibri" w:hAnsi="Calibri" w:cs="Calibri"/>
-                <w:color w:val="000000"/>
-                <w:sz w:val="22"/>
-                <w:szCs w:val="22"/>
-              </w:rPr>
-              <w:t xml:space="preserve"> Working </w:t>
-            </w:r>
-            <w:proofErr w:type="spellStart"/>
-            <w:r>
-              <w:rPr>
-                <w:rFonts w:ascii="Calibri" w:hAnsi="Calibri" w:cs="Calibri"/>
-                <w:color w:val="000000"/>
-                <w:sz w:val="22"/>
-                <w:szCs w:val="22"/>
-              </w:rPr>
-              <w:t>Hours</w:t>
-            </w:r>
-            <w:proofErr w:type="spellEnd"/>
+            <w:r>
+              <w:rPr>
+                <w:rFonts w:ascii="Calibri" w:hAnsi="Calibri" w:cs="Calibri"/>
+                <w:color w:val="000000"/>
+                <w:sz w:val="22"/>
+                <w:szCs w:val="22"/>
+              </w:rPr>
+              <w:t>Sum of Working Hours</w:t>
+            </w:r>
           </w:p>
         </w:tc>
         <w:tc>
@@ -13746,37 +13395,15 @@
                 <w:szCs w:val="22"/>
               </w:rPr>
             </w:pPr>
-            <w:proofErr w:type="spellStart"/>
-            <w:r>
-              <w:rPr>
-                <w:rFonts w:ascii="Calibri" w:hAnsi="Calibri" w:cs="Calibri"/>
-                <w:color w:val="000000"/>
-                <w:sz w:val="22"/>
-                <w:szCs w:val="22"/>
-              </w:rPr>
-              <w:t>Estimtated</w:t>
-            </w:r>
-            <w:proofErr w:type="spellEnd"/>
-            <w:r>
-              <w:rPr>
-                <w:rFonts w:ascii="Calibri" w:hAnsi="Calibri" w:cs="Calibri"/>
-                <w:color w:val="000000"/>
-                <w:sz w:val="22"/>
-                <w:szCs w:val="22"/>
-              </w:rPr>
-              <w:t xml:space="preserve"> Variable </w:t>
-            </w:r>
-            <w:proofErr w:type="spellStart"/>
-            <w:r>
-              <w:rPr>
-                <w:rFonts w:ascii="Calibri" w:hAnsi="Calibri" w:cs="Calibri"/>
-                <w:color w:val="000000"/>
-                <w:sz w:val="22"/>
-                <w:szCs w:val="22"/>
-              </w:rPr>
-              <w:t>Costs</w:t>
-            </w:r>
-            <w:proofErr w:type="spellEnd"/>
+            <w:r>
+              <w:rPr>
+                <w:rFonts w:ascii="Calibri" w:hAnsi="Calibri" w:cs="Calibri"/>
+                <w:color w:val="000000"/>
+                <w:sz w:val="22"/>
+                <w:szCs w:val="22"/>
+              </w:rPr>
+              <w:t>Estimtated Variable Costs</w:t>
+            </w:r>
           </w:p>
         </w:tc>
         <w:tc>
@@ -13931,7 +13558,7 @@
                 <w:sz w:val="22"/>
                 <w:szCs w:val="22"/>
               </w:rPr>
-              <w:t>63.0</w:t>
+              <w:t>31.5</w:t>
             </w:r>
             <w:r>
               <w:rPr>
@@ -14069,9 +13696,9 @@
           <w:lang w:val="en-US"/>
         </w:rPr>
       </w:pPr>
-      <w:bookmarkStart w:id="17" w:name="_Toc117355458"/>
+      <w:bookmarkStart w:id="16" w:name="_Toc117355458"/>
+      <w:bookmarkEnd w:id="14"/>
       <w:bookmarkEnd w:id="15"/>
-      <w:bookmarkEnd w:id="16"/>
       <w:r>
         <w:rPr>
           <w:sz w:val="26"/>
@@ -14080,7 +13707,7 @@
         </w:rPr>
         <w:t>Offer</w:t>
       </w:r>
-      <w:bookmarkEnd w:id="17"/>
+      <w:bookmarkEnd w:id="16"/>
     </w:p>
     <w:p>
       <w:pPr>
@@ -14157,7 +13784,18 @@
           <w:szCs w:val="24"/>
           <w:lang w:val="en-US"/>
         </w:rPr>
-        <w:t>79.854</w:t>
+        <w:t>39</w:t>
+      </w:r>
+      <w:bookmarkStart w:id="17" w:name="_GoBack"/>
+      <w:bookmarkEnd w:id="17"/>
+      <w:r>
+        <w:rPr>
+          <w:b/>
+          <w:sz w:val="24"/>
+          <w:szCs w:val="24"/>
+          <w:lang w:val="en-US"/>
+        </w:rPr>
+        <w:t>.954</w:t>
       </w:r>
       <w:r>
         <w:rPr>
@@ -14311,39 +13949,8 @@
                 <w:sz w:val="22"/>
                 <w:szCs w:val="22"/>
               </w:rPr>
-              <w:t xml:space="preserve">Type </w:t>
-            </w:r>
-            <w:proofErr w:type="spellStart"/>
-            <w:r>
-              <w:rPr>
-                <w:rFonts w:ascii="Calibri" w:hAnsi="Calibri" w:cs="Calibri"/>
-                <w:color w:val="FFFFFF"/>
-                <w:sz w:val="22"/>
-                <w:szCs w:val="22"/>
-              </w:rPr>
-              <w:t>of</w:t>
-            </w:r>
-            <w:proofErr w:type="spellEnd"/>
-            <w:r>
-              <w:rPr>
-                <w:rFonts w:ascii="Calibri" w:hAnsi="Calibri" w:cs="Calibri"/>
-                <w:color w:val="FFFFFF"/>
-                <w:sz w:val="22"/>
-                <w:szCs w:val="22"/>
-              </w:rPr>
-              <w:t xml:space="preserve"> </w:t>
-            </w:r>
-            <w:proofErr w:type="spellStart"/>
-            <w:r>
-              <w:rPr>
-                <w:rFonts w:ascii="Calibri" w:hAnsi="Calibri" w:cs="Calibri"/>
-                <w:color w:val="FFFFFF"/>
-                <w:sz w:val="22"/>
-                <w:szCs w:val="22"/>
-              </w:rPr>
-              <w:t>Costs</w:t>
-            </w:r>
-            <w:proofErr w:type="spellEnd"/>
+              <w:t>Type of Costs</w:t>
+            </w:r>
           </w:p>
         </w:tc>
         <w:tc>
@@ -14439,7 +14046,7 @@
                 <w:szCs w:val="22"/>
                 <w:lang w:val="en-GB"/>
               </w:rPr>
-              <w:t>63.</w:t>
+              <w:t>31</w:t>
             </w:r>
             <w:r>
               <w:rPr>
@@ -14449,7 +14056,27 @@
                 <w:szCs w:val="22"/>
                 <w:lang w:val="en-GB"/>
               </w:rPr>
-              <w:t>000</w:t>
+              <w:t>.</w:t>
+            </w:r>
+            <w:r>
+              <w:rPr>
+                <w:rFonts w:ascii="Calibri" w:hAnsi="Calibri" w:cs="Calibri"/>
+                <w:color w:val="000000"/>
+                <w:sz w:val="22"/>
+                <w:szCs w:val="22"/>
+                <w:lang w:val="en-GB"/>
+              </w:rPr>
+              <w:t>5</w:t>
+            </w:r>
+            <w:r>
+              <w:rPr>
+                <w:rFonts w:ascii="Calibri" w:hAnsi="Calibri" w:cs="Calibri"/>
+                <w:color w:val="000000"/>
+                <w:sz w:val="22"/>
+                <w:szCs w:val="22"/>
+                <w:lang w:val="en-GB"/>
+              </w:rPr>
+              <w:t>00</w:t>
             </w:r>
             <w:r>
               <w:rPr>
@@ -14611,7 +14238,7 @@
                 <w:szCs w:val="22"/>
                 <w:lang w:val="en-GB"/>
               </w:rPr>
-              <w:t>64.7</w:t>
+              <w:t>33.295</w:t>
             </w:r>
             <w:r>
               <w:rPr>
@@ -14623,7 +14250,7 @@
                 <w:szCs w:val="22"/>
                 <w:lang w:val="en-GB"/>
               </w:rPr>
-              <w:t>95 €</w:t>
+              <w:t xml:space="preserve"> €</w:t>
             </w:r>
           </w:p>
         </w:tc>
@@ -14692,7 +14319,7 @@
                 <w:szCs w:val="22"/>
                 <w:lang w:val="en-GB"/>
               </w:rPr>
-              <w:t>15.05</w:t>
+              <w:t>6.659</w:t>
             </w:r>
             <w:r>
               <w:rPr>
@@ -14702,7 +14329,7 @@
                 <w:szCs w:val="22"/>
                 <w:lang w:val="en-GB"/>
               </w:rPr>
-              <w:t>9 €</w:t>
+              <w:t xml:space="preserve"> €</w:t>
             </w:r>
           </w:p>
         </w:tc>
@@ -14775,7 +14402,7 @@
                 <w:szCs w:val="22"/>
                 <w:lang w:val="en-GB"/>
               </w:rPr>
-              <w:t>79.854</w:t>
+              <w:t>39.954</w:t>
             </w:r>
             <w:r>
               <w:rPr>
@@ -14911,7 +14538,7 @@
           <w:rPr>
             <w:noProof/>
           </w:rPr>
-          <w:t>2</w:t>
+          <w:t>7</w:t>
         </w:r>
         <w:r>
           <w:fldChar w:fldCharType="end"/>
@@ -20525,11 +20152,11 @@
           <c:showPercent val="0"/>
           <c:showBubbleSize val="0"/>
         </c:dLbls>
-        <c:axId val="217944064"/>
-        <c:axId val="217671936"/>
+        <c:axId val="172069888"/>
+        <c:axId val="198761792"/>
       </c:radarChart>
       <c:catAx>
-        <c:axId val="217944064"/>
+        <c:axId val="172069888"/>
         <c:scaling>
           <c:orientation val="minMax"/>
         </c:scaling>
@@ -20572,7 +20199,7 @@
             <a:endParaRPr lang="de-DE"/>
           </a:p>
         </c:txPr>
-        <c:crossAx val="217671936"/>
+        <c:crossAx val="198761792"/>
         <c:crosses val="autoZero"/>
         <c:auto val="1"/>
         <c:lblAlgn val="ctr"/>
@@ -20580,7 +20207,7 @@
         <c:noMultiLvlLbl val="0"/>
       </c:catAx>
       <c:valAx>
-        <c:axId val="217671936"/>
+        <c:axId val="198761792"/>
         <c:scaling>
           <c:orientation val="minMax"/>
         </c:scaling>
@@ -20631,7 +20258,7 @@
             <a:endParaRPr lang="de-DE"/>
           </a:p>
         </c:txPr>
-        <c:crossAx val="217944064"/>
+        <c:crossAx val="172069888"/>
         <c:crosses val="autoZero"/>
         <c:crossBetween val="between"/>
       </c:valAx>
@@ -20928,7 +20555,7 @@
   <a:extraClrSchemeLst/>
   <a:extLst>
     <a:ext uri="{05A4C25C-085E-4340-85A3-A5531E510DB2}">
-      <thm15:themeFamily xmlns:thm15="http://schemas.microsoft.com/office/thememl/2012/main" xmlns="" name="Office Theme" id="{62F939B6-93AF-4DB8-9C6B-D6C7DFDC589F}" vid="{4A3C46E8-61CC-4603-A589-7422A47A8E4A}"/>
+      <thm15:themeFamily xmlns="" xmlns:thm15="http://schemas.microsoft.com/office/thememl/2012/main" name="Office Theme" id="{62F939B6-93AF-4DB8-9C6B-D6C7DFDC589F}" vid="{4A3C46E8-61CC-4603-A589-7422A47A8E4A}"/>
     </a:ext>
   </a:extLst>
 </a:theme>
@@ -20939,7 +20566,7 @@
 </file>
 
 <file path=customXml/itemProps1.xml><?xml version="1.0" encoding="utf-8"?>
-<ds:datastoreItem xmlns:ds="http://schemas.openxmlformats.org/officeDocument/2006/customXml" ds:itemID="{308524F0-3A1D-4547-8533-D875E9CAC6B7}">
+<ds:datastoreItem xmlns:ds="http://schemas.openxmlformats.org/officeDocument/2006/customXml" ds:itemID="{5B7C521A-6228-4B3F-9AD7-F7867FB0A051}">
   <ds:schemaRefs>
     <ds:schemaRef ds:uri="http://schemas.openxmlformats.org/officeDocument/2006/bibliography"/>
   </ds:schemaRefs>

</xml_diff>

<commit_message>
Update name on BC
</commit_message>
<xml_diff>
--- a/PROJECT/BC/TINF22F_BC_Team_2.docx
+++ b/PROJECT/BC/TINF22F_BC_Team_2.docx
@@ -1,6 +1,6 @@
 
 <file path=word/document.xml><?xml version="1.0" encoding="utf-8"?>
-<w:document xmlns:wpc="http://schemas.microsoft.com/office/word/2010/wordprocessingCanvas" xmlns:mc="http://schemas.openxmlformats.org/markup-compatibility/2006" xmlns:o="urn:schemas-microsoft-com:office:office" xmlns:r="http://schemas.openxmlformats.org/officeDocument/2006/relationships" xmlns:m="http://schemas.openxmlformats.org/officeDocument/2006/math" xmlns:v="urn:schemas-microsoft-com:vml" xmlns:wp14="http://schemas.microsoft.com/office/word/2010/wordprocessingDrawing" xmlns:wp="http://schemas.openxmlformats.org/drawingml/2006/wordprocessingDrawing" xmlns:w10="urn:schemas-microsoft-com:office:word" xmlns:w="http://schemas.openxmlformats.org/wordprocessingml/2006/main" xmlns:w14="http://schemas.microsoft.com/office/word/2010/wordml" xmlns:wpg="http://schemas.microsoft.com/office/word/2010/wordprocessingGroup" xmlns:wpi="http://schemas.microsoft.com/office/word/2010/wordprocessingInk" xmlns:wne="http://schemas.microsoft.com/office/word/2006/wordml" xmlns:wps="http://schemas.microsoft.com/office/word/2010/wordprocessingShape" mc:Ignorable="w14 wp14">
+<w:document xmlns:wpc="http://schemas.microsoft.com/office/word/2010/wordprocessingCanvas" xmlns:cx="http://schemas.microsoft.com/office/drawing/2014/chartex" xmlns:cx1="http://schemas.microsoft.com/office/drawing/2015/9/8/chartex" xmlns:cx2="http://schemas.microsoft.com/office/drawing/2015/10/21/chartex" xmlns:cx3="http://schemas.microsoft.com/office/drawing/2016/5/9/chartex" xmlns:cx4="http://schemas.microsoft.com/office/drawing/2016/5/10/chartex" xmlns:cx5="http://schemas.microsoft.com/office/drawing/2016/5/11/chartex" xmlns:cx6="http://schemas.microsoft.com/office/drawing/2016/5/12/chartex" xmlns:cx7="http://schemas.microsoft.com/office/drawing/2016/5/13/chartex" xmlns:cx8="http://schemas.microsoft.com/office/drawing/2016/5/14/chartex" xmlns:mc="http://schemas.openxmlformats.org/markup-compatibility/2006" xmlns:aink="http://schemas.microsoft.com/office/drawing/2016/ink" xmlns:am3d="http://schemas.microsoft.com/office/drawing/2017/model3d" xmlns:o="urn:schemas-microsoft-com:office:office" xmlns:oel="http://schemas.microsoft.com/office/2019/extlst" xmlns:r="http://schemas.openxmlformats.org/officeDocument/2006/relationships" xmlns:m="http://schemas.openxmlformats.org/officeDocument/2006/math" xmlns:v="urn:schemas-microsoft-com:vml" xmlns:wp14="http://schemas.microsoft.com/office/word/2010/wordprocessingDrawing" xmlns:wp="http://schemas.openxmlformats.org/drawingml/2006/wordprocessingDrawing" xmlns:w10="urn:schemas-microsoft-com:office:word" xmlns:w="http://schemas.openxmlformats.org/wordprocessingml/2006/main" xmlns:w14="http://schemas.microsoft.com/office/word/2010/wordml" xmlns:w15="http://schemas.microsoft.com/office/word/2012/wordml" xmlns:w16cex="http://schemas.microsoft.com/office/word/2018/wordml/cex" xmlns:w16cid="http://schemas.microsoft.com/office/word/2016/wordml/cid" xmlns:w16="http://schemas.microsoft.com/office/word/2018/wordml" xmlns:w16sdtdh="http://schemas.microsoft.com/office/word/2020/wordml/sdtdatahash" xmlns:w16se="http://schemas.microsoft.com/office/word/2015/wordml/symex" xmlns:wpg="http://schemas.microsoft.com/office/word/2010/wordprocessingGroup" xmlns:wpi="http://schemas.microsoft.com/office/word/2010/wordprocessingInk" xmlns:wne="http://schemas.microsoft.com/office/word/2006/wordml" xmlns:wps="http://schemas.microsoft.com/office/word/2010/wordprocessingShape" mc:Ignorable="w14 w15 w16se w16cid w16 w16cex w16sdtdh wp14">
   <w:body>
     <w:p>
       <w:pPr>
@@ -75,6 +75,73 @@
     </w:p>
     <w:p>
       <w:pPr>
+        <w:rPr>
+          <w:sz w:val="28"/>
+          <w:szCs w:val="28"/>
+        </w:rPr>
+      </w:pPr>
+      <w:r>
+        <w:rPr>
+          <w:sz w:val="28"/>
+          <w:szCs w:val="28"/>
+        </w:rPr>
+        <w:t>Customer:</w:t>
+      </w:r>
+      <w:r>
+        <w:rPr>
+          <w:sz w:val="28"/>
+          <w:szCs w:val="28"/>
+        </w:rPr>
+        <w:tab/>
+        <w:t xml:space="preserve"> </w:t>
+      </w:r>
+      <w:r>
+        <w:rPr>
+          <w:sz w:val="28"/>
+          <w:szCs w:val="28"/>
+        </w:rPr>
+        <w:tab/>
+      </w:r>
+      <w:r>
+        <w:rPr>
+          <w:sz w:val="28"/>
+          <w:szCs w:val="28"/>
+        </w:rPr>
+        <w:tab/>
+      </w:r>
+      <w:r>
+        <w:rPr>
+          <w:sz w:val="28"/>
+          <w:szCs w:val="28"/>
+        </w:rPr>
+        <w:tab/>
+      </w:r>
+      <w:r>
+        <w:rPr>
+          <w:sz w:val="28"/>
+          <w:szCs w:val="28"/>
+        </w:rPr>
+        <w:t xml:space="preserve"> </w:t>
+      </w:r>
+      <w:r>
+        <w:rPr>
+          <w:sz w:val="28"/>
+          <w:szCs w:val="28"/>
+        </w:rPr>
+        <w:t xml:space="preserve">Rentschler &amp; </w:t>
+      </w:r>
+      <w:proofErr w:type="spellStart"/>
+      <w:r>
+        <w:rPr>
+          <w:sz w:val="28"/>
+          <w:szCs w:val="28"/>
+        </w:rPr>
+        <w:t>Bogicevic</w:t>
+      </w:r>
+      <w:proofErr w:type="spellEnd"/>
+    </w:p>
+    <w:p>
+      <w:pPr>
         <w:autoSpaceDE w:val="0"/>
         <w:autoSpaceDN w:val="0"/>
         <w:adjustRightInd w:val="0"/>
@@ -82,6 +149,7 @@
           <w:rFonts w:cs="Arial"/>
           <w:sz w:val="28"/>
           <w:szCs w:val="28"/>
+          <w:lang w:val="en-US"/>
         </w:rPr>
       </w:pPr>
       <w:r>
@@ -89,107 +157,48 @@
           <w:rFonts w:cs="Arial"/>
           <w:sz w:val="28"/>
           <w:szCs w:val="28"/>
-        </w:rPr>
-        <w:t>Customer:</w:t>
+          <w:lang w:val="en-US"/>
+        </w:rPr>
+        <w:t>Company address:</w:t>
       </w:r>
       <w:r>
         <w:rPr>
           <w:rFonts w:cs="Arial"/>
           <w:sz w:val="28"/>
           <w:szCs w:val="28"/>
+          <w:lang w:val="en-US"/>
+        </w:rPr>
+        <w:tab/>
+      </w:r>
+      <w:r>
+        <w:rPr>
+          <w:rFonts w:cs="Arial"/>
+          <w:sz w:val="28"/>
+          <w:szCs w:val="28"/>
+          <w:lang w:val="en-US"/>
         </w:rPr>
         <w:tab/>
         <w:t xml:space="preserve"> </w:t>
       </w:r>
+      <w:proofErr w:type="spellStart"/>
       <w:r>
         <w:rPr>
           <w:rFonts w:cs="Arial"/>
           <w:sz w:val="28"/>
           <w:szCs w:val="28"/>
-        </w:rPr>
-        <w:tab/>
-      </w:r>
+          <w:lang w:val="en-US"/>
+        </w:rPr>
+        <w:t>Lerchenstraße</w:t>
+      </w:r>
+      <w:proofErr w:type="spellEnd"/>
       <w:r>
         <w:rPr>
           <w:rFonts w:cs="Arial"/>
           <w:sz w:val="28"/>
           <w:szCs w:val="28"/>
-        </w:rPr>
-        <w:tab/>
-      </w:r>
-      <w:r>
-        <w:rPr>
-          <w:rFonts w:cs="Arial"/>
-          <w:sz w:val="28"/>
-          <w:szCs w:val="28"/>
-        </w:rPr>
-        <w:tab/>
-      </w:r>
-      <w:r>
-        <w:rPr>
-          <w:rFonts w:cs="Arial"/>
-          <w:sz w:val="28"/>
-          <w:szCs w:val="28"/>
-        </w:rPr>
-        <w:t xml:space="preserve"> </w:t>
-      </w:r>
-      <w:r>
-        <w:rPr>
-          <w:rFonts w:cs="Arial"/>
-          <w:sz w:val="28"/>
-          <w:szCs w:val="28"/>
-        </w:rPr>
-        <w:t>Rentschler &amp; Holder</w:t>
-      </w:r>
-    </w:p>
-    <w:p>
-      <w:pPr>
-        <w:autoSpaceDE w:val="0"/>
-        <w:autoSpaceDN w:val="0"/>
-        <w:adjustRightInd w:val="0"/>
-        <w:rPr>
-          <w:rFonts w:cs="Arial"/>
-          <w:sz w:val="28"/>
-          <w:szCs w:val="28"/>
-          <w:lang w:val="en-US"/>
-        </w:rPr>
-      </w:pPr>
-      <w:r>
-        <w:rPr>
-          <w:rFonts w:cs="Arial"/>
-          <w:sz w:val="28"/>
-          <w:szCs w:val="28"/>
-          <w:lang w:val="en-US"/>
-        </w:rPr>
-        <w:t>Company address:</w:t>
-      </w:r>
-      <w:r>
-        <w:rPr>
-          <w:rFonts w:cs="Arial"/>
-          <w:sz w:val="28"/>
-          <w:szCs w:val="28"/>
-          <w:lang w:val="en-US"/>
-        </w:rPr>
-        <w:tab/>
-      </w:r>
-      <w:r>
-        <w:rPr>
-          <w:rFonts w:cs="Arial"/>
-          <w:sz w:val="28"/>
-          <w:szCs w:val="28"/>
-          <w:lang w:val="en-US"/>
-        </w:rPr>
-        <w:tab/>
-        <w:t xml:space="preserve"> </w:t>
-      </w:r>
-      <w:r>
-        <w:rPr>
-          <w:rFonts w:cs="Arial"/>
-          <w:sz w:val="28"/>
-          <w:szCs w:val="28"/>
-          <w:lang w:val="en-US"/>
-        </w:rPr>
-        <w:t>Lerchenstraße 1</w:t>
+          <w:lang w:val="en-US"/>
+        </w:rPr>
+        <w:t xml:space="preserve"> 1</w:t>
       </w:r>
       <w:r>
         <w:rPr>
@@ -797,6 +806,7 @@
               </w:rPr>
               <w:t xml:space="preserve">Technical </w:t>
             </w:r>
+            <w:proofErr w:type="spellStart"/>
             <w:r>
               <w:rPr>
                 <w:rFonts w:cs="Arial"/>
@@ -813,6 +823,7 @@
               </w:rPr>
               <w:t>ocumentation</w:t>
             </w:r>
+            <w:proofErr w:type="spellEnd"/>
           </w:p>
         </w:tc>
         <w:tc>
@@ -4170,6 +4181,7 @@
         </w:rPr>
       </w:pPr>
       <w:bookmarkStart w:id="2" w:name="_Toc117355452"/>
+      <w:proofErr w:type="spellStart"/>
       <w:r>
         <w:rPr>
           <w:sz w:val="26"/>
@@ -4179,6 +4191,7 @@
         <w:t>Introduction</w:t>
       </w:r>
       <w:bookmarkEnd w:id="2"/>
+      <w:proofErr w:type="spellEnd"/>
     </w:p>
     <w:p>
       <w:pPr>
@@ -4203,7 +4216,25 @@
           <w:szCs w:val="24"/>
           <w:lang w:val="en-GB"/>
         </w:rPr>
-        <w:t xml:space="preserve">evaluate the benefits, costs and risks of the project “Digital Nameplate Generator”. </w:t>
+        <w:t xml:space="preserve">evaluate the benefits, </w:t>
+      </w:r>
+      <w:proofErr w:type="gramStart"/>
+      <w:r>
+        <w:rPr>
+          <w:sz w:val="24"/>
+          <w:szCs w:val="24"/>
+          <w:lang w:val="en-GB"/>
+        </w:rPr>
+        <w:t>costs</w:t>
+      </w:r>
+      <w:proofErr w:type="gramEnd"/>
+      <w:r>
+        <w:rPr>
+          <w:sz w:val="24"/>
+          <w:szCs w:val="24"/>
+          <w:lang w:val="en-GB"/>
+        </w:rPr>
+        <w:t xml:space="preserve"> and risks of the project “Digital Nameplate Generator”. </w:t>
       </w:r>
       <w:r>
         <w:rPr>
@@ -4239,6 +4270,7 @@
         </w:rPr>
       </w:pPr>
       <w:bookmarkStart w:id="3" w:name="_Toc117355453"/>
+      <w:proofErr w:type="spellStart"/>
       <w:r>
         <w:rPr>
           <w:sz w:val="26"/>
@@ -4247,6 +4279,7 @@
         <w:t>Scope</w:t>
       </w:r>
       <w:bookmarkEnd w:id="3"/>
+      <w:proofErr w:type="spellEnd"/>
       <w:r>
         <w:rPr>
           <w:sz w:val="26"/>
@@ -4365,7 +4398,29 @@
           <w:szCs w:val="24"/>
           <w:lang w:val="en-US"/>
         </w:rPr>
-        <w:t xml:space="preserve"> REST-API and </w:t>
+        <w:t xml:space="preserve"> REST-</w:t>
+      </w:r>
+      <w:proofErr w:type="gramStart"/>
+      <w:r>
+        <w:rPr>
+          <w:rFonts w:cs="Arial"/>
+          <w:color w:val="24292F"/>
+          <w:sz w:val="24"/>
+          <w:szCs w:val="24"/>
+          <w:lang w:val="en-US"/>
+        </w:rPr>
+        <w:t>API</w:t>
+      </w:r>
+      <w:proofErr w:type="gramEnd"/>
+      <w:r>
+        <w:rPr>
+          <w:rFonts w:cs="Arial"/>
+          <w:color w:val="24292F"/>
+          <w:sz w:val="24"/>
+          <w:szCs w:val="24"/>
+          <w:lang w:val="en-US"/>
+        </w:rPr>
+        <w:t xml:space="preserve"> and </w:t>
       </w:r>
       <w:r>
         <w:rPr>
@@ -4576,7 +4631,29 @@
           <w:szCs w:val="24"/>
           <w:lang w:val="en-US"/>
         </w:rPr>
-        <w:t xml:space="preserve">Moving the software into the backend allows for the application to be used as a micro service by other applications in the background using the REST-API. Furthermore </w:t>
+        <w:t xml:space="preserve">Moving the software into the backend allows for the application to be used as a micro service by other applications in the background using the REST-API. </w:t>
+      </w:r>
+      <w:proofErr w:type="gramStart"/>
+      <w:r>
+        <w:rPr>
+          <w:rFonts w:cs="Arial"/>
+          <w:color w:val="24292F"/>
+          <w:sz w:val="24"/>
+          <w:szCs w:val="24"/>
+          <w:lang w:val="en-US"/>
+        </w:rPr>
+        <w:t>Furthermore</w:t>
+      </w:r>
+      <w:proofErr w:type="gramEnd"/>
+      <w:r>
+        <w:rPr>
+          <w:rFonts w:cs="Arial"/>
+          <w:color w:val="24292F"/>
+          <w:sz w:val="24"/>
+          <w:szCs w:val="24"/>
+          <w:lang w:val="en-US"/>
+        </w:rPr>
+        <w:t xml:space="preserve"> </w:t>
       </w:r>
       <w:r>
         <w:rPr>
@@ -4603,9 +4680,18 @@
           <w:sz w:val="26"/>
           <w:szCs w:val="26"/>
         </w:rPr>
-        <w:t>Limits and Risks</w:t>
+        <w:t xml:space="preserve">Limits and </w:t>
+      </w:r>
+      <w:proofErr w:type="spellStart"/>
+      <w:r>
+        <w:rPr>
+          <w:sz w:val="26"/>
+          <w:szCs w:val="26"/>
+        </w:rPr>
+        <w:t>Risks</w:t>
       </w:r>
       <w:bookmarkEnd w:id="5"/>
+      <w:proofErr w:type="spellEnd"/>
     </w:p>
     <w:p>
       <w:pPr>
@@ -4667,7 +4753,29 @@
           <w:szCs w:val="24"/>
           <w:lang w:val="en-US"/>
         </w:rPr>
-        <w:t xml:space="preserve">team members have to focus on different subjects, </w:t>
+        <w:t xml:space="preserve">team members </w:t>
+      </w:r>
+      <w:proofErr w:type="gramStart"/>
+      <w:r>
+        <w:rPr>
+          <w:rFonts w:cs="Arial"/>
+          <w:color w:val="24292F"/>
+          <w:sz w:val="24"/>
+          <w:szCs w:val="24"/>
+          <w:lang w:val="en-US"/>
+        </w:rPr>
+        <w:t>have to</w:t>
+      </w:r>
+      <w:proofErr w:type="gramEnd"/>
+      <w:r>
+        <w:rPr>
+          <w:rFonts w:cs="Arial"/>
+          <w:color w:val="24292F"/>
+          <w:sz w:val="24"/>
+          <w:szCs w:val="24"/>
+          <w:lang w:val="en-US"/>
+        </w:rPr>
+        <w:t xml:space="preserve"> focus on different subjects, </w:t>
       </w:r>
       <w:r>
         <w:rPr>
@@ -4767,8 +4875,20 @@
           <w:szCs w:val="24"/>
           <w:lang w:val="en-US"/>
         </w:rPr>
-        <w:t xml:space="preserve"> the project scope is accomplished</w:t>
-      </w:r>
+        <w:t xml:space="preserve"> the project scope is </w:t>
+      </w:r>
+      <w:proofErr w:type="gramStart"/>
+      <w:r>
+        <w:rPr>
+          <w:rFonts w:cs="Arial"/>
+          <w:color w:val="24292F"/>
+          <w:sz w:val="24"/>
+          <w:szCs w:val="24"/>
+          <w:lang w:val="en-US"/>
+        </w:rPr>
+        <w:t>accomplished</w:t>
+      </w:r>
+      <w:proofErr w:type="gramEnd"/>
       <w:r>
         <w:rPr>
           <w:rFonts w:cs="Arial"/>
@@ -5058,7 +5178,29 @@
           <w:szCs w:val="24"/>
           <w:lang w:val="en-US"/>
         </w:rPr>
-        <w:t xml:space="preserve"> The risk of customer misalignment is met by asking the customer’s opinion on every major decision. There are also more common risks, like exmatriculation. </w:t>
+        <w:t xml:space="preserve"> The risk of customer misalignment is met by asking the customer’s opinion on every major decision. There are also more common risks, like </w:t>
+      </w:r>
+      <w:proofErr w:type="spellStart"/>
+      <w:r>
+        <w:rPr>
+          <w:rFonts w:cs="Arial"/>
+          <w:color w:val="24292F"/>
+          <w:sz w:val="24"/>
+          <w:szCs w:val="24"/>
+          <w:lang w:val="en-US"/>
+        </w:rPr>
+        <w:t>exmatriculation</w:t>
+      </w:r>
+      <w:proofErr w:type="spellEnd"/>
+      <w:r>
+        <w:rPr>
+          <w:rFonts w:cs="Arial"/>
+          <w:color w:val="24292F"/>
+          <w:sz w:val="24"/>
+          <w:szCs w:val="24"/>
+          <w:lang w:val="en-US"/>
+        </w:rPr>
+        <w:t xml:space="preserve">. </w:t>
       </w:r>
       <w:r>
         <w:rPr>
@@ -5117,14 +5259,14 @@
             <wp:docPr id="1" name="Diagramm 1">
               <a:extLst xmlns:a="http://schemas.openxmlformats.org/drawingml/2006/main">
                 <a:ext uri="{FF2B5EF4-FFF2-40B4-BE49-F238E27FC236}">
-                  <a16:creationId xmlns="" xmlns:cx="http://schemas.microsoft.com/office/drawing/2014/chartex" xmlns:cx1="http://schemas.microsoft.com/office/drawing/2015/9/8/chartex" xmlns:cx2="http://schemas.microsoft.com/office/drawing/2015/10/21/chartex" xmlns:cx3="http://schemas.microsoft.com/office/drawing/2016/5/9/chartex" xmlns:cx4="http://schemas.microsoft.com/office/drawing/2016/5/10/chartex" xmlns:cx5="http://schemas.microsoft.com/office/drawing/2016/5/11/chartex" xmlns:cx6="http://schemas.microsoft.com/office/drawing/2016/5/12/chartex" xmlns:cx7="http://schemas.microsoft.com/office/drawing/2016/5/13/chartex" xmlns:cx8="http://schemas.microsoft.com/office/drawing/2016/5/14/chartex" xmlns:aink="http://schemas.microsoft.com/office/drawing/2016/ink" xmlns:am3d="http://schemas.microsoft.com/office/drawing/2017/model3d" xmlns:o="urn:schemas-microsoft-com:office:office" xmlns:oel="http://schemas.microsoft.com/office/2019/extlst" xmlns:v="urn:schemas-microsoft-com:vml" xmlns:w10="urn:schemas-microsoft-com:office:word" xmlns:w="http://schemas.openxmlformats.org/wordprocessingml/2006/main" xmlns:w15="http://schemas.microsoft.com/office/word/2012/wordml" xmlns:w16cex="http://schemas.microsoft.com/office/word/2018/wordml/cex" xmlns:w16cid="http://schemas.microsoft.com/office/word/2016/wordml/cid" xmlns:w16="http://schemas.microsoft.com/office/word/2018/wordml" xmlns:w16sdtdh="http://schemas.microsoft.com/office/word/2020/wordml/sdtdatahash" xmlns:w16se="http://schemas.microsoft.com/office/word/2015/wordml/symex" xmlns:a16="http://schemas.microsoft.com/office/drawing/2014/main" id="{00000000-0008-0000-0000-000002000000}"/>
+                  <a16:creationId xmlns:a16="http://schemas.microsoft.com/office/drawing/2014/main" id="{00000000-0008-0000-0000-000002000000}"/>
                 </a:ext>
               </a:extLst>
             </wp:docPr>
             <wp:cNvGraphicFramePr/>
             <a:graphic xmlns:a="http://schemas.openxmlformats.org/drawingml/2006/main">
               <a:graphicData uri="http://schemas.openxmlformats.org/drawingml/2006/chart">
-                <c:chart xmlns:c="http://schemas.openxmlformats.org/drawingml/2006/chart" xmlns:r="http://schemas.openxmlformats.org/officeDocument/2006/relationships" r:id="rId9"/>
+                <c:chart xmlns:c="http://schemas.openxmlformats.org/drawingml/2006/chart" xmlns:r="http://schemas.openxmlformats.org/officeDocument/2006/relationships" r:id="rId8"/>
               </a:graphicData>
             </a:graphic>
             <wp14:sizeRelH relativeFrom="margin">
@@ -5254,6 +5396,7 @@
                 <w:szCs w:val="22"/>
               </w:rPr>
             </w:pPr>
+            <w:proofErr w:type="spellStart"/>
             <w:r>
               <w:rPr>
                 <w:rFonts w:ascii="Calibri" w:hAnsi="Calibri" w:cs="Calibri"/>
@@ -5263,6 +5406,7 @@
               </w:rPr>
               <w:t>Risks</w:t>
             </w:r>
+            <w:proofErr w:type="spellEnd"/>
           </w:p>
         </w:tc>
         <w:tc>
@@ -5323,8 +5467,19 @@
                 <w:sz w:val="22"/>
                 <w:szCs w:val="22"/>
               </w:rPr>
-              <w:t>Focus on Different Subjects</w:t>
-            </w:r>
+              <w:t xml:space="preserve">Focus on Different </w:t>
+            </w:r>
+            <w:proofErr w:type="spellStart"/>
+            <w:r>
+              <w:rPr>
+                <w:rFonts w:ascii="Calibri" w:hAnsi="Calibri" w:cs="Calibri"/>
+                <w:color w:val="000000"/>
+                <w:sz w:val="22"/>
+                <w:szCs w:val="22"/>
+              </w:rPr>
+              <w:t>Subjects</w:t>
+            </w:r>
+            <w:proofErr w:type="spellEnd"/>
           </w:p>
         </w:tc>
         <w:tc>
@@ -5499,14 +5654,45 @@
                 <w:szCs w:val="22"/>
               </w:rPr>
             </w:pPr>
-            <w:r>
-              <w:rPr>
-                <w:rFonts w:ascii="Calibri" w:hAnsi="Calibri" w:cs="Calibri"/>
-                <w:color w:val="000000"/>
-                <w:sz w:val="22"/>
-                <w:szCs w:val="22"/>
-              </w:rPr>
-              <w:t>Illnesses of Team Members</w:t>
+            <w:proofErr w:type="spellStart"/>
+            <w:r>
+              <w:rPr>
+                <w:rFonts w:ascii="Calibri" w:hAnsi="Calibri" w:cs="Calibri"/>
+                <w:color w:val="000000"/>
+                <w:sz w:val="22"/>
+                <w:szCs w:val="22"/>
+              </w:rPr>
+              <w:t>Illnesses</w:t>
+            </w:r>
+            <w:proofErr w:type="spellEnd"/>
+            <w:r>
+              <w:rPr>
+                <w:rFonts w:ascii="Calibri" w:hAnsi="Calibri" w:cs="Calibri"/>
+                <w:color w:val="000000"/>
+                <w:sz w:val="22"/>
+                <w:szCs w:val="22"/>
+              </w:rPr>
+              <w:t xml:space="preserve"> </w:t>
+            </w:r>
+            <w:proofErr w:type="spellStart"/>
+            <w:r>
+              <w:rPr>
+                <w:rFonts w:ascii="Calibri" w:hAnsi="Calibri" w:cs="Calibri"/>
+                <w:color w:val="000000"/>
+                <w:sz w:val="22"/>
+                <w:szCs w:val="22"/>
+              </w:rPr>
+              <w:t>of</w:t>
+            </w:r>
+            <w:proofErr w:type="spellEnd"/>
+            <w:r>
+              <w:rPr>
+                <w:rFonts w:ascii="Calibri" w:hAnsi="Calibri" w:cs="Calibri"/>
+                <w:color w:val="000000"/>
+                <w:sz w:val="22"/>
+                <w:szCs w:val="22"/>
+              </w:rPr>
+              <w:t xml:space="preserve"> Team Members</w:t>
             </w:r>
           </w:p>
         </w:tc>
@@ -5560,6 +5746,7 @@
                 <w:szCs w:val="22"/>
               </w:rPr>
             </w:pPr>
+            <w:proofErr w:type="spellStart"/>
             <w:r>
               <w:rPr>
                 <w:rFonts w:ascii="Calibri" w:hAnsi="Calibri" w:cs="Calibri"/>
@@ -5569,6 +5756,7 @@
               </w:rPr>
               <w:t>Exmatriculation</w:t>
             </w:r>
+            <w:proofErr w:type="spellEnd"/>
           </w:p>
         </w:tc>
         <w:tc>
@@ -5628,8 +5816,19 @@
                 <w:sz w:val="22"/>
                 <w:szCs w:val="22"/>
               </w:rPr>
-              <w:t>Customer Misalignment</w:t>
-            </w:r>
+              <w:t xml:space="preserve">Customer </w:t>
+            </w:r>
+            <w:proofErr w:type="spellStart"/>
+            <w:r>
+              <w:rPr>
+                <w:rFonts w:ascii="Calibri" w:hAnsi="Calibri" w:cs="Calibri"/>
+                <w:color w:val="000000"/>
+                <w:sz w:val="22"/>
+                <w:szCs w:val="22"/>
+              </w:rPr>
+              <w:t>Misalignment</w:t>
+            </w:r>
+            <w:proofErr w:type="spellEnd"/>
           </w:p>
         </w:tc>
         <w:tc>
@@ -6307,15 +6506,27 @@
         </w:rPr>
         <w:t xml:space="preserve"> semester is </w:t>
       </w:r>
-      <w:r>
-        <w:rPr>
-          <w:rFonts w:cs="Arial"/>
-          <w:color w:val="24292F"/>
-          <w:sz w:val="24"/>
-          <w:szCs w:val="24"/>
-          <w:lang w:val="en-US"/>
-        </w:rPr>
-        <w:t>revisit the nameplate generation</w:t>
+      <w:proofErr w:type="gramStart"/>
+      <w:r>
+        <w:rPr>
+          <w:rFonts w:cs="Arial"/>
+          <w:color w:val="24292F"/>
+          <w:sz w:val="24"/>
+          <w:szCs w:val="24"/>
+          <w:lang w:val="en-US"/>
+        </w:rPr>
+        <w:t>revisit</w:t>
+      </w:r>
+      <w:proofErr w:type="gramEnd"/>
+      <w:r>
+        <w:rPr>
+          <w:rFonts w:cs="Arial"/>
+          <w:color w:val="24292F"/>
+          <w:sz w:val="24"/>
+          <w:szCs w:val="24"/>
+          <w:lang w:val="en-US"/>
+        </w:rPr>
+        <w:t xml:space="preserve"> the nameplate generation</w:t>
       </w:r>
       <w:r>
         <w:rPr>
@@ -6655,7 +6866,29 @@
           <w:szCs w:val="24"/>
           <w:lang w:val="en-US"/>
         </w:rPr>
-        <w:t xml:space="preserve"> later on in the document.</w:t>
+        <w:t xml:space="preserve"> </w:t>
+      </w:r>
+      <w:proofErr w:type="gramStart"/>
+      <w:r>
+        <w:rPr>
+          <w:rFonts w:cs="Arial"/>
+          <w:color w:val="24292F"/>
+          <w:sz w:val="24"/>
+          <w:szCs w:val="24"/>
+          <w:lang w:val="en-US"/>
+        </w:rPr>
+        <w:t>later on</w:t>
+      </w:r>
+      <w:proofErr w:type="gramEnd"/>
+      <w:r>
+        <w:rPr>
+          <w:rFonts w:cs="Arial"/>
+          <w:color w:val="24292F"/>
+          <w:sz w:val="24"/>
+          <w:szCs w:val="24"/>
+          <w:lang w:val="en-US"/>
+        </w:rPr>
+        <w:t xml:space="preserve"> in the document.</w:t>
       </w:r>
       <w:r>
         <w:rPr>
@@ -6698,6 +6931,7 @@
         </w:rPr>
       </w:pPr>
       <w:bookmarkStart w:id="11" w:name="_Toc117355457"/>
+      <w:proofErr w:type="spellStart"/>
       <w:r>
         <w:rPr>
           <w:sz w:val="26"/>
@@ -6707,6 +6941,7 @@
         <w:t>Expenses</w:t>
       </w:r>
       <w:bookmarkEnd w:id="11"/>
+      <w:proofErr w:type="spellEnd"/>
       <w:r>
         <w:rPr>
           <w:sz w:val="26"/>
@@ -6928,8 +7163,20 @@
           <w:szCs w:val="24"/>
           <w:lang w:val="en-US"/>
         </w:rPr>
-        <w:t xml:space="preserve"> Webstorm</w:t>
-      </w:r>
+        <w:t xml:space="preserve"> </w:t>
+      </w:r>
+      <w:proofErr w:type="spellStart"/>
+      <w:r>
+        <w:rPr>
+          <w:rFonts w:cs="Arial"/>
+          <w:color w:val="24292F"/>
+          <w:sz w:val="24"/>
+          <w:szCs w:val="24"/>
+          <w:lang w:val="en-US"/>
+        </w:rPr>
+        <w:t>Webstorm</w:t>
+      </w:r>
+      <w:proofErr w:type="spellEnd"/>
       <w:r>
         <w:rPr>
           <w:rFonts w:cs="Arial"/>
@@ -7431,6 +7678,7 @@
                 <w:szCs w:val="22"/>
               </w:rPr>
             </w:pPr>
+            <w:proofErr w:type="spellStart"/>
             <w:r>
               <w:rPr>
                 <w:rFonts w:ascii="Calibri" w:hAnsi="Calibri" w:cs="Calibri"/>
@@ -7438,7 +7686,17 @@
                 <w:sz w:val="22"/>
                 <w:szCs w:val="22"/>
               </w:rPr>
-              <w:t xml:space="preserve">Amount </w:t>
+              <w:t>Amount</w:t>
+            </w:r>
+            <w:proofErr w:type="spellEnd"/>
+            <w:r>
+              <w:rPr>
+                <w:rFonts w:ascii="Calibri" w:hAnsi="Calibri" w:cs="Calibri"/>
+                <w:color w:val="FFFFFF"/>
+                <w:sz w:val="22"/>
+                <w:szCs w:val="22"/>
+              </w:rPr>
+              <w:t xml:space="preserve"> </w:t>
             </w:r>
           </w:p>
         </w:tc>
@@ -7467,7 +7725,47 @@
                 <w:sz w:val="22"/>
                 <w:szCs w:val="22"/>
               </w:rPr>
-              <w:t>Costs for whole Team</w:t>
+              <w:t xml:space="preserve">Costs </w:t>
+            </w:r>
+            <w:proofErr w:type="spellStart"/>
+            <w:r>
+              <w:rPr>
+                <w:rFonts w:ascii="Calibri" w:hAnsi="Calibri" w:cs="Calibri"/>
+                <w:color w:val="FFFFFF"/>
+                <w:sz w:val="22"/>
+                <w:szCs w:val="22"/>
+              </w:rPr>
+              <w:t>for</w:t>
+            </w:r>
+            <w:proofErr w:type="spellEnd"/>
+            <w:r>
+              <w:rPr>
+                <w:rFonts w:ascii="Calibri" w:hAnsi="Calibri" w:cs="Calibri"/>
+                <w:color w:val="FFFFFF"/>
+                <w:sz w:val="22"/>
+                <w:szCs w:val="22"/>
+              </w:rPr>
+              <w:t xml:space="preserve"> </w:t>
+            </w:r>
+            <w:proofErr w:type="spellStart"/>
+            <w:r>
+              <w:rPr>
+                <w:rFonts w:ascii="Calibri" w:hAnsi="Calibri" w:cs="Calibri"/>
+                <w:color w:val="FFFFFF"/>
+                <w:sz w:val="22"/>
+                <w:szCs w:val="22"/>
+              </w:rPr>
+              <w:t>whole</w:t>
+            </w:r>
+            <w:proofErr w:type="spellEnd"/>
+            <w:r>
+              <w:rPr>
+                <w:rFonts w:ascii="Calibri" w:hAnsi="Calibri" w:cs="Calibri"/>
+                <w:color w:val="FFFFFF"/>
+                <w:sz w:val="22"/>
+                <w:szCs w:val="22"/>
+              </w:rPr>
+              <w:t xml:space="preserve"> Team</w:t>
             </w:r>
           </w:p>
         </w:tc>
@@ -7494,15 +7792,57 @@
                 <w:szCs w:val="22"/>
               </w:rPr>
             </w:pPr>
-            <w:r>
-              <w:rPr>
-                <w:rFonts w:ascii="Calibri" w:hAnsi="Calibri" w:cs="Calibri"/>
-                <w:color w:val="000000"/>
-                <w:sz w:val="22"/>
-                <w:szCs w:val="22"/>
-              </w:rPr>
-              <w:t>JetBrains Webstorm license</w:t>
-            </w:r>
+            <w:proofErr w:type="spellStart"/>
+            <w:r>
+              <w:rPr>
+                <w:rFonts w:ascii="Calibri" w:hAnsi="Calibri" w:cs="Calibri"/>
+                <w:color w:val="000000"/>
+                <w:sz w:val="22"/>
+                <w:szCs w:val="22"/>
+              </w:rPr>
+              <w:t>JetBrains</w:t>
+            </w:r>
+            <w:proofErr w:type="spellEnd"/>
+            <w:r>
+              <w:rPr>
+                <w:rFonts w:ascii="Calibri" w:hAnsi="Calibri" w:cs="Calibri"/>
+                <w:color w:val="000000"/>
+                <w:sz w:val="22"/>
+                <w:szCs w:val="22"/>
+              </w:rPr>
+              <w:t xml:space="preserve"> </w:t>
+            </w:r>
+            <w:proofErr w:type="spellStart"/>
+            <w:r>
+              <w:rPr>
+                <w:rFonts w:ascii="Calibri" w:hAnsi="Calibri" w:cs="Calibri"/>
+                <w:color w:val="000000"/>
+                <w:sz w:val="22"/>
+                <w:szCs w:val="22"/>
+              </w:rPr>
+              <w:t>Webstorm</w:t>
+            </w:r>
+            <w:proofErr w:type="spellEnd"/>
+            <w:r>
+              <w:rPr>
+                <w:rFonts w:ascii="Calibri" w:hAnsi="Calibri" w:cs="Calibri"/>
+                <w:color w:val="000000"/>
+                <w:sz w:val="22"/>
+                <w:szCs w:val="22"/>
+              </w:rPr>
+              <w:t xml:space="preserve"> </w:t>
+            </w:r>
+            <w:proofErr w:type="spellStart"/>
+            <w:r>
+              <w:rPr>
+                <w:rFonts w:ascii="Calibri" w:hAnsi="Calibri" w:cs="Calibri"/>
+                <w:color w:val="000000"/>
+                <w:sz w:val="22"/>
+                <w:szCs w:val="22"/>
+              </w:rPr>
+              <w:t>license</w:t>
+            </w:r>
+            <w:proofErr w:type="spellEnd"/>
           </w:p>
         </w:tc>
         <w:tc>
@@ -7896,8 +8236,19 @@
                 <w:sz w:val="22"/>
                 <w:szCs w:val="22"/>
               </w:rPr>
-              <w:t>Total fix costs</w:t>
-            </w:r>
+              <w:t xml:space="preserve">Total fix </w:t>
+            </w:r>
+            <w:proofErr w:type="spellStart"/>
+            <w:r>
+              <w:rPr>
+                <w:rFonts w:ascii="Calibri" w:hAnsi="Calibri" w:cs="Calibri"/>
+                <w:color w:val="000000"/>
+                <w:sz w:val="22"/>
+                <w:szCs w:val="22"/>
+              </w:rPr>
+              <w:t>costs</w:t>
+            </w:r>
+            <w:proofErr w:type="spellEnd"/>
           </w:p>
         </w:tc>
         <w:tc>
@@ -8122,7 +8473,29 @@
           <w:szCs w:val="24"/>
           <w:lang w:val="en-US"/>
         </w:rPr>
-        <w:t xml:space="preserve"> Furthermore, the estimated amount of working hours </w:t>
+        <w:t xml:space="preserve"> Furthermore, the estimated </w:t>
+      </w:r>
+      <w:proofErr w:type="gramStart"/>
+      <w:r>
+        <w:rPr>
+          <w:rFonts w:cs="Arial"/>
+          <w:color w:val="24292F"/>
+          <w:sz w:val="24"/>
+          <w:szCs w:val="24"/>
+          <w:lang w:val="en-US"/>
+        </w:rPr>
+        <w:t>amount</w:t>
+      </w:r>
+      <w:proofErr w:type="gramEnd"/>
+      <w:r>
+        <w:rPr>
+          <w:rFonts w:cs="Arial"/>
+          <w:color w:val="24292F"/>
+          <w:sz w:val="24"/>
+          <w:szCs w:val="24"/>
+          <w:lang w:val="en-US"/>
+        </w:rPr>
+        <w:t xml:space="preserve"> of working hours </w:t>
       </w:r>
       <w:r>
         <w:rPr>
@@ -8318,6 +8691,7 @@
         </w:rPr>
         <w:t xml:space="preserve"> </w:t>
       </w:r>
+      <w:proofErr w:type="gramStart"/>
       <w:r>
         <w:rPr>
           <w:rFonts w:cs="Arial"/>
@@ -8351,6 +8725,7 @@
         </w:rPr>
         <w:t>costs</w:t>
       </w:r>
+      <w:proofErr w:type="gramEnd"/>
       <w:r>
         <w:rPr>
           <w:rFonts w:cs="Arial"/>
@@ -8487,6 +8862,7 @@
                 <w:szCs w:val="22"/>
               </w:rPr>
             </w:pPr>
+            <w:proofErr w:type="spellStart"/>
             <w:r>
               <w:rPr>
                 <w:rFonts w:ascii="Calibri" w:hAnsi="Calibri" w:cs="Calibri"/>
@@ -8497,6 +8873,7 @@
               <w:lastRenderedPageBreak/>
               <w:t>Role</w:t>
             </w:r>
+            <w:proofErr w:type="spellEnd"/>
           </w:p>
         </w:tc>
         <w:tc>
@@ -8547,6 +8924,7 @@
                 <w:szCs w:val="22"/>
               </w:rPr>
             </w:pPr>
+            <w:proofErr w:type="spellStart"/>
             <w:r>
               <w:rPr>
                 <w:rFonts w:ascii="Calibri" w:hAnsi="Calibri" w:cs="Calibri"/>
@@ -8554,8 +8932,29 @@
                 <w:sz w:val="22"/>
                 <w:szCs w:val="22"/>
               </w:rPr>
-              <w:t>Hourly Wage</w:t>
-            </w:r>
+              <w:t>Hourly</w:t>
+            </w:r>
+            <w:proofErr w:type="spellEnd"/>
+            <w:r>
+              <w:rPr>
+                <w:rFonts w:ascii="Calibri" w:hAnsi="Calibri" w:cs="Calibri"/>
+                <w:color w:val="FFFFFF"/>
+                <w:sz w:val="22"/>
+                <w:szCs w:val="22"/>
+              </w:rPr>
+              <w:t xml:space="preserve"> </w:t>
+            </w:r>
+            <w:proofErr w:type="gramStart"/>
+            <w:r>
+              <w:rPr>
+                <w:rFonts w:ascii="Calibri" w:hAnsi="Calibri" w:cs="Calibri"/>
+                <w:color w:val="FFFFFF"/>
+                <w:sz w:val="22"/>
+                <w:szCs w:val="22"/>
+              </w:rPr>
+              <w:t>Wage</w:t>
+            </w:r>
+            <w:proofErr w:type="gramEnd"/>
           </w:p>
         </w:tc>
         <w:tc>
@@ -8583,7 +8982,27 @@
                 <w:sz w:val="22"/>
                 <w:szCs w:val="22"/>
               </w:rPr>
-              <w:t>Costs of 15</w:t>
+              <w:t xml:space="preserve">Costs </w:t>
+            </w:r>
+            <w:proofErr w:type="spellStart"/>
+            <w:r>
+              <w:rPr>
+                <w:rFonts w:ascii="Calibri" w:hAnsi="Calibri" w:cs="Calibri"/>
+                <w:color w:val="FFFFFF"/>
+                <w:sz w:val="22"/>
+                <w:szCs w:val="22"/>
+              </w:rPr>
+              <w:t>of</w:t>
+            </w:r>
+            <w:proofErr w:type="spellEnd"/>
+            <w:r>
+              <w:rPr>
+                <w:rFonts w:ascii="Calibri" w:hAnsi="Calibri" w:cs="Calibri"/>
+                <w:color w:val="FFFFFF"/>
+                <w:sz w:val="22"/>
+                <w:szCs w:val="22"/>
+              </w:rPr>
+              <w:t xml:space="preserve"> 15</w:t>
             </w:r>
             <w:r>
               <w:rPr>
@@ -8886,6 +9305,7 @@
                 <w:szCs w:val="22"/>
               </w:rPr>
             </w:pPr>
+            <w:proofErr w:type="gramStart"/>
             <w:r>
               <w:rPr>
                 <w:rFonts w:ascii="Calibri" w:hAnsi="Calibri" w:cs="Calibri"/>
@@ -8895,6 +9315,7 @@
               </w:rPr>
               <w:t>Test Manager</w:t>
             </w:r>
+            <w:proofErr w:type="gramEnd"/>
           </w:p>
         </w:tc>
         <w:tc>
@@ -8920,8 +9341,19 @@
                 <w:sz w:val="22"/>
                 <w:szCs w:val="22"/>
               </w:rPr>
-              <w:t>Thomas Ekhardt</w:t>
-            </w:r>
+              <w:t xml:space="preserve">Thomas </w:t>
+            </w:r>
+            <w:proofErr w:type="spellStart"/>
+            <w:r>
+              <w:rPr>
+                <w:rFonts w:ascii="Calibri" w:hAnsi="Calibri" w:cs="Calibri"/>
+                <w:color w:val="000000"/>
+                <w:sz w:val="22"/>
+                <w:szCs w:val="22"/>
+              </w:rPr>
+              <w:t>Ekhardt</w:t>
+            </w:r>
+            <w:proofErr w:type="spellEnd"/>
           </w:p>
         </w:tc>
         <w:tc>
@@ -9036,8 +9468,19 @@
                 <w:sz w:val="22"/>
                 <w:szCs w:val="22"/>
               </w:rPr>
-              <w:t>System Architect</w:t>
-            </w:r>
+              <w:t xml:space="preserve">System </w:t>
+            </w:r>
+            <w:proofErr w:type="spellStart"/>
+            <w:r>
+              <w:rPr>
+                <w:rFonts w:ascii="Calibri" w:hAnsi="Calibri" w:cs="Calibri"/>
+                <w:color w:val="000000"/>
+                <w:sz w:val="22"/>
+                <w:szCs w:val="22"/>
+              </w:rPr>
+              <w:t>Architect</w:t>
+            </w:r>
+            <w:proofErr w:type="spellEnd"/>
           </w:p>
         </w:tc>
         <w:tc>
@@ -9122,6 +9565,7 @@
                 <w:lang w:val="en-GB"/>
               </w:rPr>
             </w:pPr>
+            <w:proofErr w:type="gramStart"/>
             <w:r>
               <w:rPr>
                 <w:rFonts w:ascii="Calibri" w:hAnsi="Calibri" w:cs="Calibri"/>
@@ -9152,6 +9596,7 @@
               </w:rPr>
               <w:t xml:space="preserve"> €</w:t>
             </w:r>
+            <w:proofErr w:type="gramEnd"/>
           </w:p>
         </w:tc>
       </w:tr>
@@ -9323,6 +9768,7 @@
                 <w:lang w:val="en-GB"/>
               </w:rPr>
             </w:pPr>
+            <w:proofErr w:type="spellStart"/>
             <w:r>
               <w:rPr>
                 <w:rFonts w:ascii="Calibri" w:hAnsi="Calibri" w:cs="Calibri"/>
@@ -9331,7 +9777,18 @@
                 <w:szCs w:val="22"/>
                 <w:lang w:val="en-GB"/>
               </w:rPr>
-              <w:t>Estimtated Variable Costs</w:t>
+              <w:t>Estimtated</w:t>
+            </w:r>
+            <w:proofErr w:type="spellEnd"/>
+            <w:r>
+              <w:rPr>
+                <w:rFonts w:ascii="Calibri" w:hAnsi="Calibri" w:cs="Calibri"/>
+                <w:color w:val="000000"/>
+                <w:sz w:val="22"/>
+                <w:szCs w:val="22"/>
+                <w:lang w:val="en-GB"/>
+              </w:rPr>
+              <w:t xml:space="preserve"> Variable Costs</w:t>
             </w:r>
           </w:p>
         </w:tc>
@@ -9815,14 +10272,25 @@
                 <w:szCs w:val="22"/>
               </w:rPr>
             </w:pPr>
-            <w:r>
-              <w:rPr>
-                <w:rFonts w:ascii="Calibri" w:hAnsi="Calibri" w:cs="Calibri"/>
-                <w:color w:val="000000"/>
-                <w:sz w:val="22"/>
-                <w:szCs w:val="22"/>
-              </w:rPr>
-              <w:t xml:space="preserve">Protocoling </w:t>
+            <w:proofErr w:type="spellStart"/>
+            <w:r>
+              <w:rPr>
+                <w:rFonts w:ascii="Calibri" w:hAnsi="Calibri" w:cs="Calibri"/>
+                <w:color w:val="000000"/>
+                <w:sz w:val="22"/>
+                <w:szCs w:val="22"/>
+              </w:rPr>
+              <w:t>Protocoling</w:t>
+            </w:r>
+            <w:proofErr w:type="spellEnd"/>
+            <w:r>
+              <w:rPr>
+                <w:rFonts w:ascii="Calibri" w:hAnsi="Calibri" w:cs="Calibri"/>
+                <w:color w:val="000000"/>
+                <w:sz w:val="22"/>
+                <w:szCs w:val="22"/>
+              </w:rPr>
+              <w:t xml:space="preserve"> </w:t>
             </w:r>
           </w:p>
         </w:tc>
@@ -10072,6 +10540,7 @@
                 <w:szCs w:val="22"/>
               </w:rPr>
             </w:pPr>
+            <w:proofErr w:type="spellStart"/>
             <w:r>
               <w:rPr>
                 <w:rFonts w:ascii="Calibri" w:hAnsi="Calibri" w:cs="Calibri"/>
@@ -10081,6 +10550,7 @@
               </w:rPr>
               <w:t>Documents</w:t>
             </w:r>
+            <w:proofErr w:type="spellEnd"/>
           </w:p>
         </w:tc>
         <w:tc>
@@ -10356,15 +10826,37 @@
                 <w:szCs w:val="22"/>
               </w:rPr>
             </w:pPr>
-            <w:r>
-              <w:rPr>
-                <w:rFonts w:ascii="Calibri" w:hAnsi="Calibri" w:cs="Calibri"/>
-                <w:color w:val="000000"/>
-                <w:sz w:val="22"/>
-                <w:szCs w:val="22"/>
-              </w:rPr>
-              <w:t>Product analysis</w:t>
-            </w:r>
+            <w:proofErr w:type="spellStart"/>
+            <w:r>
+              <w:rPr>
+                <w:rFonts w:ascii="Calibri" w:hAnsi="Calibri" w:cs="Calibri"/>
+                <w:color w:val="000000"/>
+                <w:sz w:val="22"/>
+                <w:szCs w:val="22"/>
+              </w:rPr>
+              <w:t>Product</w:t>
+            </w:r>
+            <w:proofErr w:type="spellEnd"/>
+            <w:r>
+              <w:rPr>
+                <w:rFonts w:ascii="Calibri" w:hAnsi="Calibri" w:cs="Calibri"/>
+                <w:color w:val="000000"/>
+                <w:sz w:val="22"/>
+                <w:szCs w:val="22"/>
+              </w:rPr>
+              <w:t xml:space="preserve"> </w:t>
+            </w:r>
+            <w:proofErr w:type="spellStart"/>
+            <w:r>
+              <w:rPr>
+                <w:rFonts w:ascii="Calibri" w:hAnsi="Calibri" w:cs="Calibri"/>
+                <w:color w:val="000000"/>
+                <w:sz w:val="22"/>
+                <w:szCs w:val="22"/>
+              </w:rPr>
+              <w:t>analysis</w:t>
+            </w:r>
+            <w:proofErr w:type="spellEnd"/>
           </w:p>
         </w:tc>
         <w:tc>
@@ -11783,8 +12275,19 @@
                 <w:sz w:val="22"/>
                 <w:szCs w:val="22"/>
               </w:rPr>
-              <w:t>Customer exchange</w:t>
-            </w:r>
+              <w:t xml:space="preserve">Customer </w:t>
+            </w:r>
+            <w:proofErr w:type="spellStart"/>
+            <w:r>
+              <w:rPr>
+                <w:rFonts w:ascii="Calibri" w:hAnsi="Calibri" w:cs="Calibri"/>
+                <w:color w:val="000000"/>
+                <w:sz w:val="22"/>
+                <w:szCs w:val="22"/>
+              </w:rPr>
+              <w:t>exchange</w:t>
+            </w:r>
+            <w:proofErr w:type="spellEnd"/>
           </w:p>
         </w:tc>
         <w:tc>
@@ -12042,15 +12545,37 @@
                 <w:szCs w:val="22"/>
               </w:rPr>
             </w:pPr>
-            <w:r>
-              <w:rPr>
-                <w:rFonts w:ascii="Calibri" w:hAnsi="Calibri" w:cs="Calibri"/>
-                <w:color w:val="000000"/>
-                <w:sz w:val="22"/>
-                <w:szCs w:val="22"/>
-              </w:rPr>
-              <w:t>Leading project</w:t>
-            </w:r>
+            <w:proofErr w:type="spellStart"/>
+            <w:r>
+              <w:rPr>
+                <w:rFonts w:ascii="Calibri" w:hAnsi="Calibri" w:cs="Calibri"/>
+                <w:color w:val="000000"/>
+                <w:sz w:val="22"/>
+                <w:szCs w:val="22"/>
+              </w:rPr>
+              <w:t>Leading</w:t>
+            </w:r>
+            <w:proofErr w:type="spellEnd"/>
+            <w:r>
+              <w:rPr>
+                <w:rFonts w:ascii="Calibri" w:hAnsi="Calibri" w:cs="Calibri"/>
+                <w:color w:val="000000"/>
+                <w:sz w:val="22"/>
+                <w:szCs w:val="22"/>
+              </w:rPr>
+              <w:t xml:space="preserve"> </w:t>
+            </w:r>
+            <w:proofErr w:type="spellStart"/>
+            <w:r>
+              <w:rPr>
+                <w:rFonts w:ascii="Calibri" w:hAnsi="Calibri" w:cs="Calibri"/>
+                <w:color w:val="000000"/>
+                <w:sz w:val="22"/>
+                <w:szCs w:val="22"/>
+              </w:rPr>
+              <w:t>project</w:t>
+            </w:r>
+            <w:proofErr w:type="spellEnd"/>
           </w:p>
         </w:tc>
         <w:tc>
@@ -12317,6 +12842,7 @@
                 <w:szCs w:val="22"/>
               </w:rPr>
             </w:pPr>
+            <w:proofErr w:type="spellStart"/>
             <w:r>
               <w:rPr>
                 <w:rFonts w:ascii="Calibri" w:hAnsi="Calibri" w:cs="Calibri"/>
@@ -12326,6 +12852,7 @@
               </w:rPr>
               <w:t>Presentation</w:t>
             </w:r>
+            <w:proofErr w:type="spellEnd"/>
           </w:p>
         </w:tc>
         <w:tc>
@@ -13153,14 +13680,45 @@
                 <w:szCs w:val="22"/>
               </w:rPr>
             </w:pPr>
-            <w:r>
-              <w:rPr>
-                <w:rFonts w:ascii="Calibri" w:hAnsi="Calibri" w:cs="Calibri"/>
-                <w:color w:val="000000"/>
-                <w:sz w:val="22"/>
-                <w:szCs w:val="22"/>
-              </w:rPr>
-              <w:t>Sum of Working Hours</w:t>
+            <w:proofErr w:type="spellStart"/>
+            <w:r>
+              <w:rPr>
+                <w:rFonts w:ascii="Calibri" w:hAnsi="Calibri" w:cs="Calibri"/>
+                <w:color w:val="000000"/>
+                <w:sz w:val="22"/>
+                <w:szCs w:val="22"/>
+              </w:rPr>
+              <w:t>Sum</w:t>
+            </w:r>
+            <w:proofErr w:type="spellEnd"/>
+            <w:r>
+              <w:rPr>
+                <w:rFonts w:ascii="Calibri" w:hAnsi="Calibri" w:cs="Calibri"/>
+                <w:color w:val="000000"/>
+                <w:sz w:val="22"/>
+                <w:szCs w:val="22"/>
+              </w:rPr>
+              <w:t xml:space="preserve"> </w:t>
+            </w:r>
+            <w:proofErr w:type="spellStart"/>
+            <w:r>
+              <w:rPr>
+                <w:rFonts w:ascii="Calibri" w:hAnsi="Calibri" w:cs="Calibri"/>
+                <w:color w:val="000000"/>
+                <w:sz w:val="22"/>
+                <w:szCs w:val="22"/>
+              </w:rPr>
+              <w:t>of</w:t>
+            </w:r>
+            <w:proofErr w:type="spellEnd"/>
+            <w:r>
+              <w:rPr>
+                <w:rFonts w:ascii="Calibri" w:hAnsi="Calibri" w:cs="Calibri"/>
+                <w:color w:val="000000"/>
+                <w:sz w:val="22"/>
+                <w:szCs w:val="22"/>
+              </w:rPr>
+              <w:t xml:space="preserve"> Working Hours</w:t>
             </w:r>
           </w:p>
         </w:tc>
@@ -13395,14 +13953,25 @@
                 <w:szCs w:val="22"/>
               </w:rPr>
             </w:pPr>
-            <w:r>
-              <w:rPr>
-                <w:rFonts w:ascii="Calibri" w:hAnsi="Calibri" w:cs="Calibri"/>
-                <w:color w:val="000000"/>
-                <w:sz w:val="22"/>
-                <w:szCs w:val="22"/>
-              </w:rPr>
-              <w:t>Estimtated Variable Costs</w:t>
+            <w:proofErr w:type="spellStart"/>
+            <w:r>
+              <w:rPr>
+                <w:rFonts w:ascii="Calibri" w:hAnsi="Calibri" w:cs="Calibri"/>
+                <w:color w:val="000000"/>
+                <w:sz w:val="22"/>
+                <w:szCs w:val="22"/>
+              </w:rPr>
+              <w:t>Estimtated</w:t>
+            </w:r>
+            <w:proofErr w:type="spellEnd"/>
+            <w:r>
+              <w:rPr>
+                <w:rFonts w:ascii="Calibri" w:hAnsi="Calibri" w:cs="Calibri"/>
+                <w:color w:val="000000"/>
+                <w:sz w:val="22"/>
+                <w:szCs w:val="22"/>
+              </w:rPr>
+              <w:t xml:space="preserve"> Variable Costs</w:t>
             </w:r>
           </w:p>
         </w:tc>
@@ -13655,7 +14224,7 @@
                     </pic:cNvPicPr>
                   </pic:nvPicPr>
                   <pic:blipFill>
-                    <a:blip r:embed="rId10">
+                    <a:blip r:embed="rId9">
                       <a:extLst>
                         <a:ext uri="{28A0092B-C50C-407E-A947-70E740481C1C}">
                           <a14:useLocalDpi xmlns:a14="http://schemas.microsoft.com/office/drawing/2010/main" val="0"/>
@@ -13784,18 +14353,7 @@
           <w:szCs w:val="24"/>
           <w:lang w:val="en-US"/>
         </w:rPr>
-        <w:t>39</w:t>
-      </w:r>
-      <w:bookmarkStart w:id="17" w:name="_GoBack"/>
-      <w:bookmarkEnd w:id="17"/>
-      <w:r>
-        <w:rPr>
-          <w:b/>
-          <w:sz w:val="24"/>
-          <w:szCs w:val="24"/>
-          <w:lang w:val="en-US"/>
-        </w:rPr>
-        <w:t>.954</w:t>
+        <w:t>39.954</w:t>
       </w:r>
       <w:r>
         <w:rPr>
@@ -13940,8 +14498,8 @@
                 <w:szCs w:val="22"/>
               </w:rPr>
             </w:pPr>
-            <w:bookmarkStart w:id="18" w:name="_Toc129953009"/>
-            <w:bookmarkStart w:id="19" w:name="_Toc129953351"/>
+            <w:bookmarkStart w:id="17" w:name="_Toc129953009"/>
+            <w:bookmarkStart w:id="18" w:name="_Toc129953351"/>
             <w:r>
               <w:rPr>
                 <w:rFonts w:ascii="Calibri" w:hAnsi="Calibri" w:cs="Calibri"/>
@@ -13949,7 +14507,27 @@
                 <w:sz w:val="22"/>
                 <w:szCs w:val="22"/>
               </w:rPr>
-              <w:t>Type of Costs</w:t>
+              <w:t xml:space="preserve">Type </w:t>
+            </w:r>
+            <w:proofErr w:type="spellStart"/>
+            <w:r>
+              <w:rPr>
+                <w:rFonts w:ascii="Calibri" w:hAnsi="Calibri" w:cs="Calibri"/>
+                <w:color w:val="FFFFFF"/>
+                <w:sz w:val="22"/>
+                <w:szCs w:val="22"/>
+              </w:rPr>
+              <w:t>of</w:t>
+            </w:r>
+            <w:proofErr w:type="spellEnd"/>
+            <w:r>
+              <w:rPr>
+                <w:rFonts w:ascii="Calibri" w:hAnsi="Calibri" w:cs="Calibri"/>
+                <w:color w:val="FFFFFF"/>
+                <w:sz w:val="22"/>
+                <w:szCs w:val="22"/>
+              </w:rPr>
+              <w:t xml:space="preserve"> Costs</w:t>
             </w:r>
           </w:p>
         </w:tc>
@@ -14429,7 +15007,7 @@
           <w:lang w:val="en-GB"/>
         </w:rPr>
       </w:pPr>
-      <w:bookmarkStart w:id="20" w:name="_Toc129953426"/>
+      <w:bookmarkStart w:id="19" w:name="_Toc129953426"/>
       <w:r>
         <w:rPr>
           <w:color w:val="385623" w:themeColor="accent6" w:themeShade="80"/>
@@ -14451,9 +15029,9 @@
         </w:rPr>
         <w:t>: Offer</w:t>
       </w:r>
+      <w:bookmarkEnd w:id="17"/>
       <w:bookmarkEnd w:id="18"/>
       <w:bookmarkEnd w:id="19"/>
-      <w:bookmarkEnd w:id="20"/>
     </w:p>
     <w:p>
       <w:pPr>
@@ -14463,8 +15041,8 @@
       </w:pPr>
     </w:p>
     <w:sectPr>
-      <w:footerReference w:type="default" r:id="rId11"/>
-      <w:headerReference w:type="first" r:id="rId12"/>
+      <w:footerReference w:type="default" r:id="rId10"/>
+      <w:headerReference w:type="first" r:id="rId11"/>
       <w:pgSz w:w="11906" w:h="16838"/>
       <w:pgMar w:top="1418" w:right="1418" w:bottom="1418" w:left="1418" w:header="709" w:footer="709" w:gutter="0"/>
       <w:cols w:space="708"/>
@@ -14476,7 +15054,7 @@
 </file>
 
 <file path=word/endnotes.xml><?xml version="1.0" encoding="utf-8"?>
-<w:endnotes xmlns:wpc="http://schemas.microsoft.com/office/word/2010/wordprocessingCanvas" xmlns:mc="http://schemas.openxmlformats.org/markup-compatibility/2006" xmlns:o="urn:schemas-microsoft-com:office:office" xmlns:r="http://schemas.openxmlformats.org/officeDocument/2006/relationships" xmlns:m="http://schemas.openxmlformats.org/officeDocument/2006/math" xmlns:v="urn:schemas-microsoft-com:vml" xmlns:wp14="http://schemas.microsoft.com/office/word/2010/wordprocessingDrawing" xmlns:wp="http://schemas.openxmlformats.org/drawingml/2006/wordprocessingDrawing" xmlns:w10="urn:schemas-microsoft-com:office:word" xmlns:w="http://schemas.openxmlformats.org/wordprocessingml/2006/main" xmlns:w14="http://schemas.microsoft.com/office/word/2010/wordml" xmlns:wpg="http://schemas.microsoft.com/office/word/2010/wordprocessingGroup" xmlns:wpi="http://schemas.microsoft.com/office/word/2010/wordprocessingInk" xmlns:wne="http://schemas.microsoft.com/office/word/2006/wordml" xmlns:wps="http://schemas.microsoft.com/office/word/2010/wordprocessingShape" mc:Ignorable="w14 wp14">
+<w:endnotes xmlns:wpc="http://schemas.microsoft.com/office/word/2010/wordprocessingCanvas" xmlns:cx="http://schemas.microsoft.com/office/drawing/2014/chartex" xmlns:cx1="http://schemas.microsoft.com/office/drawing/2015/9/8/chartex" xmlns:cx2="http://schemas.microsoft.com/office/drawing/2015/10/21/chartex" xmlns:cx3="http://schemas.microsoft.com/office/drawing/2016/5/9/chartex" xmlns:cx4="http://schemas.microsoft.com/office/drawing/2016/5/10/chartex" xmlns:cx5="http://schemas.microsoft.com/office/drawing/2016/5/11/chartex" xmlns:cx6="http://schemas.microsoft.com/office/drawing/2016/5/12/chartex" xmlns:cx7="http://schemas.microsoft.com/office/drawing/2016/5/13/chartex" xmlns:cx8="http://schemas.microsoft.com/office/drawing/2016/5/14/chartex" xmlns:mc="http://schemas.openxmlformats.org/markup-compatibility/2006" xmlns:aink="http://schemas.microsoft.com/office/drawing/2016/ink" xmlns:am3d="http://schemas.microsoft.com/office/drawing/2017/model3d" xmlns:o="urn:schemas-microsoft-com:office:office" xmlns:oel="http://schemas.microsoft.com/office/2019/extlst" xmlns:r="http://schemas.openxmlformats.org/officeDocument/2006/relationships" xmlns:m="http://schemas.openxmlformats.org/officeDocument/2006/math" xmlns:v="urn:schemas-microsoft-com:vml" xmlns:wp14="http://schemas.microsoft.com/office/word/2010/wordprocessingDrawing" xmlns:wp="http://schemas.openxmlformats.org/drawingml/2006/wordprocessingDrawing" xmlns:w10="urn:schemas-microsoft-com:office:word" xmlns:w="http://schemas.openxmlformats.org/wordprocessingml/2006/main" xmlns:w14="http://schemas.microsoft.com/office/word/2010/wordml" xmlns:w15="http://schemas.microsoft.com/office/word/2012/wordml" xmlns:w16cex="http://schemas.microsoft.com/office/word/2018/wordml/cex" xmlns:w16cid="http://schemas.microsoft.com/office/word/2016/wordml/cid" xmlns:w16="http://schemas.microsoft.com/office/word/2018/wordml" xmlns:w16sdtdh="http://schemas.microsoft.com/office/word/2020/wordml/sdtdatahash" xmlns:w16se="http://schemas.microsoft.com/office/word/2015/wordml/symex" xmlns:wpg="http://schemas.microsoft.com/office/word/2010/wordprocessingGroup" xmlns:wpi="http://schemas.microsoft.com/office/word/2010/wordprocessingInk" xmlns:wne="http://schemas.microsoft.com/office/word/2006/wordml" xmlns:wps="http://schemas.microsoft.com/office/word/2010/wordprocessingShape" mc:Ignorable="w14 w15 w16se w16cid w16 w16cex w16sdtdh wp14">
   <w:endnote w:type="separator" w:id="-1">
     <w:p>
       <w:pPr>
@@ -14509,7 +15087,7 @@
 </file>
 
 <file path=word/footer1.xml><?xml version="1.0" encoding="utf-8"?>
-<w:ftr xmlns:wpc="http://schemas.microsoft.com/office/word/2010/wordprocessingCanvas" xmlns:mc="http://schemas.openxmlformats.org/markup-compatibility/2006" xmlns:o="urn:schemas-microsoft-com:office:office" xmlns:r="http://schemas.openxmlformats.org/officeDocument/2006/relationships" xmlns:m="http://schemas.openxmlformats.org/officeDocument/2006/math" xmlns:v="urn:schemas-microsoft-com:vml" xmlns:wp14="http://schemas.microsoft.com/office/word/2010/wordprocessingDrawing" xmlns:wp="http://schemas.openxmlformats.org/drawingml/2006/wordprocessingDrawing" xmlns:w10="urn:schemas-microsoft-com:office:word" xmlns:w="http://schemas.openxmlformats.org/wordprocessingml/2006/main" xmlns:w14="http://schemas.microsoft.com/office/word/2010/wordml" xmlns:wpg="http://schemas.microsoft.com/office/word/2010/wordprocessingGroup" xmlns:wpi="http://schemas.microsoft.com/office/word/2010/wordprocessingInk" xmlns:wne="http://schemas.microsoft.com/office/word/2006/wordml" xmlns:wps="http://schemas.microsoft.com/office/word/2010/wordprocessingShape" mc:Ignorable="w14 wp14">
+<w:ftr xmlns:wpc="http://schemas.microsoft.com/office/word/2010/wordprocessingCanvas" xmlns:cx="http://schemas.microsoft.com/office/drawing/2014/chartex" xmlns:cx1="http://schemas.microsoft.com/office/drawing/2015/9/8/chartex" xmlns:cx2="http://schemas.microsoft.com/office/drawing/2015/10/21/chartex" xmlns:cx3="http://schemas.microsoft.com/office/drawing/2016/5/9/chartex" xmlns:cx4="http://schemas.microsoft.com/office/drawing/2016/5/10/chartex" xmlns:cx5="http://schemas.microsoft.com/office/drawing/2016/5/11/chartex" xmlns:cx6="http://schemas.microsoft.com/office/drawing/2016/5/12/chartex" xmlns:cx7="http://schemas.microsoft.com/office/drawing/2016/5/13/chartex" xmlns:cx8="http://schemas.microsoft.com/office/drawing/2016/5/14/chartex" xmlns:mc="http://schemas.openxmlformats.org/markup-compatibility/2006" xmlns:aink="http://schemas.microsoft.com/office/drawing/2016/ink" xmlns:am3d="http://schemas.microsoft.com/office/drawing/2017/model3d" xmlns:o="urn:schemas-microsoft-com:office:office" xmlns:oel="http://schemas.microsoft.com/office/2019/extlst" xmlns:r="http://schemas.openxmlformats.org/officeDocument/2006/relationships" xmlns:m="http://schemas.openxmlformats.org/officeDocument/2006/math" xmlns:v="urn:schemas-microsoft-com:vml" xmlns:wp14="http://schemas.microsoft.com/office/word/2010/wordprocessingDrawing" xmlns:wp="http://schemas.openxmlformats.org/drawingml/2006/wordprocessingDrawing" xmlns:w10="urn:schemas-microsoft-com:office:word" xmlns:w="http://schemas.openxmlformats.org/wordprocessingml/2006/main" xmlns:w14="http://schemas.microsoft.com/office/word/2010/wordml" xmlns:w15="http://schemas.microsoft.com/office/word/2012/wordml" xmlns:w16cex="http://schemas.microsoft.com/office/word/2018/wordml/cex" xmlns:w16cid="http://schemas.microsoft.com/office/word/2016/wordml/cid" xmlns:w16="http://schemas.microsoft.com/office/word/2018/wordml" xmlns:w16sdtdh="http://schemas.microsoft.com/office/word/2020/wordml/sdtdatahash" xmlns:w16se="http://schemas.microsoft.com/office/word/2015/wordml/symex" xmlns:wpg="http://schemas.microsoft.com/office/word/2010/wordprocessingGroup" xmlns:wpi="http://schemas.microsoft.com/office/word/2010/wordprocessingInk" xmlns:wne="http://schemas.microsoft.com/office/word/2006/wordml" xmlns:wps="http://schemas.microsoft.com/office/word/2010/wordprocessingShape" mc:Ignorable="w14 w15 w16se w16cid w16 w16cex w16sdtdh wp14">
   <w:sdt>
     <w:sdtPr>
       <w:id w:val="1249376611"/>
@@ -14518,7 +15096,6 @@
         <w:docPartUnique/>
       </w:docPartObj>
     </w:sdtPr>
-    <w:sdtEndPr/>
     <w:sdtContent>
       <w:p>
         <w:pPr>
@@ -14555,7 +15132,7 @@
 </file>
 
 <file path=word/footnotes.xml><?xml version="1.0" encoding="utf-8"?>
-<w:footnotes xmlns:wpc="http://schemas.microsoft.com/office/word/2010/wordprocessingCanvas" xmlns:mc="http://schemas.openxmlformats.org/markup-compatibility/2006" xmlns:o="urn:schemas-microsoft-com:office:office" xmlns:r="http://schemas.openxmlformats.org/officeDocument/2006/relationships" xmlns:m="http://schemas.openxmlformats.org/officeDocument/2006/math" xmlns:v="urn:schemas-microsoft-com:vml" xmlns:wp14="http://schemas.microsoft.com/office/word/2010/wordprocessingDrawing" xmlns:wp="http://schemas.openxmlformats.org/drawingml/2006/wordprocessingDrawing" xmlns:w10="urn:schemas-microsoft-com:office:word" xmlns:w="http://schemas.openxmlformats.org/wordprocessingml/2006/main" xmlns:w14="http://schemas.microsoft.com/office/word/2010/wordml" xmlns:wpg="http://schemas.microsoft.com/office/word/2010/wordprocessingGroup" xmlns:wpi="http://schemas.microsoft.com/office/word/2010/wordprocessingInk" xmlns:wne="http://schemas.microsoft.com/office/word/2006/wordml" xmlns:wps="http://schemas.microsoft.com/office/word/2010/wordprocessingShape" mc:Ignorable="w14 wp14">
+<w:footnotes xmlns:wpc="http://schemas.microsoft.com/office/word/2010/wordprocessingCanvas" xmlns:cx="http://schemas.microsoft.com/office/drawing/2014/chartex" xmlns:cx1="http://schemas.microsoft.com/office/drawing/2015/9/8/chartex" xmlns:cx2="http://schemas.microsoft.com/office/drawing/2015/10/21/chartex" xmlns:cx3="http://schemas.microsoft.com/office/drawing/2016/5/9/chartex" xmlns:cx4="http://schemas.microsoft.com/office/drawing/2016/5/10/chartex" xmlns:cx5="http://schemas.microsoft.com/office/drawing/2016/5/11/chartex" xmlns:cx6="http://schemas.microsoft.com/office/drawing/2016/5/12/chartex" xmlns:cx7="http://schemas.microsoft.com/office/drawing/2016/5/13/chartex" xmlns:cx8="http://schemas.microsoft.com/office/drawing/2016/5/14/chartex" xmlns:mc="http://schemas.openxmlformats.org/markup-compatibility/2006" xmlns:aink="http://schemas.microsoft.com/office/drawing/2016/ink" xmlns:am3d="http://schemas.microsoft.com/office/drawing/2017/model3d" xmlns:o="urn:schemas-microsoft-com:office:office" xmlns:oel="http://schemas.microsoft.com/office/2019/extlst" xmlns:r="http://schemas.openxmlformats.org/officeDocument/2006/relationships" xmlns:m="http://schemas.openxmlformats.org/officeDocument/2006/math" xmlns:v="urn:schemas-microsoft-com:vml" xmlns:wp14="http://schemas.microsoft.com/office/word/2010/wordprocessingDrawing" xmlns:wp="http://schemas.openxmlformats.org/drawingml/2006/wordprocessingDrawing" xmlns:w10="urn:schemas-microsoft-com:office:word" xmlns:w="http://schemas.openxmlformats.org/wordprocessingml/2006/main" xmlns:w14="http://schemas.microsoft.com/office/word/2010/wordml" xmlns:w15="http://schemas.microsoft.com/office/word/2012/wordml" xmlns:w16cex="http://schemas.microsoft.com/office/word/2018/wordml/cex" xmlns:w16cid="http://schemas.microsoft.com/office/word/2016/wordml/cid" xmlns:w16="http://schemas.microsoft.com/office/word/2018/wordml" xmlns:w16sdtdh="http://schemas.microsoft.com/office/word/2020/wordml/sdtdatahash" xmlns:w16se="http://schemas.microsoft.com/office/word/2015/wordml/symex" xmlns:wpg="http://schemas.microsoft.com/office/word/2010/wordprocessingGroup" xmlns:wpi="http://schemas.microsoft.com/office/word/2010/wordprocessingInk" xmlns:wne="http://schemas.microsoft.com/office/word/2006/wordml" xmlns:wps="http://schemas.microsoft.com/office/word/2010/wordprocessingShape" mc:Ignorable="w14 w15 w16se w16cid w16 w16cex w16sdtdh wp14">
   <w:footnote w:type="separator" w:id="-1">
     <w:p>
       <w:pPr>
@@ -14588,7 +15165,7 @@
 </file>
 
 <file path=word/header1.xml><?xml version="1.0" encoding="utf-8"?>
-<w:hdr xmlns:wpc="http://schemas.microsoft.com/office/word/2010/wordprocessingCanvas" xmlns:mc="http://schemas.openxmlformats.org/markup-compatibility/2006" xmlns:o="urn:schemas-microsoft-com:office:office" xmlns:r="http://schemas.openxmlformats.org/officeDocument/2006/relationships" xmlns:m="http://schemas.openxmlformats.org/officeDocument/2006/math" xmlns:v="urn:schemas-microsoft-com:vml" xmlns:wp14="http://schemas.microsoft.com/office/word/2010/wordprocessingDrawing" xmlns:wp="http://schemas.openxmlformats.org/drawingml/2006/wordprocessingDrawing" xmlns:w10="urn:schemas-microsoft-com:office:word" xmlns:w="http://schemas.openxmlformats.org/wordprocessingml/2006/main" xmlns:w14="http://schemas.microsoft.com/office/word/2010/wordml" xmlns:wpg="http://schemas.microsoft.com/office/word/2010/wordprocessingGroup" xmlns:wpi="http://schemas.microsoft.com/office/word/2010/wordprocessingInk" xmlns:wne="http://schemas.microsoft.com/office/word/2006/wordml" xmlns:wps="http://schemas.microsoft.com/office/word/2010/wordprocessingShape" mc:Ignorable="w14 wp14">
+<w:hdr xmlns:wpc="http://schemas.microsoft.com/office/word/2010/wordprocessingCanvas" xmlns:cx="http://schemas.microsoft.com/office/drawing/2014/chartex" xmlns:cx1="http://schemas.microsoft.com/office/drawing/2015/9/8/chartex" xmlns:cx2="http://schemas.microsoft.com/office/drawing/2015/10/21/chartex" xmlns:cx3="http://schemas.microsoft.com/office/drawing/2016/5/9/chartex" xmlns:cx4="http://schemas.microsoft.com/office/drawing/2016/5/10/chartex" xmlns:cx5="http://schemas.microsoft.com/office/drawing/2016/5/11/chartex" xmlns:cx6="http://schemas.microsoft.com/office/drawing/2016/5/12/chartex" xmlns:cx7="http://schemas.microsoft.com/office/drawing/2016/5/13/chartex" xmlns:cx8="http://schemas.microsoft.com/office/drawing/2016/5/14/chartex" xmlns:mc="http://schemas.openxmlformats.org/markup-compatibility/2006" xmlns:aink="http://schemas.microsoft.com/office/drawing/2016/ink" xmlns:am3d="http://schemas.microsoft.com/office/drawing/2017/model3d" xmlns:o="urn:schemas-microsoft-com:office:office" xmlns:oel="http://schemas.microsoft.com/office/2019/extlst" xmlns:r="http://schemas.openxmlformats.org/officeDocument/2006/relationships" xmlns:m="http://schemas.openxmlformats.org/officeDocument/2006/math" xmlns:v="urn:schemas-microsoft-com:vml" xmlns:wp14="http://schemas.microsoft.com/office/word/2010/wordprocessingDrawing" xmlns:wp="http://schemas.openxmlformats.org/drawingml/2006/wordprocessingDrawing" xmlns:w10="urn:schemas-microsoft-com:office:word" xmlns:w="http://schemas.openxmlformats.org/wordprocessingml/2006/main" xmlns:w14="http://schemas.microsoft.com/office/word/2010/wordml" xmlns:w15="http://schemas.microsoft.com/office/word/2012/wordml" xmlns:w16cex="http://schemas.microsoft.com/office/word/2018/wordml/cex" xmlns:w16cid="http://schemas.microsoft.com/office/word/2016/wordml/cid" xmlns:w16="http://schemas.microsoft.com/office/word/2018/wordml" xmlns:w16sdtdh="http://schemas.microsoft.com/office/word/2020/wordml/sdtdatahash" xmlns:w16se="http://schemas.microsoft.com/office/word/2015/wordml/symex" xmlns:wpg="http://schemas.microsoft.com/office/word/2010/wordprocessingGroup" xmlns:wpi="http://schemas.microsoft.com/office/word/2010/wordprocessingInk" xmlns:wne="http://schemas.microsoft.com/office/word/2006/wordml" xmlns:wps="http://schemas.microsoft.com/office/word/2010/wordprocessingShape" mc:Ignorable="w14 w15 w16se w16cid w16 w16cex w16sdtdh wp14">
   <w:p>
     <w:pPr>
       <w:pStyle w:val="Kopfzeile"/>
@@ -14615,8 +15192,8 @@
 </file>
 
 <file path=word/numbering.xml><?xml version="1.0" encoding="utf-8"?>
-<w:numbering xmlns:wpc="http://schemas.microsoft.com/office/word/2010/wordprocessingCanvas" xmlns:mc="http://schemas.openxmlformats.org/markup-compatibility/2006" xmlns:o="urn:schemas-microsoft-com:office:office" xmlns:r="http://schemas.openxmlformats.org/officeDocument/2006/relationships" xmlns:m="http://schemas.openxmlformats.org/officeDocument/2006/math" xmlns:v="urn:schemas-microsoft-com:vml" xmlns:wp14="http://schemas.microsoft.com/office/word/2010/wordprocessingDrawing" xmlns:wp="http://schemas.openxmlformats.org/drawingml/2006/wordprocessingDrawing" xmlns:w10="urn:schemas-microsoft-com:office:word" xmlns:w="http://schemas.openxmlformats.org/wordprocessingml/2006/main" xmlns:w14="http://schemas.microsoft.com/office/word/2010/wordml" xmlns:wpg="http://schemas.microsoft.com/office/word/2010/wordprocessingGroup" xmlns:wpi="http://schemas.microsoft.com/office/word/2010/wordprocessingInk" xmlns:wne="http://schemas.microsoft.com/office/word/2006/wordml" xmlns:wps="http://schemas.microsoft.com/office/word/2010/wordprocessingShape" mc:Ignorable="w14 wp14">
-  <w:abstractNum w:abstractNumId="0">
+<w:numbering xmlns:wpc="http://schemas.microsoft.com/office/word/2010/wordprocessingCanvas" xmlns:cx="http://schemas.microsoft.com/office/drawing/2014/chartex" xmlns:cx1="http://schemas.microsoft.com/office/drawing/2015/9/8/chartex" xmlns:cx2="http://schemas.microsoft.com/office/drawing/2015/10/21/chartex" xmlns:cx3="http://schemas.microsoft.com/office/drawing/2016/5/9/chartex" xmlns:cx4="http://schemas.microsoft.com/office/drawing/2016/5/10/chartex" xmlns:cx5="http://schemas.microsoft.com/office/drawing/2016/5/11/chartex" xmlns:cx6="http://schemas.microsoft.com/office/drawing/2016/5/12/chartex" xmlns:cx7="http://schemas.microsoft.com/office/drawing/2016/5/13/chartex" xmlns:cx8="http://schemas.microsoft.com/office/drawing/2016/5/14/chartex" xmlns:mc="http://schemas.openxmlformats.org/markup-compatibility/2006" xmlns:aink="http://schemas.microsoft.com/office/drawing/2016/ink" xmlns:am3d="http://schemas.microsoft.com/office/drawing/2017/model3d" xmlns:o="urn:schemas-microsoft-com:office:office" xmlns:oel="http://schemas.microsoft.com/office/2019/extlst" xmlns:r="http://schemas.openxmlformats.org/officeDocument/2006/relationships" xmlns:m="http://schemas.openxmlformats.org/officeDocument/2006/math" xmlns:v="urn:schemas-microsoft-com:vml" xmlns:wp14="http://schemas.microsoft.com/office/word/2010/wordprocessingDrawing" xmlns:wp="http://schemas.openxmlformats.org/drawingml/2006/wordprocessingDrawing" xmlns:w10="urn:schemas-microsoft-com:office:word" xmlns:w="http://schemas.openxmlformats.org/wordprocessingml/2006/main" xmlns:w14="http://schemas.microsoft.com/office/word/2010/wordml" xmlns:w15="http://schemas.microsoft.com/office/word/2012/wordml" xmlns:w16cex="http://schemas.microsoft.com/office/word/2018/wordml/cex" xmlns:w16cid="http://schemas.microsoft.com/office/word/2016/wordml/cid" xmlns:w16="http://schemas.microsoft.com/office/word/2018/wordml" xmlns:w16sdtdh="http://schemas.microsoft.com/office/word/2020/wordml/sdtdatahash" xmlns:w16se="http://schemas.microsoft.com/office/word/2015/wordml/symex" xmlns:wpg="http://schemas.microsoft.com/office/word/2010/wordprocessingGroup" xmlns:wpi="http://schemas.microsoft.com/office/word/2010/wordprocessingInk" xmlns:wne="http://schemas.microsoft.com/office/word/2006/wordml" xmlns:wps="http://schemas.microsoft.com/office/word/2010/wordprocessingShape" mc:Ignorable="w14 w15 w16se w16cid w16 w16cex w16sdtdh wp14">
+  <w:abstractNum w:abstractNumId="0" w15:restartNumberingAfterBreak="0">
     <w:nsid w:val="FFFFFF89"/>
     <w:multiLevelType w:val="singleLevel"/>
     <w:tmpl w:val="06A2C66E"/>
@@ -14637,7 +15214,7 @@
       </w:rPr>
     </w:lvl>
   </w:abstractNum>
-  <w:abstractNum w:abstractNumId="1">
+  <w:abstractNum w:abstractNumId="1" w15:restartNumberingAfterBreak="0">
     <w:nsid w:val="00446A73"/>
     <w:multiLevelType w:val="multilevel"/>
     <w:tmpl w:val="5AB2C92E"/>
@@ -14777,7 +15354,7 @@
       </w:rPr>
     </w:lvl>
   </w:abstractNum>
-  <w:abstractNum w:abstractNumId="2">
+  <w:abstractNum w:abstractNumId="2" w15:restartNumberingAfterBreak="0">
     <w:nsid w:val="007A7971"/>
     <w:multiLevelType w:val="multilevel"/>
     <w:tmpl w:val="1A5A31C4"/>
@@ -14918,7 +15495,7 @@
       </w:rPr>
     </w:lvl>
   </w:abstractNum>
-  <w:abstractNum w:abstractNumId="3">
+  <w:abstractNum w:abstractNumId="3" w15:restartNumberingAfterBreak="0">
     <w:nsid w:val="06D12414"/>
     <w:multiLevelType w:val="hybridMultilevel"/>
     <w:tmpl w:val="B06EFAF2"/>
@@ -15031,7 +15608,7 @@
       </w:rPr>
     </w:lvl>
   </w:abstractNum>
-  <w:abstractNum w:abstractNumId="4">
+  <w:abstractNum w:abstractNumId="4" w15:restartNumberingAfterBreak="0">
     <w:nsid w:val="157D17A4"/>
     <w:multiLevelType w:val="multilevel"/>
     <w:tmpl w:val="4058E20C"/>
@@ -15225,7 +15802,7 @@
       </w:rPr>
     </w:lvl>
   </w:abstractNum>
-  <w:abstractNum w:abstractNumId="5">
+  <w:abstractNum w:abstractNumId="5" w15:restartNumberingAfterBreak="0">
     <w:nsid w:val="1B1F34D6"/>
     <w:multiLevelType w:val="multilevel"/>
     <w:tmpl w:val="5A6AF4AE"/>
@@ -15338,7 +15915,7 @@
       </w:pPr>
     </w:lvl>
   </w:abstractNum>
-  <w:abstractNum w:abstractNumId="6">
+  <w:abstractNum w:abstractNumId="6" w15:restartNumberingAfterBreak="0">
     <w:nsid w:val="260E2FE0"/>
     <w:multiLevelType w:val="multilevel"/>
     <w:tmpl w:val="442A65A4"/>
@@ -15451,7 +16028,7 @@
       </w:rPr>
     </w:lvl>
   </w:abstractNum>
-  <w:abstractNum w:abstractNumId="7">
+  <w:abstractNum w:abstractNumId="7" w15:restartNumberingAfterBreak="0">
     <w:nsid w:val="273F5D24"/>
     <w:multiLevelType w:val="multilevel"/>
     <w:tmpl w:val="9704DC6A"/>
@@ -15591,7 +16168,7 @@
       </w:rPr>
     </w:lvl>
   </w:abstractNum>
-  <w:abstractNum w:abstractNumId="8">
+  <w:abstractNum w:abstractNumId="8" w15:restartNumberingAfterBreak="0">
     <w:nsid w:val="276038CF"/>
     <w:multiLevelType w:val="multilevel"/>
     <w:tmpl w:val="41A0F4CC"/>
@@ -15704,7 +16281,7 @@
       </w:rPr>
     </w:lvl>
   </w:abstractNum>
-  <w:abstractNum w:abstractNumId="9">
+  <w:abstractNum w:abstractNumId="9" w15:restartNumberingAfterBreak="0">
     <w:nsid w:val="2AF94425"/>
     <w:multiLevelType w:val="multilevel"/>
     <w:tmpl w:val="A1B4F782"/>
@@ -15844,7 +16421,7 @@
       </w:rPr>
     </w:lvl>
   </w:abstractNum>
-  <w:abstractNum w:abstractNumId="10">
+  <w:abstractNum w:abstractNumId="10" w15:restartNumberingAfterBreak="0">
     <w:nsid w:val="331D19FF"/>
     <w:multiLevelType w:val="multilevel"/>
     <w:tmpl w:val="B3D209E6"/>
@@ -15985,7 +16562,7 @@
       </w:rPr>
     </w:lvl>
   </w:abstractNum>
-  <w:abstractNum w:abstractNumId="11">
+  <w:abstractNum w:abstractNumId="11" w15:restartNumberingAfterBreak="0">
     <w:nsid w:val="39646874"/>
     <w:multiLevelType w:val="multilevel"/>
     <w:tmpl w:val="D08ADD70"/>
@@ -16124,7 +16701,7 @@
       </w:rPr>
     </w:lvl>
   </w:abstractNum>
-  <w:abstractNum w:abstractNumId="12">
+  <w:abstractNum w:abstractNumId="12" w15:restartNumberingAfterBreak="0">
     <w:nsid w:val="42F44839"/>
     <w:multiLevelType w:val="hybridMultilevel"/>
     <w:tmpl w:val="D08ADD70"/>
@@ -16263,7 +16840,7 @@
       </w:rPr>
     </w:lvl>
   </w:abstractNum>
-  <w:abstractNum w:abstractNumId="13">
+  <w:abstractNum w:abstractNumId="13" w15:restartNumberingAfterBreak="0">
     <w:nsid w:val="4BE60B55"/>
     <w:multiLevelType w:val="hybridMultilevel"/>
     <w:tmpl w:val="EE0CE4A2"/>
@@ -16376,7 +16953,7 @@
       </w:rPr>
     </w:lvl>
   </w:abstractNum>
-  <w:abstractNum w:abstractNumId="14">
+  <w:abstractNum w:abstractNumId="14" w15:restartNumberingAfterBreak="0">
     <w:nsid w:val="4D102365"/>
     <w:multiLevelType w:val="multilevel"/>
     <w:tmpl w:val="5AB2C92E"/>
@@ -16516,7 +17093,7 @@
       </w:rPr>
     </w:lvl>
   </w:abstractNum>
-  <w:abstractNum w:abstractNumId="15">
+  <w:abstractNum w:abstractNumId="15" w15:restartNumberingAfterBreak="0">
     <w:nsid w:val="547A1FCD"/>
     <w:multiLevelType w:val="multilevel"/>
     <w:tmpl w:val="F33020B6"/>
@@ -16668,7 +17245,7 @@
       </w:rPr>
     </w:lvl>
   </w:abstractNum>
-  <w:abstractNum w:abstractNumId="16">
+  <w:abstractNum w:abstractNumId="16" w15:restartNumberingAfterBreak="0">
     <w:nsid w:val="54842535"/>
     <w:multiLevelType w:val="hybridMultilevel"/>
     <w:tmpl w:val="2020C992"/>
@@ -16781,7 +17358,7 @@
       </w:rPr>
     </w:lvl>
   </w:abstractNum>
-  <w:abstractNum w:abstractNumId="17">
+  <w:abstractNum w:abstractNumId="17" w15:restartNumberingAfterBreak="0">
     <w:nsid w:val="5AD97F36"/>
     <w:multiLevelType w:val="multilevel"/>
     <w:tmpl w:val="442A65A4"/>
@@ -16894,7 +17471,7 @@
       </w:rPr>
     </w:lvl>
   </w:abstractNum>
-  <w:abstractNum w:abstractNumId="18">
+  <w:abstractNum w:abstractNumId="18" w15:restartNumberingAfterBreak="0">
     <w:nsid w:val="64AC5AAB"/>
     <w:multiLevelType w:val="hybridMultilevel"/>
     <w:tmpl w:val="3BD81F0A"/>
@@ -17034,7 +17611,7 @@
       </w:rPr>
     </w:lvl>
   </w:abstractNum>
-  <w:abstractNum w:abstractNumId="19">
+  <w:abstractNum w:abstractNumId="19" w15:restartNumberingAfterBreak="0">
     <w:nsid w:val="67CC50F6"/>
     <w:multiLevelType w:val="hybridMultilevel"/>
     <w:tmpl w:val="5F522284"/>
@@ -17147,7 +17724,7 @@
       </w:rPr>
     </w:lvl>
   </w:abstractNum>
-  <w:abstractNum w:abstractNumId="20">
+  <w:abstractNum w:abstractNumId="20" w15:restartNumberingAfterBreak="0">
     <w:nsid w:val="6B392FE5"/>
     <w:multiLevelType w:val="multilevel"/>
     <w:tmpl w:val="442A65A4"/>
@@ -17260,7 +17837,7 @@
       </w:rPr>
     </w:lvl>
   </w:abstractNum>
-  <w:abstractNum w:abstractNumId="21">
+  <w:abstractNum w:abstractNumId="21" w15:restartNumberingAfterBreak="0">
     <w:nsid w:val="75004008"/>
     <w:multiLevelType w:val="multilevel"/>
     <w:tmpl w:val="F704DBBE"/>
@@ -17400,149 +17977,149 @@
       </w:rPr>
     </w:lvl>
   </w:abstractNum>
-  <w:num w:numId="1">
+  <w:num w:numId="1" w16cid:durableId="1144926677">
     <w:abstractNumId w:val="0"/>
   </w:num>
-  <w:num w:numId="2">
+  <w:num w:numId="2" w16cid:durableId="1711027358">
     <w:abstractNumId w:val="3"/>
   </w:num>
-  <w:num w:numId="3">
+  <w:num w:numId="3" w16cid:durableId="428083255">
     <w:abstractNumId w:val="16"/>
   </w:num>
-  <w:num w:numId="4">
+  <w:num w:numId="4" w16cid:durableId="1361317724">
     <w:abstractNumId w:val="13"/>
   </w:num>
-  <w:num w:numId="5">
+  <w:num w:numId="5" w16cid:durableId="1292443160">
     <w:abstractNumId w:val="8"/>
   </w:num>
-  <w:num w:numId="6">
+  <w:num w:numId="6" w16cid:durableId="2134323285">
     <w:abstractNumId w:val="20"/>
   </w:num>
-  <w:num w:numId="7">
+  <w:num w:numId="7" w16cid:durableId="879317433">
     <w:abstractNumId w:val="10"/>
   </w:num>
-  <w:num w:numId="8">
+  <w:num w:numId="8" w16cid:durableId="1422146062">
     <w:abstractNumId w:val="17"/>
   </w:num>
-  <w:num w:numId="9">
+  <w:num w:numId="9" w16cid:durableId="768741676">
     <w:abstractNumId w:val="6"/>
   </w:num>
-  <w:num w:numId="10">
+  <w:num w:numId="10" w16cid:durableId="636304844">
     <w:abstractNumId w:val="10"/>
   </w:num>
-  <w:num w:numId="11">
+  <w:num w:numId="11" w16cid:durableId="1420174948">
     <w:abstractNumId w:val="2"/>
   </w:num>
-  <w:num w:numId="12">
+  <w:num w:numId="12" w16cid:durableId="923346378">
     <w:abstractNumId w:val="9"/>
   </w:num>
-  <w:num w:numId="13">
+  <w:num w:numId="13" w16cid:durableId="1173104001">
     <w:abstractNumId w:val="21"/>
   </w:num>
-  <w:num w:numId="14">
+  <w:num w:numId="14" w16cid:durableId="853155037">
     <w:abstractNumId w:val="1"/>
   </w:num>
-  <w:num w:numId="15">
+  <w:num w:numId="15" w16cid:durableId="869875601">
     <w:abstractNumId w:val="14"/>
   </w:num>
-  <w:num w:numId="16">
+  <w:num w:numId="16" w16cid:durableId="965431418">
     <w:abstractNumId w:val="7"/>
   </w:num>
-  <w:num w:numId="17">
+  <w:num w:numId="17" w16cid:durableId="1707096740">
     <w:abstractNumId w:val="12"/>
   </w:num>
-  <w:num w:numId="18">
+  <w:num w:numId="18" w16cid:durableId="653800755">
     <w:abstractNumId w:val="11"/>
   </w:num>
-  <w:num w:numId="19">
+  <w:num w:numId="19" w16cid:durableId="1567256571">
     <w:abstractNumId w:val="18"/>
   </w:num>
-  <w:num w:numId="20">
+  <w:num w:numId="20" w16cid:durableId="42800785">
     <w:abstractNumId w:val="4"/>
   </w:num>
-  <w:num w:numId="21">
+  <w:num w:numId="21" w16cid:durableId="220798714">
     <w:abstractNumId w:val="15"/>
   </w:num>
-  <w:num w:numId="22">
+  <w:num w:numId="22" w16cid:durableId="1885825747">
     <w:abstractNumId w:val="15"/>
   </w:num>
-  <w:num w:numId="23">
+  <w:num w:numId="23" w16cid:durableId="661742173">
     <w:abstractNumId w:val="15"/>
   </w:num>
-  <w:num w:numId="24">
+  <w:num w:numId="24" w16cid:durableId="138620275">
     <w:abstractNumId w:val="15"/>
   </w:num>
-  <w:num w:numId="25">
+  <w:num w:numId="25" w16cid:durableId="1240410195">
     <w:abstractNumId w:val="15"/>
   </w:num>
-  <w:num w:numId="26">
+  <w:num w:numId="26" w16cid:durableId="1782913980">
     <w:abstractNumId w:val="15"/>
   </w:num>
-  <w:num w:numId="27">
+  <w:num w:numId="27" w16cid:durableId="1948345133">
     <w:abstractNumId w:val="15"/>
   </w:num>
-  <w:num w:numId="28">
+  <w:num w:numId="28" w16cid:durableId="616105463">
     <w:abstractNumId w:val="15"/>
   </w:num>
-  <w:num w:numId="29">
+  <w:num w:numId="29" w16cid:durableId="1487165899">
     <w:abstractNumId w:val="5"/>
   </w:num>
-  <w:num w:numId="30">
+  <w:num w:numId="30" w16cid:durableId="984818998">
     <w:abstractNumId w:val="15"/>
   </w:num>
-  <w:num w:numId="31">
+  <w:num w:numId="31" w16cid:durableId="462768984">
     <w:abstractNumId w:val="15"/>
   </w:num>
-  <w:num w:numId="32">
+  <w:num w:numId="32" w16cid:durableId="231544046">
     <w:abstractNumId w:val="15"/>
   </w:num>
-  <w:num w:numId="33">
+  <w:num w:numId="33" w16cid:durableId="63529941">
     <w:abstractNumId w:val="15"/>
   </w:num>
-  <w:num w:numId="34">
+  <w:num w:numId="34" w16cid:durableId="76024882">
     <w:abstractNumId w:val="15"/>
   </w:num>
-  <w:num w:numId="35">
+  <w:num w:numId="35" w16cid:durableId="1255044855">
     <w:abstractNumId w:val="15"/>
   </w:num>
-  <w:num w:numId="36">
+  <w:num w:numId="36" w16cid:durableId="635137419">
     <w:abstractNumId w:val="15"/>
   </w:num>
-  <w:num w:numId="37">
+  <w:num w:numId="37" w16cid:durableId="578252180">
     <w:abstractNumId w:val="15"/>
   </w:num>
-  <w:num w:numId="38">
+  <w:num w:numId="38" w16cid:durableId="1795445126">
     <w:abstractNumId w:val="15"/>
   </w:num>
-  <w:num w:numId="39">
+  <w:num w:numId="39" w16cid:durableId="1483038653">
     <w:abstractNumId w:val="15"/>
   </w:num>
-  <w:num w:numId="40">
+  <w:num w:numId="40" w16cid:durableId="2012368720">
     <w:abstractNumId w:val="15"/>
   </w:num>
-  <w:num w:numId="41">
+  <w:num w:numId="41" w16cid:durableId="1870608631">
     <w:abstractNumId w:val="15"/>
   </w:num>
-  <w:num w:numId="42">
+  <w:num w:numId="42" w16cid:durableId="1426220579">
     <w:abstractNumId w:val="15"/>
   </w:num>
-  <w:num w:numId="43">
+  <w:num w:numId="43" w16cid:durableId="1081752182">
     <w:abstractNumId w:val="15"/>
   </w:num>
-  <w:num w:numId="44">
+  <w:num w:numId="44" w16cid:durableId="1580167701">
     <w:abstractNumId w:val="15"/>
   </w:num>
-  <w:num w:numId="45">
+  <w:num w:numId="45" w16cid:durableId="150028081">
     <w:abstractNumId w:val="15"/>
   </w:num>
-  <w:num w:numId="46">
+  <w:num w:numId="46" w16cid:durableId="781269674">
     <w:abstractNumId w:val="19"/>
   </w:num>
 </w:numbering>
 </file>
 
 <file path=word/styles.xml><?xml version="1.0" encoding="utf-8"?>
-<w:styles xmlns:mc="http://schemas.openxmlformats.org/markup-compatibility/2006" xmlns:r="http://schemas.openxmlformats.org/officeDocument/2006/relationships" xmlns:w="http://schemas.openxmlformats.org/wordprocessingml/2006/main" xmlns:w14="http://schemas.microsoft.com/office/word/2010/wordml" mc:Ignorable="w14">
+<w:styles xmlns:mc="http://schemas.openxmlformats.org/markup-compatibility/2006" xmlns:r="http://schemas.openxmlformats.org/officeDocument/2006/relationships" xmlns:w="http://schemas.openxmlformats.org/wordprocessingml/2006/main" xmlns:w14="http://schemas.microsoft.com/office/word/2010/wordml" xmlns:w15="http://schemas.microsoft.com/office/word/2012/wordml" xmlns:w16cex="http://schemas.microsoft.com/office/word/2018/wordml/cex" xmlns:w16cid="http://schemas.microsoft.com/office/word/2016/wordml/cid" xmlns:w16="http://schemas.microsoft.com/office/word/2018/wordml" xmlns:w16sdtdh="http://schemas.microsoft.com/office/word/2020/wordml/sdtdatahash" xmlns:w16se="http://schemas.microsoft.com/office/word/2015/wordml/symex" mc:Ignorable="w14 w15 w16se w16cid w16 w16cex w16sdtdh">
   <w:docDefaults>
     <w:rPrDefault>
       <w:rPr>
@@ -17556,7 +18133,7 @@
       </w:pPr>
     </w:pPrDefault>
   </w:docDefaults>
-  <w:latentStyles w:defLockedState="0" w:defUIPriority="0" w:defSemiHidden="0" w:defUnhideWhenUsed="0" w:defQFormat="0" w:count="267">
+  <w:latentStyles w:defLockedState="0" w:defUIPriority="0" w:defSemiHidden="0" w:defUnhideWhenUsed="0" w:defQFormat="0" w:count="376">
     <w:lsdException w:name="Normal" w:qFormat="1"/>
     <w:lsdException w:name="heading 1" w:qFormat="1"/>
     <w:lsdException w:name="heading 2" w:qFormat="1"/>
@@ -17742,6 +18319,115 @@
     <w:lsdException w:name="Book Title" w:uiPriority="33" w:qFormat="1"/>
     <w:lsdException w:name="Bibliography" w:semiHidden="1" w:uiPriority="37" w:unhideWhenUsed="1"/>
     <w:lsdException w:name="TOC Heading" w:semiHidden="1" w:uiPriority="39" w:unhideWhenUsed="1" w:qFormat="1"/>
+    <w:lsdException w:name="Plain Table 1" w:uiPriority="41"/>
+    <w:lsdException w:name="Plain Table 2" w:uiPriority="42"/>
+    <w:lsdException w:name="Plain Table 3" w:uiPriority="43"/>
+    <w:lsdException w:name="Plain Table 4" w:uiPriority="44"/>
+    <w:lsdException w:name="Plain Table 5" w:uiPriority="45"/>
+    <w:lsdException w:name="Grid Table Light" w:uiPriority="40"/>
+    <w:lsdException w:name="Grid Table 1 Light" w:uiPriority="46"/>
+    <w:lsdException w:name="Grid Table 2" w:uiPriority="47"/>
+    <w:lsdException w:name="Grid Table 3" w:uiPriority="48"/>
+    <w:lsdException w:name="Grid Table 4" w:uiPriority="49"/>
+    <w:lsdException w:name="Grid Table 5 Dark" w:uiPriority="50"/>
+    <w:lsdException w:name="Grid Table 6 Colorful" w:uiPriority="51"/>
+    <w:lsdException w:name="Grid Table 7 Colorful" w:uiPriority="52"/>
+    <w:lsdException w:name="Grid Table 1 Light Accent 1" w:uiPriority="46"/>
+    <w:lsdException w:name="Grid Table 2 Accent 1" w:uiPriority="47"/>
+    <w:lsdException w:name="Grid Table 3 Accent 1" w:uiPriority="48"/>
+    <w:lsdException w:name="Grid Table 4 Accent 1" w:uiPriority="49"/>
+    <w:lsdException w:name="Grid Table 5 Dark Accent 1" w:uiPriority="50"/>
+    <w:lsdException w:name="Grid Table 6 Colorful Accent 1" w:uiPriority="51"/>
+    <w:lsdException w:name="Grid Table 7 Colorful Accent 1" w:uiPriority="52"/>
+    <w:lsdException w:name="Grid Table 1 Light Accent 2" w:uiPriority="46"/>
+    <w:lsdException w:name="Grid Table 2 Accent 2" w:uiPriority="47"/>
+    <w:lsdException w:name="Grid Table 3 Accent 2" w:uiPriority="48"/>
+    <w:lsdException w:name="Grid Table 4 Accent 2" w:uiPriority="49"/>
+    <w:lsdException w:name="Grid Table 5 Dark Accent 2" w:uiPriority="50"/>
+    <w:lsdException w:name="Grid Table 6 Colorful Accent 2" w:uiPriority="51"/>
+    <w:lsdException w:name="Grid Table 7 Colorful Accent 2" w:uiPriority="52"/>
+    <w:lsdException w:name="Grid Table 1 Light Accent 3" w:uiPriority="46"/>
+    <w:lsdException w:name="Grid Table 2 Accent 3" w:uiPriority="47"/>
+    <w:lsdException w:name="Grid Table 3 Accent 3" w:uiPriority="48"/>
+    <w:lsdException w:name="Grid Table 4 Accent 3" w:uiPriority="49"/>
+    <w:lsdException w:name="Grid Table 5 Dark Accent 3" w:uiPriority="50"/>
+    <w:lsdException w:name="Grid Table 6 Colorful Accent 3" w:uiPriority="51"/>
+    <w:lsdException w:name="Grid Table 7 Colorful Accent 3" w:uiPriority="52"/>
+    <w:lsdException w:name="Grid Table 1 Light Accent 4" w:uiPriority="46"/>
+    <w:lsdException w:name="Grid Table 2 Accent 4" w:uiPriority="47"/>
+    <w:lsdException w:name="Grid Table 3 Accent 4" w:uiPriority="48"/>
+    <w:lsdException w:name="Grid Table 4 Accent 4" w:uiPriority="49"/>
+    <w:lsdException w:name="Grid Table 5 Dark Accent 4" w:uiPriority="50"/>
+    <w:lsdException w:name="Grid Table 6 Colorful Accent 4" w:uiPriority="51"/>
+    <w:lsdException w:name="Grid Table 7 Colorful Accent 4" w:uiPriority="52"/>
+    <w:lsdException w:name="Grid Table 1 Light Accent 5" w:uiPriority="46"/>
+    <w:lsdException w:name="Grid Table 2 Accent 5" w:uiPriority="47"/>
+    <w:lsdException w:name="Grid Table 3 Accent 5" w:uiPriority="48"/>
+    <w:lsdException w:name="Grid Table 4 Accent 5" w:uiPriority="49"/>
+    <w:lsdException w:name="Grid Table 5 Dark Accent 5" w:uiPriority="50"/>
+    <w:lsdException w:name="Grid Table 6 Colorful Accent 5" w:uiPriority="51"/>
+    <w:lsdException w:name="Grid Table 7 Colorful Accent 5" w:uiPriority="52"/>
+    <w:lsdException w:name="Grid Table 1 Light Accent 6" w:uiPriority="46"/>
+    <w:lsdException w:name="Grid Table 2 Accent 6" w:uiPriority="47"/>
+    <w:lsdException w:name="Grid Table 3 Accent 6" w:uiPriority="48"/>
+    <w:lsdException w:name="Grid Table 4 Accent 6" w:uiPriority="49"/>
+    <w:lsdException w:name="Grid Table 5 Dark Accent 6" w:uiPriority="50"/>
+    <w:lsdException w:name="Grid Table 6 Colorful Accent 6" w:uiPriority="51"/>
+    <w:lsdException w:name="Grid Table 7 Colorful Accent 6" w:uiPriority="52"/>
+    <w:lsdException w:name="List Table 1 Light" w:uiPriority="46"/>
+    <w:lsdException w:name="List Table 2" w:uiPriority="47"/>
+    <w:lsdException w:name="List Table 3" w:uiPriority="48"/>
+    <w:lsdException w:name="List Table 4" w:uiPriority="49"/>
+    <w:lsdException w:name="List Table 5 Dark" w:uiPriority="50"/>
+    <w:lsdException w:name="List Table 6 Colorful" w:uiPriority="51"/>
+    <w:lsdException w:name="List Table 7 Colorful" w:uiPriority="52"/>
+    <w:lsdException w:name="List Table 1 Light Accent 1" w:uiPriority="46"/>
+    <w:lsdException w:name="List Table 2 Accent 1" w:uiPriority="47"/>
+    <w:lsdException w:name="List Table 3 Accent 1" w:uiPriority="48"/>
+    <w:lsdException w:name="List Table 4 Accent 1" w:uiPriority="49"/>
+    <w:lsdException w:name="List Table 5 Dark Accent 1" w:uiPriority="50"/>
+    <w:lsdException w:name="List Table 6 Colorful Accent 1" w:uiPriority="51"/>
+    <w:lsdException w:name="List Table 7 Colorful Accent 1" w:uiPriority="52"/>
+    <w:lsdException w:name="List Table 1 Light Accent 2" w:uiPriority="46"/>
+    <w:lsdException w:name="List Table 2 Accent 2" w:uiPriority="47"/>
+    <w:lsdException w:name="List Table 3 Accent 2" w:uiPriority="48"/>
+    <w:lsdException w:name="List Table 4 Accent 2" w:uiPriority="49"/>
+    <w:lsdException w:name="List Table 5 Dark Accent 2" w:uiPriority="50"/>
+    <w:lsdException w:name="List Table 6 Colorful Accent 2" w:uiPriority="51"/>
+    <w:lsdException w:name="List Table 7 Colorful Accent 2" w:uiPriority="52"/>
+    <w:lsdException w:name="List Table 1 Light Accent 3" w:uiPriority="46"/>
+    <w:lsdException w:name="List Table 2 Accent 3" w:uiPriority="47"/>
+    <w:lsdException w:name="List Table 3 Accent 3" w:uiPriority="48"/>
+    <w:lsdException w:name="List Table 4 Accent 3" w:uiPriority="49"/>
+    <w:lsdException w:name="List Table 5 Dark Accent 3" w:uiPriority="50"/>
+    <w:lsdException w:name="List Table 6 Colorful Accent 3" w:uiPriority="51"/>
+    <w:lsdException w:name="List Table 7 Colorful Accent 3" w:uiPriority="52"/>
+    <w:lsdException w:name="List Table 1 Light Accent 4" w:uiPriority="46"/>
+    <w:lsdException w:name="List Table 2 Accent 4" w:uiPriority="47"/>
+    <w:lsdException w:name="List Table 3 Accent 4" w:uiPriority="48"/>
+    <w:lsdException w:name="List Table 4 Accent 4" w:uiPriority="49"/>
+    <w:lsdException w:name="List Table 5 Dark Accent 4" w:uiPriority="50"/>
+    <w:lsdException w:name="List Table 6 Colorful Accent 4" w:uiPriority="51"/>
+    <w:lsdException w:name="List Table 7 Colorful Accent 4" w:uiPriority="52"/>
+    <w:lsdException w:name="List Table 1 Light Accent 5" w:uiPriority="46"/>
+    <w:lsdException w:name="List Table 2 Accent 5" w:uiPriority="47"/>
+    <w:lsdException w:name="List Table 3 Accent 5" w:uiPriority="48"/>
+    <w:lsdException w:name="List Table 4 Accent 5" w:uiPriority="49"/>
+    <w:lsdException w:name="List Table 5 Dark Accent 5" w:uiPriority="50"/>
+    <w:lsdException w:name="List Table 6 Colorful Accent 5" w:uiPriority="51"/>
+    <w:lsdException w:name="List Table 7 Colorful Accent 5" w:uiPriority="52"/>
+    <w:lsdException w:name="List Table 1 Light Accent 6" w:uiPriority="46"/>
+    <w:lsdException w:name="List Table 2 Accent 6" w:uiPriority="47"/>
+    <w:lsdException w:name="List Table 3 Accent 6" w:uiPriority="48"/>
+    <w:lsdException w:name="List Table 4 Accent 6" w:uiPriority="49"/>
+    <w:lsdException w:name="List Table 5 Dark Accent 6" w:uiPriority="50"/>
+    <w:lsdException w:name="List Table 6 Colorful Accent 6" w:uiPriority="51"/>
+    <w:lsdException w:name="List Table 7 Colorful Accent 6" w:uiPriority="52"/>
+    <w:lsdException w:name="Mention" w:semiHidden="1" w:uiPriority="99" w:unhideWhenUsed="1"/>
+    <w:lsdException w:name="Smart Hyperlink" w:semiHidden="1" w:uiPriority="99" w:unhideWhenUsed="1"/>
+    <w:lsdException w:name="Hashtag" w:semiHidden="1" w:uiPriority="99" w:unhideWhenUsed="1"/>
+    <w:lsdException w:name="Unresolved Mention" w:semiHidden="1" w:uiPriority="99" w:unhideWhenUsed="1"/>
+    <w:lsdException w:name="Smart Link" w:semiHidden="1" w:uiPriority="99" w:unhideWhenUsed="1"/>
   </w:latentStyles>
   <w:style w:type="paragraph" w:default="1" w:styleId="Standard">
     <w:name w:val="Normal"/>
@@ -18564,7 +19250,7 @@
       <w:shd w:val="clear" w:color="auto" w:fill="E1DFDD"/>
     </w:rPr>
   </w:style>
-  <w:style w:type="character" w:styleId="BesuchterHyperlink">
+  <w:style w:type="character" w:styleId="BesuchterLink">
     <w:name w:val="FollowedHyperlink"/>
     <w:basedOn w:val="Absatz-Standardschriftart"/>
     <w:rsid w:val="00A7352F"/>
@@ -18785,1252 +19471,8 @@
 </w:styles>
 </file>
 
-<file path=word/stylesWithEffects.xml><?xml version="1.0" encoding="utf-8"?>
-<w:styles xmlns:wpc="http://schemas.microsoft.com/office/word/2010/wordprocessingCanvas" xmlns:mc="http://schemas.openxmlformats.org/markup-compatibility/2006" xmlns:o="urn:schemas-microsoft-com:office:office" xmlns:r="http://schemas.openxmlformats.org/officeDocument/2006/relationships" xmlns:m="http://schemas.openxmlformats.org/officeDocument/2006/math" xmlns:v="urn:schemas-microsoft-com:vml" xmlns:wp14="http://schemas.microsoft.com/office/word/2010/wordprocessingDrawing" xmlns:wp="http://schemas.openxmlformats.org/drawingml/2006/wordprocessingDrawing" xmlns:w10="urn:schemas-microsoft-com:office:word" xmlns:w="http://schemas.openxmlformats.org/wordprocessingml/2006/main" xmlns:w14="http://schemas.microsoft.com/office/word/2010/wordml" xmlns:wpg="http://schemas.microsoft.com/office/word/2010/wordprocessingGroup" xmlns:wpi="http://schemas.microsoft.com/office/word/2010/wordprocessingInk" xmlns:wne="http://schemas.microsoft.com/office/word/2006/wordml" xmlns:wps="http://schemas.microsoft.com/office/word/2010/wordprocessingShape" mc:Ignorable="w14 wp14">
-  <w:docDefaults>
-    <w:rPrDefault>
-      <w:rPr>
-        <w:rFonts w:ascii="Times New Roman" w:eastAsia="Times New Roman" w:hAnsi="Times New Roman" w:cs="Times New Roman"/>
-        <w:lang w:val="de-DE" w:eastAsia="de-DE" w:bidi="ar-SA"/>
-      </w:rPr>
-    </w:rPrDefault>
-    <w:pPrDefault>
-      <w:pPr>
-        <w:spacing w:before="240" w:line="360" w:lineRule="auto"/>
-      </w:pPr>
-    </w:pPrDefault>
-  </w:docDefaults>
-  <w:latentStyles w:defLockedState="0" w:defUIPriority="0" w:defSemiHidden="0" w:defUnhideWhenUsed="0" w:defQFormat="0" w:count="267">
-    <w:lsdException w:name="Normal" w:qFormat="1"/>
-    <w:lsdException w:name="heading 1" w:qFormat="1"/>
-    <w:lsdException w:name="heading 2" w:qFormat="1"/>
-    <w:lsdException w:name="heading 3" w:qFormat="1"/>
-    <w:lsdException w:name="heading 4" w:qFormat="1"/>
-    <w:lsdException w:name="heading 5" w:qFormat="1"/>
-    <w:lsdException w:name="heading 6" w:qFormat="1"/>
-    <w:lsdException w:name="heading 7" w:qFormat="1"/>
-    <w:lsdException w:name="heading 8" w:qFormat="1"/>
-    <w:lsdException w:name="heading 9" w:qFormat="1"/>
-    <w:lsdException w:name="toc 1" w:uiPriority="39" w:qFormat="1"/>
-    <w:lsdException w:name="toc 2" w:uiPriority="39" w:qFormat="1"/>
-    <w:lsdException w:name="toc 3" w:uiPriority="39" w:qFormat="1"/>
-    <w:lsdException w:name="header" w:uiPriority="99"/>
-    <w:lsdException w:name="footer" w:uiPriority="99"/>
-    <w:lsdException w:name="caption" w:semiHidden="1" w:unhideWhenUsed="1" w:qFormat="1"/>
-    <w:lsdException w:name="table of figures" w:uiPriority="99"/>
-    <w:lsdException w:name="Title" w:qFormat="1"/>
-    <w:lsdException w:name="Subtitle" w:qFormat="1"/>
-    <w:lsdException w:name="Hyperlink" w:uiPriority="99"/>
-    <w:lsdException w:name="Strong" w:qFormat="1"/>
-    <w:lsdException w:name="Emphasis" w:qFormat="1"/>
-    <w:lsdException w:name="Normal (Web)" w:uiPriority="99"/>
-    <w:lsdException w:name="HTML Keyboard" w:semiHidden="1" w:unhideWhenUsed="1"/>
-    <w:lsdException w:name="Normal Table" w:semiHidden="1" w:unhideWhenUsed="1"/>
-    <w:lsdException w:name="annotation subject" w:semiHidden="1" w:unhideWhenUsed="1"/>
-    <w:lsdException w:name="No List" w:semiHidden="1" w:unhideWhenUsed="1"/>
-    <w:lsdException w:name="Outline List 1" w:semiHidden="1" w:unhideWhenUsed="1"/>
-    <w:lsdException w:name="Outline List 2" w:semiHidden="1" w:unhideWhenUsed="1"/>
-    <w:lsdException w:name="Outline List 3" w:semiHidden="1" w:unhideWhenUsed="1"/>
-    <w:lsdException w:name="Table Simple 1" w:semiHidden="1" w:unhideWhenUsed="1"/>
-    <w:lsdException w:name="Table Simple 2" w:semiHidden="1" w:unhideWhenUsed="1"/>
-    <w:lsdException w:name="Table Simple 3" w:semiHidden="1" w:unhideWhenUsed="1"/>
-    <w:lsdException w:name="Table Classic 1" w:semiHidden="1" w:unhideWhenUsed="1"/>
-    <w:lsdException w:name="Table Classic 2" w:semiHidden="1" w:unhideWhenUsed="1"/>
-    <w:lsdException w:name="Table Classic 3" w:semiHidden="1" w:unhideWhenUsed="1"/>
-    <w:lsdException w:name="Table Classic 4" w:semiHidden="1" w:unhideWhenUsed="1"/>
-    <w:lsdException w:name="Table Colorful 1" w:semiHidden="1" w:unhideWhenUsed="1"/>
-    <w:lsdException w:name="Table Colorful 2" w:semiHidden="1" w:unhideWhenUsed="1"/>
-    <w:lsdException w:name="Table Colorful 3" w:semiHidden="1" w:unhideWhenUsed="1"/>
-    <w:lsdException w:name="Table Columns 1" w:semiHidden="1" w:unhideWhenUsed="1"/>
-    <w:lsdException w:name="Table Columns 2" w:semiHidden="1" w:unhideWhenUsed="1"/>
-    <w:lsdException w:name="Table Columns 3" w:semiHidden="1" w:unhideWhenUsed="1"/>
-    <w:lsdException w:name="Table Columns 4" w:semiHidden="1" w:unhideWhenUsed="1"/>
-    <w:lsdException w:name="Table Columns 5" w:semiHidden="1" w:unhideWhenUsed="1"/>
-    <w:lsdException w:name="Table Grid 1" w:semiHidden="1" w:unhideWhenUsed="1"/>
-    <w:lsdException w:name="Table Grid 2" w:semiHidden="1" w:unhideWhenUsed="1"/>
-    <w:lsdException w:name="Table Grid 3" w:semiHidden="1" w:unhideWhenUsed="1"/>
-    <w:lsdException w:name="Table Grid 4" w:semiHidden="1" w:unhideWhenUsed="1"/>
-    <w:lsdException w:name="Table Grid 5" w:semiHidden="1" w:unhideWhenUsed="1"/>
-    <w:lsdException w:name="Table Grid 6" w:semiHidden="1" w:unhideWhenUsed="1"/>
-    <w:lsdException w:name="Table Grid 7" w:semiHidden="1" w:unhideWhenUsed="1"/>
-    <w:lsdException w:name="Table Grid 8" w:semiHidden="1" w:unhideWhenUsed="1"/>
-    <w:lsdException w:name="Table List 1" w:semiHidden="1" w:unhideWhenUsed="1"/>
-    <w:lsdException w:name="Table List 2" w:semiHidden="1" w:unhideWhenUsed="1"/>
-    <w:lsdException w:name="Table List 3" w:semiHidden="1" w:unhideWhenUsed="1"/>
-    <w:lsdException w:name="Table List 4" w:semiHidden="1" w:unhideWhenUsed="1"/>
-    <w:lsdException w:name="Table List 5" w:semiHidden="1" w:unhideWhenUsed="1"/>
-    <w:lsdException w:name="Table List 6" w:semiHidden="1" w:unhideWhenUsed="1"/>
-    <w:lsdException w:name="Table List 7" w:semiHidden="1" w:unhideWhenUsed="1"/>
-    <w:lsdException w:name="Table List 8" w:semiHidden="1" w:unhideWhenUsed="1"/>
-    <w:lsdException w:name="Table 3D effects 1" w:semiHidden="1" w:unhideWhenUsed="1"/>
-    <w:lsdException w:name="Table 3D effects 2" w:semiHidden="1" w:unhideWhenUsed="1"/>
-    <w:lsdException w:name="Table 3D effects 3" w:semiHidden="1" w:unhideWhenUsed="1"/>
-    <w:lsdException w:name="Table Contemporary" w:semiHidden="1" w:unhideWhenUsed="1"/>
-    <w:lsdException w:name="Table Elegant" w:semiHidden="1" w:unhideWhenUsed="1"/>
-    <w:lsdException w:name="Table Professional" w:semiHidden="1" w:unhideWhenUsed="1"/>
-    <w:lsdException w:name="Table Subtle 1" w:semiHidden="1" w:unhideWhenUsed="1"/>
-    <w:lsdException w:name="Table Subtle 2" w:semiHidden="1" w:unhideWhenUsed="1"/>
-    <w:lsdException w:name="Table Web 1" w:semiHidden="1" w:unhideWhenUsed="1"/>
-    <w:lsdException w:name="Table Web 2" w:semiHidden="1" w:unhideWhenUsed="1"/>
-    <w:lsdException w:name="Table Web 3" w:semiHidden="1" w:unhideWhenUsed="1"/>
-    <w:lsdException w:name="Balloon Text" w:semiHidden="1" w:unhideWhenUsed="1"/>
-    <w:lsdException w:name="Table Theme" w:semiHidden="1" w:unhideWhenUsed="1"/>
-    <w:lsdException w:name="Placeholder Text" w:semiHidden="1" w:uiPriority="99"/>
-    <w:lsdException w:name="No Spacing" w:uiPriority="1" w:qFormat="1"/>
-    <w:lsdException w:name="Light Shading" w:uiPriority="60"/>
-    <w:lsdException w:name="Light List" w:uiPriority="61"/>
-    <w:lsdException w:name="Light Grid" w:uiPriority="62"/>
-    <w:lsdException w:name="Medium Shading 1" w:uiPriority="63"/>
-    <w:lsdException w:name="Medium Shading 2" w:uiPriority="64"/>
-    <w:lsdException w:name="Medium List 1" w:uiPriority="65"/>
-    <w:lsdException w:name="Medium List 2" w:uiPriority="66"/>
-    <w:lsdException w:name="Medium Grid 1" w:uiPriority="67"/>
-    <w:lsdException w:name="Medium Grid 2" w:uiPriority="68"/>
-    <w:lsdException w:name="Medium Grid 3" w:uiPriority="69"/>
-    <w:lsdException w:name="Dark List" w:uiPriority="70"/>
-    <w:lsdException w:name="Colorful Shading" w:uiPriority="71"/>
-    <w:lsdException w:name="Colorful List" w:uiPriority="72"/>
-    <w:lsdException w:name="Colorful Grid" w:uiPriority="73"/>
-    <w:lsdException w:name="Light Shading Accent 1" w:uiPriority="60"/>
-    <w:lsdException w:name="Light List Accent 1" w:uiPriority="61"/>
-    <w:lsdException w:name="Light Grid Accent 1" w:uiPriority="62"/>
-    <w:lsdException w:name="Medium Shading 1 Accent 1" w:uiPriority="63"/>
-    <w:lsdException w:name="Medium Shading 2 Accent 1" w:uiPriority="64"/>
-    <w:lsdException w:name="Medium List 1 Accent 1" w:uiPriority="65"/>
-    <w:lsdException w:name="Revision" w:semiHidden="1" w:uiPriority="99"/>
-    <w:lsdException w:name="List Paragraph" w:uiPriority="34" w:qFormat="1"/>
-    <w:lsdException w:name="Quote" w:uiPriority="29" w:qFormat="1"/>
-    <w:lsdException w:name="Intense Quote" w:uiPriority="30" w:qFormat="1"/>
-    <w:lsdException w:name="Medium List 2 Accent 1" w:uiPriority="66"/>
-    <w:lsdException w:name="Medium Grid 1 Accent 1" w:uiPriority="67"/>
-    <w:lsdException w:name="Medium Grid 2 Accent 1" w:uiPriority="68"/>
-    <w:lsdException w:name="Medium Grid 3 Accent 1" w:uiPriority="69"/>
-    <w:lsdException w:name="Dark List Accent 1" w:uiPriority="70"/>
-    <w:lsdException w:name="Colorful Shading Accent 1" w:uiPriority="71"/>
-    <w:lsdException w:name="Colorful List Accent 1" w:uiPriority="72"/>
-    <w:lsdException w:name="Colorful Grid Accent 1" w:uiPriority="73"/>
-    <w:lsdException w:name="Light Shading Accent 2" w:uiPriority="60"/>
-    <w:lsdException w:name="Light List Accent 2" w:uiPriority="61"/>
-    <w:lsdException w:name="Light Grid Accent 2" w:uiPriority="62"/>
-    <w:lsdException w:name="Medium Shading 1 Accent 2" w:uiPriority="63"/>
-    <w:lsdException w:name="Medium Shading 2 Accent 2" w:uiPriority="64"/>
-    <w:lsdException w:name="Medium List 1 Accent 2" w:uiPriority="65"/>
-    <w:lsdException w:name="Medium List 2 Accent 2" w:uiPriority="66"/>
-    <w:lsdException w:name="Medium Grid 1 Accent 2" w:uiPriority="67"/>
-    <w:lsdException w:name="Medium Grid 2 Accent 2" w:uiPriority="68"/>
-    <w:lsdException w:name="Medium Grid 3 Accent 2" w:uiPriority="69"/>
-    <w:lsdException w:name="Dark List Accent 2" w:uiPriority="70"/>
-    <w:lsdException w:name="Colorful Shading Accent 2" w:uiPriority="71"/>
-    <w:lsdException w:name="Colorful List Accent 2" w:uiPriority="72"/>
-    <w:lsdException w:name="Colorful Grid Accent 2" w:uiPriority="73"/>
-    <w:lsdException w:name="Light Shading Accent 3" w:uiPriority="60"/>
-    <w:lsdException w:name="Light List Accent 3" w:uiPriority="61"/>
-    <w:lsdException w:name="Light Grid Accent 3" w:uiPriority="62"/>
-    <w:lsdException w:name="Medium Shading 1 Accent 3" w:uiPriority="63"/>
-    <w:lsdException w:name="Medium Shading 2 Accent 3" w:uiPriority="64"/>
-    <w:lsdException w:name="Medium List 1 Accent 3" w:uiPriority="65"/>
-    <w:lsdException w:name="Medium List 2 Accent 3" w:uiPriority="66"/>
-    <w:lsdException w:name="Medium Grid 1 Accent 3" w:uiPriority="67"/>
-    <w:lsdException w:name="Medium Grid 2 Accent 3" w:uiPriority="68"/>
-    <w:lsdException w:name="Medium Grid 3 Accent 3" w:uiPriority="69"/>
-    <w:lsdException w:name="Dark List Accent 3" w:uiPriority="70"/>
-    <w:lsdException w:name="Colorful Shading Accent 3" w:uiPriority="71"/>
-    <w:lsdException w:name="Colorful List Accent 3" w:uiPriority="72"/>
-    <w:lsdException w:name="Colorful Grid Accent 3" w:uiPriority="73"/>
-    <w:lsdException w:name="Light Shading Accent 4" w:uiPriority="60"/>
-    <w:lsdException w:name="Light List Accent 4" w:uiPriority="61"/>
-    <w:lsdException w:name="Light Grid Accent 4" w:uiPriority="62"/>
-    <w:lsdException w:name="Medium Shading 1 Accent 4" w:uiPriority="63"/>
-    <w:lsdException w:name="Medium Shading 2 Accent 4" w:uiPriority="64"/>
-    <w:lsdException w:name="Medium List 1 Accent 4" w:uiPriority="65"/>
-    <w:lsdException w:name="Medium List 2 Accent 4" w:uiPriority="66"/>
-    <w:lsdException w:name="Medium Grid 1 Accent 4" w:uiPriority="67"/>
-    <w:lsdException w:name="Medium Grid 2 Accent 4" w:uiPriority="68"/>
-    <w:lsdException w:name="Medium Grid 3 Accent 4" w:uiPriority="69"/>
-    <w:lsdException w:name="Dark List Accent 4" w:uiPriority="70"/>
-    <w:lsdException w:name="Colorful Shading Accent 4" w:uiPriority="71"/>
-    <w:lsdException w:name="Colorful List Accent 4" w:uiPriority="72"/>
-    <w:lsdException w:name="Colorful Grid Accent 4" w:uiPriority="73"/>
-    <w:lsdException w:name="Light Shading Accent 5" w:uiPriority="60"/>
-    <w:lsdException w:name="Light List Accent 5" w:uiPriority="61"/>
-    <w:lsdException w:name="Light Grid Accent 5" w:uiPriority="62"/>
-    <w:lsdException w:name="Medium Shading 1 Accent 5" w:uiPriority="63"/>
-    <w:lsdException w:name="Medium Shading 2 Accent 5" w:uiPriority="64"/>
-    <w:lsdException w:name="Medium List 1 Accent 5" w:uiPriority="65"/>
-    <w:lsdException w:name="Medium List 2 Accent 5" w:uiPriority="66"/>
-    <w:lsdException w:name="Medium Grid 1 Accent 5" w:uiPriority="67"/>
-    <w:lsdException w:name="Medium Grid 2 Accent 5" w:uiPriority="68"/>
-    <w:lsdException w:name="Medium Grid 3 Accent 5" w:uiPriority="69"/>
-    <w:lsdException w:name="Dark List Accent 5" w:uiPriority="70"/>
-    <w:lsdException w:name="Colorful Shading Accent 5" w:uiPriority="71"/>
-    <w:lsdException w:name="Colorful List Accent 5" w:uiPriority="72"/>
-    <w:lsdException w:name="Colorful Grid Accent 5" w:uiPriority="73"/>
-    <w:lsdException w:name="Light Shading Accent 6" w:uiPriority="60"/>
-    <w:lsdException w:name="Light List Accent 6" w:uiPriority="61"/>
-    <w:lsdException w:name="Light Grid Accent 6" w:uiPriority="62"/>
-    <w:lsdException w:name="Medium Shading 1 Accent 6" w:uiPriority="63"/>
-    <w:lsdException w:name="Medium Shading 2 Accent 6" w:uiPriority="64"/>
-    <w:lsdException w:name="Medium List 1 Accent 6" w:uiPriority="65"/>
-    <w:lsdException w:name="Medium List 2 Accent 6" w:uiPriority="66"/>
-    <w:lsdException w:name="Medium Grid 1 Accent 6" w:uiPriority="67"/>
-    <w:lsdException w:name="Medium Grid 2 Accent 6" w:uiPriority="68"/>
-    <w:lsdException w:name="Medium Grid 3 Accent 6" w:uiPriority="69"/>
-    <w:lsdException w:name="Dark List Accent 6" w:uiPriority="70"/>
-    <w:lsdException w:name="Colorful Shading Accent 6" w:uiPriority="71"/>
-    <w:lsdException w:name="Colorful List Accent 6" w:uiPriority="72"/>
-    <w:lsdException w:name="Colorful Grid Accent 6" w:uiPriority="73"/>
-    <w:lsdException w:name="Subtle Emphasis" w:uiPriority="19" w:qFormat="1"/>
-    <w:lsdException w:name="Intense Emphasis" w:uiPriority="21" w:qFormat="1"/>
-    <w:lsdException w:name="Subtle Reference" w:uiPriority="31" w:qFormat="1"/>
-    <w:lsdException w:name="Intense Reference" w:uiPriority="32" w:qFormat="1"/>
-    <w:lsdException w:name="Book Title" w:uiPriority="33" w:qFormat="1"/>
-    <w:lsdException w:name="Bibliography" w:semiHidden="1" w:uiPriority="37" w:unhideWhenUsed="1"/>
-    <w:lsdException w:name="TOC Heading" w:semiHidden="1" w:uiPriority="39" w:unhideWhenUsed="1" w:qFormat="1"/>
-  </w:latentStyles>
-  <w:style w:type="paragraph" w:default="1" w:styleId="Standard">
-    <w:name w:val="Normal"/>
-    <w:qFormat/>
-    <w:rsid w:val="00FB526A"/>
-    <w:rPr>
-      <w:rFonts w:ascii="Arial" w:hAnsi="Arial"/>
-    </w:rPr>
-  </w:style>
-  <w:style w:type="paragraph" w:styleId="berschrift1">
-    <w:name w:val="heading 1"/>
-    <w:basedOn w:val="Standard"/>
-    <w:next w:val="Standard"/>
-    <w:link w:val="berschrift1Zchn"/>
-    <w:qFormat/>
-    <w:rsid w:val="004938BA"/>
-    <w:pPr>
-      <w:keepLines/>
-      <w:numPr>
-        <w:numId w:val="21"/>
-      </w:numPr>
-      <w:spacing w:before="480"/>
-      <w:outlineLvl w:val="0"/>
-    </w:pPr>
-    <w:rPr>
-      <w:b/>
-      <w:bCs/>
-      <w:sz w:val="32"/>
-      <w:szCs w:val="28"/>
-    </w:rPr>
-  </w:style>
-  <w:style w:type="paragraph" w:styleId="berschrift2">
-    <w:name w:val="heading 2"/>
-    <w:basedOn w:val="Standard"/>
-    <w:next w:val="Standard"/>
-    <w:link w:val="berschrift2Zchn"/>
-    <w:qFormat/>
-    <w:rsid w:val="004938BA"/>
-    <w:pPr>
-      <w:keepLines/>
-      <w:numPr>
-        <w:ilvl w:val="1"/>
-        <w:numId w:val="21"/>
-      </w:numPr>
-      <w:spacing w:before="200"/>
-      <w:outlineLvl w:val="1"/>
-    </w:pPr>
-    <w:rPr>
-      <w:b/>
-      <w:bCs/>
-      <w:color w:val="000000"/>
-      <w:sz w:val="28"/>
-      <w:szCs w:val="26"/>
-    </w:rPr>
-  </w:style>
-  <w:style w:type="paragraph" w:styleId="berschrift3">
-    <w:name w:val="heading 3"/>
-    <w:basedOn w:val="Standard"/>
-    <w:next w:val="Standard"/>
-    <w:link w:val="berschrift3Zchn"/>
-    <w:qFormat/>
-    <w:rsid w:val="00FB526A"/>
-    <w:pPr>
-      <w:keepLines/>
-      <w:numPr>
-        <w:ilvl w:val="2"/>
-        <w:numId w:val="21"/>
-      </w:numPr>
-      <w:spacing w:before="200"/>
-      <w:outlineLvl w:val="2"/>
-    </w:pPr>
-    <w:rPr>
-      <w:b/>
-      <w:bCs/>
-      <w:color w:val="000000"/>
-      <w:sz w:val="24"/>
-    </w:rPr>
-  </w:style>
-  <w:style w:type="paragraph" w:styleId="berschrift4">
-    <w:name w:val="heading 4"/>
-    <w:basedOn w:val="Standard"/>
-    <w:next w:val="Standard"/>
-    <w:qFormat/>
-    <w:rsid w:val="00DB08C6"/>
-    <w:pPr>
-      <w:numPr>
-        <w:ilvl w:val="3"/>
-        <w:numId w:val="21"/>
-      </w:numPr>
-      <w:spacing w:after="60"/>
-      <w:outlineLvl w:val="3"/>
-    </w:pPr>
-    <w:rPr>
-      <w:rFonts w:ascii="Times New Roman" w:hAnsi="Times New Roman"/>
-      <w:b/>
-      <w:bCs/>
-      <w:sz w:val="28"/>
-      <w:szCs w:val="28"/>
-    </w:rPr>
-  </w:style>
-  <w:style w:type="paragraph" w:styleId="berschrift5">
-    <w:name w:val="heading 5"/>
-    <w:basedOn w:val="Standard"/>
-    <w:next w:val="Standard"/>
-    <w:qFormat/>
-    <w:rsid w:val="00DB08C6"/>
-    <w:pPr>
-      <w:numPr>
-        <w:ilvl w:val="4"/>
-        <w:numId w:val="21"/>
-      </w:numPr>
-      <w:spacing w:after="60"/>
-      <w:outlineLvl w:val="4"/>
-    </w:pPr>
-    <w:rPr>
-      <w:b/>
-      <w:bCs/>
-      <w:i/>
-      <w:iCs/>
-      <w:sz w:val="26"/>
-      <w:szCs w:val="26"/>
-    </w:rPr>
-  </w:style>
-  <w:style w:type="paragraph" w:styleId="berschrift6">
-    <w:name w:val="heading 6"/>
-    <w:basedOn w:val="Standard"/>
-    <w:next w:val="Standard"/>
-    <w:qFormat/>
-    <w:rsid w:val="00DB08C6"/>
-    <w:pPr>
-      <w:numPr>
-        <w:ilvl w:val="5"/>
-        <w:numId w:val="21"/>
-      </w:numPr>
-      <w:spacing w:after="60"/>
-      <w:outlineLvl w:val="5"/>
-    </w:pPr>
-    <w:rPr>
-      <w:rFonts w:ascii="Times New Roman" w:hAnsi="Times New Roman"/>
-      <w:b/>
-      <w:bCs/>
-      <w:sz w:val="22"/>
-      <w:szCs w:val="22"/>
-    </w:rPr>
-  </w:style>
-  <w:style w:type="paragraph" w:styleId="berschrift7">
-    <w:name w:val="heading 7"/>
-    <w:basedOn w:val="Standard"/>
-    <w:next w:val="Standard"/>
-    <w:qFormat/>
-    <w:rsid w:val="00DB08C6"/>
-    <w:pPr>
-      <w:numPr>
-        <w:ilvl w:val="6"/>
-        <w:numId w:val="21"/>
-      </w:numPr>
-      <w:spacing w:after="60"/>
-      <w:outlineLvl w:val="6"/>
-    </w:pPr>
-    <w:rPr>
-      <w:rFonts w:ascii="Times New Roman" w:hAnsi="Times New Roman"/>
-      <w:sz w:val="24"/>
-      <w:szCs w:val="24"/>
-    </w:rPr>
-  </w:style>
-  <w:style w:type="paragraph" w:styleId="berschrift8">
-    <w:name w:val="heading 8"/>
-    <w:basedOn w:val="Standard"/>
-    <w:next w:val="Standard"/>
-    <w:qFormat/>
-    <w:rsid w:val="00DB08C6"/>
-    <w:pPr>
-      <w:numPr>
-        <w:ilvl w:val="7"/>
-        <w:numId w:val="21"/>
-      </w:numPr>
-      <w:spacing w:after="60"/>
-      <w:outlineLvl w:val="7"/>
-    </w:pPr>
-    <w:rPr>
-      <w:rFonts w:ascii="Times New Roman" w:hAnsi="Times New Roman"/>
-      <w:i/>
-      <w:iCs/>
-      <w:sz w:val="24"/>
-      <w:szCs w:val="24"/>
-    </w:rPr>
-  </w:style>
-  <w:style w:type="paragraph" w:styleId="berschrift9">
-    <w:name w:val="heading 9"/>
-    <w:basedOn w:val="Standard"/>
-    <w:next w:val="Standard"/>
-    <w:qFormat/>
-    <w:rsid w:val="00DB08C6"/>
-    <w:pPr>
-      <w:numPr>
-        <w:ilvl w:val="8"/>
-        <w:numId w:val="21"/>
-      </w:numPr>
-      <w:spacing w:after="60"/>
-      <w:outlineLvl w:val="8"/>
-    </w:pPr>
-    <w:rPr>
-      <w:rFonts w:cs="Arial"/>
-      <w:sz w:val="22"/>
-      <w:szCs w:val="22"/>
-    </w:rPr>
-  </w:style>
-  <w:style w:type="character" w:default="1" w:styleId="Absatz-Standardschriftart">
-    <w:name w:val="Default Paragraph Font"/>
-    <w:uiPriority w:val="1"/>
-    <w:semiHidden/>
-    <w:unhideWhenUsed/>
-  </w:style>
-  <w:style w:type="table" w:default="1" w:styleId="NormaleTabelle">
-    <w:name w:val="Normal Table"/>
-    <w:uiPriority w:val="99"/>
-    <w:semiHidden/>
-    <w:unhideWhenUsed/>
-    <w:tblPr>
-      <w:tblInd w:w="0" w:type="dxa"/>
-      <w:tblCellMar>
-        <w:top w:w="0" w:type="dxa"/>
-        <w:left w:w="108" w:type="dxa"/>
-        <w:bottom w:w="0" w:type="dxa"/>
-        <w:right w:w="108" w:type="dxa"/>
-      </w:tblCellMar>
-    </w:tblPr>
-  </w:style>
-  <w:style w:type="numbering" w:default="1" w:styleId="KeineListe">
-    <w:name w:val="No List"/>
-    <w:uiPriority w:val="99"/>
-    <w:semiHidden/>
-    <w:unhideWhenUsed/>
-  </w:style>
-  <w:style w:type="paragraph" w:customStyle="1" w:styleId="Standardlinks">
-    <w:name w:val="Standard_links"/>
-    <w:basedOn w:val="Standard"/>
-    <w:rsid w:val="00E63C4F"/>
-  </w:style>
-  <w:style w:type="paragraph" w:styleId="Aufzhlungszeichen">
-    <w:name w:val="List Bullet"/>
-    <w:basedOn w:val="Standard"/>
-    <w:rsid w:val="002B0F15"/>
-    <w:pPr>
-      <w:numPr>
-        <w:numId w:val="1"/>
-      </w:numPr>
-    </w:pPr>
-  </w:style>
-  <w:style w:type="paragraph" w:styleId="Sprechblasentext">
-    <w:name w:val="Balloon Text"/>
-    <w:basedOn w:val="Standard"/>
-    <w:link w:val="SprechblasentextZchn"/>
-    <w:rsid w:val="00220E2C"/>
-    <w:rPr>
-      <w:rFonts w:ascii="Tahoma" w:hAnsi="Tahoma" w:cs="Tahoma"/>
-      <w:sz w:val="16"/>
-      <w:szCs w:val="16"/>
-    </w:rPr>
-  </w:style>
-  <w:style w:type="character" w:customStyle="1" w:styleId="SprechblasentextZchn">
-    <w:name w:val="Sprechblasentext Zchn"/>
-    <w:link w:val="Sprechblasentext"/>
-    <w:rsid w:val="00220E2C"/>
-    <w:rPr>
-      <w:rFonts w:ascii="Tahoma" w:hAnsi="Tahoma" w:cs="Tahoma"/>
-      <w:sz w:val="16"/>
-      <w:szCs w:val="16"/>
-    </w:rPr>
-  </w:style>
-  <w:style w:type="character" w:customStyle="1" w:styleId="berschrift1Zchn">
-    <w:name w:val="Überschrift 1 Zchn"/>
-    <w:link w:val="berschrift1"/>
-    <w:rsid w:val="004938BA"/>
-    <w:rPr>
-      <w:rFonts w:ascii="Arial" w:hAnsi="Arial"/>
-      <w:b/>
-      <w:bCs/>
-      <w:sz w:val="32"/>
-      <w:szCs w:val="28"/>
-      <w:lang w:val="de-DE" w:eastAsia="de-DE" w:bidi="ar-SA"/>
-    </w:rPr>
-  </w:style>
-  <w:style w:type="paragraph" w:styleId="Inhaltsverzeichnisberschrift">
-    <w:name w:val="TOC Heading"/>
-    <w:basedOn w:val="berschrift1"/>
-    <w:next w:val="Standard"/>
-    <w:uiPriority w:val="39"/>
-    <w:qFormat/>
-    <w:rsid w:val="00220E2C"/>
-    <w:pPr>
-      <w:spacing w:line="276" w:lineRule="auto"/>
-      <w:outlineLvl w:val="9"/>
-    </w:pPr>
-    <w:rPr>
-      <w:lang w:eastAsia="en-US"/>
-    </w:rPr>
-  </w:style>
-  <w:style w:type="character" w:customStyle="1" w:styleId="berschrift2Zchn">
-    <w:name w:val="Überschrift 2 Zchn"/>
-    <w:link w:val="berschrift2"/>
-    <w:rsid w:val="004938BA"/>
-    <w:rPr>
-      <w:rFonts w:ascii="Arial" w:hAnsi="Arial"/>
-      <w:b/>
-      <w:bCs/>
-      <w:color w:val="000000"/>
-      <w:sz w:val="28"/>
-      <w:szCs w:val="26"/>
-      <w:lang w:val="de-DE" w:eastAsia="de-DE" w:bidi="ar-SA"/>
-    </w:rPr>
-  </w:style>
-  <w:style w:type="character" w:customStyle="1" w:styleId="berschrift3Zchn">
-    <w:name w:val="Überschrift 3 Zchn"/>
-    <w:link w:val="berschrift3"/>
-    <w:rsid w:val="00FB526A"/>
-    <w:rPr>
-      <w:rFonts w:ascii="Arial" w:hAnsi="Arial"/>
-      <w:b/>
-      <w:bCs/>
-      <w:color w:val="000000"/>
-      <w:sz w:val="24"/>
-      <w:lang w:val="de-DE" w:eastAsia="de-DE" w:bidi="ar-SA"/>
-    </w:rPr>
-  </w:style>
-  <w:style w:type="paragraph" w:styleId="Verzeichnis1">
-    <w:name w:val="toc 1"/>
-    <w:basedOn w:val="Standard"/>
-    <w:next w:val="Standard"/>
-    <w:autoRedefine/>
-    <w:uiPriority w:val="39"/>
-    <w:qFormat/>
-    <w:rsid w:val="000445E9"/>
-    <w:pPr>
-      <w:spacing w:before="120" w:after="120" w:line="480" w:lineRule="auto"/>
-    </w:pPr>
-    <w:rPr>
-      <w:b/>
-      <w:bCs/>
-      <w:caps/>
-      <w:sz w:val="28"/>
-    </w:rPr>
-  </w:style>
-  <w:style w:type="paragraph" w:styleId="Verzeichnis2">
-    <w:name w:val="toc 2"/>
-    <w:basedOn w:val="Standard"/>
-    <w:next w:val="Standard"/>
-    <w:autoRedefine/>
-    <w:uiPriority w:val="39"/>
-    <w:qFormat/>
-    <w:rsid w:val="004D6FC7"/>
-    <w:pPr>
-      <w:tabs>
-        <w:tab w:val="left" w:pos="1000"/>
-        <w:tab w:val="right" w:leader="dot" w:pos="9060"/>
-      </w:tabs>
-      <w:ind w:left="200"/>
-    </w:pPr>
-    <w:rPr>
-      <w:rFonts w:cs="Arial"/>
-      <w:smallCaps/>
-      <w:noProof/>
-      <w:sz w:val="24"/>
-      <w:szCs w:val="24"/>
-    </w:rPr>
-  </w:style>
-  <w:style w:type="paragraph" w:styleId="Verzeichnis3">
-    <w:name w:val="toc 3"/>
-    <w:basedOn w:val="Standard"/>
-    <w:next w:val="Standard"/>
-    <w:autoRedefine/>
-    <w:uiPriority w:val="39"/>
-    <w:qFormat/>
-    <w:rsid w:val="000445E9"/>
-    <w:pPr>
-      <w:ind w:left="400"/>
-    </w:pPr>
-    <w:rPr>
-      <w:i/>
-      <w:iCs/>
-      <w:sz w:val="24"/>
-    </w:rPr>
-  </w:style>
-  <w:style w:type="character" w:styleId="Hyperlink">
-    <w:name w:val="Hyperlink"/>
-    <w:uiPriority w:val="99"/>
-    <w:unhideWhenUsed/>
-    <w:rsid w:val="00FB526A"/>
-    <w:rPr>
-      <w:color w:val="0000FF"/>
-      <w:u w:val="single"/>
-    </w:rPr>
-  </w:style>
-  <w:style w:type="paragraph" w:styleId="Verzeichnis4">
-    <w:name w:val="toc 4"/>
-    <w:basedOn w:val="Standard"/>
-    <w:next w:val="Standard"/>
-    <w:autoRedefine/>
-    <w:rsid w:val="000445E9"/>
-    <w:pPr>
-      <w:ind w:left="600"/>
-    </w:pPr>
-    <w:rPr>
-      <w:rFonts w:ascii="Calibri" w:hAnsi="Calibri"/>
-      <w:sz w:val="18"/>
-      <w:szCs w:val="18"/>
-    </w:rPr>
-  </w:style>
-  <w:style w:type="paragraph" w:styleId="Verzeichnis5">
-    <w:name w:val="toc 5"/>
-    <w:basedOn w:val="Standard"/>
-    <w:next w:val="Standard"/>
-    <w:autoRedefine/>
-    <w:rsid w:val="000445E9"/>
-    <w:pPr>
-      <w:ind w:left="800"/>
-    </w:pPr>
-    <w:rPr>
-      <w:rFonts w:ascii="Calibri" w:hAnsi="Calibri"/>
-      <w:sz w:val="18"/>
-      <w:szCs w:val="18"/>
-    </w:rPr>
-  </w:style>
-  <w:style w:type="paragraph" w:styleId="Verzeichnis6">
-    <w:name w:val="toc 6"/>
-    <w:basedOn w:val="Standard"/>
-    <w:next w:val="Standard"/>
-    <w:autoRedefine/>
-    <w:rsid w:val="000445E9"/>
-    <w:pPr>
-      <w:ind w:left="1000"/>
-    </w:pPr>
-    <w:rPr>
-      <w:rFonts w:ascii="Calibri" w:hAnsi="Calibri"/>
-      <w:sz w:val="18"/>
-      <w:szCs w:val="18"/>
-    </w:rPr>
-  </w:style>
-  <w:style w:type="paragraph" w:styleId="Verzeichnis7">
-    <w:name w:val="toc 7"/>
-    <w:basedOn w:val="Standard"/>
-    <w:next w:val="Standard"/>
-    <w:autoRedefine/>
-    <w:rsid w:val="000445E9"/>
-    <w:pPr>
-      <w:ind w:left="1200"/>
-    </w:pPr>
-    <w:rPr>
-      <w:rFonts w:ascii="Calibri" w:hAnsi="Calibri"/>
-      <w:sz w:val="18"/>
-      <w:szCs w:val="18"/>
-    </w:rPr>
-  </w:style>
-  <w:style w:type="paragraph" w:styleId="Verzeichnis8">
-    <w:name w:val="toc 8"/>
-    <w:basedOn w:val="Standard"/>
-    <w:next w:val="Standard"/>
-    <w:autoRedefine/>
-    <w:rsid w:val="000445E9"/>
-    <w:pPr>
-      <w:ind w:left="1400"/>
-    </w:pPr>
-    <w:rPr>
-      <w:rFonts w:ascii="Calibri" w:hAnsi="Calibri"/>
-      <w:sz w:val="18"/>
-      <w:szCs w:val="18"/>
-    </w:rPr>
-  </w:style>
-  <w:style w:type="paragraph" w:styleId="Verzeichnis9">
-    <w:name w:val="toc 9"/>
-    <w:basedOn w:val="Standard"/>
-    <w:next w:val="Standard"/>
-    <w:autoRedefine/>
-    <w:rsid w:val="000445E9"/>
-    <w:pPr>
-      <w:ind w:left="1600"/>
-    </w:pPr>
-    <w:rPr>
-      <w:rFonts w:ascii="Calibri" w:hAnsi="Calibri"/>
-      <w:sz w:val="18"/>
-      <w:szCs w:val="18"/>
-    </w:rPr>
-  </w:style>
-  <w:style w:type="paragraph" w:styleId="Kopfzeile">
-    <w:name w:val="header"/>
-    <w:basedOn w:val="Standard"/>
-    <w:link w:val="KopfzeileZchn"/>
-    <w:uiPriority w:val="99"/>
-    <w:rsid w:val="00CB6172"/>
-    <w:pPr>
-      <w:tabs>
-        <w:tab w:val="left" w:pos="1134"/>
-        <w:tab w:val="left" w:pos="2268"/>
-        <w:tab w:val="center" w:pos="4536"/>
-        <w:tab w:val="right" w:pos="9072"/>
-      </w:tabs>
-      <w:spacing w:line="280" w:lineRule="atLeast"/>
-    </w:pPr>
-    <w:rPr>
-      <w:sz w:val="22"/>
-    </w:rPr>
-  </w:style>
-  <w:style w:type="character" w:customStyle="1" w:styleId="KopfzeileZchn">
-    <w:name w:val="Kopfzeile Zchn"/>
-    <w:link w:val="Kopfzeile"/>
-    <w:uiPriority w:val="99"/>
-    <w:rsid w:val="00CB6172"/>
-    <w:rPr>
-      <w:rFonts w:ascii="Arial" w:hAnsi="Arial"/>
-      <w:sz w:val="22"/>
-    </w:rPr>
-  </w:style>
-  <w:style w:type="paragraph" w:customStyle="1" w:styleId="Tabelle">
-    <w:name w:val="Tabelle"/>
-    <w:basedOn w:val="Standard"/>
-    <w:rsid w:val="00CB6172"/>
-    <w:pPr>
-      <w:tabs>
-        <w:tab w:val="left" w:pos="1134"/>
-        <w:tab w:val="left" w:pos="2268"/>
-      </w:tabs>
-      <w:spacing w:before="40" w:after="40" w:line="280" w:lineRule="atLeast"/>
-    </w:pPr>
-    <w:rPr>
-      <w:sz w:val="22"/>
-    </w:rPr>
-  </w:style>
-  <w:style w:type="paragraph" w:styleId="Fuzeile">
-    <w:name w:val="footer"/>
-    <w:basedOn w:val="Standard"/>
-    <w:link w:val="FuzeileZchn"/>
-    <w:uiPriority w:val="99"/>
-    <w:rsid w:val="001C2F1E"/>
-    <w:pPr>
-      <w:tabs>
-        <w:tab w:val="center" w:pos="4536"/>
-        <w:tab w:val="right" w:pos="9072"/>
-      </w:tabs>
-    </w:pPr>
-  </w:style>
-  <w:style w:type="character" w:customStyle="1" w:styleId="FuzeileZchn">
-    <w:name w:val="Fußzeile Zchn"/>
-    <w:link w:val="Fuzeile"/>
-    <w:uiPriority w:val="99"/>
-    <w:rsid w:val="001C2F1E"/>
-    <w:rPr>
-      <w:rFonts w:ascii="Arial" w:hAnsi="Arial"/>
-    </w:rPr>
-  </w:style>
-  <w:style w:type="paragraph" w:styleId="Listenabsatz">
-    <w:name w:val="List Paragraph"/>
-    <w:basedOn w:val="Standard"/>
-    <w:uiPriority w:val="34"/>
-    <w:qFormat/>
-    <w:rsid w:val="001314A8"/>
-    <w:pPr>
-      <w:ind w:left="720"/>
-      <w:contextualSpacing/>
-    </w:pPr>
-  </w:style>
-  <w:style w:type="table" w:styleId="Tabellenraster">
-    <w:name w:val="Table Grid"/>
-    <w:basedOn w:val="NormaleTabelle"/>
-    <w:rsid w:val="005B7D52"/>
-    <w:pPr>
-      <w:keepNext/>
-      <w:tabs>
-        <w:tab w:val="left" w:pos="2410"/>
-        <w:tab w:val="right" w:leader="dot" w:pos="8505"/>
-      </w:tabs>
-      <w:spacing w:after="80"/>
-      <w:ind w:left="1134"/>
-    </w:pPr>
-    <w:tblPr>
-      <w:tblBorders>
-        <w:top w:val="single" w:sz="4" w:space="0" w:color="auto"/>
-        <w:left w:val="single" w:sz="4" w:space="0" w:color="auto"/>
-        <w:bottom w:val="single" w:sz="4" w:space="0" w:color="auto"/>
-        <w:right w:val="single" w:sz="4" w:space="0" w:color="auto"/>
-        <w:insideH w:val="single" w:sz="4" w:space="0" w:color="auto"/>
-        <w:insideV w:val="single" w:sz="4" w:space="0" w:color="auto"/>
-      </w:tblBorders>
-    </w:tblPr>
-  </w:style>
-  <w:style w:type="paragraph" w:customStyle="1" w:styleId="Formatvorlageberschrift1Zeilenabstand15Zeilen">
-    <w:name w:val="Formatvorlage Überschrift 1 + Zeilenabstand:  15 Zeilen"/>
-    <w:basedOn w:val="Standard"/>
-    <w:rsid w:val="00376132"/>
-    <w:pPr>
-      <w:numPr>
-        <w:numId w:val="11"/>
-      </w:numPr>
-    </w:pPr>
-  </w:style>
-  <w:style w:type="paragraph" w:customStyle="1" w:styleId="Subheadline2">
-    <w:name w:val="Subheadline 2"/>
-    <w:basedOn w:val="Standard"/>
-    <w:next w:val="Standard"/>
-    <w:rsid w:val="003211FF"/>
-    <w:pPr>
-      <w:spacing w:line="414" w:lineRule="exact"/>
-    </w:pPr>
-    <w:rPr>
-      <w:rFonts w:ascii="Tele-GroteskNor" w:hAnsi="Tele-GroteskNor"/>
-      <w:sz w:val="38"/>
-      <w:szCs w:val="24"/>
-    </w:rPr>
-  </w:style>
-  <w:style w:type="paragraph" w:customStyle="1" w:styleId="Flietext">
-    <w:name w:val="Fließtext"/>
-    <w:basedOn w:val="Standard"/>
-    <w:link w:val="FlietextZchn"/>
-    <w:autoRedefine/>
-    <w:rsid w:val="003211FF"/>
-    <w:pPr>
-      <w:autoSpaceDE w:val="0"/>
-      <w:autoSpaceDN w:val="0"/>
-      <w:adjustRightInd w:val="0"/>
-      <w:jc w:val="both"/>
-    </w:pPr>
-    <w:rPr>
-      <w:rFonts w:ascii="Tele-GroteskNor" w:hAnsi="Tele-GroteskNor"/>
-      <w:sz w:val="24"/>
-      <w:szCs w:val="24"/>
-    </w:rPr>
-  </w:style>
-  <w:style w:type="character" w:customStyle="1" w:styleId="FarbeMagenta">
-    <w:name w:val="Farbe: Magenta"/>
-    <w:rsid w:val="003211FF"/>
-    <w:rPr>
-      <w:color w:val="E20074"/>
-    </w:rPr>
-  </w:style>
-  <w:style w:type="paragraph" w:customStyle="1" w:styleId="Titelblattheader">
-    <w:name w:val="Titelblatt_header"/>
-    <w:basedOn w:val="Titel"/>
-    <w:link w:val="TitelblattheaderZchn"/>
-    <w:rsid w:val="003211FF"/>
-    <w:pPr>
-      <w:autoSpaceDE w:val="0"/>
-      <w:autoSpaceDN w:val="0"/>
-      <w:adjustRightInd w:val="0"/>
-      <w:spacing w:before="100" w:beforeAutospacing="1" w:after="100" w:afterAutospacing="1"/>
-      <w:jc w:val="left"/>
-    </w:pPr>
-    <w:rPr>
-      <w:rFonts w:ascii="Tele-GroteskNor" w:hAnsi="Tele-GroteskNor"/>
-      <w:b w:val="0"/>
-      <w:color w:val="808080"/>
-      <w:kern w:val="56"/>
-      <w:sz w:val="56"/>
-    </w:rPr>
-  </w:style>
-  <w:style w:type="character" w:customStyle="1" w:styleId="TitelblattheaderZchn">
-    <w:name w:val="Titelblatt_header Zchn"/>
-    <w:link w:val="Titelblattheader"/>
-    <w:locked/>
-    <w:rsid w:val="003211FF"/>
-    <w:rPr>
-      <w:rFonts w:ascii="Tele-GroteskNor" w:hAnsi="Tele-GroteskNor" w:cs="Arial"/>
-      <w:bCs/>
-      <w:color w:val="808080"/>
-      <w:kern w:val="56"/>
-      <w:sz w:val="56"/>
-      <w:szCs w:val="32"/>
-      <w:lang w:val="de-DE" w:eastAsia="de-DE" w:bidi="ar-SA"/>
-    </w:rPr>
-  </w:style>
-  <w:style w:type="paragraph" w:customStyle="1" w:styleId="Seitentitel">
-    <w:name w:val="Seitentitel"/>
-    <w:next w:val="Seitentiteluntertitel"/>
-    <w:autoRedefine/>
-    <w:rsid w:val="003211FF"/>
-    <w:rPr>
-      <w:rFonts w:ascii="Tele-GroteskNor" w:hAnsi="Tele-GroteskNor"/>
-      <w:color w:val="808080"/>
-      <w:sz w:val="72"/>
-      <w:szCs w:val="32"/>
-    </w:rPr>
-  </w:style>
-  <w:style w:type="paragraph" w:customStyle="1" w:styleId="Seitentiteluntertitel">
-    <w:name w:val="Seitentitel untertitel"/>
-    <w:basedOn w:val="Titelblattheader"/>
-    <w:next w:val="Standard"/>
-    <w:autoRedefine/>
-    <w:rsid w:val="003211FF"/>
-    <w:pPr>
-      <w:spacing w:before="40" w:beforeAutospacing="0"/>
-    </w:pPr>
-    <w:rPr>
-      <w:sz w:val="32"/>
-    </w:rPr>
-  </w:style>
-  <w:style w:type="character" w:customStyle="1" w:styleId="FlietextZchn">
-    <w:name w:val="Fließtext Zchn"/>
-    <w:link w:val="Flietext"/>
-    <w:rsid w:val="003211FF"/>
-    <w:rPr>
-      <w:rFonts w:ascii="Tele-GroteskNor" w:hAnsi="Tele-GroteskNor"/>
-      <w:sz w:val="24"/>
-      <w:szCs w:val="24"/>
-      <w:lang w:val="de-DE" w:eastAsia="de-DE" w:bidi="ar-SA"/>
-    </w:rPr>
-  </w:style>
-  <w:style w:type="paragraph" w:styleId="Titel">
-    <w:name w:val="Title"/>
-    <w:basedOn w:val="Standard"/>
-    <w:qFormat/>
-    <w:rsid w:val="003211FF"/>
-    <w:pPr>
-      <w:spacing w:after="60"/>
-      <w:jc w:val="center"/>
-      <w:outlineLvl w:val="0"/>
-    </w:pPr>
-    <w:rPr>
-      <w:rFonts w:cs="Arial"/>
-      <w:b/>
-      <w:bCs/>
-      <w:kern w:val="28"/>
-      <w:sz w:val="32"/>
-      <w:szCs w:val="32"/>
-    </w:rPr>
-  </w:style>
-  <w:style w:type="paragraph" w:customStyle="1" w:styleId="Paginierung">
-    <w:name w:val="Paginierung"/>
-    <w:rsid w:val="003211FF"/>
-    <w:rPr>
-      <w:rFonts w:ascii="Tele-GroteskNor" w:hAnsi="Tele-GroteskNor"/>
-      <w:sz w:val="28"/>
-      <w:szCs w:val="24"/>
-    </w:rPr>
-  </w:style>
-  <w:style w:type="character" w:customStyle="1" w:styleId="username">
-    <w:name w:val="username"/>
-    <w:rsid w:val="003F3230"/>
-  </w:style>
-  <w:style w:type="paragraph" w:styleId="StandardWeb">
-    <w:name w:val="Normal (Web)"/>
-    <w:basedOn w:val="Standard"/>
-    <w:uiPriority w:val="99"/>
-    <w:unhideWhenUsed/>
-    <w:rsid w:val="00240BB9"/>
-    <w:pPr>
-      <w:spacing w:before="100" w:beforeAutospacing="1" w:after="100" w:afterAutospacing="1"/>
-    </w:pPr>
-    <w:rPr>
-      <w:rFonts w:ascii="Times New Roman" w:hAnsi="Times New Roman"/>
-      <w:sz w:val="24"/>
-      <w:szCs w:val="24"/>
-    </w:rPr>
-  </w:style>
-  <w:style w:type="character" w:styleId="Fett">
-    <w:name w:val="Strong"/>
-    <w:basedOn w:val="Absatz-Standardschriftart"/>
-    <w:qFormat/>
-    <w:rsid w:val="00762454"/>
-    <w:rPr>
-      <w:b/>
-      <w:bCs/>
-    </w:rPr>
-  </w:style>
-  <w:style w:type="character" w:styleId="Kommentarzeichen">
-    <w:name w:val="annotation reference"/>
-    <w:basedOn w:val="Absatz-Standardschriftart"/>
-    <w:rsid w:val="009D6D2F"/>
-    <w:rPr>
-      <w:sz w:val="16"/>
-      <w:szCs w:val="16"/>
-    </w:rPr>
-  </w:style>
-  <w:style w:type="paragraph" w:styleId="Kommentartext">
-    <w:name w:val="annotation text"/>
-    <w:basedOn w:val="Standard"/>
-    <w:link w:val="KommentartextZchn"/>
-    <w:rsid w:val="009D6D2F"/>
-    <w:pPr>
-      <w:spacing w:line="240" w:lineRule="auto"/>
-    </w:pPr>
-  </w:style>
-  <w:style w:type="character" w:customStyle="1" w:styleId="KommentartextZchn">
-    <w:name w:val="Kommentartext Zchn"/>
-    <w:basedOn w:val="Absatz-Standardschriftart"/>
-    <w:link w:val="Kommentartext"/>
-    <w:rsid w:val="009D6D2F"/>
-    <w:rPr>
-      <w:rFonts w:ascii="Arial" w:hAnsi="Arial"/>
-    </w:rPr>
-  </w:style>
-  <w:style w:type="paragraph" w:styleId="Kommentarthema">
-    <w:name w:val="annotation subject"/>
-    <w:basedOn w:val="Kommentartext"/>
-    <w:next w:val="Kommentartext"/>
-    <w:link w:val="KommentarthemaZchn"/>
-    <w:rsid w:val="009D6D2F"/>
-    <w:rPr>
-      <w:b/>
-      <w:bCs/>
-    </w:rPr>
-  </w:style>
-  <w:style w:type="character" w:customStyle="1" w:styleId="KommentarthemaZchn">
-    <w:name w:val="Kommentarthema Zchn"/>
-    <w:basedOn w:val="KommentartextZchn"/>
-    <w:link w:val="Kommentarthema"/>
-    <w:rsid w:val="009D6D2F"/>
-    <w:rPr>
-      <w:rFonts w:ascii="Arial" w:hAnsi="Arial"/>
-      <w:b/>
-      <w:bCs/>
-    </w:rPr>
-  </w:style>
-  <w:style w:type="character" w:customStyle="1" w:styleId="NichtaufgelsteErwhnung1">
-    <w:name w:val="Nicht aufgelöste Erwähnung1"/>
-    <w:basedOn w:val="Absatz-Standardschriftart"/>
-    <w:uiPriority w:val="99"/>
-    <w:semiHidden/>
-    <w:unhideWhenUsed/>
-    <w:rsid w:val="00A7352F"/>
-    <w:rPr>
-      <w:color w:val="605E5C"/>
-      <w:shd w:val="clear" w:color="auto" w:fill="E1DFDD"/>
-    </w:rPr>
-  </w:style>
-  <w:style w:type="character" w:styleId="BesuchterHyperlink">
-    <w:name w:val="FollowedHyperlink"/>
-    <w:basedOn w:val="Absatz-Standardschriftart"/>
-    <w:rsid w:val="00A7352F"/>
-    <w:rPr>
-      <w:color w:val="954F72" w:themeColor="followedHyperlink"/>
-      <w:u w:val="single"/>
-    </w:rPr>
-  </w:style>
-  <w:style w:type="paragraph" w:styleId="Beschriftung">
-    <w:name w:val="caption"/>
-    <w:basedOn w:val="Standard"/>
-    <w:next w:val="Standard"/>
-    <w:unhideWhenUsed/>
-    <w:qFormat/>
-    <w:rsid w:val="00B25AD0"/>
-    <w:pPr>
-      <w:spacing w:before="0" w:after="200" w:line="240" w:lineRule="auto"/>
-    </w:pPr>
-    <w:rPr>
-      <w:i/>
-      <w:iCs/>
-      <w:color w:val="44546A" w:themeColor="text2"/>
-      <w:sz w:val="18"/>
-      <w:szCs w:val="18"/>
-    </w:rPr>
-  </w:style>
-  <w:style w:type="paragraph" w:styleId="Abbildungsverzeichnis">
-    <w:name w:val="table of figures"/>
-    <w:basedOn w:val="Standard"/>
-    <w:next w:val="Standard"/>
-    <w:uiPriority w:val="99"/>
-    <w:rsid w:val="00B25AD0"/>
-  </w:style>
-  <w:style w:type="table" w:styleId="MittlereSchattierung1-Akzent6">
-    <w:name w:val="Medium Shading 1 Accent 6"/>
-    <w:basedOn w:val="NormaleTabelle"/>
-    <w:uiPriority w:val="63"/>
-    <w:rsid w:val="001C731C"/>
-    <w:pPr>
-      <w:spacing w:before="0" w:line="240" w:lineRule="auto"/>
-    </w:pPr>
-    <w:tblPr>
-      <w:tblStyleRowBandSize w:val="1"/>
-      <w:tblStyleColBandSize w:val="1"/>
-      <w:tblBorders>
-        <w:top w:val="single" w:sz="8" w:space="0" w:color="93C571" w:themeColor="accent6" w:themeTint="BF"/>
-        <w:left w:val="single" w:sz="8" w:space="0" w:color="93C571" w:themeColor="accent6" w:themeTint="BF"/>
-        <w:bottom w:val="single" w:sz="8" w:space="0" w:color="93C571" w:themeColor="accent6" w:themeTint="BF"/>
-        <w:right w:val="single" w:sz="8" w:space="0" w:color="93C571" w:themeColor="accent6" w:themeTint="BF"/>
-        <w:insideH w:val="single" w:sz="8" w:space="0" w:color="93C571" w:themeColor="accent6" w:themeTint="BF"/>
-      </w:tblBorders>
-    </w:tblPr>
-    <w:tblStylePr w:type="firstRow">
-      <w:pPr>
-        <w:spacing w:before="0" w:after="0" w:line="240" w:lineRule="auto"/>
-      </w:pPr>
-      <w:rPr>
-        <w:b/>
-        <w:bCs/>
-        <w:color w:val="FFFFFF" w:themeColor="background1"/>
-      </w:rPr>
-      <w:tblPr/>
-      <w:tcPr>
-        <w:tcBorders>
-          <w:top w:val="single" w:sz="8" w:space="0" w:color="93C571" w:themeColor="accent6" w:themeTint="BF"/>
-          <w:left w:val="single" w:sz="8" w:space="0" w:color="93C571" w:themeColor="accent6" w:themeTint="BF"/>
-          <w:bottom w:val="single" w:sz="8" w:space="0" w:color="93C571" w:themeColor="accent6" w:themeTint="BF"/>
-          <w:right w:val="single" w:sz="8" w:space="0" w:color="93C571" w:themeColor="accent6" w:themeTint="BF"/>
-          <w:insideH w:val="nil"/>
-          <w:insideV w:val="nil"/>
-        </w:tcBorders>
-        <w:shd w:val="clear" w:color="auto" w:fill="70AD47" w:themeFill="accent6"/>
-      </w:tcPr>
-    </w:tblStylePr>
-    <w:tblStylePr w:type="lastRow">
-      <w:pPr>
-        <w:spacing w:before="0" w:after="0" w:line="240" w:lineRule="auto"/>
-      </w:pPr>
-      <w:rPr>
-        <w:b/>
-        <w:bCs/>
-      </w:rPr>
-      <w:tblPr/>
-      <w:tcPr>
-        <w:tcBorders>
-          <w:top w:val="double" w:sz="6" w:space="0" w:color="93C571" w:themeColor="accent6" w:themeTint="BF"/>
-          <w:left w:val="single" w:sz="8" w:space="0" w:color="93C571" w:themeColor="accent6" w:themeTint="BF"/>
-          <w:bottom w:val="single" w:sz="8" w:space="0" w:color="93C571" w:themeColor="accent6" w:themeTint="BF"/>
-          <w:right w:val="single" w:sz="8" w:space="0" w:color="93C571" w:themeColor="accent6" w:themeTint="BF"/>
-          <w:insideH w:val="nil"/>
-          <w:insideV w:val="nil"/>
-        </w:tcBorders>
-      </w:tcPr>
-    </w:tblStylePr>
-    <w:tblStylePr w:type="firstCol">
-      <w:rPr>
-        <w:b/>
-        <w:bCs/>
-      </w:rPr>
-    </w:tblStylePr>
-    <w:tblStylePr w:type="lastCol">
-      <w:rPr>
-        <w:b/>
-        <w:bCs/>
-      </w:rPr>
-    </w:tblStylePr>
-    <w:tblStylePr w:type="band1Vert">
-      <w:tblPr/>
-      <w:tcPr>
-        <w:shd w:val="clear" w:color="auto" w:fill="DBEBD0" w:themeFill="accent6" w:themeFillTint="3F"/>
-      </w:tcPr>
-    </w:tblStylePr>
-    <w:tblStylePr w:type="band1Horz">
-      <w:tblPr/>
-      <w:tcPr>
-        <w:tcBorders>
-          <w:insideH w:val="nil"/>
-          <w:insideV w:val="nil"/>
-        </w:tcBorders>
-        <w:shd w:val="clear" w:color="auto" w:fill="DBEBD0" w:themeFill="accent6" w:themeFillTint="3F"/>
-      </w:tcPr>
-    </w:tblStylePr>
-    <w:tblStylePr w:type="band2Horz">
-      <w:tblPr/>
-      <w:tcPr>
-        <w:tcBorders>
-          <w:insideH w:val="nil"/>
-          <w:insideV w:val="nil"/>
-        </w:tcBorders>
-      </w:tcPr>
-    </w:tblStylePr>
-  </w:style>
-  <w:style w:type="table" w:styleId="HelleListe-Akzent6">
-    <w:name w:val="Light List Accent 6"/>
-    <w:basedOn w:val="NormaleTabelle"/>
-    <w:uiPriority w:val="61"/>
-    <w:rsid w:val="00F55330"/>
-    <w:pPr>
-      <w:spacing w:before="0" w:line="240" w:lineRule="auto"/>
-    </w:pPr>
-    <w:tblPr>
-      <w:tblStyleRowBandSize w:val="1"/>
-      <w:tblStyleColBandSize w:val="1"/>
-      <w:tblBorders>
-        <w:top w:val="single" w:sz="8" w:space="0" w:color="70AD47" w:themeColor="accent6"/>
-        <w:left w:val="single" w:sz="8" w:space="0" w:color="70AD47" w:themeColor="accent6"/>
-        <w:bottom w:val="single" w:sz="8" w:space="0" w:color="70AD47" w:themeColor="accent6"/>
-        <w:right w:val="single" w:sz="8" w:space="0" w:color="70AD47" w:themeColor="accent6"/>
-      </w:tblBorders>
-    </w:tblPr>
-    <w:tblStylePr w:type="firstRow">
-      <w:pPr>
-        <w:spacing w:before="0" w:after="0" w:line="240" w:lineRule="auto"/>
-      </w:pPr>
-      <w:rPr>
-        <w:b/>
-        <w:bCs/>
-        <w:color w:val="FFFFFF" w:themeColor="background1"/>
-      </w:rPr>
-      <w:tblPr/>
-      <w:tcPr>
-        <w:shd w:val="clear" w:color="auto" w:fill="70AD47" w:themeFill="accent6"/>
-      </w:tcPr>
-    </w:tblStylePr>
-    <w:tblStylePr w:type="lastRow">
-      <w:pPr>
-        <w:spacing w:before="0" w:after="0" w:line="240" w:lineRule="auto"/>
-      </w:pPr>
-      <w:rPr>
-        <w:b/>
-        <w:bCs/>
-      </w:rPr>
-      <w:tblPr/>
-      <w:tcPr>
-        <w:tcBorders>
-          <w:top w:val="double" w:sz="6" w:space="0" w:color="70AD47" w:themeColor="accent6"/>
-          <w:left w:val="single" w:sz="8" w:space="0" w:color="70AD47" w:themeColor="accent6"/>
-          <w:bottom w:val="single" w:sz="8" w:space="0" w:color="70AD47" w:themeColor="accent6"/>
-          <w:right w:val="single" w:sz="8" w:space="0" w:color="70AD47" w:themeColor="accent6"/>
-        </w:tcBorders>
-      </w:tcPr>
-    </w:tblStylePr>
-    <w:tblStylePr w:type="firstCol">
-      <w:rPr>
-        <w:b/>
-        <w:bCs/>
-      </w:rPr>
-    </w:tblStylePr>
-    <w:tblStylePr w:type="lastCol">
-      <w:rPr>
-        <w:b/>
-        <w:bCs/>
-      </w:rPr>
-    </w:tblStylePr>
-    <w:tblStylePr w:type="band1Vert">
-      <w:tblPr/>
-      <w:tcPr>
-        <w:tcBorders>
-          <w:top w:val="single" w:sz="8" w:space="0" w:color="70AD47" w:themeColor="accent6"/>
-          <w:left w:val="single" w:sz="8" w:space="0" w:color="70AD47" w:themeColor="accent6"/>
-          <w:bottom w:val="single" w:sz="8" w:space="0" w:color="70AD47" w:themeColor="accent6"/>
-          <w:right w:val="single" w:sz="8" w:space="0" w:color="70AD47" w:themeColor="accent6"/>
-        </w:tcBorders>
-      </w:tcPr>
-    </w:tblStylePr>
-    <w:tblStylePr w:type="band1Horz">
-      <w:tblPr/>
-      <w:tcPr>
-        <w:tcBorders>
-          <w:top w:val="single" w:sz="8" w:space="0" w:color="70AD47" w:themeColor="accent6"/>
-          <w:left w:val="single" w:sz="8" w:space="0" w:color="70AD47" w:themeColor="accent6"/>
-          <w:bottom w:val="single" w:sz="8" w:space="0" w:color="70AD47" w:themeColor="accent6"/>
-          <w:right w:val="single" w:sz="8" w:space="0" w:color="70AD47" w:themeColor="accent6"/>
-        </w:tcBorders>
-      </w:tcPr>
-    </w:tblStylePr>
-  </w:style>
-</w:styles>
-</file>
-
 <file path=word/charts/chart1.xml><?xml version="1.0" encoding="utf-8"?>
-<c:chartSpace xmlns:c="http://schemas.openxmlformats.org/drawingml/2006/chart" xmlns:a="http://schemas.openxmlformats.org/drawingml/2006/main" xmlns:r="http://schemas.openxmlformats.org/officeDocument/2006/relationships">
+<c:chartSpace xmlns:c="http://schemas.openxmlformats.org/drawingml/2006/chart" xmlns:a="http://schemas.openxmlformats.org/drawingml/2006/main" xmlns:r="http://schemas.openxmlformats.org/officeDocument/2006/relationships" xmlns:c16r2="http://schemas.microsoft.com/office/drawing/2015/06/chart">
   <c:date1904 val="0"/>
   <c:lang val="de-DE"/>
   <c:roundedCorners val="0"/>
@@ -20138,7 +19580,7 @@
               </c:numCache>
             </c:numRef>
           </c:val>
-          <c:extLst xmlns:c16r2="http://schemas.microsoft.com/office/drawing/2015/06/chart">
+          <c:extLst>
             <c:ext xmlns:c16="http://schemas.microsoft.com/office/drawing/2014/chart" uri="{C3380CC4-5D6E-409C-BE32-E72D297353CC}">
               <c16:uniqueId val="{00000000-B608-41AA-8C3C-A50F2E70D5C2}"/>
             </c:ext>
@@ -20196,7 +19638,7 @@
                 <a:cs typeface="+mn-cs"/>
               </a:defRPr>
             </a:pPr>
-            <a:endParaRPr lang="de-DE"/>
+            <a:endParaRPr lang="en-US"/>
           </a:p>
         </c:txPr>
         <c:crossAx val="198761792"/>
@@ -20255,7 +19697,7 @@
                 <a:cs typeface="+mn-cs"/>
               </a:defRPr>
             </a:pPr>
-            <a:endParaRPr lang="de-DE"/>
+            <a:endParaRPr lang="en-US"/>
           </a:p>
         </c:txPr>
         <c:crossAx val="172069888"/>
@@ -20291,7 +19733,7 @@
       <a:pPr>
         <a:defRPr/>
       </a:pPr>
-      <a:endParaRPr lang="de-DE"/>
+      <a:endParaRPr lang="en-US"/>
     </a:p>
   </c:txPr>
   <c:externalData r:id="rId1">
@@ -20555,7 +19997,7 @@
   <a:extraClrSchemeLst/>
   <a:extLst>
     <a:ext uri="{05A4C25C-085E-4340-85A3-A5531E510DB2}">
-      <thm15:themeFamily xmlns="" xmlns:thm15="http://schemas.microsoft.com/office/thememl/2012/main" name="Office Theme" id="{62F939B6-93AF-4DB8-9C6B-D6C7DFDC589F}" vid="{4A3C46E8-61CC-4603-A589-7422A47A8E4A}"/>
+      <thm15:themeFamily xmlns:thm15="http://schemas.microsoft.com/office/thememl/2012/main" name="Office Theme" id="{62F939B6-93AF-4DB8-9C6B-D6C7DFDC589F}" vid="{4A3C46E8-61CC-4603-A589-7422A47A8E4A}"/>
     </a:ext>
   </a:extLst>
 </a:theme>

</xml_diff>

<commit_message>
Update BC formating and shortening
</commit_message>
<xml_diff>
--- a/PROJECT/BC/TINF22F_BC_Team_2.docx
+++ b/PROJECT/BC/TINF22F_BC_Team_2.docx
@@ -4465,10 +4465,8 @@
           <w:szCs w:val="24"/>
           <w:lang w:val="en-US"/>
         </w:rPr>
-        <w:t>Asset Admi</w:t>
-      </w:r>
-      <w:bookmarkStart w:id="2" w:name="_GoBack"/>
-      <w:bookmarkEnd w:id="2"/>
+        <w:t>Asset Administration Shell (</w:t>
+      </w:r>
       <w:r>
         <w:rPr>
           <w:rFonts w:cs="Arial"/>
@@ -4477,7 +4475,7 @@
           <w:szCs w:val="24"/>
           <w:lang w:val="en-US"/>
         </w:rPr>
-        <w:t>nistration Shell (</w:t>
+        <w:t>AAS</w:t>
       </w:r>
       <w:r>
         <w:rPr>
@@ -4487,7 +4485,7 @@
           <w:szCs w:val="24"/>
           <w:lang w:val="en-US"/>
         </w:rPr>
-        <w:t>AAS</w:t>
+        <w:t xml:space="preserve">) </w:t>
       </w:r>
       <w:r>
         <w:rPr>
@@ -4497,7 +4495,7 @@
           <w:szCs w:val="24"/>
           <w:lang w:val="en-US"/>
         </w:rPr>
-        <w:t xml:space="preserve">) </w:t>
+        <w:t>-</w:t>
       </w:r>
       <w:r>
         <w:rPr>
@@ -4507,7 +4505,7 @@
           <w:szCs w:val="24"/>
           <w:lang w:val="en-US"/>
         </w:rPr>
-        <w:t>-</w:t>
+        <w:t xml:space="preserve"> </w:t>
       </w:r>
       <w:r>
         <w:rPr>
@@ -4517,7 +4515,7 @@
           <w:szCs w:val="24"/>
           <w:lang w:val="en-US"/>
         </w:rPr>
-        <w:t xml:space="preserve"> </w:t>
+        <w:t>Server</w:t>
       </w:r>
       <w:r>
         <w:rPr>
@@ -4527,7 +4525,7 @@
           <w:szCs w:val="24"/>
           <w:lang w:val="en-US"/>
         </w:rPr>
-        <w:t>Server</w:t>
+        <w:t>.</w:t>
       </w:r>
       <w:r>
         <w:rPr>
@@ -4537,7 +4535,7 @@
           <w:szCs w:val="24"/>
           <w:lang w:val="en-US"/>
         </w:rPr>
-        <w:t>.</w:t>
+        <w:t xml:space="preserve"> A nameplate for a selected product will be gen</w:t>
       </w:r>
       <w:r>
         <w:rPr>
@@ -4547,7 +4545,7 @@
           <w:szCs w:val="24"/>
           <w:lang w:val="en-US"/>
         </w:rPr>
-        <w:t xml:space="preserve"> A nameplate for a selected product will be gen</w:t>
+        <w:t>erated in a backend application</w:t>
       </w:r>
       <w:r>
         <w:rPr>
@@ -4557,7 +4555,7 @@
           <w:szCs w:val="24"/>
           <w:lang w:val="en-US"/>
         </w:rPr>
-        <w:t>erated in a backend application</w:t>
+        <w:t xml:space="preserve">. </w:t>
       </w:r>
       <w:r>
         <w:rPr>
@@ -4567,7 +4565,7 @@
           <w:szCs w:val="24"/>
           <w:lang w:val="en-US"/>
         </w:rPr>
-        <w:t xml:space="preserve">. </w:t>
+        <w:t xml:space="preserve">This nameplate should include important details about </w:t>
       </w:r>
       <w:r>
         <w:rPr>
@@ -4577,7 +4575,27 @@
           <w:szCs w:val="24"/>
           <w:lang w:val="en-US"/>
         </w:rPr>
-        <w:t>This nameplate should include important details about the product as well as a QR-Code and safety and regulation markings along the border.</w:t>
+        <w:t>the product as well as a QR-Code for further details</w:t>
+      </w:r>
+      <w:r>
+        <w:rPr>
+          <w:rFonts w:cs="Arial"/>
+          <w:color w:val="24292F"/>
+          <w:sz w:val="24"/>
+          <w:szCs w:val="24"/>
+          <w:lang w:val="en-US"/>
+        </w:rPr>
+        <w:t>.</w:t>
+      </w:r>
+      <w:r>
+        <w:rPr>
+          <w:rFonts w:cs="Arial"/>
+          <w:color w:val="24292F"/>
+          <w:sz w:val="24"/>
+          <w:szCs w:val="24"/>
+          <w:lang w:val="en-US"/>
+        </w:rPr>
+        <w:t xml:space="preserve"> Further information can be found in the SAS.</w:t>
       </w:r>
     </w:p>
     <w:p>
@@ -4589,7 +4607,7 @@
           <w:lang w:val="en-US"/>
         </w:rPr>
       </w:pPr>
-      <w:bookmarkStart w:id="3" w:name="_Toc117355454"/>
+      <w:bookmarkStart w:id="2" w:name="_Toc117355454"/>
       <w:r>
         <w:rPr>
           <w:sz w:val="26"/>
@@ -4605,6 +4623,59 @@
           <w:lang w:val="en-US"/>
         </w:rPr>
         <w:t xml:space="preserve"> of Development</w:t>
+      </w:r>
+      <w:bookmarkEnd w:id="2"/>
+    </w:p>
+    <w:p>
+      <w:pPr>
+        <w:shd w:val="clear" w:color="auto" w:fill="FFFFFF"/>
+        <w:jc w:val="both"/>
+        <w:rPr>
+          <w:rFonts w:cs="Arial"/>
+          <w:color w:val="24292F"/>
+          <w:sz w:val="24"/>
+          <w:szCs w:val="24"/>
+          <w:lang w:val="en-US"/>
+        </w:rPr>
+      </w:pPr>
+      <w:r>
+        <w:rPr>
+          <w:rFonts w:cs="Arial"/>
+          <w:color w:val="24292F"/>
+          <w:sz w:val="24"/>
+          <w:szCs w:val="24"/>
+          <w:lang w:val="en-US"/>
+        </w:rPr>
+        <w:t xml:space="preserve">Moving the software into the backend allows for the application to be used as a micro service by other applications in the background using the REST-API. Furthermore </w:t>
+      </w:r>
+      <w:r>
+        <w:rPr>
+          <w:rFonts w:cs="Arial"/>
+          <w:color w:val="24292F"/>
+          <w:sz w:val="24"/>
+          <w:szCs w:val="24"/>
+          <w:lang w:val="en-US"/>
+        </w:rPr>
+        <w:t>redesigning the generation of the nameplate allows for a more user friendly design featuring safety and regulation markings directly on the nameplate of ease of use. Automating this process frees personnel of this tedious task and saves time and money.</w:t>
+      </w:r>
+    </w:p>
+    <w:p>
+      <w:pPr>
+        <w:pStyle w:val="berschrift1"/>
+        <w:rPr>
+          <w:sz w:val="26"/>
+          <w:szCs w:val="26"/>
+          <w:lang w:val="en-US"/>
+        </w:rPr>
+      </w:pPr>
+      <w:bookmarkStart w:id="3" w:name="_Toc117355456"/>
+      <w:r>
+        <w:rPr>
+          <w:sz w:val="26"/>
+          <w:szCs w:val="26"/>
+          <w:lang w:val="en-US"/>
+        </w:rPr>
+        <w:t>Time Frame</w:t>
       </w:r>
       <w:bookmarkEnd w:id="3"/>
     </w:p>
@@ -4628,7 +4699,7 @@
           <w:szCs w:val="24"/>
           <w:lang w:val="en-US"/>
         </w:rPr>
-        <w:t xml:space="preserve">Moving the software into the backend allows for the application to be used as a micro service by other applications in the background using the REST-API. Furthermore </w:t>
+        <w:t xml:space="preserve">The time frame for </w:t>
       </w:r>
       <w:r>
         <w:rPr>
@@ -4638,33 +4709,9 @@
           <w:szCs w:val="24"/>
           <w:lang w:val="en-US"/>
         </w:rPr>
-        <w:t>redesigning the generation of the nameplate allows for a more user friendly design featuring safety and regulation markings directly on the nameplate of ease of use. Automating this process frees personnel of this tedious task and saves time and money.</w:t>
-      </w:r>
-    </w:p>
-    <w:p>
-      <w:pPr>
-        <w:pStyle w:val="berschrift1"/>
-        <w:rPr>
-          <w:sz w:val="26"/>
-          <w:szCs w:val="26"/>
-          <w:lang w:val="en-US"/>
-        </w:rPr>
-      </w:pPr>
-      <w:bookmarkStart w:id="4" w:name="_Toc117355456"/>
-      <w:r>
-        <w:rPr>
-          <w:sz w:val="26"/>
-          <w:szCs w:val="26"/>
-          <w:lang w:val="en-US"/>
-        </w:rPr>
-        <w:t>Time Frame</w:t>
-      </w:r>
-      <w:bookmarkEnd w:id="4"/>
-    </w:p>
-    <w:p>
-      <w:pPr>
-        <w:shd w:val="clear" w:color="auto" w:fill="FFFFFF"/>
-        <w:jc w:val="both"/>
+        <w:t>this project is 4</w:t>
+      </w:r>
+      <w:r>
         <w:rPr>
           <w:rFonts w:cs="Arial"/>
           <w:color w:val="24292F"/>
@@ -4672,7 +4719,8 @@
           <w:szCs w:val="24"/>
           <w:lang w:val="en-US"/>
         </w:rPr>
-      </w:pPr>
+        <w:t>.09.202</w:t>
+      </w:r>
       <w:r>
         <w:rPr>
           <w:rFonts w:cs="Arial"/>
@@ -4681,7 +4729,7 @@
           <w:szCs w:val="24"/>
           <w:lang w:val="en-US"/>
         </w:rPr>
-        <w:t xml:space="preserve">The time frame for </w:t>
+        <w:t>3</w:t>
       </w:r>
       <w:r>
         <w:rPr>
@@ -4691,7 +4739,7 @@
           <w:szCs w:val="24"/>
           <w:lang w:val="en-US"/>
         </w:rPr>
-        <w:t>this project is 4</w:t>
+        <w:t xml:space="preserve"> -</w:t>
       </w:r>
       <w:r>
         <w:rPr>
@@ -4701,7 +4749,7 @@
           <w:szCs w:val="24"/>
           <w:lang w:val="en-US"/>
         </w:rPr>
-        <w:t>.09.202</w:t>
+        <w:t xml:space="preserve"> 26</w:t>
       </w:r>
       <w:r>
         <w:rPr>
@@ -4711,7 +4759,7 @@
           <w:szCs w:val="24"/>
           <w:lang w:val="en-US"/>
         </w:rPr>
-        <w:t>3</w:t>
+        <w:t>.05.202</w:t>
       </w:r>
       <w:r>
         <w:rPr>
@@ -4721,7 +4769,7 @@
           <w:szCs w:val="24"/>
           <w:lang w:val="en-US"/>
         </w:rPr>
-        <w:t xml:space="preserve"> -</w:t>
+        <w:t>4</w:t>
       </w:r>
       <w:r>
         <w:rPr>
@@ -4731,7 +4779,7 @@
           <w:szCs w:val="24"/>
           <w:lang w:val="en-US"/>
         </w:rPr>
-        <w:t xml:space="preserve"> 26</w:t>
+        <w:t xml:space="preserve">. </w:t>
       </w:r>
       <w:r>
         <w:rPr>
@@ -4741,7 +4789,7 @@
           <w:szCs w:val="24"/>
           <w:lang w:val="en-US"/>
         </w:rPr>
-        <w:t>.05.202</w:t>
+        <w:t xml:space="preserve">However, </w:t>
       </w:r>
       <w:r>
         <w:rPr>
@@ -4751,7 +4799,7 @@
           <w:szCs w:val="24"/>
           <w:lang w:val="en-US"/>
         </w:rPr>
-        <w:t>4</w:t>
+        <w:t>from 27</w:t>
       </w:r>
       <w:r>
         <w:rPr>
@@ -4761,7 +4809,7 @@
           <w:szCs w:val="24"/>
           <w:lang w:val="en-US"/>
         </w:rPr>
-        <w:t xml:space="preserve">. </w:t>
+        <w:t>.11.202</w:t>
       </w:r>
       <w:r>
         <w:rPr>
@@ -4771,7 +4819,7 @@
           <w:szCs w:val="24"/>
           <w:lang w:val="en-US"/>
         </w:rPr>
-        <w:t xml:space="preserve">However, </w:t>
+        <w:t>3</w:t>
       </w:r>
       <w:r>
         <w:rPr>
@@ -4781,7 +4829,7 @@
           <w:szCs w:val="24"/>
           <w:lang w:val="en-US"/>
         </w:rPr>
-        <w:t>from 27</w:t>
+        <w:t xml:space="preserve"> -</w:t>
       </w:r>
       <w:r>
         <w:rPr>
@@ -4791,7 +4839,7 @@
           <w:szCs w:val="24"/>
           <w:lang w:val="en-US"/>
         </w:rPr>
-        <w:t>.11.202</w:t>
+        <w:t xml:space="preserve"> 03.03.2024</w:t>
       </w:r>
       <w:r>
         <w:rPr>
@@ -4801,7 +4849,7 @@
           <w:szCs w:val="24"/>
           <w:lang w:val="en-US"/>
         </w:rPr>
-        <w:t>3</w:t>
+        <w:t xml:space="preserve"> the team members </w:t>
       </w:r>
       <w:r>
         <w:rPr>
@@ -4811,7 +4859,7 @@
           <w:szCs w:val="24"/>
           <w:lang w:val="en-US"/>
         </w:rPr>
-        <w:t xml:space="preserve"> -</w:t>
+        <w:t>will</w:t>
       </w:r>
       <w:r>
         <w:rPr>
@@ -4821,7 +4869,7 @@
           <w:szCs w:val="24"/>
           <w:lang w:val="en-US"/>
         </w:rPr>
-        <w:t xml:space="preserve"> 03.03.2024</w:t>
+        <w:t xml:space="preserve"> </w:t>
       </w:r>
       <w:r>
         <w:rPr>
@@ -4831,7 +4879,7 @@
           <w:szCs w:val="24"/>
           <w:lang w:val="en-US"/>
         </w:rPr>
-        <w:t xml:space="preserve"> the team members </w:t>
+        <w:t>work</w:t>
       </w:r>
       <w:r>
         <w:rPr>
@@ -4841,7 +4889,7 @@
           <w:szCs w:val="24"/>
           <w:lang w:val="en-US"/>
         </w:rPr>
-        <w:t>will</w:t>
+        <w:t xml:space="preserve"> in their companies. </w:t>
       </w:r>
       <w:r>
         <w:rPr>
@@ -4851,7 +4899,7 @@
           <w:szCs w:val="24"/>
           <w:lang w:val="en-US"/>
         </w:rPr>
-        <w:t xml:space="preserve"> </w:t>
+        <w:t>Thus,</w:t>
       </w:r>
       <w:r>
         <w:rPr>
@@ -4861,7 +4909,7 @@
           <w:szCs w:val="24"/>
           <w:lang w:val="en-US"/>
         </w:rPr>
-        <w:t>work</w:t>
+        <w:t xml:space="preserve"> the workload </w:t>
       </w:r>
       <w:r>
         <w:rPr>
@@ -4871,7 +4919,7 @@
           <w:szCs w:val="24"/>
           <w:lang w:val="en-US"/>
         </w:rPr>
-        <w:t xml:space="preserve"> in their companies. </w:t>
+        <w:t>during</w:t>
       </w:r>
       <w:r>
         <w:rPr>
@@ -4881,7 +4929,7 @@
           <w:szCs w:val="24"/>
           <w:lang w:val="en-US"/>
         </w:rPr>
-        <w:t>Thus,</w:t>
+        <w:t xml:space="preserve"> this time </w:t>
       </w:r>
       <w:r>
         <w:rPr>
@@ -4891,7 +4939,7 @@
           <w:szCs w:val="24"/>
           <w:lang w:val="en-US"/>
         </w:rPr>
-        <w:t xml:space="preserve"> the workload </w:t>
+        <w:t>will</w:t>
       </w:r>
       <w:r>
         <w:rPr>
@@ -4901,7 +4949,7 @@
           <w:szCs w:val="24"/>
           <w:lang w:val="en-US"/>
         </w:rPr>
-        <w:t>during</w:t>
+        <w:t xml:space="preserve"> be reduced.</w:t>
       </w:r>
       <w:r>
         <w:rPr>
@@ -4911,7 +4959,7 @@
           <w:szCs w:val="24"/>
           <w:lang w:val="en-US"/>
         </w:rPr>
-        <w:t xml:space="preserve"> this time </w:t>
+        <w:t xml:space="preserve"> </w:t>
       </w:r>
       <w:r>
         <w:rPr>
@@ -4921,7 +4969,7 @@
           <w:szCs w:val="24"/>
           <w:lang w:val="en-US"/>
         </w:rPr>
-        <w:t>will</w:t>
+        <w:t>The average workload of the project should be 150 hours per person</w:t>
       </w:r>
       <w:r>
         <w:rPr>
@@ -4931,7 +4979,7 @@
           <w:szCs w:val="24"/>
           <w:lang w:val="en-US"/>
         </w:rPr>
-        <w:t xml:space="preserve"> be reduced.</w:t>
+        <w:t xml:space="preserve"> as requested by the project</w:t>
       </w:r>
       <w:r>
         <w:rPr>
@@ -4941,17 +4989,7 @@
           <w:szCs w:val="24"/>
           <w:lang w:val="en-US"/>
         </w:rPr>
-        <w:t xml:space="preserve"> </w:t>
-      </w:r>
-      <w:r>
-        <w:rPr>
-          <w:rFonts w:cs="Arial"/>
-          <w:color w:val="24292F"/>
-          <w:sz w:val="24"/>
-          <w:szCs w:val="24"/>
-          <w:lang w:val="en-US"/>
-        </w:rPr>
-        <w:t>The average workload of the project should be 150 hours per person.</w:t>
+        <w:t>.</w:t>
       </w:r>
     </w:p>
     <w:p>
@@ -4962,7 +5000,7 @@
           <w:szCs w:val="26"/>
         </w:rPr>
       </w:pPr>
-      <w:bookmarkStart w:id="5" w:name="_Toc117355457"/>
+      <w:bookmarkStart w:id="4" w:name="_Toc117355457"/>
       <w:proofErr w:type="spellStart"/>
       <w:r>
         <w:rPr>
@@ -4971,7 +5009,7 @@
         </w:rPr>
         <w:t>Expenses</w:t>
       </w:r>
-      <w:bookmarkEnd w:id="5"/>
+      <w:bookmarkEnd w:id="4"/>
       <w:proofErr w:type="spellEnd"/>
       <w:r>
         <w:rPr>
@@ -6633,13 +6671,45 @@
           <w:szCs w:val="24"/>
           <w:lang w:val="en-US"/>
         </w:rPr>
-        <w:t>. On the one hand, it shall show the employee costs based on their hourly wages. On the other hand, it shall show the employee costs based on their work packages.</w:t>
+        <w:t>. The tables shall</w:t>
+      </w:r>
+      <w:r>
+        <w:rPr>
+          <w:rFonts w:cs="Arial"/>
+          <w:color w:val="24292F"/>
+          <w:sz w:val="24"/>
+          <w:szCs w:val="24"/>
+          <w:lang w:val="en-US"/>
+        </w:rPr>
+        <w:t xml:space="preserve"> show the employee co</w:t>
+      </w:r>
+      <w:r>
+        <w:rPr>
+          <w:rFonts w:cs="Arial"/>
+          <w:color w:val="24292F"/>
+          <w:sz w:val="24"/>
+          <w:szCs w:val="24"/>
+          <w:lang w:val="en-US"/>
+        </w:rPr>
+        <w:t xml:space="preserve">sts based on their hourly wages and </w:t>
+      </w:r>
+      <w:bookmarkStart w:id="5" w:name="_GoBack"/>
+      <w:bookmarkEnd w:id="5"/>
+      <w:r>
+        <w:rPr>
+          <w:rFonts w:cs="Arial"/>
+          <w:color w:val="24292F"/>
+          <w:sz w:val="24"/>
+          <w:szCs w:val="24"/>
+          <w:lang w:val="en-US"/>
+        </w:rPr>
+        <w:t>their work packages.</w:t>
       </w:r>
     </w:p>
     <w:tbl>
       <w:tblPr>
         <w:tblStyle w:val="MittlereSchattierung1-Akzent6"/>
-        <w:tblpPr w:leftFromText="180" w:rightFromText="180" w:vertAnchor="text" w:horzAnchor="page" w:tblpXSpec="center" w:tblpY="-1377"/>
+        <w:tblpPr w:leftFromText="180" w:rightFromText="180" w:vertAnchor="text" w:horzAnchor="margin" w:tblpY="166"/>
         <w:tblW w:w="9606" w:type="dxa"/>
         <w:tblLook w:val="04A0" w:firstRow="1" w:lastRow="0" w:firstColumn="1" w:lastColumn="0" w:noHBand="0" w:noVBand="1"/>
       </w:tblPr>
@@ -7235,16 +7305,7 @@
                 <w:sz w:val="22"/>
                 <w:szCs w:val="22"/>
               </w:rPr>
-              <w:t>6.</w:t>
-            </w:r>
-            <w:r>
-              <w:rPr>
-                <w:rFonts w:ascii="Calibri" w:hAnsi="Calibri" w:cs="Calibri"/>
-                <w:color w:val="000000"/>
-                <w:sz w:val="22"/>
-                <w:szCs w:val="22"/>
-              </w:rPr>
-              <w:t>0</w:t>
+              <w:t>6.0</w:t>
             </w:r>
             <w:r>
               <w:rPr>
@@ -7505,17 +7566,7 @@
                 <w:szCs w:val="22"/>
                 <w:lang w:val="en-GB"/>
               </w:rPr>
-              <w:t>35</w:t>
-            </w:r>
-            <w:r>
-              <w:rPr>
-                <w:rFonts w:ascii="Calibri" w:hAnsi="Calibri" w:cs="Calibri"/>
-                <w:color w:val="000000"/>
-                <w:sz w:val="22"/>
-                <w:szCs w:val="22"/>
-                <w:lang w:val="en-GB"/>
-              </w:rPr>
-              <w:t xml:space="preserve"> €</w:t>
+              <w:t>35 €</w:t>
             </w:r>
           </w:p>
         </w:tc>
@@ -7700,19 +7751,7 @@
                 <w:szCs w:val="22"/>
                 <w:lang w:val="en-GB"/>
               </w:rPr>
-              <w:t>5</w:t>
-            </w:r>
-            <w:r>
-              <w:rPr>
-                <w:rFonts w:ascii="Calibri" w:hAnsi="Calibri" w:cs="Calibri"/>
-                <w:b/>
-                <w:bCs/>
-                <w:color w:val="000000"/>
-                <w:sz w:val="22"/>
-                <w:szCs w:val="22"/>
-                <w:lang w:val="en-GB"/>
-              </w:rPr>
-              <w:t>00</w:t>
+              <w:t>500</w:t>
             </w:r>
             <w:r>
               <w:rPr>
@@ -7784,12 +7823,25 @@
           <w:lang w:val="en-US"/>
         </w:rPr>
         <w:t xml:space="preserve"> based on Hourly Wages</w:t>
+      </w:r>
+    </w:p>
+    <w:p>
+      <w:pPr>
+        <w:rPr>
+          <w:lang w:val="en-US"/>
+        </w:rPr>
+      </w:pPr>
+      <w:r>
+        <w:rPr>
+          <w:lang w:val="en-US"/>
+        </w:rPr>
+        <w:br w:type="page"/>
       </w:r>
     </w:p>
     <w:tbl>
       <w:tblPr>
         <w:tblStyle w:val="MittlereSchattierung1-Akzent6"/>
-        <w:tblW w:w="10490" w:type="dxa"/>
+        <w:tblW w:w="10492" w:type="dxa"/>
         <w:jc w:val="center"/>
         <w:tblLook w:val="04A0" w:firstRow="1" w:lastRow="0" w:firstColumn="1" w:lastColumn="0" w:noHBand="0" w:noVBand="1"/>
       </w:tblPr>
@@ -7838,7 +7890,74 @@
                 <w:szCs w:val="22"/>
                 <w:lang w:val="en-GB"/>
               </w:rPr>
+              <w:lastRenderedPageBreak/>
               <w:t>Work Packages</w:t>
+            </w:r>
+          </w:p>
+        </w:tc>
+        <w:tc>
+          <w:tcPr>
+            <w:tcW w:w="832" w:type="dxa"/>
+            <w:noWrap/>
+            <w:hideMark/>
+          </w:tcPr>
+          <w:p>
+            <w:pPr>
+              <w:cnfStyle w:val="100000000000" w:firstRow="1" w:lastRow="0" w:firstColumn="0" w:lastColumn="0" w:oddVBand="0" w:evenVBand="0" w:oddHBand="0" w:evenHBand="0" w:firstRowFirstColumn="0" w:firstRowLastColumn="0" w:lastRowFirstColumn="0" w:lastRowLastColumn="0"/>
+              <w:rPr>
+                <w:rFonts w:ascii="Calibri" w:hAnsi="Calibri" w:cs="Calibri"/>
+                <w:b w:val="0"/>
+                <w:bCs w:val="0"/>
+                <w:color w:val="FFFFFF"/>
+                <w:sz w:val="22"/>
+                <w:szCs w:val="22"/>
+                <w:lang w:val="en-GB"/>
+              </w:rPr>
+            </w:pPr>
+            <w:r>
+              <w:rPr>
+                <w:rFonts w:ascii="Calibri" w:hAnsi="Calibri" w:cs="Calibri"/>
+                <w:b w:val="0"/>
+                <w:bCs w:val="0"/>
+                <w:color w:val="FFFFFF"/>
+                <w:sz w:val="22"/>
+                <w:szCs w:val="22"/>
+                <w:lang w:val="en-GB"/>
+              </w:rPr>
+              <w:t>Florian Dörr</w:t>
+            </w:r>
+          </w:p>
+        </w:tc>
+        <w:tc>
+          <w:tcPr>
+            <w:tcW w:w="1133" w:type="dxa"/>
+            <w:noWrap/>
+            <w:hideMark/>
+          </w:tcPr>
+          <w:p>
+            <w:pPr>
+              <w:cnfStyle w:val="100000000000" w:firstRow="1" w:lastRow="0" w:firstColumn="0" w:lastColumn="0" w:oddVBand="0" w:evenVBand="0" w:oddHBand="0" w:evenHBand="0" w:firstRowFirstColumn="0" w:firstRowLastColumn="0" w:lastRowFirstColumn="0" w:lastRowLastColumn="0"/>
+              <w:rPr>
+                <w:rFonts w:ascii="Calibri" w:hAnsi="Calibri" w:cs="Calibri"/>
+                <w:b w:val="0"/>
+                <w:bCs w:val="0"/>
+                <w:color w:val="FFFFFF"/>
+                <w:sz w:val="22"/>
+                <w:szCs w:val="22"/>
+                <w:lang w:val="en-GB"/>
+              </w:rPr>
+            </w:pPr>
+            <w:r>
+              <w:rPr>
+                <w:rFonts w:ascii="Calibri" w:hAnsi="Calibri" w:cs="Calibri"/>
+                <w:b w:val="0"/>
+                <w:bCs w:val="0"/>
+                <w:color w:val="FFFFFF"/>
+                <w:sz w:val="22"/>
+                <w:szCs w:val="22"/>
+                <w:lang w:val="en-GB"/>
+              </w:rPr>
+              <w:t>Thomas Ekhardt</w:t>
             </w:r>
           </w:p>
         </w:tc>
@@ -7871,79 +7990,13 @@
                 <w:szCs w:val="22"/>
                 <w:lang w:val="en-GB"/>
               </w:rPr>
-              <w:t>Florian Dörr</w:t>
-            </w:r>
-          </w:p>
-        </w:tc>
-        <w:tc>
-          <w:tcPr>
-            <w:tcW w:w="1133" w:type="dxa"/>
-            <w:noWrap/>
-            <w:hideMark/>
-          </w:tcPr>
-          <w:p>
-            <w:pPr>
-              <w:cnfStyle w:val="100000000000" w:firstRow="1" w:lastRow="0" w:firstColumn="0" w:lastColumn="0" w:oddVBand="0" w:evenVBand="0" w:oddHBand="0" w:evenHBand="0" w:firstRowFirstColumn="0" w:firstRowLastColumn="0" w:lastRowFirstColumn="0" w:lastRowLastColumn="0"/>
-              <w:rPr>
-                <w:rFonts w:ascii="Calibri" w:hAnsi="Calibri" w:cs="Calibri"/>
-                <w:b w:val="0"/>
-                <w:bCs w:val="0"/>
-                <w:color w:val="FFFFFF"/>
-                <w:sz w:val="22"/>
-                <w:szCs w:val="22"/>
-                <w:lang w:val="en-GB"/>
-              </w:rPr>
-            </w:pPr>
-            <w:r>
-              <w:rPr>
-                <w:rFonts w:ascii="Calibri" w:hAnsi="Calibri" w:cs="Calibri"/>
-                <w:b w:val="0"/>
-                <w:bCs w:val="0"/>
-                <w:color w:val="FFFFFF"/>
-                <w:sz w:val="22"/>
-                <w:szCs w:val="22"/>
-                <w:lang w:val="en-GB"/>
-              </w:rPr>
-              <w:t>Thomas Ekhardt</w:t>
-            </w:r>
-          </w:p>
-        </w:tc>
-        <w:tc>
-          <w:tcPr>
-            <w:tcW w:w="831" w:type="dxa"/>
-            <w:noWrap/>
-            <w:hideMark/>
-          </w:tcPr>
-          <w:p>
-            <w:pPr>
-              <w:cnfStyle w:val="100000000000" w:firstRow="1" w:lastRow="0" w:firstColumn="0" w:lastColumn="0" w:oddVBand="0" w:evenVBand="0" w:oddHBand="0" w:evenHBand="0" w:firstRowFirstColumn="0" w:firstRowLastColumn="0" w:lastRowFirstColumn="0" w:lastRowLastColumn="0"/>
-              <w:rPr>
-                <w:rFonts w:ascii="Calibri" w:hAnsi="Calibri" w:cs="Calibri"/>
-                <w:b w:val="0"/>
-                <w:bCs w:val="0"/>
-                <w:color w:val="FFFFFF"/>
-                <w:sz w:val="22"/>
-                <w:szCs w:val="22"/>
-                <w:lang w:val="en-GB"/>
-              </w:rPr>
-            </w:pPr>
-            <w:r>
-              <w:rPr>
-                <w:rFonts w:ascii="Calibri" w:hAnsi="Calibri" w:cs="Calibri"/>
-                <w:b w:val="0"/>
-                <w:bCs w:val="0"/>
-                <w:color w:val="FFFFFF"/>
-                <w:sz w:val="22"/>
-                <w:szCs w:val="22"/>
-                <w:lang w:val="en-GB"/>
-              </w:rPr>
               <w:t>Simon Luz</w:t>
             </w:r>
           </w:p>
         </w:tc>
         <w:tc>
           <w:tcPr>
-            <w:tcW w:w="831" w:type="dxa"/>
+            <w:tcW w:w="832" w:type="dxa"/>
             <w:noWrap/>
             <w:hideMark/>
           </w:tcPr>
@@ -8112,6 +8165,62 @@
         </w:tc>
         <w:tc>
           <w:tcPr>
+            <w:tcW w:w="832" w:type="dxa"/>
+            <w:noWrap/>
+            <w:hideMark/>
+          </w:tcPr>
+          <w:p>
+            <w:pPr>
+              <w:jc w:val="right"/>
+              <w:cnfStyle w:val="000000100000" w:firstRow="0" w:lastRow="0" w:firstColumn="0" w:lastColumn="0" w:oddVBand="0" w:evenVBand="0" w:oddHBand="1" w:evenHBand="0" w:firstRowFirstColumn="0" w:firstRowLastColumn="0" w:lastRowFirstColumn="0" w:lastRowLastColumn="0"/>
+              <w:rPr>
+                <w:rFonts w:ascii="Calibri" w:hAnsi="Calibri" w:cs="Calibri"/>
+                <w:color w:val="000000"/>
+                <w:sz w:val="22"/>
+                <w:szCs w:val="22"/>
+              </w:rPr>
+            </w:pPr>
+            <w:r>
+              <w:rPr>
+                <w:rFonts w:ascii="Calibri" w:hAnsi="Calibri" w:cs="Calibri"/>
+                <w:color w:val="000000"/>
+                <w:sz w:val="22"/>
+                <w:szCs w:val="22"/>
+              </w:rPr>
+              <w:t>5</w:t>
+            </w:r>
+          </w:p>
+        </w:tc>
+        <w:tc>
+          <w:tcPr>
+            <w:tcW w:w="1133" w:type="dxa"/>
+            <w:noWrap/>
+            <w:hideMark/>
+          </w:tcPr>
+          <w:p>
+            <w:pPr>
+              <w:jc w:val="right"/>
+              <w:cnfStyle w:val="000000100000" w:firstRow="0" w:lastRow="0" w:firstColumn="0" w:lastColumn="0" w:oddVBand="0" w:evenVBand="0" w:oddHBand="1" w:evenHBand="0" w:firstRowFirstColumn="0" w:firstRowLastColumn="0" w:lastRowFirstColumn="0" w:lastRowLastColumn="0"/>
+              <w:rPr>
+                <w:rFonts w:ascii="Calibri" w:hAnsi="Calibri" w:cs="Calibri"/>
+                <w:color w:val="000000"/>
+                <w:sz w:val="22"/>
+                <w:szCs w:val="22"/>
+              </w:rPr>
+            </w:pPr>
+            <w:r>
+              <w:rPr>
+                <w:rFonts w:ascii="Calibri" w:hAnsi="Calibri" w:cs="Calibri"/>
+                <w:color w:val="000000"/>
+                <w:sz w:val="22"/>
+                <w:szCs w:val="22"/>
+              </w:rPr>
+              <w:t>0</w:t>
+            </w:r>
+          </w:p>
+        </w:tc>
+        <w:tc>
+          <w:tcPr>
             <w:tcW w:w="831" w:type="dxa"/>
             <w:noWrap/>
             <w:hideMark/>
@@ -8134,69 +8243,13 @@
                 <w:sz w:val="22"/>
                 <w:szCs w:val="22"/>
               </w:rPr>
-              <w:t>5</w:t>
-            </w:r>
-          </w:p>
-        </w:tc>
-        <w:tc>
-          <w:tcPr>
-            <w:tcW w:w="1133" w:type="dxa"/>
-            <w:noWrap/>
-            <w:hideMark/>
-          </w:tcPr>
-          <w:p>
-            <w:pPr>
-              <w:jc w:val="right"/>
-              <w:cnfStyle w:val="000000100000" w:firstRow="0" w:lastRow="0" w:firstColumn="0" w:lastColumn="0" w:oddVBand="0" w:evenVBand="0" w:oddHBand="1" w:evenHBand="0" w:firstRowFirstColumn="0" w:firstRowLastColumn="0" w:lastRowFirstColumn="0" w:lastRowLastColumn="0"/>
-              <w:rPr>
-                <w:rFonts w:ascii="Calibri" w:hAnsi="Calibri" w:cs="Calibri"/>
-                <w:color w:val="000000"/>
-                <w:sz w:val="22"/>
-                <w:szCs w:val="22"/>
-              </w:rPr>
-            </w:pPr>
-            <w:r>
-              <w:rPr>
-                <w:rFonts w:ascii="Calibri" w:hAnsi="Calibri" w:cs="Calibri"/>
-                <w:color w:val="000000"/>
-                <w:sz w:val="22"/>
-                <w:szCs w:val="22"/>
-              </w:rPr>
               <w:t>0</w:t>
             </w:r>
           </w:p>
         </w:tc>
         <w:tc>
           <w:tcPr>
-            <w:tcW w:w="831" w:type="dxa"/>
-            <w:noWrap/>
-            <w:hideMark/>
-          </w:tcPr>
-          <w:p>
-            <w:pPr>
-              <w:jc w:val="right"/>
-              <w:cnfStyle w:val="000000100000" w:firstRow="0" w:lastRow="0" w:firstColumn="0" w:lastColumn="0" w:oddVBand="0" w:evenVBand="0" w:oddHBand="1" w:evenHBand="0" w:firstRowFirstColumn="0" w:firstRowLastColumn="0" w:lastRowFirstColumn="0" w:lastRowLastColumn="0"/>
-              <w:rPr>
-                <w:rFonts w:ascii="Calibri" w:hAnsi="Calibri" w:cs="Calibri"/>
-                <w:color w:val="000000"/>
-                <w:sz w:val="22"/>
-                <w:szCs w:val="22"/>
-              </w:rPr>
-            </w:pPr>
-            <w:r>
-              <w:rPr>
-                <w:rFonts w:ascii="Calibri" w:hAnsi="Calibri" w:cs="Calibri"/>
-                <w:color w:val="000000"/>
-                <w:sz w:val="22"/>
-                <w:szCs w:val="22"/>
-              </w:rPr>
-              <w:t>0</w:t>
-            </w:r>
-          </w:p>
-        </w:tc>
-        <w:tc>
-          <w:tcPr>
-            <w:tcW w:w="831" w:type="dxa"/>
+            <w:tcW w:w="832" w:type="dxa"/>
             <w:noWrap/>
             <w:hideMark/>
           </w:tcPr>
@@ -8371,6 +8424,62 @@
         </w:tc>
         <w:tc>
           <w:tcPr>
+            <w:tcW w:w="832" w:type="dxa"/>
+            <w:noWrap/>
+            <w:hideMark/>
+          </w:tcPr>
+          <w:p>
+            <w:pPr>
+              <w:jc w:val="right"/>
+              <w:cnfStyle w:val="000000010000" w:firstRow="0" w:lastRow="0" w:firstColumn="0" w:lastColumn="0" w:oddVBand="0" w:evenVBand="0" w:oddHBand="0" w:evenHBand="1" w:firstRowFirstColumn="0" w:firstRowLastColumn="0" w:lastRowFirstColumn="0" w:lastRowLastColumn="0"/>
+              <w:rPr>
+                <w:rFonts w:ascii="Calibri" w:hAnsi="Calibri" w:cs="Calibri"/>
+                <w:color w:val="000000"/>
+                <w:sz w:val="22"/>
+                <w:szCs w:val="22"/>
+              </w:rPr>
+            </w:pPr>
+            <w:r>
+              <w:rPr>
+                <w:rFonts w:ascii="Calibri" w:hAnsi="Calibri" w:cs="Calibri"/>
+                <w:color w:val="000000"/>
+                <w:sz w:val="22"/>
+                <w:szCs w:val="22"/>
+              </w:rPr>
+              <w:t>30</w:t>
+            </w:r>
+          </w:p>
+        </w:tc>
+        <w:tc>
+          <w:tcPr>
+            <w:tcW w:w="1133" w:type="dxa"/>
+            <w:noWrap/>
+            <w:hideMark/>
+          </w:tcPr>
+          <w:p>
+            <w:pPr>
+              <w:jc w:val="right"/>
+              <w:cnfStyle w:val="000000010000" w:firstRow="0" w:lastRow="0" w:firstColumn="0" w:lastColumn="0" w:oddVBand="0" w:evenVBand="0" w:oddHBand="0" w:evenHBand="1" w:firstRowFirstColumn="0" w:firstRowLastColumn="0" w:lastRowFirstColumn="0" w:lastRowLastColumn="0"/>
+              <w:rPr>
+                <w:rFonts w:ascii="Calibri" w:hAnsi="Calibri" w:cs="Calibri"/>
+                <w:color w:val="000000"/>
+                <w:sz w:val="22"/>
+                <w:szCs w:val="22"/>
+              </w:rPr>
+            </w:pPr>
+            <w:r>
+              <w:rPr>
+                <w:rFonts w:ascii="Calibri" w:hAnsi="Calibri" w:cs="Calibri"/>
+                <w:color w:val="000000"/>
+                <w:sz w:val="22"/>
+                <w:szCs w:val="22"/>
+              </w:rPr>
+              <w:t>10</w:t>
+            </w:r>
+          </w:p>
+        </w:tc>
+        <w:tc>
+          <w:tcPr>
             <w:tcW w:w="831" w:type="dxa"/>
             <w:noWrap/>
             <w:hideMark/>
@@ -8393,62 +8502,6 @@
                 <w:sz w:val="22"/>
                 <w:szCs w:val="22"/>
               </w:rPr>
-              <w:t>30</w:t>
-            </w:r>
-          </w:p>
-        </w:tc>
-        <w:tc>
-          <w:tcPr>
-            <w:tcW w:w="1133" w:type="dxa"/>
-            <w:noWrap/>
-            <w:hideMark/>
-          </w:tcPr>
-          <w:p>
-            <w:pPr>
-              <w:jc w:val="right"/>
-              <w:cnfStyle w:val="000000010000" w:firstRow="0" w:lastRow="0" w:firstColumn="0" w:lastColumn="0" w:oddVBand="0" w:evenVBand="0" w:oddHBand="0" w:evenHBand="1" w:firstRowFirstColumn="0" w:firstRowLastColumn="0" w:lastRowFirstColumn="0" w:lastRowLastColumn="0"/>
-              <w:rPr>
-                <w:rFonts w:ascii="Calibri" w:hAnsi="Calibri" w:cs="Calibri"/>
-                <w:color w:val="000000"/>
-                <w:sz w:val="22"/>
-                <w:szCs w:val="22"/>
-              </w:rPr>
-            </w:pPr>
-            <w:r>
-              <w:rPr>
-                <w:rFonts w:ascii="Calibri" w:hAnsi="Calibri" w:cs="Calibri"/>
-                <w:color w:val="000000"/>
-                <w:sz w:val="22"/>
-                <w:szCs w:val="22"/>
-              </w:rPr>
-              <w:t>10</w:t>
-            </w:r>
-          </w:p>
-        </w:tc>
-        <w:tc>
-          <w:tcPr>
-            <w:tcW w:w="831" w:type="dxa"/>
-            <w:noWrap/>
-            <w:hideMark/>
-          </w:tcPr>
-          <w:p>
-            <w:pPr>
-              <w:jc w:val="right"/>
-              <w:cnfStyle w:val="000000010000" w:firstRow="0" w:lastRow="0" w:firstColumn="0" w:lastColumn="0" w:oddVBand="0" w:evenVBand="0" w:oddHBand="0" w:evenHBand="1" w:firstRowFirstColumn="0" w:firstRowLastColumn="0" w:lastRowFirstColumn="0" w:lastRowLastColumn="0"/>
-              <w:rPr>
-                <w:rFonts w:ascii="Calibri" w:hAnsi="Calibri" w:cs="Calibri"/>
-                <w:color w:val="000000"/>
-                <w:sz w:val="22"/>
-                <w:szCs w:val="22"/>
-              </w:rPr>
-            </w:pPr>
-            <w:r>
-              <w:rPr>
-                <w:rFonts w:ascii="Calibri" w:hAnsi="Calibri" w:cs="Calibri"/>
-                <w:color w:val="000000"/>
-                <w:sz w:val="22"/>
-                <w:szCs w:val="22"/>
-              </w:rPr>
               <w:t>1</w:t>
             </w:r>
             <w:r>
@@ -8464,7 +8517,7 @@
         </w:tc>
         <w:tc>
           <w:tcPr>
-            <w:tcW w:w="831" w:type="dxa"/>
+            <w:tcW w:w="832" w:type="dxa"/>
             <w:noWrap/>
             <w:hideMark/>
           </w:tcPr>
@@ -8677,6 +8730,71 @@
         </w:tc>
         <w:tc>
           <w:tcPr>
+            <w:tcW w:w="832" w:type="dxa"/>
+            <w:noWrap/>
+            <w:hideMark/>
+          </w:tcPr>
+          <w:p>
+            <w:pPr>
+              <w:jc w:val="right"/>
+              <w:cnfStyle w:val="000000100000" w:firstRow="0" w:lastRow="0" w:firstColumn="0" w:lastColumn="0" w:oddVBand="0" w:evenVBand="0" w:oddHBand="1" w:evenHBand="0" w:firstRowFirstColumn="0" w:firstRowLastColumn="0" w:lastRowFirstColumn="0" w:lastRowLastColumn="0"/>
+              <w:rPr>
+                <w:rFonts w:ascii="Calibri" w:hAnsi="Calibri" w:cs="Calibri"/>
+                <w:color w:val="000000"/>
+                <w:sz w:val="22"/>
+                <w:szCs w:val="22"/>
+              </w:rPr>
+            </w:pPr>
+            <w:r>
+              <w:rPr>
+                <w:rFonts w:ascii="Calibri" w:hAnsi="Calibri" w:cs="Calibri"/>
+                <w:color w:val="000000"/>
+                <w:sz w:val="22"/>
+                <w:szCs w:val="22"/>
+              </w:rPr>
+              <w:t>2</w:t>
+            </w:r>
+            <w:r>
+              <w:rPr>
+                <w:rFonts w:ascii="Calibri" w:hAnsi="Calibri" w:cs="Calibri"/>
+                <w:color w:val="000000"/>
+                <w:sz w:val="22"/>
+                <w:szCs w:val="22"/>
+              </w:rPr>
+              <w:t>0</w:t>
+            </w:r>
+          </w:p>
+        </w:tc>
+        <w:tc>
+          <w:tcPr>
+            <w:tcW w:w="1133" w:type="dxa"/>
+            <w:noWrap/>
+            <w:hideMark/>
+          </w:tcPr>
+          <w:p>
+            <w:pPr>
+              <w:jc w:val="right"/>
+              <w:cnfStyle w:val="000000100000" w:firstRow="0" w:lastRow="0" w:firstColumn="0" w:lastColumn="0" w:oddVBand="0" w:evenVBand="0" w:oddHBand="1" w:evenHBand="0" w:firstRowFirstColumn="0" w:firstRowLastColumn="0" w:lastRowFirstColumn="0" w:lastRowLastColumn="0"/>
+              <w:rPr>
+                <w:rFonts w:ascii="Calibri" w:hAnsi="Calibri" w:cs="Calibri"/>
+                <w:color w:val="000000"/>
+                <w:sz w:val="22"/>
+                <w:szCs w:val="22"/>
+              </w:rPr>
+            </w:pPr>
+            <w:r>
+              <w:rPr>
+                <w:rFonts w:ascii="Calibri" w:hAnsi="Calibri" w:cs="Calibri"/>
+                <w:color w:val="000000"/>
+                <w:sz w:val="22"/>
+                <w:szCs w:val="22"/>
+              </w:rPr>
+              <w:t>0</w:t>
+            </w:r>
+          </w:p>
+        </w:tc>
+        <w:tc>
+          <w:tcPr>
             <w:tcW w:w="831" w:type="dxa"/>
             <w:noWrap/>
             <w:hideMark/>
@@ -8714,72 +8832,7 @@
         </w:tc>
         <w:tc>
           <w:tcPr>
-            <w:tcW w:w="1133" w:type="dxa"/>
-            <w:noWrap/>
-            <w:hideMark/>
-          </w:tcPr>
-          <w:p>
-            <w:pPr>
-              <w:jc w:val="right"/>
-              <w:cnfStyle w:val="000000100000" w:firstRow="0" w:lastRow="0" w:firstColumn="0" w:lastColumn="0" w:oddVBand="0" w:evenVBand="0" w:oddHBand="1" w:evenHBand="0" w:firstRowFirstColumn="0" w:firstRowLastColumn="0" w:lastRowFirstColumn="0" w:lastRowLastColumn="0"/>
-              <w:rPr>
-                <w:rFonts w:ascii="Calibri" w:hAnsi="Calibri" w:cs="Calibri"/>
-                <w:color w:val="000000"/>
-                <w:sz w:val="22"/>
-                <w:szCs w:val="22"/>
-              </w:rPr>
-            </w:pPr>
-            <w:r>
-              <w:rPr>
-                <w:rFonts w:ascii="Calibri" w:hAnsi="Calibri" w:cs="Calibri"/>
-                <w:color w:val="000000"/>
-                <w:sz w:val="22"/>
-                <w:szCs w:val="22"/>
-              </w:rPr>
-              <w:t>0</w:t>
-            </w:r>
-          </w:p>
-        </w:tc>
-        <w:tc>
-          <w:tcPr>
-            <w:tcW w:w="831" w:type="dxa"/>
-            <w:noWrap/>
-            <w:hideMark/>
-          </w:tcPr>
-          <w:p>
-            <w:pPr>
-              <w:jc w:val="right"/>
-              <w:cnfStyle w:val="000000100000" w:firstRow="0" w:lastRow="0" w:firstColumn="0" w:lastColumn="0" w:oddVBand="0" w:evenVBand="0" w:oddHBand="1" w:evenHBand="0" w:firstRowFirstColumn="0" w:firstRowLastColumn="0" w:lastRowFirstColumn="0" w:lastRowLastColumn="0"/>
-              <w:rPr>
-                <w:rFonts w:ascii="Calibri" w:hAnsi="Calibri" w:cs="Calibri"/>
-                <w:color w:val="000000"/>
-                <w:sz w:val="22"/>
-                <w:szCs w:val="22"/>
-              </w:rPr>
-            </w:pPr>
-            <w:r>
-              <w:rPr>
-                <w:rFonts w:ascii="Calibri" w:hAnsi="Calibri" w:cs="Calibri"/>
-                <w:color w:val="000000"/>
-                <w:sz w:val="22"/>
-                <w:szCs w:val="22"/>
-              </w:rPr>
-              <w:t>2</w:t>
-            </w:r>
-            <w:r>
-              <w:rPr>
-                <w:rFonts w:ascii="Calibri" w:hAnsi="Calibri" w:cs="Calibri"/>
-                <w:color w:val="000000"/>
-                <w:sz w:val="22"/>
-                <w:szCs w:val="22"/>
-              </w:rPr>
-              <w:t>0</w:t>
-            </w:r>
-          </w:p>
-        </w:tc>
-        <w:tc>
-          <w:tcPr>
-            <w:tcW w:w="831" w:type="dxa"/>
+            <w:tcW w:w="832" w:type="dxa"/>
             <w:noWrap/>
             <w:hideMark/>
           </w:tcPr>
@@ -8970,6 +9023,62 @@
         </w:tc>
         <w:tc>
           <w:tcPr>
+            <w:tcW w:w="832" w:type="dxa"/>
+            <w:noWrap/>
+            <w:hideMark/>
+          </w:tcPr>
+          <w:p>
+            <w:pPr>
+              <w:jc w:val="right"/>
+              <w:cnfStyle w:val="000000010000" w:firstRow="0" w:lastRow="0" w:firstColumn="0" w:lastColumn="0" w:oddVBand="0" w:evenVBand="0" w:oddHBand="0" w:evenHBand="1" w:firstRowFirstColumn="0" w:firstRowLastColumn="0" w:lastRowFirstColumn="0" w:lastRowLastColumn="0"/>
+              <w:rPr>
+                <w:rFonts w:ascii="Calibri" w:hAnsi="Calibri" w:cs="Calibri"/>
+                <w:color w:val="000000"/>
+                <w:sz w:val="22"/>
+                <w:szCs w:val="22"/>
+              </w:rPr>
+            </w:pPr>
+            <w:r>
+              <w:rPr>
+                <w:rFonts w:ascii="Calibri" w:hAnsi="Calibri" w:cs="Calibri"/>
+                <w:color w:val="000000"/>
+                <w:sz w:val="22"/>
+                <w:szCs w:val="22"/>
+              </w:rPr>
+              <w:t>0</w:t>
+            </w:r>
+          </w:p>
+        </w:tc>
+        <w:tc>
+          <w:tcPr>
+            <w:tcW w:w="1133" w:type="dxa"/>
+            <w:noWrap/>
+            <w:hideMark/>
+          </w:tcPr>
+          <w:p>
+            <w:pPr>
+              <w:jc w:val="right"/>
+              <w:cnfStyle w:val="000000010000" w:firstRow="0" w:lastRow="0" w:firstColumn="0" w:lastColumn="0" w:oddVBand="0" w:evenVBand="0" w:oddHBand="0" w:evenHBand="1" w:firstRowFirstColumn="0" w:firstRowLastColumn="0" w:lastRowFirstColumn="0" w:lastRowLastColumn="0"/>
+              <w:rPr>
+                <w:rFonts w:ascii="Calibri" w:hAnsi="Calibri" w:cs="Calibri"/>
+                <w:color w:val="000000"/>
+                <w:sz w:val="22"/>
+                <w:szCs w:val="22"/>
+              </w:rPr>
+            </w:pPr>
+            <w:r>
+              <w:rPr>
+                <w:rFonts w:ascii="Calibri" w:hAnsi="Calibri" w:cs="Calibri"/>
+                <w:color w:val="000000"/>
+                <w:sz w:val="22"/>
+                <w:szCs w:val="22"/>
+              </w:rPr>
+              <w:t>5</w:t>
+            </w:r>
+          </w:p>
+        </w:tc>
+        <w:tc>
+          <w:tcPr>
             <w:tcW w:w="831" w:type="dxa"/>
             <w:noWrap/>
             <w:hideMark/>
@@ -8992,69 +9101,13 @@
                 <w:sz w:val="22"/>
                 <w:szCs w:val="22"/>
               </w:rPr>
-              <w:t>0</w:t>
-            </w:r>
-          </w:p>
-        </w:tc>
-        <w:tc>
-          <w:tcPr>
-            <w:tcW w:w="1133" w:type="dxa"/>
-            <w:noWrap/>
-            <w:hideMark/>
-          </w:tcPr>
-          <w:p>
-            <w:pPr>
-              <w:jc w:val="right"/>
-              <w:cnfStyle w:val="000000010000" w:firstRow="0" w:lastRow="0" w:firstColumn="0" w:lastColumn="0" w:oddVBand="0" w:evenVBand="0" w:oddHBand="0" w:evenHBand="1" w:firstRowFirstColumn="0" w:firstRowLastColumn="0" w:lastRowFirstColumn="0" w:lastRowLastColumn="0"/>
-              <w:rPr>
-                <w:rFonts w:ascii="Calibri" w:hAnsi="Calibri" w:cs="Calibri"/>
-                <w:color w:val="000000"/>
-                <w:sz w:val="22"/>
-                <w:szCs w:val="22"/>
-              </w:rPr>
-            </w:pPr>
-            <w:r>
-              <w:rPr>
-                <w:rFonts w:ascii="Calibri" w:hAnsi="Calibri" w:cs="Calibri"/>
-                <w:color w:val="000000"/>
-                <w:sz w:val="22"/>
-                <w:szCs w:val="22"/>
-              </w:rPr>
-              <w:t>5</w:t>
-            </w:r>
-          </w:p>
-        </w:tc>
-        <w:tc>
-          <w:tcPr>
-            <w:tcW w:w="831" w:type="dxa"/>
-            <w:noWrap/>
-            <w:hideMark/>
-          </w:tcPr>
-          <w:p>
-            <w:pPr>
-              <w:jc w:val="right"/>
-              <w:cnfStyle w:val="000000010000" w:firstRow="0" w:lastRow="0" w:firstColumn="0" w:lastColumn="0" w:oddVBand="0" w:evenVBand="0" w:oddHBand="0" w:evenHBand="1" w:firstRowFirstColumn="0" w:firstRowLastColumn="0" w:lastRowFirstColumn="0" w:lastRowLastColumn="0"/>
-              <w:rPr>
-                <w:rFonts w:ascii="Calibri" w:hAnsi="Calibri" w:cs="Calibri"/>
-                <w:color w:val="000000"/>
-                <w:sz w:val="22"/>
-                <w:szCs w:val="22"/>
-              </w:rPr>
-            </w:pPr>
-            <w:r>
-              <w:rPr>
-                <w:rFonts w:ascii="Calibri" w:hAnsi="Calibri" w:cs="Calibri"/>
-                <w:color w:val="000000"/>
-                <w:sz w:val="22"/>
-                <w:szCs w:val="22"/>
-              </w:rPr>
               <w:t>30</w:t>
             </w:r>
           </w:p>
         </w:tc>
         <w:tc>
           <w:tcPr>
-            <w:tcW w:w="831" w:type="dxa"/>
+            <w:tcW w:w="832" w:type="dxa"/>
             <w:noWrap/>
             <w:hideMark/>
           </w:tcPr>
@@ -9236,6 +9289,71 @@
         </w:tc>
         <w:tc>
           <w:tcPr>
+            <w:tcW w:w="832" w:type="dxa"/>
+            <w:noWrap/>
+            <w:hideMark/>
+          </w:tcPr>
+          <w:p>
+            <w:pPr>
+              <w:jc w:val="right"/>
+              <w:cnfStyle w:val="000000100000" w:firstRow="0" w:lastRow="0" w:firstColumn="0" w:lastColumn="0" w:oddVBand="0" w:evenVBand="0" w:oddHBand="1" w:evenHBand="0" w:firstRowFirstColumn="0" w:firstRowLastColumn="0" w:lastRowFirstColumn="0" w:lastRowLastColumn="0"/>
+              <w:rPr>
+                <w:rFonts w:ascii="Calibri" w:hAnsi="Calibri" w:cs="Calibri"/>
+                <w:color w:val="000000"/>
+                <w:sz w:val="22"/>
+                <w:szCs w:val="22"/>
+              </w:rPr>
+            </w:pPr>
+            <w:r>
+              <w:rPr>
+                <w:rFonts w:ascii="Calibri" w:hAnsi="Calibri" w:cs="Calibri"/>
+                <w:color w:val="000000"/>
+                <w:sz w:val="22"/>
+                <w:szCs w:val="22"/>
+              </w:rPr>
+              <w:t>1</w:t>
+            </w:r>
+            <w:r>
+              <w:rPr>
+                <w:rFonts w:ascii="Calibri" w:hAnsi="Calibri" w:cs="Calibri"/>
+                <w:color w:val="000000"/>
+                <w:sz w:val="22"/>
+                <w:szCs w:val="22"/>
+              </w:rPr>
+              <w:t>0</w:t>
+            </w:r>
+          </w:p>
+        </w:tc>
+        <w:tc>
+          <w:tcPr>
+            <w:tcW w:w="1133" w:type="dxa"/>
+            <w:noWrap/>
+            <w:hideMark/>
+          </w:tcPr>
+          <w:p>
+            <w:pPr>
+              <w:jc w:val="right"/>
+              <w:cnfStyle w:val="000000100000" w:firstRow="0" w:lastRow="0" w:firstColumn="0" w:lastColumn="0" w:oddVBand="0" w:evenVBand="0" w:oddHBand="1" w:evenHBand="0" w:firstRowFirstColumn="0" w:firstRowLastColumn="0" w:lastRowFirstColumn="0" w:lastRowLastColumn="0"/>
+              <w:rPr>
+                <w:rFonts w:ascii="Calibri" w:hAnsi="Calibri" w:cs="Calibri"/>
+                <w:color w:val="000000"/>
+                <w:sz w:val="22"/>
+                <w:szCs w:val="22"/>
+              </w:rPr>
+            </w:pPr>
+            <w:r>
+              <w:rPr>
+                <w:rFonts w:ascii="Calibri" w:hAnsi="Calibri" w:cs="Calibri"/>
+                <w:color w:val="000000"/>
+                <w:sz w:val="22"/>
+                <w:szCs w:val="22"/>
+              </w:rPr>
+              <w:t>20</w:t>
+            </w:r>
+          </w:p>
+        </w:tc>
+        <w:tc>
+          <w:tcPr>
             <w:tcW w:w="831" w:type="dxa"/>
             <w:noWrap/>
             <w:hideMark/>
@@ -9258,7 +9376,7 @@
                 <w:sz w:val="22"/>
                 <w:szCs w:val="22"/>
               </w:rPr>
-              <w:t>1</w:t>
+              <w:t>3</w:t>
             </w:r>
             <w:r>
               <w:rPr>
@@ -9273,72 +9391,7 @@
         </w:tc>
         <w:tc>
           <w:tcPr>
-            <w:tcW w:w="1133" w:type="dxa"/>
-            <w:noWrap/>
-            <w:hideMark/>
-          </w:tcPr>
-          <w:p>
-            <w:pPr>
-              <w:jc w:val="right"/>
-              <w:cnfStyle w:val="000000100000" w:firstRow="0" w:lastRow="0" w:firstColumn="0" w:lastColumn="0" w:oddVBand="0" w:evenVBand="0" w:oddHBand="1" w:evenHBand="0" w:firstRowFirstColumn="0" w:firstRowLastColumn="0" w:lastRowFirstColumn="0" w:lastRowLastColumn="0"/>
-              <w:rPr>
-                <w:rFonts w:ascii="Calibri" w:hAnsi="Calibri" w:cs="Calibri"/>
-                <w:color w:val="000000"/>
-                <w:sz w:val="22"/>
-                <w:szCs w:val="22"/>
-              </w:rPr>
-            </w:pPr>
-            <w:r>
-              <w:rPr>
-                <w:rFonts w:ascii="Calibri" w:hAnsi="Calibri" w:cs="Calibri"/>
-                <w:color w:val="000000"/>
-                <w:sz w:val="22"/>
-                <w:szCs w:val="22"/>
-              </w:rPr>
-              <w:t>20</w:t>
-            </w:r>
-          </w:p>
-        </w:tc>
-        <w:tc>
-          <w:tcPr>
-            <w:tcW w:w="831" w:type="dxa"/>
-            <w:noWrap/>
-            <w:hideMark/>
-          </w:tcPr>
-          <w:p>
-            <w:pPr>
-              <w:jc w:val="right"/>
-              <w:cnfStyle w:val="000000100000" w:firstRow="0" w:lastRow="0" w:firstColumn="0" w:lastColumn="0" w:oddVBand="0" w:evenVBand="0" w:oddHBand="1" w:evenHBand="0" w:firstRowFirstColumn="0" w:firstRowLastColumn="0" w:lastRowFirstColumn="0" w:lastRowLastColumn="0"/>
-              <w:rPr>
-                <w:rFonts w:ascii="Calibri" w:hAnsi="Calibri" w:cs="Calibri"/>
-                <w:color w:val="000000"/>
-                <w:sz w:val="22"/>
-                <w:szCs w:val="22"/>
-              </w:rPr>
-            </w:pPr>
-            <w:r>
-              <w:rPr>
-                <w:rFonts w:ascii="Calibri" w:hAnsi="Calibri" w:cs="Calibri"/>
-                <w:color w:val="000000"/>
-                <w:sz w:val="22"/>
-                <w:szCs w:val="22"/>
-              </w:rPr>
-              <w:t>3</w:t>
-            </w:r>
-            <w:r>
-              <w:rPr>
-                <w:rFonts w:ascii="Calibri" w:hAnsi="Calibri" w:cs="Calibri"/>
-                <w:color w:val="000000"/>
-                <w:sz w:val="22"/>
-                <w:szCs w:val="22"/>
-              </w:rPr>
-              <w:t>0</w:t>
-            </w:r>
-          </w:p>
-        </w:tc>
-        <w:tc>
-          <w:tcPr>
-            <w:tcW w:w="831" w:type="dxa"/>
+            <w:tcW w:w="832" w:type="dxa"/>
             <w:noWrap/>
             <w:hideMark/>
           </w:tcPr>
@@ -9541,8 +9594,63 @@
                 <w:sz w:val="22"/>
                 <w:szCs w:val="22"/>
               </w:rPr>
-              <w:lastRenderedPageBreak/>
               <w:t xml:space="preserve">Test </w:t>
+            </w:r>
+          </w:p>
+        </w:tc>
+        <w:tc>
+          <w:tcPr>
+            <w:tcW w:w="832" w:type="dxa"/>
+            <w:noWrap/>
+            <w:hideMark/>
+          </w:tcPr>
+          <w:p>
+            <w:pPr>
+              <w:jc w:val="right"/>
+              <w:cnfStyle w:val="000000010000" w:firstRow="0" w:lastRow="0" w:firstColumn="0" w:lastColumn="0" w:oddVBand="0" w:evenVBand="0" w:oddHBand="0" w:evenHBand="1" w:firstRowFirstColumn="0" w:firstRowLastColumn="0" w:lastRowFirstColumn="0" w:lastRowLastColumn="0"/>
+              <w:rPr>
+                <w:rFonts w:ascii="Calibri" w:hAnsi="Calibri" w:cs="Calibri"/>
+                <w:color w:val="000000"/>
+                <w:sz w:val="22"/>
+                <w:szCs w:val="22"/>
+              </w:rPr>
+            </w:pPr>
+            <w:r>
+              <w:rPr>
+                <w:rFonts w:ascii="Calibri" w:hAnsi="Calibri" w:cs="Calibri"/>
+                <w:color w:val="000000"/>
+                <w:sz w:val="22"/>
+                <w:szCs w:val="22"/>
+              </w:rPr>
+              <w:t>0</w:t>
+            </w:r>
+          </w:p>
+        </w:tc>
+        <w:tc>
+          <w:tcPr>
+            <w:tcW w:w="1133" w:type="dxa"/>
+            <w:noWrap/>
+            <w:hideMark/>
+          </w:tcPr>
+          <w:p>
+            <w:pPr>
+              <w:jc w:val="right"/>
+              <w:cnfStyle w:val="000000010000" w:firstRow="0" w:lastRow="0" w:firstColumn="0" w:lastColumn="0" w:oddVBand="0" w:evenVBand="0" w:oddHBand="0" w:evenHBand="1" w:firstRowFirstColumn="0" w:firstRowLastColumn="0" w:lastRowFirstColumn="0" w:lastRowLastColumn="0"/>
+              <w:rPr>
+                <w:rFonts w:ascii="Calibri" w:hAnsi="Calibri" w:cs="Calibri"/>
+                <w:color w:val="000000"/>
+                <w:sz w:val="22"/>
+                <w:szCs w:val="22"/>
+              </w:rPr>
+            </w:pPr>
+            <w:r>
+              <w:rPr>
+                <w:rFonts w:ascii="Calibri" w:hAnsi="Calibri" w:cs="Calibri"/>
+                <w:color w:val="000000"/>
+                <w:sz w:val="22"/>
+                <w:szCs w:val="22"/>
+              </w:rPr>
+              <w:t>50</w:t>
             </w:r>
           </w:p>
         </w:tc>
@@ -9570,69 +9678,13 @@
                 <w:sz w:val="22"/>
                 <w:szCs w:val="22"/>
               </w:rPr>
-              <w:t>0</w:t>
-            </w:r>
-          </w:p>
-        </w:tc>
-        <w:tc>
-          <w:tcPr>
-            <w:tcW w:w="1133" w:type="dxa"/>
-            <w:noWrap/>
-            <w:hideMark/>
-          </w:tcPr>
-          <w:p>
-            <w:pPr>
-              <w:jc w:val="right"/>
-              <w:cnfStyle w:val="000000010000" w:firstRow="0" w:lastRow="0" w:firstColumn="0" w:lastColumn="0" w:oddVBand="0" w:evenVBand="0" w:oddHBand="0" w:evenHBand="1" w:firstRowFirstColumn="0" w:firstRowLastColumn="0" w:lastRowFirstColumn="0" w:lastRowLastColumn="0"/>
-              <w:rPr>
-                <w:rFonts w:ascii="Calibri" w:hAnsi="Calibri" w:cs="Calibri"/>
-                <w:color w:val="000000"/>
-                <w:sz w:val="22"/>
-                <w:szCs w:val="22"/>
-              </w:rPr>
-            </w:pPr>
-            <w:r>
-              <w:rPr>
-                <w:rFonts w:ascii="Calibri" w:hAnsi="Calibri" w:cs="Calibri"/>
-                <w:color w:val="000000"/>
-                <w:sz w:val="22"/>
-                <w:szCs w:val="22"/>
-              </w:rPr>
-              <w:t>50</w:t>
-            </w:r>
-          </w:p>
-        </w:tc>
-        <w:tc>
-          <w:tcPr>
-            <w:tcW w:w="831" w:type="dxa"/>
-            <w:noWrap/>
-            <w:hideMark/>
-          </w:tcPr>
-          <w:p>
-            <w:pPr>
-              <w:jc w:val="right"/>
-              <w:cnfStyle w:val="000000010000" w:firstRow="0" w:lastRow="0" w:firstColumn="0" w:lastColumn="0" w:oddVBand="0" w:evenVBand="0" w:oddHBand="0" w:evenHBand="1" w:firstRowFirstColumn="0" w:firstRowLastColumn="0" w:lastRowFirstColumn="0" w:lastRowLastColumn="0"/>
-              <w:rPr>
-                <w:rFonts w:ascii="Calibri" w:hAnsi="Calibri" w:cs="Calibri"/>
-                <w:color w:val="000000"/>
-                <w:sz w:val="22"/>
-                <w:szCs w:val="22"/>
-              </w:rPr>
-            </w:pPr>
-            <w:r>
-              <w:rPr>
-                <w:rFonts w:ascii="Calibri" w:hAnsi="Calibri" w:cs="Calibri"/>
-                <w:color w:val="000000"/>
-                <w:sz w:val="22"/>
-                <w:szCs w:val="22"/>
-              </w:rPr>
               <w:t>5</w:t>
             </w:r>
           </w:p>
         </w:tc>
         <w:tc>
           <w:tcPr>
-            <w:tcW w:w="831" w:type="dxa"/>
+            <w:tcW w:w="832" w:type="dxa"/>
             <w:noWrap/>
             <w:hideMark/>
           </w:tcPr>
@@ -9823,6 +9875,62 @@
         </w:tc>
         <w:tc>
           <w:tcPr>
+            <w:tcW w:w="832" w:type="dxa"/>
+            <w:noWrap/>
+            <w:hideMark/>
+          </w:tcPr>
+          <w:p>
+            <w:pPr>
+              <w:jc w:val="right"/>
+              <w:cnfStyle w:val="000000100000" w:firstRow="0" w:lastRow="0" w:firstColumn="0" w:lastColumn="0" w:oddVBand="0" w:evenVBand="0" w:oddHBand="1" w:evenHBand="0" w:firstRowFirstColumn="0" w:firstRowLastColumn="0" w:lastRowFirstColumn="0" w:lastRowLastColumn="0"/>
+              <w:rPr>
+                <w:rFonts w:ascii="Calibri" w:hAnsi="Calibri" w:cs="Calibri"/>
+                <w:color w:val="000000"/>
+                <w:sz w:val="22"/>
+                <w:szCs w:val="22"/>
+              </w:rPr>
+            </w:pPr>
+            <w:r>
+              <w:rPr>
+                <w:rFonts w:ascii="Calibri" w:hAnsi="Calibri" w:cs="Calibri"/>
+                <w:color w:val="000000"/>
+                <w:sz w:val="22"/>
+                <w:szCs w:val="22"/>
+              </w:rPr>
+              <w:t>20</w:t>
+            </w:r>
+          </w:p>
+        </w:tc>
+        <w:tc>
+          <w:tcPr>
+            <w:tcW w:w="1133" w:type="dxa"/>
+            <w:noWrap/>
+            <w:hideMark/>
+          </w:tcPr>
+          <w:p>
+            <w:pPr>
+              <w:jc w:val="right"/>
+              <w:cnfStyle w:val="000000100000" w:firstRow="0" w:lastRow="0" w:firstColumn="0" w:lastColumn="0" w:oddVBand="0" w:evenVBand="0" w:oddHBand="1" w:evenHBand="0" w:firstRowFirstColumn="0" w:firstRowLastColumn="0" w:lastRowFirstColumn="0" w:lastRowLastColumn="0"/>
+              <w:rPr>
+                <w:rFonts w:ascii="Calibri" w:hAnsi="Calibri" w:cs="Calibri"/>
+                <w:color w:val="000000"/>
+                <w:sz w:val="22"/>
+                <w:szCs w:val="22"/>
+              </w:rPr>
+            </w:pPr>
+            <w:r>
+              <w:rPr>
+                <w:rFonts w:ascii="Calibri" w:hAnsi="Calibri" w:cs="Calibri"/>
+                <w:color w:val="000000"/>
+                <w:sz w:val="22"/>
+                <w:szCs w:val="22"/>
+              </w:rPr>
+              <w:t>20</w:t>
+            </w:r>
+          </w:p>
+        </w:tc>
+        <w:tc>
+          <w:tcPr>
             <w:tcW w:w="831" w:type="dxa"/>
             <w:noWrap/>
             <w:hideMark/>
@@ -9851,63 +9959,7 @@
         </w:tc>
         <w:tc>
           <w:tcPr>
-            <w:tcW w:w="1133" w:type="dxa"/>
-            <w:noWrap/>
-            <w:hideMark/>
-          </w:tcPr>
-          <w:p>
-            <w:pPr>
-              <w:jc w:val="right"/>
-              <w:cnfStyle w:val="000000100000" w:firstRow="0" w:lastRow="0" w:firstColumn="0" w:lastColumn="0" w:oddVBand="0" w:evenVBand="0" w:oddHBand="1" w:evenHBand="0" w:firstRowFirstColumn="0" w:firstRowLastColumn="0" w:lastRowFirstColumn="0" w:lastRowLastColumn="0"/>
-              <w:rPr>
-                <w:rFonts w:ascii="Calibri" w:hAnsi="Calibri" w:cs="Calibri"/>
-                <w:color w:val="000000"/>
-                <w:sz w:val="22"/>
-                <w:szCs w:val="22"/>
-              </w:rPr>
-            </w:pPr>
-            <w:r>
-              <w:rPr>
-                <w:rFonts w:ascii="Calibri" w:hAnsi="Calibri" w:cs="Calibri"/>
-                <w:color w:val="000000"/>
-                <w:sz w:val="22"/>
-                <w:szCs w:val="22"/>
-              </w:rPr>
-              <w:t>20</w:t>
-            </w:r>
-          </w:p>
-        </w:tc>
-        <w:tc>
-          <w:tcPr>
-            <w:tcW w:w="831" w:type="dxa"/>
-            <w:noWrap/>
-            <w:hideMark/>
-          </w:tcPr>
-          <w:p>
-            <w:pPr>
-              <w:jc w:val="right"/>
-              <w:cnfStyle w:val="000000100000" w:firstRow="0" w:lastRow="0" w:firstColumn="0" w:lastColumn="0" w:oddVBand="0" w:evenVBand="0" w:oddHBand="1" w:evenHBand="0" w:firstRowFirstColumn="0" w:firstRowLastColumn="0" w:lastRowFirstColumn="0" w:lastRowLastColumn="0"/>
-              <w:rPr>
-                <w:rFonts w:ascii="Calibri" w:hAnsi="Calibri" w:cs="Calibri"/>
-                <w:color w:val="000000"/>
-                <w:sz w:val="22"/>
-                <w:szCs w:val="22"/>
-              </w:rPr>
-            </w:pPr>
-            <w:r>
-              <w:rPr>
-                <w:rFonts w:ascii="Calibri" w:hAnsi="Calibri" w:cs="Calibri"/>
-                <w:color w:val="000000"/>
-                <w:sz w:val="22"/>
-                <w:szCs w:val="22"/>
-              </w:rPr>
-              <w:t>20</w:t>
-            </w:r>
-          </w:p>
-        </w:tc>
-        <w:tc>
-          <w:tcPr>
-            <w:tcW w:w="831" w:type="dxa"/>
+            <w:tcW w:w="832" w:type="dxa"/>
             <w:noWrap/>
             <w:hideMark/>
           </w:tcPr>
@@ -10109,6 +10161,62 @@
         </w:tc>
         <w:tc>
           <w:tcPr>
+            <w:tcW w:w="832" w:type="dxa"/>
+            <w:noWrap/>
+            <w:hideMark/>
+          </w:tcPr>
+          <w:p>
+            <w:pPr>
+              <w:jc w:val="right"/>
+              <w:cnfStyle w:val="000000010000" w:firstRow="0" w:lastRow="0" w:firstColumn="0" w:lastColumn="0" w:oddVBand="0" w:evenVBand="0" w:oddHBand="0" w:evenHBand="1" w:firstRowFirstColumn="0" w:firstRowLastColumn="0" w:lastRowFirstColumn="0" w:lastRowLastColumn="0"/>
+              <w:rPr>
+                <w:rFonts w:ascii="Calibri" w:hAnsi="Calibri" w:cs="Calibri"/>
+                <w:color w:val="000000"/>
+                <w:sz w:val="22"/>
+                <w:szCs w:val="22"/>
+              </w:rPr>
+            </w:pPr>
+            <w:r>
+              <w:rPr>
+                <w:rFonts w:ascii="Calibri" w:hAnsi="Calibri" w:cs="Calibri"/>
+                <w:color w:val="000000"/>
+                <w:sz w:val="22"/>
+                <w:szCs w:val="22"/>
+              </w:rPr>
+              <w:t>15</w:t>
+            </w:r>
+          </w:p>
+        </w:tc>
+        <w:tc>
+          <w:tcPr>
+            <w:tcW w:w="1133" w:type="dxa"/>
+            <w:noWrap/>
+            <w:hideMark/>
+          </w:tcPr>
+          <w:p>
+            <w:pPr>
+              <w:jc w:val="right"/>
+              <w:cnfStyle w:val="000000010000" w:firstRow="0" w:lastRow="0" w:firstColumn="0" w:lastColumn="0" w:oddVBand="0" w:evenVBand="0" w:oddHBand="0" w:evenHBand="1" w:firstRowFirstColumn="0" w:firstRowLastColumn="0" w:lastRowFirstColumn="0" w:lastRowLastColumn="0"/>
+              <w:rPr>
+                <w:rFonts w:ascii="Calibri" w:hAnsi="Calibri" w:cs="Calibri"/>
+                <w:color w:val="000000"/>
+                <w:sz w:val="22"/>
+                <w:szCs w:val="22"/>
+              </w:rPr>
+            </w:pPr>
+            <w:r>
+              <w:rPr>
+                <w:rFonts w:ascii="Calibri" w:hAnsi="Calibri" w:cs="Calibri"/>
+                <w:color w:val="000000"/>
+                <w:sz w:val="22"/>
+                <w:szCs w:val="22"/>
+              </w:rPr>
+              <w:t>0</w:t>
+            </w:r>
+          </w:p>
+        </w:tc>
+        <w:tc>
+          <w:tcPr>
             <w:tcW w:w="831" w:type="dxa"/>
             <w:noWrap/>
             <w:hideMark/>
@@ -10131,69 +10239,13 @@
                 <w:sz w:val="22"/>
                 <w:szCs w:val="22"/>
               </w:rPr>
-              <w:t>15</w:t>
-            </w:r>
-          </w:p>
-        </w:tc>
-        <w:tc>
-          <w:tcPr>
-            <w:tcW w:w="1133" w:type="dxa"/>
-            <w:noWrap/>
-            <w:hideMark/>
-          </w:tcPr>
-          <w:p>
-            <w:pPr>
-              <w:jc w:val="right"/>
-              <w:cnfStyle w:val="000000010000" w:firstRow="0" w:lastRow="0" w:firstColumn="0" w:lastColumn="0" w:oddVBand="0" w:evenVBand="0" w:oddHBand="0" w:evenHBand="1" w:firstRowFirstColumn="0" w:firstRowLastColumn="0" w:lastRowFirstColumn="0" w:lastRowLastColumn="0"/>
-              <w:rPr>
-                <w:rFonts w:ascii="Calibri" w:hAnsi="Calibri" w:cs="Calibri"/>
-                <w:color w:val="000000"/>
-                <w:sz w:val="22"/>
-                <w:szCs w:val="22"/>
-              </w:rPr>
-            </w:pPr>
-            <w:r>
-              <w:rPr>
-                <w:rFonts w:ascii="Calibri" w:hAnsi="Calibri" w:cs="Calibri"/>
-                <w:color w:val="000000"/>
-                <w:sz w:val="22"/>
-                <w:szCs w:val="22"/>
-              </w:rPr>
-              <w:t>0</w:t>
-            </w:r>
-          </w:p>
-        </w:tc>
-        <w:tc>
-          <w:tcPr>
-            <w:tcW w:w="831" w:type="dxa"/>
-            <w:noWrap/>
-            <w:hideMark/>
-          </w:tcPr>
-          <w:p>
-            <w:pPr>
-              <w:jc w:val="right"/>
-              <w:cnfStyle w:val="000000010000" w:firstRow="0" w:lastRow="0" w:firstColumn="0" w:lastColumn="0" w:oddVBand="0" w:evenVBand="0" w:oddHBand="0" w:evenHBand="1" w:firstRowFirstColumn="0" w:firstRowLastColumn="0" w:lastRowFirstColumn="0" w:lastRowLastColumn="0"/>
-              <w:rPr>
-                <w:rFonts w:ascii="Calibri" w:hAnsi="Calibri" w:cs="Calibri"/>
-                <w:color w:val="000000"/>
-                <w:sz w:val="22"/>
-                <w:szCs w:val="22"/>
-              </w:rPr>
-            </w:pPr>
-            <w:r>
-              <w:rPr>
-                <w:rFonts w:ascii="Calibri" w:hAnsi="Calibri" w:cs="Calibri"/>
-                <w:color w:val="000000"/>
-                <w:sz w:val="22"/>
-                <w:szCs w:val="22"/>
-              </w:rPr>
               <w:t>5</w:t>
             </w:r>
           </w:p>
         </w:tc>
         <w:tc>
           <w:tcPr>
-            <w:tcW w:w="831" w:type="dxa"/>
+            <w:tcW w:w="832" w:type="dxa"/>
             <w:noWrap/>
             <w:hideMark/>
           </w:tcPr>
@@ -10397,6 +10449,62 @@
         </w:tc>
         <w:tc>
           <w:tcPr>
+            <w:tcW w:w="832" w:type="dxa"/>
+            <w:noWrap/>
+            <w:hideMark/>
+          </w:tcPr>
+          <w:p>
+            <w:pPr>
+              <w:jc w:val="right"/>
+              <w:cnfStyle w:val="000000100000" w:firstRow="0" w:lastRow="0" w:firstColumn="0" w:lastColumn="0" w:oddVBand="0" w:evenVBand="0" w:oddHBand="1" w:evenHBand="0" w:firstRowFirstColumn="0" w:firstRowLastColumn="0" w:lastRowFirstColumn="0" w:lastRowLastColumn="0"/>
+              <w:rPr>
+                <w:rFonts w:ascii="Calibri" w:hAnsi="Calibri" w:cs="Calibri"/>
+                <w:color w:val="000000"/>
+                <w:sz w:val="22"/>
+                <w:szCs w:val="22"/>
+              </w:rPr>
+            </w:pPr>
+            <w:r>
+              <w:rPr>
+                <w:rFonts w:ascii="Calibri" w:hAnsi="Calibri" w:cs="Calibri"/>
+                <w:color w:val="000000"/>
+                <w:sz w:val="22"/>
+                <w:szCs w:val="22"/>
+              </w:rPr>
+              <w:t>35</w:t>
+            </w:r>
+          </w:p>
+        </w:tc>
+        <w:tc>
+          <w:tcPr>
+            <w:tcW w:w="1133" w:type="dxa"/>
+            <w:noWrap/>
+            <w:hideMark/>
+          </w:tcPr>
+          <w:p>
+            <w:pPr>
+              <w:jc w:val="right"/>
+              <w:cnfStyle w:val="000000100000" w:firstRow="0" w:lastRow="0" w:firstColumn="0" w:lastColumn="0" w:oddVBand="0" w:evenVBand="0" w:oddHBand="1" w:evenHBand="0" w:firstRowFirstColumn="0" w:firstRowLastColumn="0" w:lastRowFirstColumn="0" w:lastRowLastColumn="0"/>
+              <w:rPr>
+                <w:rFonts w:ascii="Calibri" w:hAnsi="Calibri" w:cs="Calibri"/>
+                <w:color w:val="000000"/>
+                <w:sz w:val="22"/>
+                <w:szCs w:val="22"/>
+              </w:rPr>
+            </w:pPr>
+            <w:r>
+              <w:rPr>
+                <w:rFonts w:ascii="Calibri" w:hAnsi="Calibri" w:cs="Calibri"/>
+                <w:color w:val="000000"/>
+                <w:sz w:val="22"/>
+                <w:szCs w:val="22"/>
+              </w:rPr>
+              <w:t>0</w:t>
+            </w:r>
+          </w:p>
+        </w:tc>
+        <w:tc>
+          <w:tcPr>
             <w:tcW w:w="831" w:type="dxa"/>
             <w:noWrap/>
             <w:hideMark/>
@@ -10419,69 +10527,13 @@
                 <w:sz w:val="22"/>
                 <w:szCs w:val="22"/>
               </w:rPr>
-              <w:t>35</w:t>
-            </w:r>
-          </w:p>
-        </w:tc>
-        <w:tc>
-          <w:tcPr>
-            <w:tcW w:w="1133" w:type="dxa"/>
-            <w:noWrap/>
-            <w:hideMark/>
-          </w:tcPr>
-          <w:p>
-            <w:pPr>
-              <w:jc w:val="right"/>
-              <w:cnfStyle w:val="000000100000" w:firstRow="0" w:lastRow="0" w:firstColumn="0" w:lastColumn="0" w:oddVBand="0" w:evenVBand="0" w:oddHBand="1" w:evenHBand="0" w:firstRowFirstColumn="0" w:firstRowLastColumn="0" w:lastRowFirstColumn="0" w:lastRowLastColumn="0"/>
-              <w:rPr>
-                <w:rFonts w:ascii="Calibri" w:hAnsi="Calibri" w:cs="Calibri"/>
-                <w:color w:val="000000"/>
-                <w:sz w:val="22"/>
-                <w:szCs w:val="22"/>
-              </w:rPr>
-            </w:pPr>
-            <w:r>
-              <w:rPr>
-                <w:rFonts w:ascii="Calibri" w:hAnsi="Calibri" w:cs="Calibri"/>
-                <w:color w:val="000000"/>
-                <w:sz w:val="22"/>
-                <w:szCs w:val="22"/>
-              </w:rPr>
               <w:t>0</w:t>
             </w:r>
           </w:p>
         </w:tc>
         <w:tc>
           <w:tcPr>
-            <w:tcW w:w="831" w:type="dxa"/>
-            <w:noWrap/>
-            <w:hideMark/>
-          </w:tcPr>
-          <w:p>
-            <w:pPr>
-              <w:jc w:val="right"/>
-              <w:cnfStyle w:val="000000100000" w:firstRow="0" w:lastRow="0" w:firstColumn="0" w:lastColumn="0" w:oddVBand="0" w:evenVBand="0" w:oddHBand="1" w:evenHBand="0" w:firstRowFirstColumn="0" w:firstRowLastColumn="0" w:lastRowFirstColumn="0" w:lastRowLastColumn="0"/>
-              <w:rPr>
-                <w:rFonts w:ascii="Calibri" w:hAnsi="Calibri" w:cs="Calibri"/>
-                <w:color w:val="000000"/>
-                <w:sz w:val="22"/>
-                <w:szCs w:val="22"/>
-              </w:rPr>
-            </w:pPr>
-            <w:r>
-              <w:rPr>
-                <w:rFonts w:ascii="Calibri" w:hAnsi="Calibri" w:cs="Calibri"/>
-                <w:color w:val="000000"/>
-                <w:sz w:val="22"/>
-                <w:szCs w:val="22"/>
-              </w:rPr>
-              <w:t>0</w:t>
-            </w:r>
-          </w:p>
-        </w:tc>
-        <w:tc>
-          <w:tcPr>
-            <w:tcW w:w="831" w:type="dxa"/>
+            <w:tcW w:w="832" w:type="dxa"/>
             <w:noWrap/>
             <w:hideMark/>
           </w:tcPr>
@@ -10674,6 +10726,62 @@
         </w:tc>
         <w:tc>
           <w:tcPr>
+            <w:tcW w:w="832" w:type="dxa"/>
+            <w:noWrap/>
+            <w:hideMark/>
+          </w:tcPr>
+          <w:p>
+            <w:pPr>
+              <w:jc w:val="right"/>
+              <w:cnfStyle w:val="000000010000" w:firstRow="0" w:lastRow="0" w:firstColumn="0" w:lastColumn="0" w:oddVBand="0" w:evenVBand="0" w:oddHBand="0" w:evenHBand="1" w:firstRowFirstColumn="0" w:firstRowLastColumn="0" w:lastRowFirstColumn="0" w:lastRowLastColumn="0"/>
+              <w:rPr>
+                <w:rFonts w:ascii="Calibri" w:hAnsi="Calibri" w:cs="Calibri"/>
+                <w:color w:val="000000"/>
+                <w:sz w:val="22"/>
+                <w:szCs w:val="22"/>
+              </w:rPr>
+            </w:pPr>
+            <w:r>
+              <w:rPr>
+                <w:rFonts w:ascii="Calibri" w:hAnsi="Calibri" w:cs="Calibri"/>
+                <w:color w:val="000000"/>
+                <w:sz w:val="22"/>
+                <w:szCs w:val="22"/>
+              </w:rPr>
+              <w:t>5</w:t>
+            </w:r>
+          </w:p>
+        </w:tc>
+        <w:tc>
+          <w:tcPr>
+            <w:tcW w:w="1133" w:type="dxa"/>
+            <w:noWrap/>
+            <w:hideMark/>
+          </w:tcPr>
+          <w:p>
+            <w:pPr>
+              <w:jc w:val="right"/>
+              <w:cnfStyle w:val="000000010000" w:firstRow="0" w:lastRow="0" w:firstColumn="0" w:lastColumn="0" w:oddVBand="0" w:evenVBand="0" w:oddHBand="0" w:evenHBand="1" w:firstRowFirstColumn="0" w:firstRowLastColumn="0" w:lastRowFirstColumn="0" w:lastRowLastColumn="0"/>
+              <w:rPr>
+                <w:rFonts w:ascii="Calibri" w:hAnsi="Calibri" w:cs="Calibri"/>
+                <w:color w:val="000000"/>
+                <w:sz w:val="22"/>
+                <w:szCs w:val="22"/>
+              </w:rPr>
+            </w:pPr>
+            <w:r>
+              <w:rPr>
+                <w:rFonts w:ascii="Calibri" w:hAnsi="Calibri" w:cs="Calibri"/>
+                <w:color w:val="000000"/>
+                <w:sz w:val="22"/>
+                <w:szCs w:val="22"/>
+              </w:rPr>
+              <w:t>15</w:t>
+            </w:r>
+          </w:p>
+        </w:tc>
+        <w:tc>
+          <w:tcPr>
             <w:tcW w:w="831" w:type="dxa"/>
             <w:noWrap/>
             <w:hideMark/>
@@ -10702,63 +10810,7 @@
         </w:tc>
         <w:tc>
           <w:tcPr>
-            <w:tcW w:w="1133" w:type="dxa"/>
-            <w:noWrap/>
-            <w:hideMark/>
-          </w:tcPr>
-          <w:p>
-            <w:pPr>
-              <w:jc w:val="right"/>
-              <w:cnfStyle w:val="000000010000" w:firstRow="0" w:lastRow="0" w:firstColumn="0" w:lastColumn="0" w:oddVBand="0" w:evenVBand="0" w:oddHBand="0" w:evenHBand="1" w:firstRowFirstColumn="0" w:firstRowLastColumn="0" w:lastRowFirstColumn="0" w:lastRowLastColumn="0"/>
-              <w:rPr>
-                <w:rFonts w:ascii="Calibri" w:hAnsi="Calibri" w:cs="Calibri"/>
-                <w:color w:val="000000"/>
-                <w:sz w:val="22"/>
-                <w:szCs w:val="22"/>
-              </w:rPr>
-            </w:pPr>
-            <w:r>
-              <w:rPr>
-                <w:rFonts w:ascii="Calibri" w:hAnsi="Calibri" w:cs="Calibri"/>
-                <w:color w:val="000000"/>
-                <w:sz w:val="22"/>
-                <w:szCs w:val="22"/>
-              </w:rPr>
-              <w:t>15</w:t>
-            </w:r>
-          </w:p>
-        </w:tc>
-        <w:tc>
-          <w:tcPr>
-            <w:tcW w:w="831" w:type="dxa"/>
-            <w:noWrap/>
-            <w:hideMark/>
-          </w:tcPr>
-          <w:p>
-            <w:pPr>
-              <w:jc w:val="right"/>
-              <w:cnfStyle w:val="000000010000" w:firstRow="0" w:lastRow="0" w:firstColumn="0" w:lastColumn="0" w:oddVBand="0" w:evenVBand="0" w:oddHBand="0" w:evenHBand="1" w:firstRowFirstColumn="0" w:firstRowLastColumn="0" w:lastRowFirstColumn="0" w:lastRowLastColumn="0"/>
-              <w:rPr>
-                <w:rFonts w:ascii="Calibri" w:hAnsi="Calibri" w:cs="Calibri"/>
-                <w:color w:val="000000"/>
-                <w:sz w:val="22"/>
-                <w:szCs w:val="22"/>
-              </w:rPr>
-            </w:pPr>
-            <w:r>
-              <w:rPr>
-                <w:rFonts w:ascii="Calibri" w:hAnsi="Calibri" w:cs="Calibri"/>
-                <w:color w:val="000000"/>
-                <w:sz w:val="22"/>
-                <w:szCs w:val="22"/>
-              </w:rPr>
-              <w:t>5</w:t>
-            </w:r>
-          </w:p>
-        </w:tc>
-        <w:tc>
-          <w:tcPr>
-            <w:tcW w:w="831" w:type="dxa"/>
+            <w:tcW w:w="832" w:type="dxa"/>
             <w:noWrap/>
             <w:hideMark/>
           </w:tcPr>
@@ -10958,6 +11010,62 @@
         </w:tc>
         <w:tc>
           <w:tcPr>
+            <w:tcW w:w="832" w:type="dxa"/>
+            <w:noWrap/>
+            <w:hideMark/>
+          </w:tcPr>
+          <w:p>
+            <w:pPr>
+              <w:jc w:val="right"/>
+              <w:cnfStyle w:val="000000100000" w:firstRow="0" w:lastRow="0" w:firstColumn="0" w:lastColumn="0" w:oddVBand="0" w:evenVBand="0" w:oddHBand="1" w:evenHBand="0" w:firstRowFirstColumn="0" w:firstRowLastColumn="0" w:lastRowFirstColumn="0" w:lastRowLastColumn="0"/>
+              <w:rPr>
+                <w:rFonts w:ascii="Calibri" w:hAnsi="Calibri" w:cs="Calibri"/>
+                <w:color w:val="000000"/>
+                <w:sz w:val="22"/>
+                <w:szCs w:val="22"/>
+              </w:rPr>
+            </w:pPr>
+            <w:r>
+              <w:rPr>
+                <w:rFonts w:ascii="Calibri" w:hAnsi="Calibri" w:cs="Calibri"/>
+                <w:color w:val="000000"/>
+                <w:sz w:val="22"/>
+                <w:szCs w:val="22"/>
+              </w:rPr>
+              <w:t>10</w:t>
+            </w:r>
+          </w:p>
+        </w:tc>
+        <w:tc>
+          <w:tcPr>
+            <w:tcW w:w="1133" w:type="dxa"/>
+            <w:noWrap/>
+            <w:hideMark/>
+          </w:tcPr>
+          <w:p>
+            <w:pPr>
+              <w:jc w:val="right"/>
+              <w:cnfStyle w:val="000000100000" w:firstRow="0" w:lastRow="0" w:firstColumn="0" w:lastColumn="0" w:oddVBand="0" w:evenVBand="0" w:oddHBand="1" w:evenHBand="0" w:firstRowFirstColumn="0" w:firstRowLastColumn="0" w:lastRowFirstColumn="0" w:lastRowLastColumn="0"/>
+              <w:rPr>
+                <w:rFonts w:ascii="Calibri" w:hAnsi="Calibri" w:cs="Calibri"/>
+                <w:color w:val="000000"/>
+                <w:sz w:val="22"/>
+                <w:szCs w:val="22"/>
+              </w:rPr>
+            </w:pPr>
+            <w:r>
+              <w:rPr>
+                <w:rFonts w:ascii="Calibri" w:hAnsi="Calibri" w:cs="Calibri"/>
+                <w:color w:val="000000"/>
+                <w:sz w:val="22"/>
+                <w:szCs w:val="22"/>
+              </w:rPr>
+              <w:t>10</w:t>
+            </w:r>
+          </w:p>
+        </w:tc>
+        <w:tc>
+          <w:tcPr>
             <w:tcW w:w="831" w:type="dxa"/>
             <w:noWrap/>
             <w:hideMark/>
@@ -10986,63 +11094,7 @@
         </w:tc>
         <w:tc>
           <w:tcPr>
-            <w:tcW w:w="1133" w:type="dxa"/>
-            <w:noWrap/>
-            <w:hideMark/>
-          </w:tcPr>
-          <w:p>
-            <w:pPr>
-              <w:jc w:val="right"/>
-              <w:cnfStyle w:val="000000100000" w:firstRow="0" w:lastRow="0" w:firstColumn="0" w:lastColumn="0" w:oddVBand="0" w:evenVBand="0" w:oddHBand="1" w:evenHBand="0" w:firstRowFirstColumn="0" w:firstRowLastColumn="0" w:lastRowFirstColumn="0" w:lastRowLastColumn="0"/>
-              <w:rPr>
-                <w:rFonts w:ascii="Calibri" w:hAnsi="Calibri" w:cs="Calibri"/>
-                <w:color w:val="000000"/>
-                <w:sz w:val="22"/>
-                <w:szCs w:val="22"/>
-              </w:rPr>
-            </w:pPr>
-            <w:r>
-              <w:rPr>
-                <w:rFonts w:ascii="Calibri" w:hAnsi="Calibri" w:cs="Calibri"/>
-                <w:color w:val="000000"/>
-                <w:sz w:val="22"/>
-                <w:szCs w:val="22"/>
-              </w:rPr>
-              <w:t>10</w:t>
-            </w:r>
-          </w:p>
-        </w:tc>
-        <w:tc>
-          <w:tcPr>
-            <w:tcW w:w="831" w:type="dxa"/>
-            <w:noWrap/>
-            <w:hideMark/>
-          </w:tcPr>
-          <w:p>
-            <w:pPr>
-              <w:jc w:val="right"/>
-              <w:cnfStyle w:val="000000100000" w:firstRow="0" w:lastRow="0" w:firstColumn="0" w:lastColumn="0" w:oddVBand="0" w:evenVBand="0" w:oddHBand="1" w:evenHBand="0" w:firstRowFirstColumn="0" w:firstRowLastColumn="0" w:lastRowFirstColumn="0" w:lastRowLastColumn="0"/>
-              <w:rPr>
-                <w:rFonts w:ascii="Calibri" w:hAnsi="Calibri" w:cs="Calibri"/>
-                <w:color w:val="000000"/>
-                <w:sz w:val="22"/>
-                <w:szCs w:val="22"/>
-              </w:rPr>
-            </w:pPr>
-            <w:r>
-              <w:rPr>
-                <w:rFonts w:ascii="Calibri" w:hAnsi="Calibri" w:cs="Calibri"/>
-                <w:color w:val="000000"/>
-                <w:sz w:val="22"/>
-                <w:szCs w:val="22"/>
-              </w:rPr>
-              <w:t>10</w:t>
-            </w:r>
-          </w:p>
-        </w:tc>
-        <w:tc>
-          <w:tcPr>
-            <w:tcW w:w="831" w:type="dxa"/>
+            <w:tcW w:w="832" w:type="dxa"/>
             <w:noWrap/>
             <w:hideMark/>
           </w:tcPr>
@@ -11224,6 +11276,62 @@
         </w:tc>
         <w:tc>
           <w:tcPr>
+            <w:tcW w:w="832" w:type="dxa"/>
+            <w:noWrap/>
+            <w:hideMark/>
+          </w:tcPr>
+          <w:p>
+            <w:pPr>
+              <w:jc w:val="right"/>
+              <w:cnfStyle w:val="000000010000" w:firstRow="0" w:lastRow="0" w:firstColumn="0" w:lastColumn="0" w:oddVBand="0" w:evenVBand="0" w:oddHBand="0" w:evenHBand="1" w:firstRowFirstColumn="0" w:firstRowLastColumn="0" w:lastRowFirstColumn="0" w:lastRowLastColumn="0"/>
+              <w:rPr>
+                <w:rFonts w:ascii="Calibri" w:hAnsi="Calibri" w:cs="Calibri"/>
+                <w:color w:val="000000"/>
+                <w:sz w:val="22"/>
+                <w:szCs w:val="22"/>
+              </w:rPr>
+            </w:pPr>
+            <w:r>
+              <w:rPr>
+                <w:rFonts w:ascii="Calibri" w:hAnsi="Calibri" w:cs="Calibri"/>
+                <w:color w:val="000000"/>
+                <w:sz w:val="22"/>
+                <w:szCs w:val="22"/>
+              </w:rPr>
+              <w:t>0</w:t>
+            </w:r>
+          </w:p>
+        </w:tc>
+        <w:tc>
+          <w:tcPr>
+            <w:tcW w:w="1133" w:type="dxa"/>
+            <w:noWrap/>
+            <w:hideMark/>
+          </w:tcPr>
+          <w:p>
+            <w:pPr>
+              <w:jc w:val="right"/>
+              <w:cnfStyle w:val="000000010000" w:firstRow="0" w:lastRow="0" w:firstColumn="0" w:lastColumn="0" w:oddVBand="0" w:evenVBand="0" w:oddHBand="0" w:evenHBand="1" w:firstRowFirstColumn="0" w:firstRowLastColumn="0" w:lastRowFirstColumn="0" w:lastRowLastColumn="0"/>
+              <w:rPr>
+                <w:rFonts w:ascii="Calibri" w:hAnsi="Calibri" w:cs="Calibri"/>
+                <w:color w:val="000000"/>
+                <w:sz w:val="22"/>
+                <w:szCs w:val="22"/>
+              </w:rPr>
+            </w:pPr>
+            <w:r>
+              <w:rPr>
+                <w:rFonts w:ascii="Calibri" w:hAnsi="Calibri" w:cs="Calibri"/>
+                <w:color w:val="000000"/>
+                <w:sz w:val="22"/>
+                <w:szCs w:val="22"/>
+              </w:rPr>
+              <w:t>20</w:t>
+            </w:r>
+          </w:p>
+        </w:tc>
+        <w:tc>
+          <w:tcPr>
             <w:tcW w:w="831" w:type="dxa"/>
             <w:noWrap/>
             <w:hideMark/>
@@ -11246,69 +11354,13 @@
                 <w:sz w:val="22"/>
                 <w:szCs w:val="22"/>
               </w:rPr>
-              <w:t>0</w:t>
-            </w:r>
-          </w:p>
-        </w:tc>
-        <w:tc>
-          <w:tcPr>
-            <w:tcW w:w="1133" w:type="dxa"/>
-            <w:noWrap/>
-            <w:hideMark/>
-          </w:tcPr>
-          <w:p>
-            <w:pPr>
-              <w:jc w:val="right"/>
-              <w:cnfStyle w:val="000000010000" w:firstRow="0" w:lastRow="0" w:firstColumn="0" w:lastColumn="0" w:oddVBand="0" w:evenVBand="0" w:oddHBand="0" w:evenHBand="1" w:firstRowFirstColumn="0" w:firstRowLastColumn="0" w:lastRowFirstColumn="0" w:lastRowLastColumn="0"/>
-              <w:rPr>
-                <w:rFonts w:ascii="Calibri" w:hAnsi="Calibri" w:cs="Calibri"/>
-                <w:color w:val="000000"/>
-                <w:sz w:val="22"/>
-                <w:szCs w:val="22"/>
-              </w:rPr>
-            </w:pPr>
-            <w:r>
-              <w:rPr>
-                <w:rFonts w:ascii="Calibri" w:hAnsi="Calibri" w:cs="Calibri"/>
-                <w:color w:val="000000"/>
-                <w:sz w:val="22"/>
-                <w:szCs w:val="22"/>
-              </w:rPr>
-              <w:t>20</w:t>
-            </w:r>
-          </w:p>
-        </w:tc>
-        <w:tc>
-          <w:tcPr>
-            <w:tcW w:w="831" w:type="dxa"/>
-            <w:noWrap/>
-            <w:hideMark/>
-          </w:tcPr>
-          <w:p>
-            <w:pPr>
-              <w:jc w:val="right"/>
-              <w:cnfStyle w:val="000000010000" w:firstRow="0" w:lastRow="0" w:firstColumn="0" w:lastColumn="0" w:oddVBand="0" w:evenVBand="0" w:oddHBand="0" w:evenHBand="1" w:firstRowFirstColumn="0" w:firstRowLastColumn="0" w:lastRowFirstColumn="0" w:lastRowLastColumn="0"/>
-              <w:rPr>
-                <w:rFonts w:ascii="Calibri" w:hAnsi="Calibri" w:cs="Calibri"/>
-                <w:color w:val="000000"/>
-                <w:sz w:val="22"/>
-                <w:szCs w:val="22"/>
-              </w:rPr>
-            </w:pPr>
-            <w:r>
-              <w:rPr>
-                <w:rFonts w:ascii="Calibri" w:hAnsi="Calibri" w:cs="Calibri"/>
-                <w:color w:val="000000"/>
-                <w:sz w:val="22"/>
-                <w:szCs w:val="22"/>
-              </w:rPr>
               <w:t>15</w:t>
             </w:r>
           </w:p>
         </w:tc>
         <w:tc>
           <w:tcPr>
-            <w:tcW w:w="831" w:type="dxa"/>
+            <w:tcW w:w="832" w:type="dxa"/>
             <w:noWrap/>
             <w:hideMark/>
           </w:tcPr>
@@ -11552,6 +11604,70 @@
         </w:tc>
         <w:tc>
           <w:tcPr>
+            <w:tcW w:w="832" w:type="dxa"/>
+            <w:noWrap/>
+            <w:hideMark/>
+          </w:tcPr>
+          <w:p>
+            <w:pPr>
+              <w:jc w:val="right"/>
+              <w:cnfStyle w:val="000000100000" w:firstRow="0" w:lastRow="0" w:firstColumn="0" w:lastColumn="0" w:oddVBand="0" w:evenVBand="0" w:oddHBand="1" w:evenHBand="0" w:firstRowFirstColumn="0" w:firstRowLastColumn="0" w:lastRowFirstColumn="0" w:lastRowLastColumn="0"/>
+              <w:rPr>
+                <w:rFonts w:ascii="Calibri" w:hAnsi="Calibri" w:cs="Calibri"/>
+                <w:b/>
+                <w:bCs/>
+                <w:color w:val="000000"/>
+                <w:sz w:val="22"/>
+                <w:szCs w:val="22"/>
+              </w:rPr>
+            </w:pPr>
+            <w:r>
+              <w:rPr>
+                <w:rFonts w:ascii="Calibri" w:hAnsi="Calibri" w:cs="Calibri"/>
+                <w:b/>
+                <w:bCs/>
+                <w:color w:val="000000"/>
+                <w:sz w:val="22"/>
+                <w:szCs w:val="22"/>
+              </w:rPr>
+              <w:t>150</w:t>
+            </w:r>
+          </w:p>
+        </w:tc>
+        <w:tc>
+          <w:tcPr>
+            <w:tcW w:w="1133" w:type="dxa"/>
+            <w:noWrap/>
+            <w:hideMark/>
+          </w:tcPr>
+          <w:p>
+            <w:pPr>
+              <w:jc w:val="right"/>
+              <w:cnfStyle w:val="000000100000" w:firstRow="0" w:lastRow="0" w:firstColumn="0" w:lastColumn="0" w:oddVBand="0" w:evenVBand="0" w:oddHBand="1" w:evenHBand="0" w:firstRowFirstColumn="0" w:firstRowLastColumn="0" w:lastRowFirstColumn="0" w:lastRowLastColumn="0"/>
+              <w:rPr>
+                <w:rFonts w:ascii="Calibri" w:hAnsi="Calibri" w:cs="Calibri"/>
+                <w:b/>
+                <w:bCs/>
+                <w:color w:val="000000"/>
+                <w:sz w:val="22"/>
+                <w:szCs w:val="22"/>
+              </w:rPr>
+            </w:pPr>
+            <w:r>
+              <w:rPr>
+                <w:rFonts w:ascii="Calibri" w:hAnsi="Calibri" w:cs="Calibri"/>
+                <w:b/>
+                <w:bCs/>
+                <w:color w:val="000000"/>
+                <w:sz w:val="22"/>
+                <w:szCs w:val="22"/>
+              </w:rPr>
+              <w:t>150</w:t>
+            </w:r>
+          </w:p>
+        </w:tc>
+        <w:tc>
+          <w:tcPr>
             <w:tcW w:w="831" w:type="dxa"/>
             <w:noWrap/>
             <w:hideMark/>
@@ -11584,71 +11700,7 @@
         </w:tc>
         <w:tc>
           <w:tcPr>
-            <w:tcW w:w="1133" w:type="dxa"/>
-            <w:noWrap/>
-            <w:hideMark/>
-          </w:tcPr>
-          <w:p>
-            <w:pPr>
-              <w:jc w:val="right"/>
-              <w:cnfStyle w:val="000000100000" w:firstRow="0" w:lastRow="0" w:firstColumn="0" w:lastColumn="0" w:oddVBand="0" w:evenVBand="0" w:oddHBand="1" w:evenHBand="0" w:firstRowFirstColumn="0" w:firstRowLastColumn="0" w:lastRowFirstColumn="0" w:lastRowLastColumn="0"/>
-              <w:rPr>
-                <w:rFonts w:ascii="Calibri" w:hAnsi="Calibri" w:cs="Calibri"/>
-                <w:b/>
-                <w:bCs/>
-                <w:color w:val="000000"/>
-                <w:sz w:val="22"/>
-                <w:szCs w:val="22"/>
-              </w:rPr>
-            </w:pPr>
-            <w:r>
-              <w:rPr>
-                <w:rFonts w:ascii="Calibri" w:hAnsi="Calibri" w:cs="Calibri"/>
-                <w:b/>
-                <w:bCs/>
-                <w:color w:val="000000"/>
-                <w:sz w:val="22"/>
-                <w:szCs w:val="22"/>
-              </w:rPr>
-              <w:t>150</w:t>
-            </w:r>
-          </w:p>
-        </w:tc>
-        <w:tc>
-          <w:tcPr>
-            <w:tcW w:w="831" w:type="dxa"/>
-            <w:noWrap/>
-            <w:hideMark/>
-          </w:tcPr>
-          <w:p>
-            <w:pPr>
-              <w:jc w:val="right"/>
-              <w:cnfStyle w:val="000000100000" w:firstRow="0" w:lastRow="0" w:firstColumn="0" w:lastColumn="0" w:oddVBand="0" w:evenVBand="0" w:oddHBand="1" w:evenHBand="0" w:firstRowFirstColumn="0" w:firstRowLastColumn="0" w:lastRowFirstColumn="0" w:lastRowLastColumn="0"/>
-              <w:rPr>
-                <w:rFonts w:ascii="Calibri" w:hAnsi="Calibri" w:cs="Calibri"/>
-                <w:b/>
-                <w:bCs/>
-                <w:color w:val="000000"/>
-                <w:sz w:val="22"/>
-                <w:szCs w:val="22"/>
-              </w:rPr>
-            </w:pPr>
-            <w:r>
-              <w:rPr>
-                <w:rFonts w:ascii="Calibri" w:hAnsi="Calibri" w:cs="Calibri"/>
-                <w:b/>
-                <w:bCs/>
-                <w:color w:val="000000"/>
-                <w:sz w:val="22"/>
-                <w:szCs w:val="22"/>
-              </w:rPr>
-              <w:t>150</w:t>
-            </w:r>
-          </w:p>
-        </w:tc>
-        <w:tc>
-          <w:tcPr>
-            <w:tcW w:w="831" w:type="dxa"/>
+            <w:tcW w:w="832" w:type="dxa"/>
             <w:noWrap/>
             <w:hideMark/>
           </w:tcPr>
@@ -11765,7 +11817,7 @@
         <w:tc>
           <w:tcPr>
             <w:cnfStyle w:val="001000000000" w:firstRow="0" w:lastRow="0" w:firstColumn="1" w:lastColumn="0" w:oddVBand="0" w:evenVBand="0" w:oddHBand="0" w:evenHBand="0" w:firstRowFirstColumn="0" w:firstRowLastColumn="0" w:lastRowFirstColumn="0" w:lastRowLastColumn="0"/>
-            <w:tcW w:w="3507" w:type="dxa"/>
+            <w:tcW w:w="3508" w:type="dxa"/>
             <w:gridSpan w:val="2"/>
             <w:noWrap/>
             <w:hideMark/>
@@ -11878,7 +11930,7 @@
         </w:tc>
         <w:tc>
           <w:tcPr>
-            <w:tcW w:w="831" w:type="dxa"/>
+            <w:tcW w:w="832" w:type="dxa"/>
             <w:noWrap/>
             <w:hideMark/>
           </w:tcPr>
@@ -12966,7 +13018,7 @@
           <w:rPr>
             <w:noProof/>
           </w:rPr>
-          <w:t>2</w:t>
+          <w:t>4</w:t>
         </w:r>
         <w:r>
           <w:fldChar w:fldCharType="end"/>
@@ -16185,13 +16237,13 @@
     <w:next w:val="Standard"/>
     <w:link w:val="berschrift1Zchn"/>
     <w:qFormat/>
-    <w:rsid w:val="004938BA"/>
+    <w:rsid w:val="00AE6F32"/>
     <w:pPr>
       <w:keepLines/>
       <w:numPr>
         <w:numId w:val="21"/>
       </w:numPr>
-      <w:spacing w:before="480"/>
+      <w:spacing w:before="480" w:line="240" w:lineRule="auto"/>
       <w:outlineLvl w:val="0"/>
     </w:pPr>
     <w:rPr>
@@ -16443,14 +16495,13 @@
   <w:style w:type="character" w:customStyle="1" w:styleId="berschrift1Zchn">
     <w:name w:val="Überschrift 1 Zchn"/>
     <w:link w:val="berschrift1"/>
-    <w:rsid w:val="004938BA"/>
+    <w:rsid w:val="00AE6F32"/>
     <w:rPr>
       <w:rFonts w:ascii="Arial" w:hAnsi="Arial"/>
       <w:b/>
       <w:bCs/>
       <w:sz w:val="32"/>
       <w:szCs w:val="28"/>
-      <w:lang w:val="de-DE" w:eastAsia="de-DE" w:bidi="ar-SA"/>
     </w:rPr>
   </w:style>
   <w:style w:type="paragraph" w:styleId="Inhaltsverzeichnisberschrift">
@@ -17429,13 +17480,13 @@
     <w:next w:val="Standard"/>
     <w:link w:val="berschrift1Zchn"/>
     <w:qFormat/>
-    <w:rsid w:val="004938BA"/>
+    <w:rsid w:val="00AE6F32"/>
     <w:pPr>
       <w:keepLines/>
       <w:numPr>
         <w:numId w:val="21"/>
       </w:numPr>
-      <w:spacing w:before="480"/>
+      <w:spacing w:before="480" w:line="240" w:lineRule="auto"/>
       <w:outlineLvl w:val="0"/>
     </w:pPr>
     <w:rPr>
@@ -17687,14 +17738,13 @@
   <w:style w:type="character" w:customStyle="1" w:styleId="berschrift1Zchn">
     <w:name w:val="Überschrift 1 Zchn"/>
     <w:link w:val="berschrift1"/>
-    <w:rsid w:val="004938BA"/>
+    <w:rsid w:val="00AE6F32"/>
     <w:rPr>
       <w:rFonts w:ascii="Arial" w:hAnsi="Arial"/>
       <w:b/>
       <w:bCs/>
       <w:sz w:val="32"/>
       <w:szCs w:val="28"/>
-      <w:lang w:val="de-DE" w:eastAsia="de-DE" w:bidi="ar-SA"/>
     </w:rPr>
   </w:style>
   <w:style w:type="paragraph" w:styleId="Inhaltsverzeichnisberschrift">
@@ -18712,7 +18762,7 @@
   <a:extraClrSchemeLst/>
   <a:extLst>
     <a:ext uri="{05A4C25C-085E-4340-85A3-A5531E510DB2}">
-      <thm15:themeFamily xmlns:thm15="http://schemas.microsoft.com/office/thememl/2012/main" xmlns="" name="Office Theme" id="{62F939B6-93AF-4DB8-9C6B-D6C7DFDC589F}" vid="{4A3C46E8-61CC-4603-A589-7422A47A8E4A}"/>
+      <thm15:themeFamily xmlns="" xmlns:thm15="http://schemas.microsoft.com/office/thememl/2012/main" name="Office Theme" id="{62F939B6-93AF-4DB8-9C6B-D6C7DFDC589F}" vid="{4A3C46E8-61CC-4603-A589-7422A47A8E4A}"/>
     </a:ext>
   </a:extLst>
 </a:theme>
@@ -18723,7 +18773,7 @@
 </file>
 
 <file path=customXml/itemProps1.xml><?xml version="1.0" encoding="utf-8"?>
-<ds:datastoreItem xmlns:ds="http://schemas.openxmlformats.org/officeDocument/2006/customXml" ds:itemID="{E286B97E-5EEB-4CB1-9E6B-A87FB1F2E4F2}">
+<ds:datastoreItem xmlns:ds="http://schemas.openxmlformats.org/officeDocument/2006/customXml" ds:itemID="{FE251DF9-0640-4E13-8269-5A025899C415}">
   <ds:schemaRefs>
     <ds:schemaRef ds:uri="http://schemas.openxmlformats.org/officeDocument/2006/bibliography"/>
   </ds:schemaRefs>

</xml_diff>